<commit_message>
Updated description and started DB schema
</commit_message>
<xml_diff>
--- a/Report.docx
+++ b/Report.docx
@@ -147,12 +147,6 @@
           <w:szCs w:val="18"/>
         </w:rPr>
         <w:br/>
-      </w:r>
-      <w:r>
-        <w:rPr>
-          <w:sz w:val="18"/>
-          <w:szCs w:val="18"/>
-        </w:rPr>
         <w:t>NetID: melikov2</w:t>
       </w:r>
       <w:r>
@@ -208,20 +202,7 @@
           <w:szCs w:val="18"/>
         </w:rPr>
         <w:br/>
-      </w:r>
-      <w:r>
-        <w:rPr>
-          <w:sz w:val="18"/>
-          <w:szCs w:val="18"/>
-        </w:rPr>
-        <w:t>NetID</w:t>
-      </w:r>
-      <w:r>
-        <w:rPr>
-          <w:sz w:val="18"/>
-          <w:szCs w:val="18"/>
-        </w:rPr>
-        <w:t>:</w:t>
+        <w:t>NetID:</w:t>
       </w:r>
       <w:r>
         <w:rPr>
@@ -485,1564 +466,1506 @@
       <w:r>
         <w:t xml:space="preserve">. </w:t>
       </w:r>
-      <w:r>
-        <w:rPr>
-          <w:iCs/>
-        </w:rPr>
-        <w:t>(</w:t>
-      </w:r>
-      <w:r>
-        <w:rPr>
-          <w:b w:val="0"/>
+    </w:p>
+    <w:p>
+      <w:pPr>
+        <w:pStyle w:val="Keywords"/>
+      </w:pPr>
+      <w:r>
+        <w:t>Keywords—</w:t>
+      </w:r>
+      <w:r>
+        <w:t>NYPL, menus, data cleansing</w:t>
+      </w:r>
+      <w:r>
+        <w:t>,</w:t>
+      </w:r>
+      <w:r>
+        <w:t xml:space="preserve"> </w:t>
+      </w:r>
+      <w:proofErr w:type="spellStart"/>
+      <w:r>
+        <w:t>OpenRefine</w:t>
+      </w:r>
+      <w:proofErr w:type="spellEnd"/>
+      <w:r>
+        <w:t>,</w:t>
+      </w:r>
+      <w:r>
+        <w:t xml:space="preserve"> </w:t>
+      </w:r>
+      <w:proofErr w:type="spellStart"/>
+      <w:r>
+        <w:t>YesWorkflow</w:t>
+      </w:r>
+      <w:proofErr w:type="spellEnd"/>
+      <w:r>
+        <w:t>,</w:t>
+      </w:r>
+      <w:r>
+        <w:t xml:space="preserve"> provenance.</w:t>
+      </w:r>
+    </w:p>
+    <w:p>
+      <w:pPr>
+        <w:pStyle w:val="Heading1"/>
+      </w:pPr>
+      <w:r>
+        <w:t>Overview and initial assessment of the dataset</w:t>
+      </w:r>
+    </w:p>
+    <w:p>
+      <w:pPr>
+        <w:pStyle w:val="BodyText"/>
+      </w:pPr>
+      <w:r>
+        <w:t xml:space="preserve">The New York Public Library is digitizing and transcribing its collection of historical menus. The collection includes about 45,000 menus from the 1840s to the present, and the goal of the digitization project is to transcribe each page of each menu, creating an enormous database of dishes, prices, locations, and so on. As of early </w:t>
+      </w:r>
+      <w:r>
+        <w:rPr>
+          <w:lang w:val="en-US"/>
+        </w:rPr>
+        <w:t>July</w:t>
+      </w:r>
+      <w:r>
+        <w:t xml:space="preserve">, </w:t>
+      </w:r>
+      <w:r>
+        <w:rPr>
+          <w:lang w:val="en-US"/>
+        </w:rPr>
+        <w:t>2020</w:t>
+      </w:r>
+      <w:r>
+        <w:t>, the transcribed database contains 1,33</w:t>
+      </w:r>
+      <w:r>
+        <w:rPr>
+          <w:lang w:val="en-US"/>
+        </w:rPr>
+        <w:t>4</w:t>
+      </w:r>
+      <w:r>
+        <w:t>,</w:t>
+      </w:r>
+      <w:r>
+        <w:rPr>
+          <w:lang w:val="en-US"/>
+        </w:rPr>
+        <w:t>431</w:t>
+      </w:r>
+      <w:r>
+        <w:t xml:space="preserve"> dishes from 17,545 menus.</w:t>
+      </w:r>
+    </w:p>
+    <w:p>
+      <w:pPr>
+        <w:pStyle w:val="BodyText"/>
+      </w:pPr>
+      <w:r>
+        <w:t xml:space="preserve">This dataset is split into four files to minimize the amount of redundant information contained in each (and thus, the size of each file). The four data files are </w:t>
+      </w:r>
+      <w:r>
+        <w:rPr>
           <w:i/>
           <w:iCs/>
         </w:rPr>
-        <w:t>Abstract</w:t>
-      </w:r>
-      <w:r>
-        <w:rPr>
-          <w:iCs/>
-        </w:rPr>
-        <w:t>)</w:t>
-      </w:r>
-    </w:p>
-    <w:p>
-      <w:pPr>
-        <w:pStyle w:val="Keywords"/>
-      </w:pPr>
-      <w:r>
-        <w:t>Keywords—</w:t>
-      </w:r>
-      <w:r>
-        <w:t>component</w:t>
-      </w:r>
-      <w:r>
-        <w:t>,</w:t>
-      </w:r>
-      <w:r>
-        <w:t xml:space="preserve"> formatting</w:t>
-      </w:r>
-      <w:r>
-        <w:t>,</w:t>
-      </w:r>
-      <w:r>
-        <w:t xml:space="preserve"> style</w:t>
-      </w:r>
-      <w:r>
-        <w:t>,</w:t>
-      </w:r>
-      <w:r>
-        <w:t xml:space="preserve"> styling</w:t>
-      </w:r>
-      <w:r>
-        <w:t>,</w:t>
-      </w:r>
-      <w:r>
-        <w:t xml:space="preserve"> insert (</w:t>
-      </w:r>
-      <w:r>
-        <w:rPr>
-          <w:b w:val="0"/>
-        </w:rPr>
-        <w:t>key words</w:t>
-      </w:r>
-      <w:r>
-        <w:t>)</w:t>
-      </w:r>
-    </w:p>
-    <w:p>
-      <w:pPr>
-        <w:pStyle w:val="Heading1"/>
-      </w:pPr>
-      <w:r>
-        <w:t>Overview and initial assessment of the dataset</w:t>
-      </w:r>
-    </w:p>
-    <w:p>
-      <w:pPr>
-        <w:pStyle w:val="BodyText"/>
-      </w:pPr>
-      <w:r>
-        <w:t>You should describe the structure and content of the dataset and quality issues that are apparent from an initial inspection. You should also describe a (hypothetical or real) use case of the dataset and derive from it some data cleaning goals that can achieve the desired fitness for use. In addition, you should answer the following questions: Are there use cases for which the dataset is already clean enough? Are there use cases for which the dataset will not be clean enough? You can speculate a bit here – but the rest of the project should focus on a “middle of the road” use case that requires a practically feasible amount of data cleaning.</w:t>
-      </w:r>
-    </w:p>
-    <w:p>
-      <w:pPr>
-        <w:pStyle w:val="Heading1"/>
-      </w:pPr>
-      <w:r>
-        <w:t>Data cleaning with OpenRefine</w:t>
-      </w:r>
-    </w:p>
-    <w:p>
-      <w:pPr>
-        <w:pStyle w:val="BodyText"/>
-      </w:pPr>
-      <w:r>
-        <w:t xml:space="preserve">In this first hands-on part of the project, you should use </w:t>
-      </w:r>
-      <w:proofErr w:type="spellStart"/>
-      <w:r>
-        <w:t>OpenRefine</w:t>
-      </w:r>
-      <w:proofErr w:type="spellEnd"/>
-      <w:r>
-        <w:t xml:space="preserve"> to clean the chosen dataset—either (a) or (b) or your own (c)—as much as needed for the use case. Document the process and result of this phase, both in narrative form along with supplementary information (e.g., which columns were cleaned and what changes were made?). Can you quantify the results of your efforts? Also, provide provenance information from </w:t>
-      </w:r>
-      <w:proofErr w:type="spellStart"/>
-      <w:r>
-        <w:t>OpenRefine</w:t>
-      </w:r>
-      <w:proofErr w:type="spellEnd"/>
-      <w:r>
-        <w:t xml:space="preserve">. Pay close attention to what </w:t>
-      </w:r>
-      <w:proofErr w:type="spellStart"/>
-      <w:r>
-        <w:t>OpenRefine</w:t>
-      </w:r>
-      <w:proofErr w:type="spellEnd"/>
-      <w:r>
-        <w:t xml:space="preserve"> includes and does not include in its operation history! If important information is missing in the latter, provide that information in narrative form.</w:t>
-      </w:r>
-    </w:p>
-    <w:p>
-      <w:pPr>
-        <w:pStyle w:val="Heading1"/>
-      </w:pPr>
-      <w:r>
-        <w:t>Data cleaning with other tools</w:t>
-      </w:r>
-    </w:p>
-    <w:p>
-      <w:pPr>
-        <w:pStyle w:val="BodyText"/>
-      </w:pPr>
-      <w:r>
-        <w:t xml:space="preserve">If you find that certain data cleaning steps are not well suited for </w:t>
-      </w:r>
-      <w:proofErr w:type="spellStart"/>
-      <w:r>
-        <w:t>OpenRefine</w:t>
-      </w:r>
-      <w:proofErr w:type="spellEnd"/>
-      <w:r>
-        <w:t xml:space="preserve"> (e.g. due to scalability or other issues), consider using an alternative, more suitable solution, e.g., Python, R, or other tools such as </w:t>
-      </w:r>
-      <w:proofErr w:type="spellStart"/>
-      <w:r>
-        <w:t>Trifacta</w:t>
-      </w:r>
-      <w:proofErr w:type="spellEnd"/>
-      <w:r>
-        <w:t xml:space="preserve"> Data Wrangler, Tableau, etc. Document your choice and answer the same questions as in Step 2. </w:t>
-      </w:r>
-    </w:p>
-    <w:p>
-      <w:pPr>
-        <w:rPr>
-          <w:lang w:val="x-none"/>
-        </w:rPr>
-      </w:pPr>
-    </w:p>
-    <w:p>
-      <w:pPr>
-        <w:pStyle w:val="Heading1"/>
-      </w:pPr>
-      <w:r>
-        <w:t>Developing a relational schema</w:t>
-      </w:r>
-    </w:p>
-    <w:p>
-      <w:pPr>
-        <w:pStyle w:val="BodyText"/>
-      </w:pPr>
-      <w:r>
-        <w:t xml:space="preserve">Develop a relational schema for your dataset. What logical integrity constraints (ICs) can you identify? Load the data into a SQLite database with your target schema. Use SQL queries to profile the dataset and to check the ICs that you have identified! You can also use other query languages such as </w:t>
-      </w:r>
-      <w:proofErr w:type="spellStart"/>
-      <w:r>
-        <w:t>Datalog</w:t>
-      </w:r>
-      <w:proofErr w:type="spellEnd"/>
-      <w:r>
-        <w:t xml:space="preserve"> to profile the dataset and check the ICs, but you should not use a procedural language such as Python, R, etc. </w:t>
-      </w:r>
-    </w:p>
-    <w:p>
-      <w:pPr>
-        <w:pStyle w:val="Heading1"/>
-      </w:pPr>
-      <w:r>
-        <w:t>Creating a workflow model</w:t>
-      </w:r>
-    </w:p>
-    <w:p>
-      <w:pPr>
-        <w:pStyle w:val="BodyText"/>
-      </w:pPr>
-      <w:r>
-        <w:t xml:space="preserve">Create a workflow model of your overall data cleaning workflow: What are the key inputs and outputs of your workflow? What are the dependencies? Note: Here you may want to model the various steps you have executed with </w:t>
-      </w:r>
-      <w:proofErr w:type="spellStart"/>
-      <w:r>
-        <w:t>OpenRefine</w:t>
-      </w:r>
-      <w:proofErr w:type="spellEnd"/>
-      <w:r>
-        <w:t xml:space="preserve"> as parts of the workflow. This way, the workflow model more clearly describes what actually happened to what parts of the data. Create a visual representation of your overall workflow using  </w:t>
-      </w:r>
-      <w:proofErr w:type="spellStart"/>
-      <w:r>
-        <w:t>YesWorkflow</w:t>
-      </w:r>
-      <w:proofErr w:type="spellEnd"/>
-      <w:r>
-        <w:t xml:space="preserve"> or other diagramming tools. Supplementary material to help with </w:t>
-      </w:r>
-      <w:proofErr w:type="spellStart"/>
-      <w:r>
-        <w:t>YesWorkflow</w:t>
-      </w:r>
-      <w:proofErr w:type="spellEnd"/>
-      <w:r>
-        <w:t xml:space="preserve"> will be posted on Piazza. Also create a visual representation of your </w:t>
-      </w:r>
-      <w:proofErr w:type="spellStart"/>
-      <w:r>
-        <w:t>OpenRefine</w:t>
-      </w:r>
-      <w:proofErr w:type="spellEnd"/>
-      <w:r>
-        <w:t xml:space="preserve"> workflow using OR2YWTool (https://pypi.org/project/or2ywtool) or other appropriate tools. The OR2YWTool provides an auto-parsing method from </w:t>
-      </w:r>
-      <w:proofErr w:type="spellStart"/>
-      <w:r>
-        <w:t>Openrefine</w:t>
-      </w:r>
-      <w:proofErr w:type="spellEnd"/>
-      <w:r>
-        <w:t xml:space="preserve"> Operation History JSON file to </w:t>
-      </w:r>
-      <w:proofErr w:type="spellStart"/>
-      <w:r>
-        <w:t>YesWorkflow</w:t>
-      </w:r>
-      <w:proofErr w:type="spellEnd"/>
-      <w:r>
-        <w:t xml:space="preserve"> model (developed by Lan Li and Nikolaus Nova </w:t>
-      </w:r>
-      <w:proofErr w:type="spellStart"/>
-      <w:r>
-        <w:t>Parulian</w:t>
-      </w:r>
-      <w:proofErr w:type="spellEnd"/>
-      <w:r>
-        <w:t xml:space="preserve">). Please include both overall workflow and </w:t>
-      </w:r>
-      <w:proofErr w:type="spellStart"/>
-      <w:r>
-        <w:t>OpenRefine</w:t>
-      </w:r>
-      <w:proofErr w:type="spellEnd"/>
-      <w:r>
-        <w:t xml:space="preserve"> workflow in your project report.</w:t>
-      </w:r>
-      <w:r>
-        <w:t xml:space="preserve"> </w:t>
-      </w:r>
-    </w:p>
-    <w:p>
-      <w:pPr>
-        <w:pStyle w:val="Heading1"/>
-      </w:pPr>
-      <w:r>
-        <w:t>Developing provenance</w:t>
-      </w:r>
-    </w:p>
-    <w:p>
-      <w:pPr>
-        <w:pStyle w:val="BodyText"/>
-      </w:pPr>
-      <w:r>
-        <w:t xml:space="preserve">Develop provenance queries (in </w:t>
-      </w:r>
-      <w:proofErr w:type="spellStart"/>
-      <w:r>
-        <w:t>Datalog</w:t>
-      </w:r>
-      <w:proofErr w:type="spellEnd"/>
-      <w:r>
-        <w:t xml:space="preserve"> / DLV) that show on which inputs and intermediate data and steps the outputs of your workflow depend (cf. Provenance Assignment). </w:t>
-      </w:r>
-    </w:p>
-    <w:p>
-      <w:pPr>
-        <w:pStyle w:val="Heading1"/>
-      </w:pPr>
-      <w:r>
-        <w:t>Contribution</w:t>
-      </w:r>
-    </w:p>
-    <w:p>
-      <w:pPr>
-        <w:pStyle w:val="BodyText"/>
-      </w:pPr>
-      <w:r>
-        <w:t xml:space="preserve">Develop provenance queries (in </w:t>
-      </w:r>
-      <w:proofErr w:type="spellStart"/>
-      <w:r>
-        <w:t>Datalog</w:t>
-      </w:r>
-      <w:proofErr w:type="spellEnd"/>
-      <w:r>
-        <w:t xml:space="preserve"> / DLV) that show on which inputs and intermediate data and steps the outputs of your workflow depend (cf. Provenance Assignment). </w:t>
-      </w:r>
-    </w:p>
-    <w:p>
-      <w:pPr>
-        <w:pStyle w:val="BodyText"/>
-      </w:pPr>
-    </w:p>
-    <w:p>
-      <w:pPr>
-        <w:pStyle w:val="BodyText"/>
-      </w:pPr>
-    </w:p>
-    <w:p>
-      <w:pPr>
-        <w:pStyle w:val="BodyText"/>
-      </w:pPr>
-      <w:r>
-        <w:t>Keep your text and graphic files separate until after the text has been formatted and styled. Do not use hard tabs, and limit use of hard returns to only one return at the end of a paragraph. Do not add any kind of pagination anywhere in the paper. Do not number text heads-the template will do that for you.</w:t>
-      </w:r>
-    </w:p>
-    <w:p>
-      <w:pPr>
-        <w:pStyle w:val="Heading2"/>
-      </w:pPr>
-      <w:r>
-        <w:t>Abbreviations</w:t>
-      </w:r>
-      <w:r>
-        <w:t xml:space="preserve"> and Acronyms</w:t>
-      </w:r>
-    </w:p>
-    <w:p>
-      <w:pPr>
-        <w:pStyle w:val="BodyText"/>
-      </w:pPr>
-      <w:r>
-        <w:t xml:space="preserve">Define abbreviations and acronyms the first time they are used in the text, even after they have been defined in the abstract. Abbreviations such as IEEE, SI, MKS, CGS, </w:t>
-      </w:r>
-      <w:proofErr w:type="spellStart"/>
-      <w:r>
-        <w:t>sc</w:t>
-      </w:r>
-      <w:proofErr w:type="spellEnd"/>
-      <w:r>
-        <w:t>, dc, and rms do not have to be defined. Do not use abbreviations in the title or heads unless they are unavoidable.</w:t>
-      </w:r>
-    </w:p>
-    <w:p>
-      <w:pPr>
-        <w:pStyle w:val="Heading2"/>
-      </w:pPr>
-      <w:r>
-        <w:t>Units</w:t>
-      </w:r>
-    </w:p>
-    <w:p>
-      <w:pPr>
-        <w:pStyle w:val="bulletlist"/>
-      </w:pPr>
-      <w:r>
-        <w:t xml:space="preserve">Use </w:t>
-      </w:r>
-      <w:r>
-        <w:t>either</w:t>
-      </w:r>
-      <w:r>
-        <w:t xml:space="preserve"> SI (MKS) or CGS as primary units. (SI units are encouraged.) English units may be used as secondary units (in parentheses). An exception would be the use of English units as identifiers in trade, such as “3.5-inch disk drive”.</w:t>
-      </w:r>
-    </w:p>
-    <w:p>
-      <w:pPr>
-        <w:pStyle w:val="bulletlist"/>
-      </w:pPr>
-      <w:r>
-        <w:lastRenderedPageBreak/>
-        <w:t xml:space="preserve">Avoid combining SI and CGS units, such as current in amperes and magnetic field in </w:t>
-      </w:r>
-      <w:proofErr w:type="spellStart"/>
-      <w:r>
-        <w:t>oersteds</w:t>
-      </w:r>
-      <w:proofErr w:type="spellEnd"/>
-      <w:r>
-        <w:t>. This often leads to confusion because equations do not balance dimensionally. If you must use mixed units, clearly state the units for each quantity that you use in an equation.</w:t>
-      </w:r>
-    </w:p>
-    <w:p>
-      <w:pPr>
-        <w:pStyle w:val="bulletlist"/>
-      </w:pPr>
-      <w:r>
-        <w:t>Do not mix complete spellings and abbreviations of units: “Wb/m2” or “</w:t>
-      </w:r>
-      <w:proofErr w:type="spellStart"/>
-      <w:r>
-        <w:t>webers</w:t>
-      </w:r>
-      <w:proofErr w:type="spellEnd"/>
-      <w:r>
-        <w:t xml:space="preserve"> per square meter”, not “</w:t>
-      </w:r>
-      <w:proofErr w:type="spellStart"/>
-      <w:r>
-        <w:t>webers</w:t>
-      </w:r>
-      <w:proofErr w:type="spellEnd"/>
-      <w:r>
-        <w:t xml:space="preserve">/m2”.  Spell out units when they appear in text: “. . . a few </w:t>
-      </w:r>
-      <w:proofErr w:type="spellStart"/>
-      <w:r>
-        <w:t>henries</w:t>
-      </w:r>
-      <w:proofErr w:type="spellEnd"/>
-      <w:r>
-        <w:t>”, not “. . . a few H”.</w:t>
-      </w:r>
-    </w:p>
-    <w:p>
-      <w:pPr>
-        <w:pStyle w:val="sponsors"/>
-        <w:framePr w:wrap="auto" w:vAnchor="page" w:hAnchor="page" w:x="45.90pt" w:y="756.05pt"/>
-        <w:ind w:firstLine="14.45pt"/>
-      </w:pPr>
-      <w:r>
-        <w:t>Identif</w:t>
-      </w:r>
-      <w:r>
-        <w:t xml:space="preserve">y applicable </w:t>
-      </w:r>
-      <w:r>
-        <w:t>funding agency</w:t>
-      </w:r>
-      <w:r>
-        <w:t xml:space="preserve"> here. </w:t>
-      </w:r>
-      <w:r>
-        <w:rPr>
-          <w:iCs/>
-        </w:rPr>
-        <w:t>If none, delete this text box</w:t>
-      </w:r>
-      <w:r>
-        <w:rPr>
-          <w:iCs/>
-        </w:rPr>
-        <w:t>.</w:t>
-      </w:r>
-    </w:p>
-    <w:p>
-      <w:pPr>
-        <w:pStyle w:val="bulletlist"/>
-      </w:pPr>
-      <w:r>
-        <w:t xml:space="preserve">Use a zero before decimal points: “0.25”, not “.25”. Use “cm3”, not “cc”. </w:t>
-      </w:r>
-      <w:r>
-        <w:t>(</w:t>
-      </w:r>
+        <w:t xml:space="preserve">Menu, </w:t>
+      </w:r>
+      <w:proofErr w:type="spellStart"/>
       <w:r>
         <w:rPr>
           <w:i/>
           <w:iCs/>
         </w:rPr>
-        <w:t>bullet list</w:t>
-      </w:r>
-      <w:r>
-        <w:t>)</w:t>
-      </w:r>
-    </w:p>
-    <w:p>
-      <w:pPr>
-        <w:pStyle w:val="Heading2"/>
-      </w:pPr>
-      <w:r>
-        <w:t>Equations</w:t>
-      </w:r>
-    </w:p>
-    <w:p>
-      <w:pPr>
-        <w:pStyle w:val="BodyText"/>
-      </w:pPr>
-      <w:r>
-        <w:t>The equations are an exception to the prescribed specifications of this template. You will need to determine whether or not your equation should be typed using either the Times New Roman or the Symbol font (please no other font). To create multileveled equations, it may be necessary to treat the equation as a graphic and insert it into the text after your paper is styled.</w:t>
-      </w:r>
-    </w:p>
-    <w:p>
-      <w:pPr>
-        <w:pStyle w:val="BodyText"/>
-        <w:rPr>
-          <w:lang w:val="en-US"/>
-        </w:rPr>
-      </w:pPr>
-      <w:r>
-        <w:t>Number equations consecutively. Equation numbers, within parentheses, are to position flush right, as in (1), using a right tab stop. To make your equations more compact, you may use the solidus ( / ), the exp function, or appropriate exponents. Italicize Roman symbols for quantities and variables, but not Greek symbols. Use a long dash rather than a hyphen for a minus sign. Punctuate equations with commas or periods when they are part of a sentence, as in</w:t>
-      </w:r>
-      <w:r>
-        <w:rPr>
-          <w:lang w:val="en-US"/>
-        </w:rPr>
-        <w:t>:</w:t>
-      </w:r>
-    </w:p>
-    <w:p>
-      <w:pPr>
-        <w:pStyle w:val="equation"/>
-        <w:rPr>
-          <w:rFonts w:hint="eastAsia"/>
-        </w:rPr>
-      </w:pPr>
-      <w:r>
-        <w:tab/>
-      </w:r>
-      <w:r>
-        <w:rPr>
-          <w:rFonts w:ascii="Times New Roman" w:hAnsi="Times New Roman" w:cs="Times New Roman"/>
-          <w:i/>
-        </w:rPr>
-        <w:t>a</w:t>
-      </w:r>
-      <w:r>
-        <w:t></w:t>
-      </w:r>
-      <w:r>
-        <w:t></w:t>
-      </w:r>
-      <w:r>
-        <w:t></w:t>
-      </w:r>
-      <w:r>
-        <w:rPr>
-          <w:rFonts w:ascii="Times New Roman" w:hAnsi="Times New Roman" w:cs="Times New Roman"/>
-          <w:i/>
-        </w:rPr>
-        <w:t>b</w:t>
-      </w:r>
-      <w:r>
-        <w:t></w:t>
-      </w:r>
-      <w:r>
-        <w:t></w:t>
-      </w:r>
-      <w:r>
-        <w:t></w:t>
-      </w:r>
-      <w:r>
-        <w:t></w:t>
-      </w:r>
-      <w:r>
-        <w:t></w:t>
-      </w:r>
-      <w:r>
-        <w:tab/>
-      </w:r>
-      <w:r>
-        <w:t></w:t>
-      </w:r>
-      <w:r>
-        <w:t></w:t>
-      </w:r>
-      <w:r>
-        <w:t></w:t>
-      </w:r>
-    </w:p>
-    <w:p>
-      <w:pPr>
-        <w:pStyle w:val="BodyText"/>
-      </w:pPr>
-      <w:r>
-        <w:t>Note that the equation is centered using a center tab stop. Be sure that the symbols in your equation have been defined before or immediately following the equation. Use “(1)”, not “Eq. (1)” or “equation (1)”, except at the beginning of a sentence: “Equation (1) is . . .”</w:t>
-      </w:r>
-    </w:p>
-    <w:p>
-      <w:pPr>
-        <w:pStyle w:val="Heading2"/>
-      </w:pPr>
-      <w:r>
-        <w:t>Some Common Mistakes</w:t>
-      </w:r>
-    </w:p>
-    <w:p>
-      <w:pPr>
-        <w:pStyle w:val="bulletlist"/>
-      </w:pPr>
-      <w:r>
-        <w:t>The word “data” is plural, not singular.</w:t>
-      </w:r>
-    </w:p>
-    <w:p>
-      <w:pPr>
-        <w:pStyle w:val="bulletlist"/>
-      </w:pPr>
-      <w:r>
-        <w:t xml:space="preserve">The subscript for the permeability of vacuum </w:t>
-      </w:r>
-      <w:r>
-        <w:rPr>
-          <w:rFonts w:ascii="Symbol" w:hAnsi="Symbol" w:cs="Symbol"/>
+        <w:t>MenuPage</w:t>
+      </w:r>
+      <w:proofErr w:type="spellEnd"/>
+      <w:r>
+        <w:rPr>
           <w:i/>
           <w:iCs/>
-          <w:snapToGrid w:val="0"/>
-        </w:rPr>
-        <w:t></w:t>
-      </w:r>
-      <w:r>
-        <w:rPr>
-          <w:vertAlign w:val="subscript"/>
-        </w:rPr>
-        <w:t>0</w:t>
-      </w:r>
-      <w:r>
-        <w:t>, and other common scientific constants, is zero with subscript formatting, not a lowercase letter “o”.</w:t>
-      </w:r>
-    </w:p>
-    <w:p>
-      <w:pPr>
-        <w:pStyle w:val="bulletlist"/>
-      </w:pPr>
-      <w:r>
-        <w:t xml:space="preserve">In American </w:t>
-      </w:r>
-      <w:r>
-        <w:t>English, commas, semi</w:t>
-      </w:r>
-      <w:r>
-        <w:t>colons, periods, question and exclamation marks are located within quotation marks only when a complete thought or name is cited, such as a title or full quotation. When quotation marks are used, instead of a bold or italic typeface, to highlight a word or phrase, punctuation should appear outside of the quotation marks. A parenthetical phrase or statement at the end of a sentence is punctuated outside of the closing parenthesis (like this). (A parenthetical sentence is punctuated within the parentheses.)</w:t>
-      </w:r>
-    </w:p>
-    <w:p>
-      <w:pPr>
-        <w:pStyle w:val="bulletlist"/>
-      </w:pPr>
-      <w:r>
-        <w:t>A graph within a graph is an “inset”, not an “insert”. The word alternatively is preferred to the word “alternately” (unless you really mean something that alternates).</w:t>
-      </w:r>
-    </w:p>
-    <w:p>
-      <w:pPr>
-        <w:pStyle w:val="bulletlist"/>
-      </w:pPr>
-      <w:r>
-        <w:t>Do not use the word “essentially” to mean “approximately” or “effectively”.</w:t>
-      </w:r>
-    </w:p>
-    <w:p>
-      <w:pPr>
-        <w:pStyle w:val="bulletlist"/>
-      </w:pPr>
-      <w:r>
-        <w:t>In your paper title, if the words “that uses” can accurately replace the word “using”, capitalize the “u”; if not, keep using lower-cased.</w:t>
-      </w:r>
-    </w:p>
-    <w:p>
-      <w:pPr>
-        <w:pStyle w:val="bulletlist"/>
-      </w:pPr>
-      <w:r>
-        <w:t>Be aware of the different meanings of the homophones “affect” and “effect”, “complement” and “compliment”, “discreet” and “discrete”, “principal” and “principle”.</w:t>
-      </w:r>
-    </w:p>
-    <w:p>
-      <w:pPr>
-        <w:pStyle w:val="bulletlist"/>
-      </w:pPr>
-      <w:r>
-        <w:t>Do not confuse “imply” and “infer”.</w:t>
-      </w:r>
-    </w:p>
-    <w:p>
-      <w:pPr>
-        <w:pStyle w:val="bulletlist"/>
-      </w:pPr>
-      <w:r>
-        <w:t>The prefix “non” is not a word; it should be joined to the word it modifies, usually without a hyphen.</w:t>
-      </w:r>
-    </w:p>
-    <w:p>
-      <w:pPr>
-        <w:pStyle w:val="bulletlist"/>
-      </w:pPr>
-      <w:r>
-        <w:t>There is no period after the “et” in the Latin abbreviation “et al.”.</w:t>
-      </w:r>
-    </w:p>
-    <w:p>
-      <w:pPr>
-        <w:pStyle w:val="bulletlist"/>
-      </w:pPr>
-      <w:r>
-        <w:t>The abbreviation “i.e.” means “that is”, and the abbreviation “e.g.” means “for example”.</w:t>
-      </w:r>
-    </w:p>
-    <w:p>
-      <w:pPr>
-        <w:pStyle w:val="BodyText"/>
-      </w:pPr>
-      <w:r>
-        <w:t>An excellent style manual for science writers is [7].</w:t>
-      </w:r>
-    </w:p>
-    <w:p>
-      <w:pPr>
-        <w:pStyle w:val="Heading1"/>
-      </w:pPr>
-      <w:r>
-        <w:t xml:space="preserve">Using the </w:t>
-      </w:r>
-      <w:r>
-        <w:t>Template</w:t>
-      </w:r>
-    </w:p>
-    <w:p>
-      <w:pPr>
-        <w:pStyle w:val="BodyText"/>
-      </w:pPr>
-      <w:r>
-        <w:t>After the text edit has been completed, the paper is ready for the template. Duplicate the template file by using the Save As command, and use the naming convention prescribed by your conference for the name of your paper. In this newly created file, highlight all of the contents and import your prepared text file. You are now ready to style your paper; use the scroll down window on the left of the MS Word Formatting toolbar.</w:t>
-      </w:r>
-    </w:p>
-    <w:p>
-      <w:pPr>
-        <w:pStyle w:val="Heading2"/>
-      </w:pPr>
-      <w:r>
-        <w:t>Authors</w:t>
-      </w:r>
-      <w:r>
-        <w:t xml:space="preserve"> and Affiliations</w:t>
-      </w:r>
-    </w:p>
-    <w:p>
-      <w:pPr>
-        <w:pStyle w:val="BodyText"/>
-      </w:pPr>
-      <w:r>
-        <w:rPr>
-          <w:b/>
-        </w:rPr>
-        <w:t xml:space="preserve">The template is </w:t>
-      </w:r>
-      <w:r>
-        <w:rPr>
-          <w:b/>
-        </w:rPr>
-        <w:t>designed</w:t>
-      </w:r>
-      <w:r>
-        <w:rPr>
-          <w:b/>
-          <w:lang w:val="en-US"/>
-        </w:rPr>
-        <w:t xml:space="preserve"> for,</w:t>
-      </w:r>
-      <w:r>
-        <w:rPr>
-          <w:b/>
-        </w:rPr>
-        <w:t xml:space="preserve"> but not limited to</w:t>
-      </w:r>
-      <w:r>
-        <w:rPr>
-          <w:b/>
-          <w:lang w:val="en-US"/>
-        </w:rPr>
-        <w:t>,</w:t>
-      </w:r>
-      <w:r>
-        <w:rPr>
-          <w:b/>
-          <w:lang w:val="en-US"/>
-        </w:rPr>
-        <w:t xml:space="preserve"> </w:t>
-      </w:r>
-      <w:r>
-        <w:rPr>
-          <w:b/>
-          <w:lang w:val="en-US"/>
-        </w:rPr>
-        <w:t>six</w:t>
-      </w:r>
-      <w:r>
-        <w:rPr>
-          <w:b/>
-          <w:lang w:val="en-US"/>
-        </w:rPr>
-        <w:t xml:space="preserve"> authors.</w:t>
-      </w:r>
-      <w:r>
-        <w:rPr>
-          <w:lang w:val="en-US"/>
-        </w:rPr>
-        <w:t xml:space="preserve"> </w:t>
-      </w:r>
-      <w:r>
-        <w:rPr>
-          <w:lang w:val="en-US"/>
-        </w:rPr>
-        <w:t xml:space="preserve">A minimum of one author is required for all conference articles. </w:t>
-      </w:r>
-      <w:r>
-        <w:t>Author names should be listed starting from left to right and then moving down to the next line. This is the author sequence that will be used in future citations and by indexing services.</w:t>
-      </w:r>
-      <w:r>
-        <w:t xml:space="preserve"> </w:t>
-      </w:r>
-      <w:r>
-        <w:t>Names should not be listed in columns nor group by affiliation.</w:t>
-      </w:r>
-      <w:r>
-        <w:rPr>
-          <w:lang w:val="en-US"/>
-        </w:rPr>
-        <w:t xml:space="preserve"> </w:t>
-      </w:r>
-      <w:r>
-        <w:t>Please keep your affiliations as succinct as possible (for example, do not differentiate among departments of the same organization).</w:t>
-      </w:r>
-    </w:p>
-    <w:p>
-      <w:pPr>
-        <w:pStyle w:val="Heading3"/>
-      </w:pPr>
-      <w:r>
-        <w:t xml:space="preserve">For papers with more than six authors: </w:t>
-      </w:r>
-      <w:r>
-        <w:rPr>
-          <w:i w:val="0"/>
-        </w:rPr>
-        <w:t>Add author names horizontally, moving to a third row if needed for more than 8 authors.</w:t>
-      </w:r>
-    </w:p>
-    <w:p>
-      <w:pPr>
-        <w:pStyle w:val="Heading3"/>
-      </w:pPr>
-      <w:r>
-        <w:t xml:space="preserve">For </w:t>
-      </w:r>
-      <w:r>
-        <w:t xml:space="preserve">papers with less than </w:t>
-      </w:r>
-      <w:r>
-        <w:t>six</w:t>
-      </w:r>
-      <w:r>
-        <w:t xml:space="preserve"> authors</w:t>
-      </w:r>
-      <w:r>
-        <w:t xml:space="preserve">: </w:t>
-      </w:r>
-      <w:r>
-        <w:rPr>
-          <w:i w:val="0"/>
-        </w:rPr>
-        <w:t>To change the default, adjust the template as follows.</w:t>
-      </w:r>
-    </w:p>
-    <w:p>
-      <w:pPr>
-        <w:pStyle w:val="Heading4"/>
-      </w:pPr>
-      <w:r>
-        <w:t>Selection</w:t>
-      </w:r>
-      <w:r>
-        <w:t xml:space="preserve">: </w:t>
-      </w:r>
-      <w:r>
-        <w:rPr>
-          <w:i w:val="0"/>
-        </w:rPr>
-        <w:t>Highlight all author and affiliation lines.</w:t>
-      </w:r>
-    </w:p>
-    <w:p>
-      <w:pPr>
-        <w:pStyle w:val="Heading4"/>
-      </w:pPr>
-      <w:r>
-        <w:t>Change number of columns:</w:t>
-      </w:r>
-      <w:r>
-        <w:t xml:space="preserve"> </w:t>
-      </w:r>
-      <w:r>
-        <w:rPr>
-          <w:i w:val="0"/>
-        </w:rPr>
-        <w:t xml:space="preserve">Select the Columns icon from the MS Word Standard toolbar and then select </w:t>
-      </w:r>
-      <w:r>
-        <w:rPr>
-          <w:i w:val="0"/>
-        </w:rPr>
-        <w:t>the correct number of columns</w:t>
-      </w:r>
-      <w:r>
-        <w:rPr>
-          <w:i w:val="0"/>
-        </w:rPr>
-        <w:t xml:space="preserve"> from the selection palette.</w:t>
-      </w:r>
-    </w:p>
-    <w:p>
-      <w:pPr>
-        <w:pStyle w:val="Heading4"/>
-        <w:rPr>
-          <w:i w:val="0"/>
-        </w:rPr>
-      </w:pPr>
-      <w:r>
-        <w:t xml:space="preserve">Deletion: </w:t>
-      </w:r>
-      <w:r>
-        <w:rPr>
-          <w:i w:val="0"/>
-        </w:rPr>
-        <w:t xml:space="preserve">Delete the author and affiliation lines for the </w:t>
-      </w:r>
-      <w:r>
-        <w:rPr>
-          <w:i w:val="0"/>
-        </w:rPr>
-        <w:t>extra authors.</w:t>
-      </w:r>
-    </w:p>
-    <w:p>
-      <w:pPr>
-        <w:jc w:val="start"/>
+        </w:rPr>
+        <w:t xml:space="preserve">, </w:t>
+      </w:r>
+      <w:proofErr w:type="spellStart"/>
+      <w:r>
         <w:rPr>
           <w:i/>
           <w:iCs/>
-          <w:noProof/>
-        </w:rPr>
-      </w:pPr>
-    </w:p>
-    <w:p>
-      <w:pPr>
-        <w:pStyle w:val="Heading2"/>
-      </w:pPr>
-      <w:r>
-        <w:t>Identify</w:t>
-      </w:r>
-      <w:r>
-        <w:t xml:space="preserve"> the Headings</w:t>
-      </w:r>
-    </w:p>
-    <w:p>
-      <w:pPr>
-        <w:pStyle w:val="BodyText"/>
-      </w:pPr>
-      <w:r>
-        <w:t>Headings, or heads, are organizational devices that guide the reader through your paper. There are two types: component heads and text heads.</w:t>
-      </w:r>
-    </w:p>
-    <w:p>
-      <w:pPr>
-        <w:pStyle w:val="BodyText"/>
-      </w:pPr>
-      <w:r>
-        <w:t xml:space="preserve">Component heads identify the different components of your paper and are not topically subordinate to each other. Examples include Acknowledgments and References and, for </w:t>
-      </w:r>
-      <w:r>
-        <w:lastRenderedPageBreak/>
-        <w:t>these, the correct style to use is “Heading 5”. Use “figure caption” for your Figure captions, and “table head” for your table title. Run-in heads, such as “Abstract”, will require you to apply a style (in this case, italic) in addition to the style provided by the drop down menu to differentiate the head from the text.</w:t>
-      </w:r>
-    </w:p>
-    <w:p>
-      <w:pPr>
-        <w:pStyle w:val="BodyText"/>
-      </w:pPr>
-      <w:r>
-        <w:t>Text heads organize the topics on a relational, hierarchical basis. For example, the paper title is the primary text head because all subsequent material relates and elaborates on this one topic. If there are two or more sub-topics, the next level head (uppercase Roman numerals) should be used and, conversely, if there are not at least two sub-topics, then no subheads should be introduced. Styles named “Heading 1”, “Heading 2”, “Heading 3”, and “Heading 4” are prescribed.</w:t>
-      </w:r>
-    </w:p>
-    <w:p>
-      <w:pPr>
-        <w:pStyle w:val="Heading2"/>
-      </w:pPr>
-      <w:r>
-        <w:t>Figures and Tables</w:t>
-      </w:r>
-    </w:p>
-    <w:p>
-      <w:pPr>
-        <w:pStyle w:val="Heading4"/>
-      </w:pPr>
-      <w:r>
-        <w:t xml:space="preserve"> </w:t>
-      </w:r>
-      <w:r>
-        <w:t xml:space="preserve">Positioning Figures and Tables: </w:t>
-      </w:r>
-      <w:r>
-        <w:rPr>
-          <w:i w:val="0"/>
-        </w:rPr>
-        <w:t>Place figures and tables at the top and bottom of columns. Avoid placing them in the middle of columns. Large figures and tables may span across both columns. Figure captions should be below the figures; table heads should appear above the tables. Insert figures and tables after they are cited in the text. Use the abbreviation “Fig. 1”, even at the beginning of a sentence.</w:t>
-      </w:r>
-    </w:p>
-    <w:p>
-      <w:pPr>
-        <w:pStyle w:val="tablehead"/>
-      </w:pPr>
-      <w:r>
-        <w:t>Table Type Styles</w:t>
-      </w:r>
-    </w:p>
-    <w:tbl>
-      <w:tblPr>
-        <w:tblW w:w="0pt" w:type="dxa"/>
-        <w:jc w:val="center"/>
-        <w:tblBorders>
-          <w:top w:val="single" w:sz="2" w:space="0" w:color="auto"/>
-          <w:start w:val="single" w:sz="2" w:space="0" w:color="auto"/>
-          <w:bottom w:val="single" w:sz="2" w:space="0" w:color="auto"/>
-          <w:end w:val="single" w:sz="2" w:space="0" w:color="auto"/>
-          <w:insideH w:val="single" w:sz="2" w:space="0" w:color="auto"/>
-          <w:insideV w:val="single" w:sz="2" w:space="0" w:color="auto"/>
-        </w:tblBorders>
-        <w:tblLayout w:type="fixed"/>
-        <w:tblLook w:firstRow="0" w:lastRow="0" w:firstColumn="0" w:lastColumn="0" w:noHBand="0" w:noVBand="0"/>
-      </w:tblPr>
-      <w:tblGrid>
-        <w:gridCol w:w="720"/>
-        <w:gridCol w:w="2340"/>
-        <w:gridCol w:w="900"/>
-        <w:gridCol w:w="900"/>
-      </w:tblGrid>
-      <w:tr>
-        <w:trPr>
-          <w:cantSplit/>
-          <w:trHeight w:val="240"/>
-          <w:tblHeader/>
-          <w:jc w:val="center"/>
-        </w:trPr>
-        <w:tc>
-          <w:tcPr>
-            <w:tcW w:w="36pt" w:type="dxa"/>
-            <w:vMerge w:val="restart"/>
-            <w:vAlign w:val="center"/>
-          </w:tcPr>
-          <w:p>
-            <w:pPr>
-              <w:pStyle w:val="tablecolhead"/>
-            </w:pPr>
-            <w:r>
-              <w:t>Table Head</w:t>
-            </w:r>
-          </w:p>
-        </w:tc>
-        <w:tc>
-          <w:tcPr>
-            <w:tcW w:w="207pt" w:type="dxa"/>
-            <w:gridSpan w:val="3"/>
-            <w:vAlign w:val="center"/>
-          </w:tcPr>
-          <w:p>
-            <w:pPr>
-              <w:pStyle w:val="tablecolhead"/>
-            </w:pPr>
-            <w:r>
-              <w:t>Table Column Head</w:t>
-            </w:r>
-          </w:p>
-        </w:tc>
-      </w:tr>
-      <w:tr>
-        <w:trPr>
-          <w:cantSplit/>
-          <w:trHeight w:val="240"/>
-          <w:tblHeader/>
-          <w:jc w:val="center"/>
-        </w:trPr>
-        <w:tc>
-          <w:tcPr>
-            <w:tcW w:w="36pt" w:type="dxa"/>
-            <w:vMerge/>
-          </w:tcPr>
-          <w:p>
-            <w:pPr>
-              <w:rPr>
-                <w:sz w:val="16"/>
-                <w:szCs w:val="16"/>
-              </w:rPr>
-            </w:pPr>
-          </w:p>
-        </w:tc>
-        <w:tc>
-          <w:tcPr>
-            <w:tcW w:w="117pt" w:type="dxa"/>
-            <w:vAlign w:val="center"/>
-          </w:tcPr>
-          <w:p>
-            <w:pPr>
-              <w:pStyle w:val="tablecolsubhead"/>
-            </w:pPr>
-            <w:r>
-              <w:t>Table column subhead</w:t>
-            </w:r>
-          </w:p>
-        </w:tc>
-        <w:tc>
-          <w:tcPr>
-            <w:tcW w:w="45pt" w:type="dxa"/>
-            <w:vAlign w:val="center"/>
-          </w:tcPr>
-          <w:p>
-            <w:pPr>
-              <w:pStyle w:val="tablecolsubhead"/>
-            </w:pPr>
-            <w:r>
-              <w:t>Subhead</w:t>
-            </w:r>
-          </w:p>
-        </w:tc>
-        <w:tc>
-          <w:tcPr>
-            <w:tcW w:w="45pt" w:type="dxa"/>
-            <w:vAlign w:val="center"/>
-          </w:tcPr>
-          <w:p>
-            <w:pPr>
-              <w:pStyle w:val="tablecolsubhead"/>
-            </w:pPr>
-            <w:r>
-              <w:t>Subhead</w:t>
-            </w:r>
-          </w:p>
-        </w:tc>
-      </w:tr>
-      <w:tr>
-        <w:trPr>
-          <w:trHeight w:val="320"/>
-          <w:jc w:val="center"/>
-        </w:trPr>
-        <w:tc>
-          <w:tcPr>
-            <w:tcW w:w="36pt" w:type="dxa"/>
-            <w:vAlign w:val="center"/>
-          </w:tcPr>
-          <w:p>
-            <w:pPr>
-              <w:pStyle w:val="tablecopy"/>
-              <w:rPr>
-                <w:sz w:val="8"/>
-                <w:szCs w:val="8"/>
-              </w:rPr>
-            </w:pPr>
-            <w:r>
-              <w:t>copy</w:t>
-            </w:r>
-          </w:p>
-        </w:tc>
-        <w:tc>
-          <w:tcPr>
-            <w:tcW w:w="117pt" w:type="dxa"/>
-            <w:vAlign w:val="center"/>
-          </w:tcPr>
-          <w:p>
-            <w:pPr>
-              <w:pStyle w:val="tablecopy"/>
-            </w:pPr>
-            <w:r>
-              <w:t>More table copy</w:t>
-            </w:r>
-            <w:r>
-              <w:rPr>
-                <w:vertAlign w:val="superscript"/>
-              </w:rPr>
-              <w:t>a</w:t>
-            </w:r>
-          </w:p>
-        </w:tc>
-        <w:tc>
-          <w:tcPr>
-            <w:tcW w:w="45pt" w:type="dxa"/>
-            <w:vAlign w:val="center"/>
-          </w:tcPr>
-          <w:p>
-            <w:pPr>
-              <w:rPr>
-                <w:sz w:val="16"/>
-                <w:szCs w:val="16"/>
-              </w:rPr>
-            </w:pPr>
-          </w:p>
-        </w:tc>
-        <w:tc>
-          <w:tcPr>
-            <w:tcW w:w="45pt" w:type="dxa"/>
-            <w:vAlign w:val="center"/>
-          </w:tcPr>
-          <w:p>
-            <w:pPr>
-              <w:rPr>
-                <w:sz w:val="16"/>
-                <w:szCs w:val="16"/>
-              </w:rPr>
-            </w:pPr>
-          </w:p>
-        </w:tc>
-      </w:tr>
-    </w:tbl>
-    <w:p>
-      <w:pPr>
-        <w:pStyle w:val="tablefootnote"/>
-      </w:pPr>
-      <w:r>
-        <w:t xml:space="preserve">Sample </w:t>
-      </w:r>
-      <w:r>
-        <w:t>of</w:t>
-      </w:r>
-      <w:r>
-        <w:t xml:space="preserve"> a </w:t>
-      </w:r>
-      <w:r>
-        <w:t>Table</w:t>
-      </w:r>
-      <w:r>
-        <w:t xml:space="preserve"> </w:t>
-      </w:r>
-      <w:r>
-        <w:t>footnote</w:t>
-      </w:r>
-      <w:r>
-        <w:t xml:space="preserve">. </w:t>
-      </w:r>
-      <w:r>
-        <w:t>(</w:t>
-      </w:r>
-      <w:r>
-        <w:rPr>
-          <w:i/>
-        </w:rPr>
-        <w:t>Table footnote</w:t>
-      </w:r>
-      <w:r>
-        <w:t>)</w:t>
-      </w:r>
-    </w:p>
-    <w:p>
-      <w:pPr>
-        <w:pStyle w:val="figurecaption"/>
-      </w:pPr>
-      <w:r>
-        <w:t xml:space="preserve">Example of a figure </w:t>
-      </w:r>
-      <w:r>
-        <w:t>caption</w:t>
-      </w:r>
-      <w:r>
-        <w:t xml:space="preserve">. </w:t>
-      </w:r>
-      <w:r>
-        <w:rPr>
-          <w:iCs/>
-        </w:rPr>
-        <w:t>(</w:t>
+        </w:rPr>
+        <w:t>MenuItem</w:t>
+      </w:r>
+      <w:proofErr w:type="spellEnd"/>
+      <w:r>
+        <w:t xml:space="preserve">, and </w:t>
       </w:r>
       <w:r>
         <w:rPr>
           <w:i/>
           <w:iCs/>
         </w:rPr>
-        <w:t>figure caption</w:t>
-      </w:r>
-      <w:r>
-        <w:rPr>
-          <w:iCs/>
-        </w:rPr>
-        <w:t>)</w:t>
-      </w:r>
-    </w:p>
-    <w:p>
-      <w:pPr>
-        <w:pStyle w:val="BodyText"/>
-      </w:pPr>
-      <w:r>
-        <w:t>Figure Labels: Use 8 point Times New Roman for Figure labels. Use words rather than symbols or abbreviations when writing Figure axis labels to avoid confusing the reader. As an example, write the quantity “Magnetization”, or “Magnetization, M”, not just “M”. If including units in the label, present them within parentheses. Do not label axes only with units. In the example, write “Magnetization (A/m)” or “Magnetization {A[m(1)]}”, not just “A/m”. Do not label axes</w:t>
-      </w:r>
-      <w:r>
-        <w:t xml:space="preserve"> </w:t>
-      </w:r>
-      <w:r>
-        <w:t>with a ratio of quantities and units. For example, write “Temperature (K)”, not “Temperature/K”.</w:t>
-      </w:r>
-    </w:p>
-    <w:p>
-      <w:pPr>
-        <w:pStyle w:val="Heading5"/>
-      </w:pPr>
-      <w:r>
-        <w:t>Acknowledgment</w:t>
-      </w:r>
-      <w:r>
-        <w:t xml:space="preserve"> </w:t>
-      </w:r>
-      <w:r>
-        <w:rPr>
-          <w:i/>
-          <w:iCs/>
-        </w:rPr>
-        <w:t>(</w:t>
-      </w:r>
-      <w:r>
-        <w:rPr>
-          <w:i/>
-          <w:iCs/>
-          <w:smallCaps w:val="0"/>
-        </w:rPr>
-        <w:t>Heading 5</w:t>
-      </w:r>
-      <w:r>
-        <w:rPr>
-          <w:i/>
-          <w:iCs/>
-        </w:rPr>
-        <w:t>)</w:t>
-      </w:r>
-    </w:p>
-    <w:p>
-      <w:pPr>
-        <w:pStyle w:val="BodyText"/>
-      </w:pPr>
-      <w:r>
-        <w:t>The preferred spelling of the word “acknowledgment” in America is without an “e” after the “g</w:t>
-      </w:r>
-      <w:r>
-        <w:t>”. Avoid the stilted expression “</w:t>
-      </w:r>
-      <w:proofErr w:type="spellStart"/>
-      <w:r>
-        <w:rPr>
-          <w:lang w:val="en-US"/>
-        </w:rPr>
-        <w:t>o</w:t>
-      </w:r>
-      <w:r>
-        <w:t>ne</w:t>
-      </w:r>
-      <w:proofErr w:type="spellEnd"/>
-      <w:r>
-        <w:t xml:space="preserve"> of us (R. B. G.) thanks </w:t>
-      </w:r>
-      <w:r>
-        <w:t>...</w:t>
-      </w:r>
-      <w:r>
-        <w:rPr>
-          <w:lang w:val="en-US"/>
-        </w:rPr>
-        <w:t xml:space="preserve">”.  </w:t>
-      </w:r>
-      <w:r>
-        <w:t>Instead, try “R. B. G. thanks</w:t>
-      </w:r>
-      <w:r>
-        <w:t>...</w:t>
-      </w:r>
-      <w:r>
-        <w:t>”.</w:t>
-      </w:r>
-      <w:r>
-        <w:rPr>
-          <w:lang w:val="en-US"/>
-        </w:rPr>
-        <w:t xml:space="preserve"> </w:t>
-      </w:r>
-      <w:r>
-        <w:t>Put spons</w:t>
-      </w:r>
-      <w:r>
-        <w:t>or acknowledgments in the unnum</w:t>
-      </w:r>
-      <w:r>
-        <w:t>bered footnote on the first page.</w:t>
-      </w:r>
-    </w:p>
-    <w:p>
-      <w:pPr>
-        <w:pStyle w:val="Heading5"/>
-      </w:pPr>
-      <w:r>
-        <w:t>References</w:t>
-      </w:r>
-    </w:p>
-    <w:p>
-      <w:pPr>
-        <w:pStyle w:val="BodyText"/>
-      </w:pPr>
-      <w:r>
-        <w:t>The template will number citations consecutively within brackets [1]. The sentence punctuation follows the bracket [2]. Refer simply to the reference number, as in [3]—do not use “Ref. [3]” or “reference [3]” except at the beginning of a sentence: “Reference [3] was the first</w:t>
-      </w:r>
-      <w:r>
-        <w:rPr>
-          <w:lang w:val="en-US"/>
-        </w:rPr>
-        <w:t xml:space="preserve"> </w:t>
-      </w:r>
-      <w:r>
-        <w:t>...</w:t>
-      </w:r>
-      <w:r>
-        <w:t>”</w:t>
-      </w:r>
-    </w:p>
-    <w:p>
-      <w:pPr>
-        <w:pStyle w:val="BodyText"/>
-      </w:pPr>
-      <w:r>
-        <w:t>Number footnotes separately in superscripts. Place the actual footnote at the bottom of the column in which it was cited. Do not put footnotes in the</w:t>
-      </w:r>
-      <w:r>
-        <w:rPr>
-          <w:lang w:val="en-US"/>
-        </w:rPr>
-        <w:t xml:space="preserve"> abstract or</w:t>
-      </w:r>
-      <w:r>
-        <w:t xml:space="preserve"> reference list. Use letters for table footnotes.</w:t>
-      </w:r>
-    </w:p>
-    <w:p>
-      <w:pPr>
-        <w:pStyle w:val="BodyText"/>
-      </w:pPr>
-      <w:r>
-        <w:t>Unless there are six au</w:t>
-      </w:r>
-      <w:r>
-        <w:t>thors or more give all authors</w:t>
-      </w:r>
-      <w:r>
-        <w:rPr>
-          <w:lang w:val="en-US"/>
-        </w:rPr>
-        <w:t xml:space="preserve">’ </w:t>
-      </w:r>
-      <w:r>
-        <w:t>names; do not use “et al.”. Papers that have not been published, even if they have been submitted for publication, should be cited as “unpublished” [4]. Papers that have been accepted for publication should be cited as “in press” [5]. Capitalize only the first word in a paper title, except for proper nouns and element symbols.</w:t>
-      </w:r>
-    </w:p>
-    <w:p>
-      <w:pPr>
-        <w:pStyle w:val="BodyText"/>
-      </w:pPr>
-      <w:r>
-        <w:t xml:space="preserve">For </w:t>
-      </w:r>
-      <w:r>
-        <w:t>papers</w:t>
-      </w:r>
-      <w:r>
-        <w:t xml:space="preserve"> published in translation journals, please give the English citation first, followed by the original foreign-language citation [6].</w:t>
-      </w:r>
-    </w:p>
-    <w:p/>
-    <w:p>
-      <w:pPr>
-        <w:pStyle w:val="references"/>
-        <w:ind w:start="17.70pt" w:hanging="17.70pt"/>
-      </w:pPr>
-      <w:r>
-        <w:t xml:space="preserve">G. Eason, B. Noble, and I. N. Sneddon, “On certain integrals of Lipschitz-Hankel type involving products of Bessel functions,” Phil. Trans. Roy. Soc. London, vol. A247, pp. 529–551, April 1955. </w:t>
-      </w:r>
-      <w:r>
-        <w:rPr>
-          <w:i/>
-          <w:iCs/>
-        </w:rPr>
-        <w:t>(references)</w:t>
-      </w:r>
-    </w:p>
-    <w:p>
-      <w:pPr>
-        <w:pStyle w:val="references"/>
-        <w:ind w:start="17.70pt" w:hanging="17.70pt"/>
-      </w:pPr>
-      <w:r>
-        <w:t>J. Clerk Maxwell, A Treatise on Electricity and Magnetism, 3rd ed., vol. 2. Oxford: Clarendon, 1892, pp.68–73.</w:t>
-      </w:r>
-    </w:p>
-    <w:p>
-      <w:pPr>
-        <w:pStyle w:val="references"/>
-        <w:ind w:start="17.70pt" w:hanging="17.70pt"/>
-      </w:pPr>
-      <w:r>
-        <w:t>I. S. Jacobs and C. P. Bean, “Fine particles, thin films and exchange anisotropy,” in Magnetism, vol. III, G. T. Rado and H. Suhl, Eds. New York: Academic, 1963, pp. 271–350.</w:t>
-      </w:r>
-    </w:p>
-    <w:p>
-      <w:pPr>
-        <w:pStyle w:val="references"/>
-        <w:ind w:start="17.70pt" w:hanging="17.70pt"/>
-      </w:pPr>
-      <w:r>
-        <w:t>K. Elissa, “Title of paper if known,” unpublished.</w:t>
-      </w:r>
-    </w:p>
-    <w:p>
-      <w:pPr>
-        <w:pStyle w:val="references"/>
-        <w:ind w:start="17.70pt" w:hanging="17.70pt"/>
-      </w:pPr>
-      <w:r>
-        <w:t>R. Nicole, “Title of paper with only first word capitalized,” J. Name Stand. Abbrev., in press.</w:t>
-      </w:r>
-    </w:p>
-    <w:p>
-      <w:pPr>
-        <w:pStyle w:val="references"/>
-        <w:ind w:start="17.70pt" w:hanging="17.70pt"/>
-      </w:pPr>
-      <w:r>
-        <w:t>Y. Yorozu, M. Hirano, K. Oka, and Y. Tagawa, “Electron spectroscopy studies on magneto-optical media and plastic substrate interface,” IEEE Transl. J. Magn. Japan, vol. 2, pp. 740–741, August 1987 [Digests 9th Annual Conf. Magnetics Japan, p. 301, 1982].</w:t>
-      </w:r>
-    </w:p>
-    <w:p>
-      <w:pPr>
-        <w:pStyle w:val="references"/>
-        <w:ind w:start="17.70pt" w:hanging="17.70pt"/>
-      </w:pPr>
-      <w:r>
-        <w:t>M. Young, The Technical Writer</w:t>
-      </w:r>
-      <w:r>
-        <w:t>’</w:t>
-      </w:r>
-      <w:r>
-        <w:t>s Handbook. Mill Valley, CA: University Science, 1989.</w:t>
-      </w:r>
-    </w:p>
-    <w:p>
-      <w:pPr>
-        <w:pStyle w:val="references"/>
+        <w:t>Dish</w:t>
+      </w:r>
+      <w:r>
+        <w:t>. These four files are described briefly here, and in detail in their individual file descriptions below.</w:t>
+      </w:r>
+    </w:p>
+    <w:p>
+      <w:pPr>
+        <w:pStyle w:val="Heading2"/>
+      </w:pPr>
+      <w:r>
+        <w:t>Menu</w:t>
+      </w:r>
+    </w:p>
+    <w:p>
+      <w:pPr>
+        <w:pStyle w:val="BodyText"/>
+      </w:pPr>
+      <w:r>
+        <w:t>The core element of the dataset. Each Menu has a unique identifier and associated data, including data on the venue and/or event that the menu was created for; the location that the menu was used; the currency in use on the menu; and various other fields.</w:t>
+      </w:r>
+    </w:p>
+    <w:p>
+      <w:pPr>
+        <w:pStyle w:val="BodyText"/>
         <w:numPr>
           <w:ilvl w:val="0"/>
-          <w:numId w:val="0"/>
+          <w:numId w:val="25"/>
         </w:numPr>
-        <w:ind w:start="18pt" w:hanging="18pt"/>
+        <w:spacing w:after="0pt" w:line="12pt" w:lineRule="auto"/>
+      </w:pPr>
+      <w:r>
+        <w:t>id</w:t>
+      </w:r>
+    </w:p>
+    <w:p>
+      <w:pPr>
+        <w:pStyle w:val="BodyText"/>
+        <w:numPr>
+          <w:ilvl w:val="0"/>
+          <w:numId w:val="25"/>
+        </w:numPr>
+        <w:spacing w:after="0pt" w:line="12pt" w:lineRule="auto"/>
+      </w:pPr>
+      <w:r>
+        <w:t>name</w:t>
+      </w:r>
+    </w:p>
+    <w:p>
+      <w:pPr>
+        <w:pStyle w:val="BodyText"/>
+        <w:numPr>
+          <w:ilvl w:val="0"/>
+          <w:numId w:val="25"/>
+        </w:numPr>
+        <w:spacing w:after="0pt" w:line="12pt" w:lineRule="auto"/>
+      </w:pPr>
+      <w:r>
+        <w:t>sponsor</w:t>
+      </w:r>
+    </w:p>
+    <w:p>
+      <w:pPr>
+        <w:pStyle w:val="BodyText"/>
+        <w:numPr>
+          <w:ilvl w:val="0"/>
+          <w:numId w:val="25"/>
+        </w:numPr>
+        <w:spacing w:after="0pt" w:line="12pt" w:lineRule="auto"/>
+      </w:pPr>
+      <w:r>
+        <w:t>event</w:t>
+      </w:r>
+    </w:p>
+    <w:p>
+      <w:pPr>
+        <w:pStyle w:val="BodyText"/>
+        <w:numPr>
+          <w:ilvl w:val="0"/>
+          <w:numId w:val="25"/>
+        </w:numPr>
+        <w:spacing w:after="0pt" w:line="12pt" w:lineRule="auto"/>
+      </w:pPr>
+      <w:r>
+        <w:t>venue</w:t>
+      </w:r>
+    </w:p>
+    <w:p>
+      <w:pPr>
+        <w:pStyle w:val="BodyText"/>
+        <w:numPr>
+          <w:ilvl w:val="0"/>
+          <w:numId w:val="25"/>
+        </w:numPr>
+        <w:spacing w:after="0pt" w:line="12pt" w:lineRule="auto"/>
+      </w:pPr>
+      <w:r>
+        <w:t>place</w:t>
+      </w:r>
+    </w:p>
+    <w:p>
+      <w:pPr>
+        <w:pStyle w:val="BodyText"/>
+        <w:numPr>
+          <w:ilvl w:val="0"/>
+          <w:numId w:val="25"/>
+        </w:numPr>
+        <w:spacing w:after="0pt" w:line="12pt" w:lineRule="auto"/>
+      </w:pPr>
+      <w:proofErr w:type="spellStart"/>
+      <w:r>
+        <w:t>physical_description</w:t>
+      </w:r>
+      <w:proofErr w:type="spellEnd"/>
+    </w:p>
+    <w:p>
+      <w:pPr>
+        <w:pStyle w:val="BodyText"/>
+        <w:numPr>
+          <w:ilvl w:val="0"/>
+          <w:numId w:val="25"/>
+        </w:numPr>
+        <w:spacing w:after="0pt" w:line="12pt" w:lineRule="auto"/>
+      </w:pPr>
+      <w:r>
+        <w:t>occasion</w:t>
+      </w:r>
+    </w:p>
+    <w:p>
+      <w:pPr>
+        <w:pStyle w:val="BodyText"/>
+        <w:numPr>
+          <w:ilvl w:val="0"/>
+          <w:numId w:val="25"/>
+        </w:numPr>
+        <w:spacing w:after="0pt" w:line="12pt" w:lineRule="auto"/>
+      </w:pPr>
+      <w:r>
+        <w:t>notes</w:t>
+      </w:r>
+    </w:p>
+    <w:p>
+      <w:pPr>
+        <w:pStyle w:val="BodyText"/>
+        <w:numPr>
+          <w:ilvl w:val="0"/>
+          <w:numId w:val="25"/>
+        </w:numPr>
+        <w:spacing w:after="0pt" w:line="12pt" w:lineRule="auto"/>
+      </w:pPr>
+      <w:proofErr w:type="spellStart"/>
+      <w:r>
+        <w:t>call_number</w:t>
+      </w:r>
+      <w:proofErr w:type="spellEnd"/>
+    </w:p>
+    <w:p>
+      <w:pPr>
+        <w:pStyle w:val="BodyText"/>
+        <w:numPr>
+          <w:ilvl w:val="0"/>
+          <w:numId w:val="25"/>
+        </w:numPr>
+        <w:spacing w:after="0pt" w:line="12pt" w:lineRule="auto"/>
+      </w:pPr>
+      <w:r>
+        <w:t>keywords</w:t>
+      </w:r>
+    </w:p>
+    <w:p>
+      <w:pPr>
+        <w:pStyle w:val="BodyText"/>
+        <w:numPr>
+          <w:ilvl w:val="0"/>
+          <w:numId w:val="25"/>
+        </w:numPr>
+        <w:spacing w:after="0pt" w:line="12pt" w:lineRule="auto"/>
+      </w:pPr>
+      <w:r>
+        <w:t>language</w:t>
+      </w:r>
+    </w:p>
+    <w:p>
+      <w:pPr>
+        <w:pStyle w:val="BodyText"/>
+        <w:numPr>
+          <w:ilvl w:val="0"/>
+          <w:numId w:val="25"/>
+        </w:numPr>
+        <w:spacing w:after="0pt" w:line="12pt" w:lineRule="auto"/>
+      </w:pPr>
+      <w:r>
+        <w:t>date</w:t>
+      </w:r>
+    </w:p>
+    <w:p>
+      <w:pPr>
+        <w:pStyle w:val="BodyText"/>
+        <w:numPr>
+          <w:ilvl w:val="0"/>
+          <w:numId w:val="25"/>
+        </w:numPr>
+        <w:spacing w:after="0pt" w:line="12pt" w:lineRule="auto"/>
+      </w:pPr>
+      <w:r>
+        <w:t>location</w:t>
+      </w:r>
+    </w:p>
+    <w:p>
+      <w:pPr>
+        <w:pStyle w:val="BodyText"/>
+        <w:numPr>
+          <w:ilvl w:val="0"/>
+          <w:numId w:val="25"/>
+        </w:numPr>
+        <w:spacing w:after="0pt" w:line="12pt" w:lineRule="auto"/>
+      </w:pPr>
+      <w:proofErr w:type="spellStart"/>
+      <w:r>
+        <w:t>location_type</w:t>
+      </w:r>
+      <w:proofErr w:type="spellEnd"/>
+    </w:p>
+    <w:p>
+      <w:pPr>
+        <w:pStyle w:val="BodyText"/>
+        <w:numPr>
+          <w:ilvl w:val="0"/>
+          <w:numId w:val="25"/>
+        </w:numPr>
+        <w:spacing w:after="0pt" w:line="12pt" w:lineRule="auto"/>
+      </w:pPr>
+      <w:r>
+        <w:t>currency</w:t>
+      </w:r>
+    </w:p>
+    <w:p>
+      <w:pPr>
+        <w:pStyle w:val="BodyText"/>
+        <w:numPr>
+          <w:ilvl w:val="0"/>
+          <w:numId w:val="25"/>
+        </w:numPr>
+        <w:spacing w:after="0pt" w:line="12pt" w:lineRule="auto"/>
+      </w:pPr>
+      <w:proofErr w:type="spellStart"/>
+      <w:r>
+        <w:t>currency_symbol</w:t>
+      </w:r>
+      <w:proofErr w:type="spellEnd"/>
+    </w:p>
+    <w:p>
+      <w:pPr>
+        <w:pStyle w:val="BodyText"/>
+        <w:numPr>
+          <w:ilvl w:val="0"/>
+          <w:numId w:val="25"/>
+        </w:numPr>
+        <w:spacing w:after="0pt" w:line="12pt" w:lineRule="auto"/>
+      </w:pPr>
+      <w:r>
+        <w:t>status</w:t>
+      </w:r>
+    </w:p>
+    <w:p>
+      <w:pPr>
+        <w:pStyle w:val="BodyText"/>
+        <w:numPr>
+          <w:ilvl w:val="0"/>
+          <w:numId w:val="25"/>
+        </w:numPr>
+        <w:spacing w:after="0pt" w:line="12pt" w:lineRule="auto"/>
+      </w:pPr>
+      <w:proofErr w:type="spellStart"/>
+      <w:r>
+        <w:t>page_count</w:t>
+      </w:r>
+      <w:proofErr w:type="spellEnd"/>
+    </w:p>
+    <w:p>
+      <w:pPr>
+        <w:pStyle w:val="BodyText"/>
+        <w:numPr>
+          <w:ilvl w:val="0"/>
+          <w:numId w:val="25"/>
+        </w:numPr>
+        <w:spacing w:after="0pt" w:line="12pt" w:lineRule="auto"/>
+      </w:pPr>
+      <w:proofErr w:type="spellStart"/>
+      <w:r>
+        <w:t>dish_count</w:t>
+      </w:r>
+      <w:proofErr w:type="spellEnd"/>
+    </w:p>
+    <w:p>
+      <w:pPr>
+        <w:pStyle w:val="BodyText"/>
+      </w:pPr>
+      <w:r>
+        <w:t xml:space="preserve">Each menu is associated with some number of </w:t>
+      </w:r>
+      <w:proofErr w:type="spellStart"/>
+      <w:r>
+        <w:t>MenuPage</w:t>
+      </w:r>
+      <w:proofErr w:type="spellEnd"/>
+      <w:r>
+        <w:t xml:space="preserve"> values.</w:t>
+      </w:r>
+    </w:p>
+    <w:p>
+      <w:pPr>
+        <w:pStyle w:val="Heading2"/>
+      </w:pPr>
+      <w:r>
+        <w:t>MenuPage</w:t>
+      </w:r>
+    </w:p>
+    <w:p>
+      <w:pPr>
+        <w:pStyle w:val="BodyText"/>
+      </w:pPr>
+      <w:r>
+        <w:t xml:space="preserve">Each </w:t>
+      </w:r>
+      <w:proofErr w:type="spellStart"/>
+      <w:r>
+        <w:t>MenuPage</w:t>
+      </w:r>
+      <w:proofErr w:type="spellEnd"/>
+      <w:r>
+        <w:t xml:space="preserve"> refers to the Menu it comes from, via the </w:t>
+      </w:r>
+      <w:proofErr w:type="spellStart"/>
+      <w:r>
+        <w:t>menu_id</w:t>
+      </w:r>
+      <w:proofErr w:type="spellEnd"/>
+      <w:r>
+        <w:t xml:space="preserve"> variable (corresponding to _Menu</w:t>
+      </w:r>
+      <w:r>
+        <w:rPr>
+          <w:lang w:val="en-US"/>
+        </w:rPr>
+        <w:t>_</w:t>
+      </w:r>
+      <w:r>
+        <w:t xml:space="preserve">id). Each </w:t>
+      </w:r>
+      <w:proofErr w:type="spellStart"/>
+      <w:r>
+        <w:t>MenuPage</w:t>
+      </w:r>
+      <w:proofErr w:type="spellEnd"/>
+      <w:r>
+        <w:t xml:space="preserve"> also has a unique identifier of its own. Associated </w:t>
+      </w:r>
+      <w:proofErr w:type="spellStart"/>
+      <w:r>
+        <w:t>MenuPage</w:t>
+      </w:r>
+      <w:proofErr w:type="spellEnd"/>
+      <w:r>
+        <w:t xml:space="preserve"> data includes the page number of this </w:t>
+      </w:r>
+      <w:proofErr w:type="spellStart"/>
+      <w:r>
+        <w:t>MenuPage</w:t>
+      </w:r>
+      <w:proofErr w:type="spellEnd"/>
+      <w:r>
+        <w:t>, an identifier for the scanned image of the page, and the dimensions of the page.</w:t>
+      </w:r>
+    </w:p>
+    <w:p>
+      <w:pPr>
+        <w:pStyle w:val="BodyText"/>
+        <w:numPr>
+          <w:ilvl w:val="0"/>
+          <w:numId w:val="26"/>
+        </w:numPr>
+        <w:spacing w:after="0pt" w:line="12pt" w:lineRule="auto"/>
+      </w:pPr>
+      <w:r>
+        <w:t>id</w:t>
+      </w:r>
+    </w:p>
+    <w:p>
+      <w:pPr>
+        <w:pStyle w:val="BodyText"/>
+        <w:numPr>
+          <w:ilvl w:val="0"/>
+          <w:numId w:val="26"/>
+        </w:numPr>
+        <w:spacing w:after="0pt" w:line="12pt" w:lineRule="auto"/>
+      </w:pPr>
+      <w:proofErr w:type="spellStart"/>
+      <w:r>
+        <w:t>menu_id</w:t>
+      </w:r>
+      <w:proofErr w:type="spellEnd"/>
+    </w:p>
+    <w:p>
+      <w:pPr>
+        <w:pStyle w:val="BodyText"/>
+        <w:numPr>
+          <w:ilvl w:val="0"/>
+          <w:numId w:val="26"/>
+        </w:numPr>
+        <w:spacing w:after="0pt" w:line="12pt" w:lineRule="auto"/>
+      </w:pPr>
+      <w:proofErr w:type="spellStart"/>
+      <w:r>
+        <w:t>page_number</w:t>
+      </w:r>
+      <w:proofErr w:type="spellEnd"/>
+    </w:p>
+    <w:p>
+      <w:pPr>
+        <w:pStyle w:val="BodyText"/>
+        <w:numPr>
+          <w:ilvl w:val="0"/>
+          <w:numId w:val="26"/>
+        </w:numPr>
+        <w:spacing w:after="0pt" w:line="12pt" w:lineRule="auto"/>
+      </w:pPr>
+      <w:proofErr w:type="spellStart"/>
+      <w:r>
+        <w:t>image_id</w:t>
+      </w:r>
+      <w:proofErr w:type="spellEnd"/>
+    </w:p>
+    <w:p>
+      <w:pPr>
+        <w:pStyle w:val="BodyText"/>
+        <w:numPr>
+          <w:ilvl w:val="0"/>
+          <w:numId w:val="26"/>
+        </w:numPr>
+        <w:spacing w:after="0pt" w:line="12pt" w:lineRule="auto"/>
+      </w:pPr>
+      <w:proofErr w:type="spellStart"/>
+      <w:r>
+        <w:t>full_height</w:t>
+      </w:r>
+      <w:proofErr w:type="spellEnd"/>
+    </w:p>
+    <w:p>
+      <w:pPr>
+        <w:pStyle w:val="BodyText"/>
+        <w:numPr>
+          <w:ilvl w:val="0"/>
+          <w:numId w:val="26"/>
+        </w:numPr>
+        <w:spacing w:after="0pt" w:line="12pt" w:lineRule="auto"/>
+      </w:pPr>
+      <w:proofErr w:type="spellStart"/>
+      <w:r>
+        <w:t>full_width</w:t>
+      </w:r>
+      <w:proofErr w:type="spellEnd"/>
+    </w:p>
+    <w:p>
+      <w:pPr>
+        <w:pStyle w:val="BodyText"/>
+        <w:numPr>
+          <w:ilvl w:val="0"/>
+          <w:numId w:val="26"/>
+        </w:numPr>
+        <w:spacing w:after="0pt" w:line="12pt" w:lineRule="auto"/>
+      </w:pPr>
+      <w:proofErr w:type="spellStart"/>
+      <w:r>
+        <w:t>uuid</w:t>
+      </w:r>
+      <w:proofErr w:type="spellEnd"/>
+    </w:p>
+    <w:p>
+      <w:pPr>
+        <w:pStyle w:val="BodyText"/>
+        <w:spacing w:after="0pt" w:line="12pt" w:lineRule="auto"/>
+      </w:pPr>
+    </w:p>
+    <w:p>
+      <w:pPr>
+        <w:pStyle w:val="BodyText"/>
+      </w:pPr>
+      <w:r>
+        <w:t xml:space="preserve">Each </w:t>
+      </w:r>
+      <w:proofErr w:type="spellStart"/>
+      <w:r>
+        <w:t>MenuPage</w:t>
+      </w:r>
+      <w:proofErr w:type="spellEnd"/>
+      <w:r>
+        <w:t xml:space="preserve"> is associated with some number of </w:t>
+      </w:r>
+      <w:proofErr w:type="spellStart"/>
+      <w:r>
+        <w:t>MenuItem</w:t>
+      </w:r>
+      <w:proofErr w:type="spellEnd"/>
+      <w:r>
+        <w:t xml:space="preserve"> values.</w:t>
+      </w:r>
+    </w:p>
+    <w:p>
+      <w:pPr>
+        <w:pStyle w:val="Heading2"/>
+      </w:pPr>
+      <w:r>
+        <w:t>MenuItem</w:t>
+      </w:r>
+    </w:p>
+    <w:p>
+      <w:pPr>
+        <w:pStyle w:val="BodyText"/>
+      </w:pPr>
+      <w:r>
+        <w:t xml:space="preserve">Each </w:t>
+      </w:r>
+      <w:proofErr w:type="spellStart"/>
+      <w:r>
+        <w:t>MenuItem</w:t>
+      </w:r>
+      <w:proofErr w:type="spellEnd"/>
+      <w:r>
+        <w:t xml:space="preserve"> refers to both the </w:t>
+      </w:r>
+      <w:proofErr w:type="spellStart"/>
+      <w:r>
+        <w:t>MenuPage</w:t>
+      </w:r>
+      <w:proofErr w:type="spellEnd"/>
+      <w:r>
+        <w:t xml:space="preserve"> it is found on -- via the </w:t>
+      </w:r>
+      <w:proofErr w:type="spellStart"/>
+      <w:r>
+        <w:t>menupageid</w:t>
+      </w:r>
+      <w:proofErr w:type="spellEnd"/>
+      <w:r>
+        <w:t xml:space="preserve"> variable -- and the Dish that it represents -- via the </w:t>
+      </w:r>
+      <w:proofErr w:type="spellStart"/>
+      <w:r>
+        <w:t>dish_id</w:t>
+      </w:r>
+      <w:proofErr w:type="spellEnd"/>
+      <w:r>
+        <w:t xml:space="preserve"> variable. Each </w:t>
+      </w:r>
+      <w:proofErr w:type="spellStart"/>
+      <w:r>
+        <w:t>MenuItem</w:t>
+      </w:r>
+      <w:proofErr w:type="spellEnd"/>
+      <w:r>
+        <w:t xml:space="preserve"> also has a unique identifier of its own. Other associated data includes the price of the item and the dates when the item was created or modified in the database.</w:t>
+      </w:r>
+    </w:p>
+    <w:p>
+      <w:pPr>
+        <w:pStyle w:val="BodyText"/>
+        <w:numPr>
+          <w:ilvl w:val="0"/>
+          <w:numId w:val="27"/>
+        </w:numPr>
+        <w:spacing w:after="0pt" w:line="12pt" w:lineRule="auto"/>
+      </w:pPr>
+      <w:r>
+        <w:t>id</w:t>
+      </w:r>
+    </w:p>
+    <w:p>
+      <w:pPr>
+        <w:pStyle w:val="BodyText"/>
+        <w:numPr>
+          <w:ilvl w:val="0"/>
+          <w:numId w:val="27"/>
+        </w:numPr>
+        <w:spacing w:after="0pt" w:line="12pt" w:lineRule="auto"/>
+      </w:pPr>
+      <w:proofErr w:type="spellStart"/>
+      <w:r>
+        <w:t>menu_page_id</w:t>
+      </w:r>
+      <w:proofErr w:type="spellEnd"/>
+    </w:p>
+    <w:p>
+      <w:pPr>
+        <w:pStyle w:val="BodyText"/>
+        <w:numPr>
+          <w:ilvl w:val="0"/>
+          <w:numId w:val="27"/>
+        </w:numPr>
+        <w:spacing w:after="0pt" w:line="12pt" w:lineRule="auto"/>
+      </w:pPr>
+      <w:r>
+        <w:t>price</w:t>
+      </w:r>
+    </w:p>
+    <w:p>
+      <w:pPr>
+        <w:pStyle w:val="BodyText"/>
+        <w:numPr>
+          <w:ilvl w:val="0"/>
+          <w:numId w:val="27"/>
+        </w:numPr>
+        <w:spacing w:after="0pt" w:line="12pt" w:lineRule="auto"/>
+      </w:pPr>
+      <w:proofErr w:type="spellStart"/>
+      <w:r>
+        <w:t>high_price</w:t>
+      </w:r>
+      <w:proofErr w:type="spellEnd"/>
+    </w:p>
+    <w:p>
+      <w:pPr>
+        <w:pStyle w:val="BodyText"/>
+        <w:numPr>
+          <w:ilvl w:val="0"/>
+          <w:numId w:val="27"/>
+        </w:numPr>
+        <w:spacing w:after="0pt" w:line="12pt" w:lineRule="auto"/>
+      </w:pPr>
+      <w:proofErr w:type="spellStart"/>
+      <w:r>
+        <w:t>dish_id</w:t>
+      </w:r>
+      <w:proofErr w:type="spellEnd"/>
+    </w:p>
+    <w:p>
+      <w:pPr>
+        <w:pStyle w:val="BodyText"/>
+        <w:numPr>
+          <w:ilvl w:val="0"/>
+          <w:numId w:val="27"/>
+        </w:numPr>
+        <w:spacing w:after="0pt" w:line="12pt" w:lineRule="auto"/>
+      </w:pPr>
+      <w:proofErr w:type="spellStart"/>
+      <w:r>
+        <w:t>created_at</w:t>
+      </w:r>
+      <w:proofErr w:type="spellEnd"/>
+    </w:p>
+    <w:p>
+      <w:pPr>
+        <w:pStyle w:val="BodyText"/>
+        <w:numPr>
+          <w:ilvl w:val="0"/>
+          <w:numId w:val="27"/>
+        </w:numPr>
+        <w:spacing w:after="0pt" w:line="12pt" w:lineRule="auto"/>
+      </w:pPr>
+      <w:proofErr w:type="spellStart"/>
+      <w:r>
+        <w:t>updated_at</w:t>
+      </w:r>
+      <w:proofErr w:type="spellEnd"/>
+    </w:p>
+    <w:p>
+      <w:pPr>
+        <w:pStyle w:val="BodyText"/>
+        <w:numPr>
+          <w:ilvl w:val="0"/>
+          <w:numId w:val="27"/>
+        </w:numPr>
+        <w:spacing w:after="0pt" w:line="12pt" w:lineRule="auto"/>
+      </w:pPr>
+      <w:proofErr w:type="spellStart"/>
+      <w:r>
+        <w:t>xpos</w:t>
+      </w:r>
+      <w:proofErr w:type="spellEnd"/>
+    </w:p>
+    <w:p>
+      <w:pPr>
+        <w:pStyle w:val="BodyText"/>
+        <w:numPr>
+          <w:ilvl w:val="0"/>
+          <w:numId w:val="27"/>
+        </w:numPr>
+        <w:spacing w:after="0pt" w:line="12pt" w:lineRule="auto"/>
+      </w:pPr>
+      <w:proofErr w:type="spellStart"/>
+      <w:r>
+        <w:t>ypos</w:t>
+      </w:r>
+      <w:proofErr w:type="spellEnd"/>
+    </w:p>
+    <w:p>
+      <w:pPr>
+        <w:pStyle w:val="Heading2"/>
+      </w:pPr>
+      <w:r>
+        <w:t>Dish</w:t>
+      </w:r>
+    </w:p>
+    <w:p>
+      <w:pPr>
+        <w:pStyle w:val="BodyText"/>
+      </w:pPr>
+      <w:r>
+        <w:t xml:space="preserve">A Dish is a broad category that covers some number of </w:t>
+      </w:r>
+      <w:proofErr w:type="spellStart"/>
+      <w:r>
+        <w:t>MenuItems</w:t>
+      </w:r>
+      <w:proofErr w:type="spellEnd"/>
+      <w:r>
+        <w:t xml:space="preserve">. Each dish has a unique id, to which it is referred by its affiliated </w:t>
+      </w:r>
+      <w:proofErr w:type="spellStart"/>
+      <w:r>
+        <w:t>MenuItems</w:t>
+      </w:r>
+      <w:proofErr w:type="spellEnd"/>
+      <w:r>
+        <w:t>. Each dish also has a name, a description, a number of menus it appears on, and both date and price ranges.</w:t>
+      </w:r>
+    </w:p>
+    <w:p>
+      <w:pPr>
+        <w:pStyle w:val="BodyText"/>
+        <w:numPr>
+          <w:ilvl w:val="0"/>
+          <w:numId w:val="28"/>
+        </w:numPr>
+        <w:spacing w:after="0pt" w:line="12pt" w:lineRule="auto"/>
+      </w:pPr>
+      <w:r>
+        <w:t>id</w:t>
+      </w:r>
+    </w:p>
+    <w:p>
+      <w:pPr>
+        <w:pStyle w:val="BodyText"/>
+        <w:numPr>
+          <w:ilvl w:val="0"/>
+          <w:numId w:val="28"/>
+        </w:numPr>
+        <w:spacing w:after="0pt" w:line="12pt" w:lineRule="auto"/>
+      </w:pPr>
+      <w:r>
+        <w:t>name</w:t>
+      </w:r>
+    </w:p>
+    <w:p>
+      <w:pPr>
+        <w:pStyle w:val="BodyText"/>
+        <w:numPr>
+          <w:ilvl w:val="0"/>
+          <w:numId w:val="28"/>
+        </w:numPr>
+        <w:spacing w:after="0pt" w:line="12pt" w:lineRule="auto"/>
+      </w:pPr>
+      <w:r>
+        <w:t>description</w:t>
+      </w:r>
+    </w:p>
+    <w:p>
+      <w:pPr>
+        <w:pStyle w:val="BodyText"/>
+        <w:numPr>
+          <w:ilvl w:val="0"/>
+          <w:numId w:val="28"/>
+        </w:numPr>
+        <w:spacing w:after="0pt" w:line="12pt" w:lineRule="auto"/>
+      </w:pPr>
+      <w:proofErr w:type="spellStart"/>
+      <w:r>
+        <w:t>menus_appeared</w:t>
+      </w:r>
+      <w:proofErr w:type="spellEnd"/>
+    </w:p>
+    <w:p>
+      <w:pPr>
+        <w:pStyle w:val="BodyText"/>
+        <w:numPr>
+          <w:ilvl w:val="0"/>
+          <w:numId w:val="28"/>
+        </w:numPr>
+        <w:spacing w:after="0pt" w:line="12pt" w:lineRule="auto"/>
+      </w:pPr>
+      <w:proofErr w:type="spellStart"/>
+      <w:r>
+        <w:t>times_appeared</w:t>
+      </w:r>
+      <w:proofErr w:type="spellEnd"/>
+    </w:p>
+    <w:p>
+      <w:pPr>
+        <w:pStyle w:val="BodyText"/>
+        <w:numPr>
+          <w:ilvl w:val="0"/>
+          <w:numId w:val="28"/>
+        </w:numPr>
+        <w:spacing w:after="0pt" w:line="12pt" w:lineRule="auto"/>
+      </w:pPr>
+      <w:proofErr w:type="spellStart"/>
+      <w:r>
+        <w:lastRenderedPageBreak/>
+        <w:t>first_appeared</w:t>
+      </w:r>
+      <w:proofErr w:type="spellEnd"/>
+    </w:p>
+    <w:p>
+      <w:pPr>
+        <w:pStyle w:val="BodyText"/>
+        <w:numPr>
+          <w:ilvl w:val="0"/>
+          <w:numId w:val="28"/>
+        </w:numPr>
+        <w:spacing w:after="0pt" w:line="12pt" w:lineRule="auto"/>
+      </w:pPr>
+      <w:proofErr w:type="spellStart"/>
+      <w:r>
+        <w:t>last_appeared</w:t>
+      </w:r>
+      <w:proofErr w:type="spellEnd"/>
+    </w:p>
+    <w:p>
+      <w:pPr>
+        <w:pStyle w:val="BodyText"/>
+        <w:numPr>
+          <w:ilvl w:val="0"/>
+          <w:numId w:val="28"/>
+        </w:numPr>
+        <w:spacing w:after="0pt" w:line="12pt" w:lineRule="auto"/>
+      </w:pPr>
+      <w:proofErr w:type="spellStart"/>
+      <w:r>
+        <w:t>lowest_price</w:t>
+      </w:r>
+      <w:proofErr w:type="spellEnd"/>
+    </w:p>
+    <w:p>
+      <w:pPr>
+        <w:pStyle w:val="BodyText"/>
+        <w:numPr>
+          <w:ilvl w:val="0"/>
+          <w:numId w:val="28"/>
+        </w:numPr>
+        <w:spacing w:after="0pt" w:line="12pt" w:lineRule="auto"/>
+      </w:pPr>
+      <w:proofErr w:type="spellStart"/>
+      <w:r>
+        <w:t>highest_price</w:t>
+      </w:r>
+      <w:proofErr w:type="spellEnd"/>
+    </w:p>
+    <w:p>
+      <w:pPr>
+        <w:pStyle w:val="BodyText"/>
+        <w:numPr>
+          <w:ilvl w:val="0"/>
+          <w:numId w:val="28"/>
+        </w:numPr>
+        <w:spacing w:after="0pt" w:line="12pt" w:lineRule="auto"/>
+      </w:pPr>
+    </w:p>
+    <w:p>
+      <w:pPr>
+        <w:pStyle w:val="BodyText"/>
+        <w:rPr>
+          <w:lang w:val="en-US"/>
+        </w:rPr>
+      </w:pPr>
+      <w:r>
+        <w:fldChar w:fldCharType="begin"/>
+      </w:r>
+      <w:r>
+        <w:instrText xml:space="preserve"> HYPERLINK "</w:instrText>
+      </w:r>
+      <w:r>
+        <w:instrText>http://menus.nypl.org/about</w:instrText>
+      </w:r>
+      <w:r>
+        <w:instrText xml:space="preserve">" </w:instrText>
+      </w:r>
+      <w:r>
+        <w:fldChar w:fldCharType="separate"/>
+      </w:r>
+      <w:r>
+        <w:rPr>
+          <w:rStyle w:val="Hyperlink"/>
+        </w:rPr>
+        <w:t>http://menus.nypl.org/about</w:t>
+      </w:r>
+      <w:r>
+        <w:fldChar w:fldCharType="end"/>
+      </w:r>
+      <w:r>
+        <w:rPr>
+          <w:lang w:val="en-US"/>
+        </w:rPr>
+        <w:t xml:space="preserve"> </w:t>
+      </w:r>
+    </w:p>
+    <w:p>
+      <w:pPr>
+        <w:pStyle w:val="BodyText"/>
+        <w:rPr>
+          <w:lang w:val="en-US"/>
+        </w:rPr>
+      </w:pPr>
+      <w:hyperlink r:id="rId12" w:history="1">
+        <w:r>
+          <w:rPr>
+            <w:rStyle w:val="Hyperlink"/>
+          </w:rPr>
+          <w:t>https://www.kaggle.com/nypl/whats-on-the-menu</w:t>
+        </w:r>
+      </w:hyperlink>
+      <w:r>
+        <w:rPr>
+          <w:lang w:val="en-US"/>
+        </w:rPr>
+        <w:t xml:space="preserve"> </w:t>
+      </w:r>
+    </w:p>
+    <w:p>
+      <w:pPr>
+        <w:pStyle w:val="BodyText"/>
+        <w:rPr>
+          <w:color w:val="FF0000"/>
+        </w:rPr>
+      </w:pPr>
+      <w:r>
+        <w:rPr>
+          <w:color w:val="FF0000"/>
+        </w:rPr>
+        <w:t>You should describe the structure and content of the dataset and quality issues that are apparent from an initial inspection. You should also describe a (hypothetical or real) use case of the dataset and derive from it some data cleaning goals that can achieve the desired fitness for use. In addition, you should answer the following questions: Are there use cases for which the dataset is already clean enough? Are there use cases for which the dataset will not be clean enough? You can speculate a bit here – but the rest of the project should focus on a “middle of the road” use case that requires a practically feasible amount of data cleaning.</w:t>
+      </w:r>
+    </w:p>
+    <w:p>
+      <w:pPr>
+        <w:pStyle w:val="Heading1"/>
+      </w:pPr>
+      <w:r>
+        <w:t>Data cleaning with OpenRefine</w:t>
+      </w:r>
+    </w:p>
+    <w:p>
+      <w:pPr>
+        <w:pStyle w:val="BodyText"/>
+        <w:rPr>
+          <w:color w:val="FF0000"/>
+        </w:rPr>
+      </w:pPr>
+      <w:r>
+        <w:rPr>
+          <w:color w:val="FF0000"/>
+        </w:rPr>
+        <w:t xml:space="preserve">In this first hands-on part of the project, you should use </w:t>
+      </w:r>
+      <w:proofErr w:type="spellStart"/>
+      <w:r>
+        <w:rPr>
+          <w:color w:val="FF0000"/>
+        </w:rPr>
+        <w:t>OpenRefine</w:t>
+      </w:r>
+      <w:proofErr w:type="spellEnd"/>
+      <w:r>
+        <w:rPr>
+          <w:color w:val="FF0000"/>
+        </w:rPr>
+        <w:t xml:space="preserve"> to clean the chosen dataset—either (a) or (b) or your own (c)—as much as needed for the use case. Document the process and result of this phase, both in narrative form along with supplementary information (e.g., which columns were cleaned and what changes were made?). Can you quantify the results of your efforts? Also, provide provenance information from </w:t>
+      </w:r>
+      <w:proofErr w:type="spellStart"/>
+      <w:r>
+        <w:rPr>
+          <w:color w:val="FF0000"/>
+        </w:rPr>
+        <w:t>OpenRefine</w:t>
+      </w:r>
+      <w:proofErr w:type="spellEnd"/>
+      <w:r>
+        <w:rPr>
+          <w:color w:val="FF0000"/>
+        </w:rPr>
+        <w:t xml:space="preserve">. Pay close attention to what </w:t>
+      </w:r>
+      <w:proofErr w:type="spellStart"/>
+      <w:r>
+        <w:rPr>
+          <w:color w:val="FF0000"/>
+        </w:rPr>
+        <w:t>OpenRefine</w:t>
+      </w:r>
+      <w:proofErr w:type="spellEnd"/>
+      <w:r>
+        <w:rPr>
+          <w:color w:val="FF0000"/>
+        </w:rPr>
+        <w:t xml:space="preserve"> includes and does not include in its operation history! If important information is missing in the latter, provide that information in narrative form.</w:t>
+      </w:r>
+    </w:p>
+    <w:p>
+      <w:pPr>
+        <w:pStyle w:val="Heading1"/>
+      </w:pPr>
+      <w:r>
+        <w:t>Data cleaning with other tools</w:t>
+      </w:r>
+    </w:p>
+    <w:p>
+      <w:pPr>
+        <w:pStyle w:val="BodyText"/>
+        <w:rPr>
+          <w:color w:val="FF0000"/>
+        </w:rPr>
+      </w:pPr>
+      <w:r>
+        <w:rPr>
+          <w:color w:val="FF0000"/>
+        </w:rPr>
+        <w:t xml:space="preserve">If you find that certain data cleaning steps are not well suited for </w:t>
+      </w:r>
+      <w:proofErr w:type="spellStart"/>
+      <w:r>
+        <w:rPr>
+          <w:color w:val="FF0000"/>
+        </w:rPr>
+        <w:t>OpenRefine</w:t>
+      </w:r>
+      <w:proofErr w:type="spellEnd"/>
+      <w:r>
+        <w:rPr>
+          <w:color w:val="FF0000"/>
+        </w:rPr>
+        <w:t xml:space="preserve"> (e.g. due to scalability or other issues), consider using an alternative, more suitable solution, e.g., Python, R, or other tools such as </w:t>
+      </w:r>
+      <w:proofErr w:type="spellStart"/>
+      <w:r>
+        <w:rPr>
+          <w:color w:val="FF0000"/>
+        </w:rPr>
+        <w:t>Trifacta</w:t>
+      </w:r>
+      <w:proofErr w:type="spellEnd"/>
+      <w:r>
+        <w:rPr>
+          <w:color w:val="FF0000"/>
+        </w:rPr>
+        <w:t xml:space="preserve"> Data Wrangler, Tableau, etc. Document your choice and answer the same questions as in Step 2. </w:t>
+      </w:r>
+    </w:p>
+    <w:p>
+      <w:pPr>
+        <w:rPr>
+          <w:lang w:val="x-none"/>
+        </w:rPr>
+      </w:pPr>
+    </w:p>
+    <w:p>
+      <w:pPr>
+        <w:pStyle w:val="Heading1"/>
+      </w:pPr>
+      <w:r>
+        <w:t>Developing a relational schema</w:t>
+      </w:r>
+    </w:p>
+    <w:p>
+      <w:pPr>
+        <w:pStyle w:val="BodyText"/>
+        <w:rPr>
+          <w:color w:val="FF0000"/>
+        </w:rPr>
+      </w:pPr>
+      <w:r>
+        <w:rPr>
+          <w:color w:val="FF0000"/>
+        </w:rPr>
+        <w:t xml:space="preserve">Develop a relational schema for your dataset. What logical integrity constraints (ICs) can you identify? Load the data into a SQLite database with your target schema. Use SQL queries to profile the dataset and to check the ICs that you have identified! You can also use other query languages such as </w:t>
+      </w:r>
+      <w:proofErr w:type="spellStart"/>
+      <w:r>
+        <w:rPr>
+          <w:color w:val="FF0000"/>
+        </w:rPr>
+        <w:t>Datalog</w:t>
+      </w:r>
+      <w:proofErr w:type="spellEnd"/>
+      <w:r>
+        <w:rPr>
+          <w:color w:val="FF0000"/>
+        </w:rPr>
+        <w:t xml:space="preserve"> to profile the dataset and check the ICs, but you should not use a procedural language such as Python, R, etc.</w:t>
+      </w:r>
+    </w:p>
+    <w:p>
+      <w:pPr>
+        <w:pStyle w:val="BodyText"/>
+        <w:rPr>
+          <w:color w:val="FF0000"/>
+        </w:rPr>
+      </w:pPr>
+      <w:r>
+        <w:rPr>
+          <w:color w:val="FF0000"/>
+        </w:rPr>
+        <w:t xml:space="preserve"> </w:t>
+      </w:r>
+      <w:r>
+        <w:rPr>
+          <w:noProof/>
+          <w:color w:val="FF0000"/>
+        </w:rPr>
+        <w:drawing>
+          <wp:inline distT="0" distB="0" distL="0" distR="0" wp14:anchorId="06CF6AD6" wp14:editId="0B061453">
+            <wp:extent cx="3089910" cy="2192020"/>
+            <wp:effectExtent l="0" t="0" r="0" b="5080"/>
+            <wp:docPr id="2" name="Picture 2" descr="A screenshot of a cell phone&#10;&#10;Description automatically generated"/>
+            <wp:cNvGraphicFramePr>
+              <a:graphicFrameLocks xmlns:a="http://purl.oclc.org/ooxml/drawingml/main" noChangeAspect="1"/>
+            </wp:cNvGraphicFramePr>
+            <a:graphic xmlns:a="http://purl.oclc.org/ooxml/drawingml/main">
+              <a:graphicData uri="http://purl.oclc.org/ooxml/drawingml/picture">
+                <pic:pic xmlns:pic="http://purl.oclc.org/ooxml/drawingml/picture">
+                  <pic:nvPicPr>
+                    <pic:cNvPr id="2" name="Picture 2" descr="A screenshot of a cell phone&#10;&#10;Description automatically generated"/>
+                    <pic:cNvPicPr/>
+                  </pic:nvPicPr>
+                  <pic:blipFill>
+                    <a:blip r:embed="rId13" cstate="print">
+                      <a:extLst>
+                        <a:ext uri="{28A0092B-C50C-407E-A947-70E740481C1C}">
+                          <a14:useLocalDpi xmlns:a14="http://schemas.microsoft.com/office/drawing/2010/main" val="0"/>
+                        </a:ext>
+                      </a:extLst>
+                    </a:blip>
+                    <a:stretch>
+                      <a:fillRect/>
+                    </a:stretch>
+                  </pic:blipFill>
+                  <pic:spPr>
+                    <a:xfrm>
+                      <a:off x="0" y="0"/>
+                      <a:ext cx="3089910" cy="2192020"/>
+                    </a:xfrm>
+                    <a:prstGeom prst="rect">
+                      <a:avLst/>
+                    </a:prstGeom>
+                  </pic:spPr>
+                </pic:pic>
+              </a:graphicData>
+            </a:graphic>
+          </wp:inline>
+        </w:drawing>
+      </w:r>
+    </w:p>
+    <w:p>
+      <w:pPr>
+        <w:pStyle w:val="Heading1"/>
+      </w:pPr>
+      <w:r>
+        <w:t>Creating a workflow model</w:t>
+      </w:r>
+    </w:p>
+    <w:p>
+      <w:pPr>
+        <w:pStyle w:val="BodyText"/>
+        <w:rPr>
+          <w:color w:val="FF0000"/>
+        </w:rPr>
+      </w:pPr>
+      <w:r>
+        <w:rPr>
+          <w:color w:val="FF0000"/>
+        </w:rPr>
+        <w:t xml:space="preserve">Create a workflow model of your overall data cleaning workflow: What are the key inputs and outputs of your workflow? What are the dependencies? Note: Here you may want to model the various steps you have executed with </w:t>
+      </w:r>
+      <w:proofErr w:type="spellStart"/>
+      <w:r>
+        <w:rPr>
+          <w:color w:val="FF0000"/>
+        </w:rPr>
+        <w:t>OpenRefine</w:t>
+      </w:r>
+      <w:proofErr w:type="spellEnd"/>
+      <w:r>
+        <w:rPr>
+          <w:color w:val="FF0000"/>
+        </w:rPr>
+        <w:t xml:space="preserve"> as parts of the workflow. This way, the workflow model more clearly describes what actually happened to what parts of the data. Create a visual representation of your overall workflow using  </w:t>
+      </w:r>
+      <w:proofErr w:type="spellStart"/>
+      <w:r>
+        <w:rPr>
+          <w:color w:val="FF0000"/>
+        </w:rPr>
+        <w:t>YesWorkflow</w:t>
+      </w:r>
+      <w:proofErr w:type="spellEnd"/>
+      <w:r>
+        <w:rPr>
+          <w:color w:val="FF0000"/>
+        </w:rPr>
+        <w:t xml:space="preserve"> or other diagramming tools. Supplementary material to help with </w:t>
+      </w:r>
+      <w:proofErr w:type="spellStart"/>
+      <w:r>
+        <w:rPr>
+          <w:color w:val="FF0000"/>
+        </w:rPr>
+        <w:t>YesWorkflow</w:t>
+      </w:r>
+      <w:proofErr w:type="spellEnd"/>
+      <w:r>
+        <w:rPr>
+          <w:color w:val="FF0000"/>
+        </w:rPr>
+        <w:t xml:space="preserve"> will be posted on Piazza. Also create a visual representation of your </w:t>
+      </w:r>
+      <w:proofErr w:type="spellStart"/>
+      <w:r>
+        <w:rPr>
+          <w:color w:val="FF0000"/>
+        </w:rPr>
+        <w:t>OpenRefine</w:t>
+      </w:r>
+      <w:proofErr w:type="spellEnd"/>
+      <w:r>
+        <w:rPr>
+          <w:color w:val="FF0000"/>
+        </w:rPr>
+        <w:t xml:space="preserve"> workflow using OR2YWTool (https://pypi.org/project/or2ywtool) or other appropriate tools. The OR2YWTool provides an auto-parsing method from </w:t>
+      </w:r>
+      <w:proofErr w:type="spellStart"/>
+      <w:r>
+        <w:rPr>
+          <w:color w:val="FF0000"/>
+        </w:rPr>
+        <w:t>Openrefine</w:t>
+      </w:r>
+      <w:proofErr w:type="spellEnd"/>
+      <w:r>
+        <w:rPr>
+          <w:color w:val="FF0000"/>
+        </w:rPr>
+        <w:t xml:space="preserve"> Operation History JSON file to </w:t>
+      </w:r>
+      <w:proofErr w:type="spellStart"/>
+      <w:r>
+        <w:rPr>
+          <w:color w:val="FF0000"/>
+        </w:rPr>
+        <w:t>YesWorkflow</w:t>
+      </w:r>
+      <w:proofErr w:type="spellEnd"/>
+      <w:r>
+        <w:rPr>
+          <w:color w:val="FF0000"/>
+        </w:rPr>
+        <w:t xml:space="preserve"> model (developed by Lan Li and Nikolaus Nova </w:t>
+      </w:r>
+      <w:proofErr w:type="spellStart"/>
+      <w:r>
+        <w:rPr>
+          <w:color w:val="FF0000"/>
+        </w:rPr>
+        <w:t>Parulian</w:t>
+      </w:r>
+      <w:proofErr w:type="spellEnd"/>
+      <w:r>
+        <w:rPr>
+          <w:color w:val="FF0000"/>
+        </w:rPr>
+        <w:t xml:space="preserve">). Please include both overall workflow and </w:t>
+      </w:r>
+      <w:proofErr w:type="spellStart"/>
+      <w:r>
+        <w:rPr>
+          <w:color w:val="FF0000"/>
+        </w:rPr>
+        <w:t>OpenRefine</w:t>
+      </w:r>
+      <w:proofErr w:type="spellEnd"/>
+      <w:r>
+        <w:rPr>
+          <w:color w:val="FF0000"/>
+        </w:rPr>
+        <w:t xml:space="preserve"> workflow in your project report. </w:t>
+      </w:r>
+    </w:p>
+    <w:p>
+      <w:pPr>
+        <w:pStyle w:val="Heading1"/>
+      </w:pPr>
+      <w:r>
+        <w:t>Developing provenance</w:t>
+      </w:r>
+    </w:p>
+    <w:p>
+      <w:pPr>
+        <w:pStyle w:val="BodyText"/>
+        <w:rPr>
+          <w:color w:val="FF0000"/>
+        </w:rPr>
+      </w:pPr>
+      <w:r>
+        <w:rPr>
+          <w:color w:val="FF0000"/>
+        </w:rPr>
+        <w:t xml:space="preserve">Develop provenance queries (in </w:t>
+      </w:r>
+      <w:proofErr w:type="spellStart"/>
+      <w:r>
+        <w:rPr>
+          <w:color w:val="FF0000"/>
+        </w:rPr>
+        <w:t>Datalog</w:t>
+      </w:r>
+      <w:proofErr w:type="spellEnd"/>
+      <w:r>
+        <w:rPr>
+          <w:color w:val="FF0000"/>
+        </w:rPr>
+        <w:t xml:space="preserve"> / DLV) that show on which inputs and intermediate data and steps the outputs of your workflow depend (cf. Provenance Assignment). </w:t>
+      </w:r>
+    </w:p>
+    <w:p>
+      <w:pPr>
+        <w:pStyle w:val="Heading1"/>
+      </w:pPr>
+      <w:r>
+        <w:t>Contribution</w:t>
+      </w:r>
+    </w:p>
+    <w:p>
+      <w:pPr>
+        <w:pStyle w:val="BodyText"/>
+      </w:pPr>
+      <w:r>
+        <w:t xml:space="preserve">Develop provenance queries (in </w:t>
+      </w:r>
+      <w:proofErr w:type="spellStart"/>
+      <w:r>
+        <w:t>Datalog</w:t>
+      </w:r>
+      <w:proofErr w:type="spellEnd"/>
+      <w:r>
+        <w:t xml:space="preserve"> / DLV) that show on which inputs and intermediate data and steps the outputs of your workflow depend (cf. Provenance Assignment). </w:t>
+      </w:r>
+    </w:p>
+    <w:p>
+      <w:pPr>
+        <w:pStyle w:val="BodyText"/>
+      </w:pPr>
+    </w:p>
+    <w:p>
+      <w:pPr>
+        <w:pStyle w:val="BodyText"/>
       </w:pPr>
     </w:p>
     <w:p>
@@ -2073,137 +1996,8 @@
           <w:docGrid w:linePitch="360"/>
         </w:sectPr>
       </w:pPr>
-      <w:r>
-        <w:rPr>
-          <w:rFonts w:eastAsia="SimSun"/>
-          <w:b/>
-          <w:noProof w:val="0"/>
-          <w:color w:val="FF0000"/>
-          <w:spacing w:val="-1"/>
-          <w:sz w:val="20"/>
-          <w:szCs w:val="20"/>
-          <w:lang w:val="x-none" w:eastAsia="x-none"/>
-        </w:rPr>
-        <w:t xml:space="preserve">IEEE conference templates contain guidance text for composing and formatting conference papers. Please ensure that all template text is removed from your conference paper prior to submission to the conference. Failure to remove template text from your paper </w:t>
-      </w:r>
-      <w:r>
-        <w:rPr>
-          <w:rFonts w:eastAsia="SimSun"/>
-          <w:b/>
-          <w:noProof w:val="0"/>
-          <w:color w:val="FF0000"/>
-          <w:spacing w:val="-1"/>
-          <w:sz w:val="20"/>
-          <w:szCs w:val="20"/>
-          <w:lang w:eastAsia="x-none"/>
-        </w:rPr>
-        <w:t>may</w:t>
-      </w:r>
-      <w:r>
-        <w:rPr>
-          <w:rFonts w:eastAsia="SimSun"/>
-          <w:b/>
-          <w:noProof w:val="0"/>
-          <w:color w:val="FF0000"/>
-          <w:spacing w:val="-1"/>
-          <w:sz w:val="20"/>
-          <w:szCs w:val="20"/>
-          <w:lang w:val="x-none" w:eastAsia="x-none"/>
-        </w:rPr>
-        <w:t xml:space="preserve"> result in your paper not being published.</w:t>
-      </w:r>
-    </w:p>
-    <w:p>
-      <w:r>
-        <w:rPr>
-          <w:noProof/>
-        </w:rPr>
-        <w:drawing>
-          <wp:anchor distT="0" distB="0" distL="114300" distR="114300" simplePos="0" relativeHeight="251657728" behindDoc="1" locked="0" layoutInCell="1" allowOverlap="1" wp14:anchorId="5D1CC663" wp14:editId="33F3B64E">
-            <wp:simplePos x="0" y="0"/>
-            <wp:positionH relativeFrom="margin">
-              <wp:align>left</wp:align>
-            </wp:positionH>
-            <wp:positionV relativeFrom="paragraph">
-              <wp:posOffset>251460</wp:posOffset>
-            </wp:positionV>
-            <wp:extent cx="3200400" cy="1143000"/>
-            <wp:effectExtent l="10795" t="5080" r="8255" b="13970"/>
-            <wp:wrapTight wrapText="bothSides">
-              <wp:wrapPolygon edited="0">
-                <wp:start x="-64" y="0"/>
-                <wp:lineTo x="-64" y="21600"/>
-                <wp:lineTo x="21664" y="21600"/>
-                <wp:lineTo x="21664" y="0"/>
-                <wp:lineTo x="-64" y="0"/>
-              </wp:wrapPolygon>
-            </wp:wrapTight>
-            <wp:docPr id="1" name="Text Box 8"/>
-            <wp:cNvGraphicFramePr>
-              <a:graphicFrameLocks xmlns:a="http://purl.oclc.org/ooxml/drawingml/main"/>
-            </wp:cNvGraphicFramePr>
-            <a:graphic xmlns:a="http://purl.oclc.org/ooxml/drawingml/main">
-              <a:graphicData uri="http://schemas.microsoft.com/office/word/2010/wordprocessingShape">
-                <wp:wsp>
-                  <wp:cNvSpPr txBox="1">
-                    <a:spLocks noChangeArrowheads="1"/>
-                  </wp:cNvSpPr>
-                  <wp:spPr bwMode="auto">
-                    <a:xfrm>
-                      <a:off x="0" y="0"/>
-                      <a:ext cx="3200400" cy="1143000"/>
-                    </a:xfrm>
-                    <a:prstGeom prst="rect">
-                      <a:avLst/>
-                    </a:prstGeom>
-                    <a:solidFill>
-                      <a:srgbClr val="FFFFFF"/>
-                    </a:solidFill>
-                    <a:ln w="9525">
-                      <a:solidFill>
-                        <a:srgbClr val="000000"/>
-                      </a:solidFill>
-                      <a:miter lim="800%"/>
-                      <a:headEnd/>
-                      <a:tailEnd/>
-                    </a:ln>
-                  </wp:spPr>
-                  <wp:txbx>
-                    <wne:txbxContent>
-                      <w:p>
-                        <w:pPr>
-                          <w:pStyle w:val="BodyText"/>
-                        </w:pPr>
-                        <w:r>
-                          <w:t>We suggest that you use a text box to insert a graphic (which is ideally a 300 dpi TIFF or EPS file, with all fonts embedded) because, in an MSW document, this method is somewhat more stable than directly inserting a picture.</w:t>
-                        </w:r>
-                      </w:p>
-                      <w:p>
-                        <w:pPr>
-                          <w:pStyle w:val="BodyText"/>
-                        </w:pPr>
-                        <w:r>
-                          <w:t>To have non-visible rules on your frame, use the MSWord “Format” pull-down menu, select Text Box &gt; Colors and Lines to choose No Fill and No Line.</w:t>
-                        </w:r>
-                      </w:p>
-                    </wne:txbxContent>
-                  </wp:txbx>
-                  <wp:bodyPr rot="0" vert="horz" wrap="square" lIns="91440" tIns="45720" rIns="91440" bIns="45720" anchor="t" anchorCtr="0" upright="1">
-                    <a:noAutofit/>
-                  </wp:bodyPr>
-                </wp:wsp>
-              </a:graphicData>
-            </a:graphic>
-            <wp14:sizeRelH relativeFrom="page">
-              <wp14:pctWidth>0%</wp14:pctWidth>
-            </wp14:sizeRelH>
-            <wp14:sizeRelV relativeFrom="page">
-              <wp14:pctHeight>0%</wp14:pctHeight>
-            </wp14:sizeRelV>
-          </wp:anchor>
-        </w:drawing>
-      </w:r>
-    </w:p>
+    </w:p>
+    <w:p/>
     <w:sectPr>
       <w:type w:val="continuous"/>
       <w:pgSz w:w="595.30pt" w:h="841.90pt" w:code="9"/>
@@ -2245,13 +2039,6 @@
         <w:szCs w:val="16"/>
       </w:rPr>
     </w:pPr>
-    <w:r>
-      <w:rPr>
-        <w:sz w:val="16"/>
-        <w:szCs w:val="16"/>
-      </w:rPr>
-      <w:t>XXX-X-XXXX-XXXX-X/XX/$XX.00 ©20XX IEEE</w:t>
-    </w:r>
   </w:p>
 </w:ftr>
 </file>
@@ -2603,6 +2390,119 @@
     </w:lvl>
   </w:abstractNum>
   <w:abstractNum w:abstractNumId="11" w15:restartNumberingAfterBreak="0">
+    <w:nsid w:val="0E20086C"/>
+    <w:multiLevelType w:val="hybridMultilevel"/>
+    <w:tmpl w:val="85BE3D66"/>
+    <w:lvl w:ilvl="0" w:tplc="04090001">
+      <w:start w:val="1"/>
+      <w:numFmt w:val="bullet"/>
+      <w:lvlText w:val=""/>
+      <w:lvlJc w:val="start"/>
+      <w:pPr>
+        <w:ind w:start="50.40pt" w:hanging="18pt"/>
+      </w:pPr>
+      <w:rPr>
+        <w:rFonts w:ascii="Symbol" w:hAnsi="Symbol" w:hint="default"/>
+      </w:rPr>
+    </w:lvl>
+    <w:lvl w:ilvl="1" w:tplc="04090003" w:tentative="1">
+      <w:start w:val="1"/>
+      <w:numFmt w:val="bullet"/>
+      <w:lvlText w:val="o"/>
+      <w:lvlJc w:val="start"/>
+      <w:pPr>
+        <w:ind w:start="86.40pt" w:hanging="18pt"/>
+      </w:pPr>
+      <w:rPr>
+        <w:rFonts w:ascii="Courier New" w:hAnsi="Courier New" w:cs="Courier New" w:hint="default"/>
+      </w:rPr>
+    </w:lvl>
+    <w:lvl w:ilvl="2" w:tplc="04090005" w:tentative="1">
+      <w:start w:val="1"/>
+      <w:numFmt w:val="bullet"/>
+      <w:lvlText w:val=""/>
+      <w:lvlJc w:val="start"/>
+      <w:pPr>
+        <w:ind w:start="122.40pt" w:hanging="18pt"/>
+      </w:pPr>
+      <w:rPr>
+        <w:rFonts w:ascii="Wingdings" w:hAnsi="Wingdings" w:hint="default"/>
+      </w:rPr>
+    </w:lvl>
+    <w:lvl w:ilvl="3" w:tplc="04090001" w:tentative="1">
+      <w:start w:val="1"/>
+      <w:numFmt w:val="bullet"/>
+      <w:lvlText w:val=""/>
+      <w:lvlJc w:val="start"/>
+      <w:pPr>
+        <w:ind w:start="158.40pt" w:hanging="18pt"/>
+      </w:pPr>
+      <w:rPr>
+        <w:rFonts w:ascii="Symbol" w:hAnsi="Symbol" w:hint="default"/>
+      </w:rPr>
+    </w:lvl>
+    <w:lvl w:ilvl="4" w:tplc="04090003" w:tentative="1">
+      <w:start w:val="1"/>
+      <w:numFmt w:val="bullet"/>
+      <w:lvlText w:val="o"/>
+      <w:lvlJc w:val="start"/>
+      <w:pPr>
+        <w:ind w:start="194.40pt" w:hanging="18pt"/>
+      </w:pPr>
+      <w:rPr>
+        <w:rFonts w:ascii="Courier New" w:hAnsi="Courier New" w:cs="Courier New" w:hint="default"/>
+      </w:rPr>
+    </w:lvl>
+    <w:lvl w:ilvl="5" w:tplc="04090005" w:tentative="1">
+      <w:start w:val="1"/>
+      <w:numFmt w:val="bullet"/>
+      <w:lvlText w:val=""/>
+      <w:lvlJc w:val="start"/>
+      <w:pPr>
+        <w:ind w:start="230.40pt" w:hanging="18pt"/>
+      </w:pPr>
+      <w:rPr>
+        <w:rFonts w:ascii="Wingdings" w:hAnsi="Wingdings" w:hint="default"/>
+      </w:rPr>
+    </w:lvl>
+    <w:lvl w:ilvl="6" w:tplc="04090001" w:tentative="1">
+      <w:start w:val="1"/>
+      <w:numFmt w:val="bullet"/>
+      <w:lvlText w:val=""/>
+      <w:lvlJc w:val="start"/>
+      <w:pPr>
+        <w:ind w:start="266.40pt" w:hanging="18pt"/>
+      </w:pPr>
+      <w:rPr>
+        <w:rFonts w:ascii="Symbol" w:hAnsi="Symbol" w:hint="default"/>
+      </w:rPr>
+    </w:lvl>
+    <w:lvl w:ilvl="7" w:tplc="04090003" w:tentative="1">
+      <w:start w:val="1"/>
+      <w:numFmt w:val="bullet"/>
+      <w:lvlText w:val="o"/>
+      <w:lvlJc w:val="start"/>
+      <w:pPr>
+        <w:ind w:start="302.40pt" w:hanging="18pt"/>
+      </w:pPr>
+      <w:rPr>
+        <w:rFonts w:ascii="Courier New" w:hAnsi="Courier New" w:cs="Courier New" w:hint="default"/>
+      </w:rPr>
+    </w:lvl>
+    <w:lvl w:ilvl="8" w:tplc="04090005" w:tentative="1">
+      <w:start w:val="1"/>
+      <w:numFmt w:val="bullet"/>
+      <w:lvlText w:val=""/>
+      <w:lvlJc w:val="start"/>
+      <w:pPr>
+        <w:ind w:start="338.40pt" w:hanging="18pt"/>
+      </w:pPr>
+      <w:rPr>
+        <w:rFonts w:ascii="Wingdings" w:hAnsi="Wingdings" w:hint="default"/>
+      </w:rPr>
+    </w:lvl>
+  </w:abstractNum>
+  <w:abstractNum w:abstractNumId="12" w15:restartNumberingAfterBreak="0">
     <w:nsid w:val="1E177E97"/>
     <w:multiLevelType w:val="hybridMultilevel"/>
     <w:tmpl w:val="A6463BCE"/>
@@ -2688,7 +2588,7 @@
       </w:pPr>
     </w:lvl>
   </w:abstractNum>
-  <w:abstractNum w:abstractNumId="12" w15:restartNumberingAfterBreak="0">
+  <w:abstractNum w:abstractNumId="13" w15:restartNumberingAfterBreak="0">
     <w:nsid w:val="20AF0333"/>
     <w:multiLevelType w:val="hybridMultilevel"/>
     <w:tmpl w:val="CB0E7F4E"/>
@@ -2830,7 +2730,7 @@
       </w:rPr>
     </w:lvl>
   </w:abstractNum>
-  <w:abstractNum w:abstractNumId="13" w15:restartNumberingAfterBreak="0">
+  <w:abstractNum w:abstractNumId="14" w15:restartNumberingAfterBreak="0">
     <w:nsid w:val="26FE1FCF"/>
     <w:multiLevelType w:val="hybridMultilevel"/>
     <w:tmpl w:val="33826962"/>
@@ -2991,7 +2891,7 @@
       </w:rPr>
     </w:lvl>
   </w:abstractNum>
-  <w:abstractNum w:abstractNumId="14" w15:restartNumberingAfterBreak="0">
+  <w:abstractNum w:abstractNumId="15" w15:restartNumberingAfterBreak="0">
     <w:nsid w:val="37660336"/>
     <w:multiLevelType w:val="hybridMultilevel"/>
     <w:tmpl w:val="754EAC84"/>
@@ -3132,7 +3032,7 @@
       </w:rPr>
     </w:lvl>
   </w:abstractNum>
-  <w:abstractNum w:abstractNumId="15" w15:restartNumberingAfterBreak="0">
+  <w:abstractNum w:abstractNumId="16" w15:restartNumberingAfterBreak="0">
     <w:nsid w:val="39E54FC6"/>
     <w:multiLevelType w:val="singleLevel"/>
     <w:tmpl w:val="5B7288D4"/>
@@ -3152,7 +3052,7 @@
       </w:rPr>
     </w:lvl>
   </w:abstractNum>
-  <w:abstractNum w:abstractNumId="16" w15:restartNumberingAfterBreak="0">
+  <w:abstractNum w:abstractNumId="17" w15:restartNumberingAfterBreak="0">
     <w:nsid w:val="4189603E"/>
     <w:multiLevelType w:val="multilevel"/>
     <w:tmpl w:val="0AB06E12"/>
@@ -3359,7 +3259,120 @@
       </w:rPr>
     </w:lvl>
   </w:abstractNum>
-  <w:abstractNum w:abstractNumId="17" w15:restartNumberingAfterBreak="0">
+  <w:abstractNum w:abstractNumId="18" w15:restartNumberingAfterBreak="0">
+    <w:nsid w:val="47C74E5A"/>
+    <w:multiLevelType w:val="hybridMultilevel"/>
+    <w:tmpl w:val="467A3530"/>
+    <w:lvl w:ilvl="0" w:tplc="04090001">
+      <w:start w:val="1"/>
+      <w:numFmt w:val="bullet"/>
+      <w:lvlText w:val=""/>
+      <w:lvlJc w:val="start"/>
+      <w:pPr>
+        <w:ind w:start="50.40pt" w:hanging="18pt"/>
+      </w:pPr>
+      <w:rPr>
+        <w:rFonts w:ascii="Symbol" w:hAnsi="Symbol" w:hint="default"/>
+      </w:rPr>
+    </w:lvl>
+    <w:lvl w:ilvl="1" w:tplc="04090003" w:tentative="1">
+      <w:start w:val="1"/>
+      <w:numFmt w:val="bullet"/>
+      <w:lvlText w:val="o"/>
+      <w:lvlJc w:val="start"/>
+      <w:pPr>
+        <w:ind w:start="86.40pt" w:hanging="18pt"/>
+      </w:pPr>
+      <w:rPr>
+        <w:rFonts w:ascii="Courier New" w:hAnsi="Courier New" w:cs="Courier New" w:hint="default"/>
+      </w:rPr>
+    </w:lvl>
+    <w:lvl w:ilvl="2" w:tplc="04090005" w:tentative="1">
+      <w:start w:val="1"/>
+      <w:numFmt w:val="bullet"/>
+      <w:lvlText w:val=""/>
+      <w:lvlJc w:val="start"/>
+      <w:pPr>
+        <w:ind w:start="122.40pt" w:hanging="18pt"/>
+      </w:pPr>
+      <w:rPr>
+        <w:rFonts w:ascii="Wingdings" w:hAnsi="Wingdings" w:hint="default"/>
+      </w:rPr>
+    </w:lvl>
+    <w:lvl w:ilvl="3" w:tplc="04090001" w:tentative="1">
+      <w:start w:val="1"/>
+      <w:numFmt w:val="bullet"/>
+      <w:lvlText w:val=""/>
+      <w:lvlJc w:val="start"/>
+      <w:pPr>
+        <w:ind w:start="158.40pt" w:hanging="18pt"/>
+      </w:pPr>
+      <w:rPr>
+        <w:rFonts w:ascii="Symbol" w:hAnsi="Symbol" w:hint="default"/>
+      </w:rPr>
+    </w:lvl>
+    <w:lvl w:ilvl="4" w:tplc="04090003" w:tentative="1">
+      <w:start w:val="1"/>
+      <w:numFmt w:val="bullet"/>
+      <w:lvlText w:val="o"/>
+      <w:lvlJc w:val="start"/>
+      <w:pPr>
+        <w:ind w:start="194.40pt" w:hanging="18pt"/>
+      </w:pPr>
+      <w:rPr>
+        <w:rFonts w:ascii="Courier New" w:hAnsi="Courier New" w:cs="Courier New" w:hint="default"/>
+      </w:rPr>
+    </w:lvl>
+    <w:lvl w:ilvl="5" w:tplc="04090005" w:tentative="1">
+      <w:start w:val="1"/>
+      <w:numFmt w:val="bullet"/>
+      <w:lvlText w:val=""/>
+      <w:lvlJc w:val="start"/>
+      <w:pPr>
+        <w:ind w:start="230.40pt" w:hanging="18pt"/>
+      </w:pPr>
+      <w:rPr>
+        <w:rFonts w:ascii="Wingdings" w:hAnsi="Wingdings" w:hint="default"/>
+      </w:rPr>
+    </w:lvl>
+    <w:lvl w:ilvl="6" w:tplc="04090001" w:tentative="1">
+      <w:start w:val="1"/>
+      <w:numFmt w:val="bullet"/>
+      <w:lvlText w:val=""/>
+      <w:lvlJc w:val="start"/>
+      <w:pPr>
+        <w:ind w:start="266.40pt" w:hanging="18pt"/>
+      </w:pPr>
+      <w:rPr>
+        <w:rFonts w:ascii="Symbol" w:hAnsi="Symbol" w:hint="default"/>
+      </w:rPr>
+    </w:lvl>
+    <w:lvl w:ilvl="7" w:tplc="04090003" w:tentative="1">
+      <w:start w:val="1"/>
+      <w:numFmt w:val="bullet"/>
+      <w:lvlText w:val="o"/>
+      <w:lvlJc w:val="start"/>
+      <w:pPr>
+        <w:ind w:start="302.40pt" w:hanging="18pt"/>
+      </w:pPr>
+      <w:rPr>
+        <w:rFonts w:ascii="Courier New" w:hAnsi="Courier New" w:cs="Courier New" w:hint="default"/>
+      </w:rPr>
+    </w:lvl>
+    <w:lvl w:ilvl="8" w:tplc="04090005" w:tentative="1">
+      <w:start w:val="1"/>
+      <w:numFmt w:val="bullet"/>
+      <w:lvlText w:val=""/>
+      <w:lvlJc w:val="start"/>
+      <w:pPr>
+        <w:ind w:start="338.40pt" w:hanging="18pt"/>
+      </w:pPr>
+      <w:rPr>
+        <w:rFonts w:ascii="Wingdings" w:hAnsi="Wingdings" w:hint="default"/>
+      </w:rPr>
+    </w:lvl>
+  </w:abstractNum>
+  <w:abstractNum w:abstractNumId="19" w15:restartNumberingAfterBreak="0">
     <w:nsid w:val="493C3F76"/>
     <w:multiLevelType w:val="hybridMultilevel"/>
     <w:tmpl w:val="9A9E418C"/>
@@ -3470,7 +3483,233 @@
       </w:pPr>
     </w:lvl>
   </w:abstractNum>
-  <w:abstractNum w:abstractNumId="18" w15:restartNumberingAfterBreak="0">
+  <w:abstractNum w:abstractNumId="20" w15:restartNumberingAfterBreak="0">
+    <w:nsid w:val="4B426DF5"/>
+    <w:multiLevelType w:val="hybridMultilevel"/>
+    <w:tmpl w:val="62666F08"/>
+    <w:lvl w:ilvl="0" w:tplc="04090001">
+      <w:start w:val="1"/>
+      <w:numFmt w:val="bullet"/>
+      <w:lvlText w:val=""/>
+      <w:lvlJc w:val="start"/>
+      <w:pPr>
+        <w:ind w:start="50.40pt" w:hanging="18pt"/>
+      </w:pPr>
+      <w:rPr>
+        <w:rFonts w:ascii="Symbol" w:hAnsi="Symbol" w:hint="default"/>
+      </w:rPr>
+    </w:lvl>
+    <w:lvl w:ilvl="1" w:tplc="04090003" w:tentative="1">
+      <w:start w:val="1"/>
+      <w:numFmt w:val="bullet"/>
+      <w:lvlText w:val="o"/>
+      <w:lvlJc w:val="start"/>
+      <w:pPr>
+        <w:ind w:start="86.40pt" w:hanging="18pt"/>
+      </w:pPr>
+      <w:rPr>
+        <w:rFonts w:ascii="Courier New" w:hAnsi="Courier New" w:cs="Courier New" w:hint="default"/>
+      </w:rPr>
+    </w:lvl>
+    <w:lvl w:ilvl="2" w:tplc="04090005" w:tentative="1">
+      <w:start w:val="1"/>
+      <w:numFmt w:val="bullet"/>
+      <w:lvlText w:val=""/>
+      <w:lvlJc w:val="start"/>
+      <w:pPr>
+        <w:ind w:start="122.40pt" w:hanging="18pt"/>
+      </w:pPr>
+      <w:rPr>
+        <w:rFonts w:ascii="Wingdings" w:hAnsi="Wingdings" w:hint="default"/>
+      </w:rPr>
+    </w:lvl>
+    <w:lvl w:ilvl="3" w:tplc="04090001" w:tentative="1">
+      <w:start w:val="1"/>
+      <w:numFmt w:val="bullet"/>
+      <w:lvlText w:val=""/>
+      <w:lvlJc w:val="start"/>
+      <w:pPr>
+        <w:ind w:start="158.40pt" w:hanging="18pt"/>
+      </w:pPr>
+      <w:rPr>
+        <w:rFonts w:ascii="Symbol" w:hAnsi="Symbol" w:hint="default"/>
+      </w:rPr>
+    </w:lvl>
+    <w:lvl w:ilvl="4" w:tplc="04090003" w:tentative="1">
+      <w:start w:val="1"/>
+      <w:numFmt w:val="bullet"/>
+      <w:lvlText w:val="o"/>
+      <w:lvlJc w:val="start"/>
+      <w:pPr>
+        <w:ind w:start="194.40pt" w:hanging="18pt"/>
+      </w:pPr>
+      <w:rPr>
+        <w:rFonts w:ascii="Courier New" w:hAnsi="Courier New" w:cs="Courier New" w:hint="default"/>
+      </w:rPr>
+    </w:lvl>
+    <w:lvl w:ilvl="5" w:tplc="04090005" w:tentative="1">
+      <w:start w:val="1"/>
+      <w:numFmt w:val="bullet"/>
+      <w:lvlText w:val=""/>
+      <w:lvlJc w:val="start"/>
+      <w:pPr>
+        <w:ind w:start="230.40pt" w:hanging="18pt"/>
+      </w:pPr>
+      <w:rPr>
+        <w:rFonts w:ascii="Wingdings" w:hAnsi="Wingdings" w:hint="default"/>
+      </w:rPr>
+    </w:lvl>
+    <w:lvl w:ilvl="6" w:tplc="04090001" w:tentative="1">
+      <w:start w:val="1"/>
+      <w:numFmt w:val="bullet"/>
+      <w:lvlText w:val=""/>
+      <w:lvlJc w:val="start"/>
+      <w:pPr>
+        <w:ind w:start="266.40pt" w:hanging="18pt"/>
+      </w:pPr>
+      <w:rPr>
+        <w:rFonts w:ascii="Symbol" w:hAnsi="Symbol" w:hint="default"/>
+      </w:rPr>
+    </w:lvl>
+    <w:lvl w:ilvl="7" w:tplc="04090003" w:tentative="1">
+      <w:start w:val="1"/>
+      <w:numFmt w:val="bullet"/>
+      <w:lvlText w:val="o"/>
+      <w:lvlJc w:val="start"/>
+      <w:pPr>
+        <w:ind w:start="302.40pt" w:hanging="18pt"/>
+      </w:pPr>
+      <w:rPr>
+        <w:rFonts w:ascii="Courier New" w:hAnsi="Courier New" w:cs="Courier New" w:hint="default"/>
+      </w:rPr>
+    </w:lvl>
+    <w:lvl w:ilvl="8" w:tplc="04090005" w:tentative="1">
+      <w:start w:val="1"/>
+      <w:numFmt w:val="bullet"/>
+      <w:lvlText w:val=""/>
+      <w:lvlJc w:val="start"/>
+      <w:pPr>
+        <w:ind w:start="338.40pt" w:hanging="18pt"/>
+      </w:pPr>
+      <w:rPr>
+        <w:rFonts w:ascii="Wingdings" w:hAnsi="Wingdings" w:hint="default"/>
+      </w:rPr>
+    </w:lvl>
+  </w:abstractNum>
+  <w:abstractNum w:abstractNumId="21" w15:restartNumberingAfterBreak="0">
+    <w:nsid w:val="4F3F6927"/>
+    <w:multiLevelType w:val="hybridMultilevel"/>
+    <w:tmpl w:val="94A04CA6"/>
+    <w:lvl w:ilvl="0" w:tplc="04090001">
+      <w:start w:val="1"/>
+      <w:numFmt w:val="bullet"/>
+      <w:lvlText w:val=""/>
+      <w:lvlJc w:val="start"/>
+      <w:pPr>
+        <w:ind w:start="50.40pt" w:hanging="18pt"/>
+      </w:pPr>
+      <w:rPr>
+        <w:rFonts w:ascii="Symbol" w:hAnsi="Symbol" w:hint="default"/>
+      </w:rPr>
+    </w:lvl>
+    <w:lvl w:ilvl="1" w:tplc="04090003" w:tentative="1">
+      <w:start w:val="1"/>
+      <w:numFmt w:val="bullet"/>
+      <w:lvlText w:val="o"/>
+      <w:lvlJc w:val="start"/>
+      <w:pPr>
+        <w:ind w:start="86.40pt" w:hanging="18pt"/>
+      </w:pPr>
+      <w:rPr>
+        <w:rFonts w:ascii="Courier New" w:hAnsi="Courier New" w:cs="Courier New" w:hint="default"/>
+      </w:rPr>
+    </w:lvl>
+    <w:lvl w:ilvl="2" w:tplc="04090005" w:tentative="1">
+      <w:start w:val="1"/>
+      <w:numFmt w:val="bullet"/>
+      <w:lvlText w:val=""/>
+      <w:lvlJc w:val="start"/>
+      <w:pPr>
+        <w:ind w:start="122.40pt" w:hanging="18pt"/>
+      </w:pPr>
+      <w:rPr>
+        <w:rFonts w:ascii="Wingdings" w:hAnsi="Wingdings" w:hint="default"/>
+      </w:rPr>
+    </w:lvl>
+    <w:lvl w:ilvl="3" w:tplc="04090001" w:tentative="1">
+      <w:start w:val="1"/>
+      <w:numFmt w:val="bullet"/>
+      <w:lvlText w:val=""/>
+      <w:lvlJc w:val="start"/>
+      <w:pPr>
+        <w:ind w:start="158.40pt" w:hanging="18pt"/>
+      </w:pPr>
+      <w:rPr>
+        <w:rFonts w:ascii="Symbol" w:hAnsi="Symbol" w:hint="default"/>
+      </w:rPr>
+    </w:lvl>
+    <w:lvl w:ilvl="4" w:tplc="04090003" w:tentative="1">
+      <w:start w:val="1"/>
+      <w:numFmt w:val="bullet"/>
+      <w:lvlText w:val="o"/>
+      <w:lvlJc w:val="start"/>
+      <w:pPr>
+        <w:ind w:start="194.40pt" w:hanging="18pt"/>
+      </w:pPr>
+      <w:rPr>
+        <w:rFonts w:ascii="Courier New" w:hAnsi="Courier New" w:cs="Courier New" w:hint="default"/>
+      </w:rPr>
+    </w:lvl>
+    <w:lvl w:ilvl="5" w:tplc="04090005" w:tentative="1">
+      <w:start w:val="1"/>
+      <w:numFmt w:val="bullet"/>
+      <w:lvlText w:val=""/>
+      <w:lvlJc w:val="start"/>
+      <w:pPr>
+        <w:ind w:start="230.40pt" w:hanging="18pt"/>
+      </w:pPr>
+      <w:rPr>
+        <w:rFonts w:ascii="Wingdings" w:hAnsi="Wingdings" w:hint="default"/>
+      </w:rPr>
+    </w:lvl>
+    <w:lvl w:ilvl="6" w:tplc="04090001" w:tentative="1">
+      <w:start w:val="1"/>
+      <w:numFmt w:val="bullet"/>
+      <w:lvlText w:val=""/>
+      <w:lvlJc w:val="start"/>
+      <w:pPr>
+        <w:ind w:start="266.40pt" w:hanging="18pt"/>
+      </w:pPr>
+      <w:rPr>
+        <w:rFonts w:ascii="Symbol" w:hAnsi="Symbol" w:hint="default"/>
+      </w:rPr>
+    </w:lvl>
+    <w:lvl w:ilvl="7" w:tplc="04090003" w:tentative="1">
+      <w:start w:val="1"/>
+      <w:numFmt w:val="bullet"/>
+      <w:lvlText w:val="o"/>
+      <w:lvlJc w:val="start"/>
+      <w:pPr>
+        <w:ind w:start="302.40pt" w:hanging="18pt"/>
+      </w:pPr>
+      <w:rPr>
+        <w:rFonts w:ascii="Courier New" w:hAnsi="Courier New" w:cs="Courier New" w:hint="default"/>
+      </w:rPr>
+    </w:lvl>
+    <w:lvl w:ilvl="8" w:tplc="04090005" w:tentative="1">
+      <w:start w:val="1"/>
+      <w:numFmt w:val="bullet"/>
+      <w:lvlText w:val=""/>
+      <w:lvlJc w:val="start"/>
+      <w:pPr>
+        <w:ind w:start="338.40pt" w:hanging="18pt"/>
+      </w:pPr>
+      <w:rPr>
+        <w:rFonts w:ascii="Wingdings" w:hAnsi="Wingdings" w:hint="default"/>
+      </w:rPr>
+    </w:lvl>
+  </w:abstractNum>
+  <w:abstractNum w:abstractNumId="22" w15:restartNumberingAfterBreak="0">
     <w:nsid w:val="52CA544A"/>
     <w:multiLevelType w:val="singleLevel"/>
     <w:tmpl w:val="AED6D67E"/>
@@ -3497,7 +3736,7 @@
       </w:rPr>
     </w:lvl>
   </w:abstractNum>
-  <w:abstractNum w:abstractNumId="19" w15:restartNumberingAfterBreak="0">
+  <w:abstractNum w:abstractNumId="23" w15:restartNumberingAfterBreak="0">
     <w:nsid w:val="6C402C58"/>
     <w:multiLevelType w:val="hybridMultilevel"/>
     <w:tmpl w:val="9A1CA078"/>
@@ -3642,7 +3881,7 @@
       </w:rPr>
     </w:lvl>
   </w:abstractNum>
-  <w:abstractNum w:abstractNumId="20" w15:restartNumberingAfterBreak="0">
+  <w:abstractNum w:abstractNumId="24" w15:restartNumberingAfterBreak="0">
     <w:nsid w:val="6CD32DA8"/>
     <w:multiLevelType w:val="singleLevel"/>
     <w:tmpl w:val="166470C2"/>
@@ -3669,40 +3908,40 @@
     </w:lvl>
   </w:abstractNum>
   <w:num w:numId="1">
+    <w:abstractNumId w:val="15"/>
+  </w:num>
+  <w:num w:numId="2">
+    <w:abstractNumId w:val="23"/>
+  </w:num>
+  <w:num w:numId="3">
     <w:abstractNumId w:val="14"/>
   </w:num>
-  <w:num w:numId="2">
-    <w:abstractNumId w:val="19"/>
+  <w:num w:numId="4">
+    <w:abstractNumId w:val="17"/>
   </w:num>
-  <w:num w:numId="3">
+  <w:num w:numId="5">
+    <w:abstractNumId w:val="17"/>
+  </w:num>
+  <w:num w:numId="6">
+    <w:abstractNumId w:val="17"/>
+  </w:num>
+  <w:num w:numId="7">
+    <w:abstractNumId w:val="17"/>
+  </w:num>
+  <w:num w:numId="8">
+    <w:abstractNumId w:val="22"/>
+  </w:num>
+  <w:num w:numId="9">
+    <w:abstractNumId w:val="24"/>
+  </w:num>
+  <w:num w:numId="10">
+    <w:abstractNumId w:val="16"/>
+  </w:num>
+  <w:num w:numId="11">
     <w:abstractNumId w:val="13"/>
   </w:num>
-  <w:num w:numId="4">
-    <w:abstractNumId w:val="16"/>
-  </w:num>
-  <w:num w:numId="5">
-    <w:abstractNumId w:val="16"/>
-  </w:num>
-  <w:num w:numId="6">
-    <w:abstractNumId w:val="16"/>
-  </w:num>
-  <w:num w:numId="7">
-    <w:abstractNumId w:val="16"/>
-  </w:num>
-  <w:num w:numId="8">
-    <w:abstractNumId w:val="18"/>
-  </w:num>
-  <w:num w:numId="9">
-    <w:abstractNumId w:val="20"/>
-  </w:num>
-  <w:num w:numId="10">
-    <w:abstractNumId w:val="15"/>
-  </w:num>
-  <w:num w:numId="11">
+  <w:num w:numId="12">
     <w:abstractNumId w:val="12"/>
-  </w:num>
-  <w:num w:numId="12">
-    <w:abstractNumId w:val="11"/>
   </w:num>
   <w:num w:numId="13">
     <w:abstractNumId w:val="0"/>
@@ -3738,7 +3977,19 @@
     <w:abstractNumId w:val="1"/>
   </w:num>
   <w:num w:numId="24">
-    <w:abstractNumId w:val="17"/>
+    <w:abstractNumId w:val="19"/>
+  </w:num>
+  <w:num w:numId="25">
+    <w:abstractNumId w:val="21"/>
+  </w:num>
+  <w:num w:numId="26">
+    <w:abstractNumId w:val="18"/>
+  </w:num>
+  <w:num w:numId="27">
+    <w:abstractNumId w:val="20"/>
+  </w:num>
+  <w:num w:numId="28">
+    <w:abstractNumId w:val="11"/>
   </w:num>
 </w:numbering>
 </file>
@@ -3771,6 +4022,7 @@
     <w:lsdException w:name="Strong" w:qFormat="1"/>
     <w:lsdException w:name="Emphasis" w:qFormat="1"/>
     <w:lsdException w:name="HTML Keyboard" w:semiHidden="1" w:unhideWhenUsed="1"/>
+    <w:lsdException w:name="Normal Table" w:semiHidden="1" w:unhideWhenUsed="1"/>
     <w:lsdException w:name="annotation subject" w:semiHidden="1" w:unhideWhenUsed="1"/>
     <w:lsdException w:name="No List" w:semiHidden="1" w:unhideWhenUsed="1"/>
     <w:lsdException w:name="Outline List 1" w:semiHidden="1" w:unhideWhenUsed="1"/>
@@ -3813,8 +4065,11 @@
     <w:lsdException w:name="Table Contemporary" w:semiHidden="1" w:unhideWhenUsed="1"/>
     <w:lsdException w:name="Table Elegant" w:semiHidden="1" w:unhideWhenUsed="1"/>
     <w:lsdException w:name="Table Professional" w:semiHidden="1" w:unhideWhenUsed="1"/>
+    <w:lsdException w:name="Table Subtle 1" w:semiHidden="1" w:unhideWhenUsed="1"/>
     <w:lsdException w:name="Table Subtle 2" w:semiHidden="1" w:unhideWhenUsed="1"/>
     <w:lsdException w:name="Table Web 1" w:semiHidden="1" w:unhideWhenUsed="1"/>
+    <w:lsdException w:name="Table Web 2" w:semiHidden="1" w:unhideWhenUsed="1"/>
+    <w:lsdException w:name="Table Web 3" w:semiHidden="1" w:unhideWhenUsed="1"/>
     <w:lsdException w:name="Balloon Text" w:semiHidden="1" w:unhideWhenUsed="1"/>
     <w:lsdException w:name="Table Theme" w:semiHidden="1" w:unhideWhenUsed="1"/>
     <w:lsdException w:name="Placeholder Text" w:semiHidden="1" w:uiPriority="99"/>
@@ -4500,6 +4755,15 @@
       <w:shd w:val="clear" w:color="auto" w:fill="E1DFDD"/>
     </w:rPr>
   </w:style>
+  <w:style w:type="character" w:styleId="FollowedHyperlink">
+    <w:name w:val="FollowedHyperlink"/>
+    <w:basedOn w:val="DefaultParagraphFont"/>
+    <w:rsid w:val="00BB5E54"/>
+    <w:rPr>
+      <w:color w:val="954F72" w:themeColor="followedHyperlink"/>
+      <w:u w:val="single"/>
+    </w:rPr>
+  </w:style>
 </w:styles>
 </file>
 

</xml_diff>

<commit_message>
Highligted dependencies between tables
</commit_message>
<xml_diff>
--- a/Report.docx
+++ b/Report.docx
@@ -1479,30 +1479,14 @@
           <w:lang w:val="en-US"/>
         </w:rPr>
       </w:pPr>
-      <w:r>
-        <w:fldChar w:fldCharType="begin"/>
-      </w:r>
-      <w:r>
-        <w:instrText xml:space="preserve"> HYPERLINK "</w:instrText>
-      </w:r>
-      <w:r>
-        <w:instrText>http://menus.nypl.org/about</w:instrText>
-      </w:r>
-      <w:r>
-        <w:instrText xml:space="preserve">" </w:instrText>
-      </w:r>
-      <w:r>
-        <w:fldChar w:fldCharType="separate"/>
-      </w:r>
-      <w:r>
-        <w:rPr>
-          <w:rStyle w:val="Hyperlink"/>
-        </w:rPr>
-        <w:t>http://menus.nypl.org/about</w:t>
-      </w:r>
-      <w:r>
-        <w:fldChar w:fldCharType="end"/>
-      </w:r>
+      <w:hyperlink r:id="rId12" w:history="1">
+        <w:r>
+          <w:rPr>
+            <w:rStyle w:val="Hyperlink"/>
+          </w:rPr>
+          <w:t>http://menus.nypl.org/about</w:t>
+        </w:r>
+      </w:hyperlink>
       <w:r>
         <w:rPr>
           <w:lang w:val="en-US"/>
@@ -1517,7 +1501,7 @@
           <w:lang w:val="en-US"/>
         </w:rPr>
       </w:pPr>
-      <w:hyperlink r:id="rId12" w:history="1">
+      <w:hyperlink r:id="rId13" w:history="1">
         <w:r>
           <w:rPr>
             <w:rStyle w:val="Hyperlink"/>
@@ -1722,10 +1706,10 @@
           <w:color w:val="FF0000"/>
         </w:rPr>
         <w:drawing>
-          <wp:inline distT="0" distB="0" distL="0" distR="0" wp14:anchorId="06CF6AD6" wp14:editId="0B061453">
-            <wp:extent cx="3089910" cy="2192020"/>
-            <wp:effectExtent l="0" t="0" r="0" b="5080"/>
-            <wp:docPr id="2" name="Picture 2" descr="A screenshot of a cell phone&#10;&#10;Description automatically generated"/>
+          <wp:inline distT="0" distB="0" distL="0" distR="0" wp14:anchorId="560AB390" wp14:editId="6CD72515">
+            <wp:extent cx="3089910" cy="2176145"/>
+            <wp:effectExtent l="0" t="0" r="0" b="0"/>
+            <wp:docPr id="1" name="Picture 1" descr="A screenshot of a computer&#10;&#10;Description automatically generated"/>
             <wp:cNvGraphicFramePr>
               <a:graphicFrameLocks xmlns:a="http://purl.oclc.org/ooxml/drawingml/main" noChangeAspect="1"/>
             </wp:cNvGraphicFramePr>
@@ -1733,11 +1717,11 @@
               <a:graphicData uri="http://purl.oclc.org/ooxml/drawingml/picture">
                 <pic:pic xmlns:pic="http://purl.oclc.org/ooxml/drawingml/picture">
                   <pic:nvPicPr>
-                    <pic:cNvPr id="2" name="Picture 2" descr="A screenshot of a cell phone&#10;&#10;Description automatically generated"/>
+                    <pic:cNvPr id="1" name="Picture 1" descr="A screenshot of a computer&#10;&#10;Description automatically generated"/>
                     <pic:cNvPicPr/>
                   </pic:nvPicPr>
                   <pic:blipFill>
-                    <a:blip r:embed="rId13" cstate="print">
+                    <a:blip r:embed="rId14" cstate="print">
                       <a:extLst>
                         <a:ext uri="{28A0092B-C50C-407E-A947-70E740481C1C}">
                           <a14:useLocalDpi xmlns:a14="http://schemas.microsoft.com/office/drawing/2010/main" val="0"/>
@@ -1751,7 +1735,7 @@
                   <pic:spPr>
                     <a:xfrm>
                       <a:off x="0" y="0"/>
-                      <a:ext cx="3089910" cy="2192020"/>
+                      <a:ext cx="3089910" cy="2176145"/>
                     </a:xfrm>
                     <a:prstGeom prst="rect">
                       <a:avLst/>

</xml_diff>

<commit_message>
Updated description for each column
</commit_message>
<xml_diff>
--- a/Report.docx
+++ b/Report.docx
@@ -636,8 +636,22 @@
         </w:numPr>
         <w:spacing w:after="0pt" w:line="12pt" w:lineRule="auto"/>
       </w:pPr>
-      <w:r>
-        <w:t>id</w:t>
+      <w:proofErr w:type="spellStart"/>
+      <w:r>
+        <w:rPr>
+          <w:lang w:val="en-US"/>
+        </w:rPr>
+        <w:t>i</w:t>
+      </w:r>
+      <w:proofErr w:type="spellEnd"/>
+      <w:r>
+        <w:t>d</w:t>
+      </w:r>
+      <w:r>
+        <w:rPr>
+          <w:lang w:val="en-US"/>
+        </w:rPr>
+        <w:t xml:space="preserve"> – The unique identifier of the menu</w:t>
       </w:r>
     </w:p>
     <w:p>
@@ -652,6 +666,12 @@
       <w:r>
         <w:t>name</w:t>
       </w:r>
+      <w:r>
+        <w:rPr>
+          <w:lang w:val="en-US"/>
+        </w:rPr>
+        <w:t xml:space="preserve"> – The name of the restaurant </w:t>
+      </w:r>
     </w:p>
     <w:p>
       <w:pPr>
@@ -665,6 +685,30 @@
       <w:r>
         <w:t>sponsor</w:t>
       </w:r>
+      <w:r>
+        <w:rPr>
+          <w:lang w:val="en-US"/>
+        </w:rPr>
+        <w:t xml:space="preserve"> </w:t>
+      </w:r>
+      <w:r>
+        <w:rPr>
+          <w:lang w:val="en-US"/>
+        </w:rPr>
+        <w:t xml:space="preserve">– </w:t>
+      </w:r>
+      <w:r>
+        <w:rPr>
+          <w:lang w:val="en-US"/>
+        </w:rPr>
+        <w:t>W</w:t>
+      </w:r>
+      <w:r>
+        <w:rPr>
+          <w:lang w:val="en-US"/>
+        </w:rPr>
+        <w:t>ho sponsored the meal (organizations, people, name of restaurant)</w:t>
+      </w:r>
     </w:p>
     <w:p>
       <w:pPr>
@@ -678,6 +722,42 @@
       <w:r>
         <w:t>event</w:t>
       </w:r>
+      <w:r>
+        <w:rPr>
+          <w:lang w:val="en-US"/>
+        </w:rPr>
+        <w:t xml:space="preserve"> </w:t>
+      </w:r>
+      <w:r>
+        <w:rPr>
+          <w:lang w:val="en-US"/>
+        </w:rPr>
+        <w:t>–</w:t>
+      </w:r>
+      <w:r>
+        <w:rPr>
+          <w:lang w:val="en-US"/>
+        </w:rPr>
+        <w:t xml:space="preserve"> The </w:t>
+      </w:r>
+      <w:r>
+        <w:rPr>
+          <w:lang w:val="en-US"/>
+        </w:rPr>
+        <w:t>category (</w:t>
+      </w:r>
+      <w:r>
+        <w:rPr>
+          <w:lang w:val="en-US"/>
+        </w:rPr>
+        <w:t xml:space="preserve">e.g. </w:t>
+      </w:r>
+      <w:r>
+        <w:rPr>
+          <w:lang w:val="en-US"/>
+        </w:rPr>
+        <w:t>lunch, annual dinner)</w:t>
+      </w:r>
     </w:p>
     <w:p>
       <w:pPr>
@@ -691,6 +771,42 @@
       <w:r>
         <w:t>venue</w:t>
       </w:r>
+      <w:r>
+        <w:rPr>
+          <w:lang w:val="en-US"/>
+        </w:rPr>
+        <w:t xml:space="preserve"> </w:t>
+      </w:r>
+      <w:r>
+        <w:rPr>
+          <w:lang w:val="en-US"/>
+        </w:rPr>
+        <w:t>–</w:t>
+      </w:r>
+      <w:r>
+        <w:rPr>
+          <w:lang w:val="en-US"/>
+        </w:rPr>
+        <w:t xml:space="preserve">  </w:t>
+      </w:r>
+      <w:r>
+        <w:rPr>
+          <w:lang w:val="en-US"/>
+        </w:rPr>
+        <w:t>The type of place (</w:t>
+      </w:r>
+      <w:r>
+        <w:rPr>
+          <w:lang w:val="en-US"/>
+        </w:rPr>
+        <w:t xml:space="preserve">e.g. </w:t>
+      </w:r>
+      <w:r>
+        <w:rPr>
+          <w:lang w:val="en-US"/>
+        </w:rPr>
+        <w:t>commercial, social, professional)</w:t>
+      </w:r>
     </w:p>
     <w:p>
       <w:pPr>
@@ -704,6 +820,30 @@
       <w:r>
         <w:t>place</w:t>
       </w:r>
+      <w:r>
+        <w:rPr>
+          <w:lang w:val="en-US"/>
+        </w:rPr>
+        <w:t xml:space="preserve"> </w:t>
+      </w:r>
+      <w:r>
+        <w:rPr>
+          <w:lang w:val="en-US"/>
+        </w:rPr>
+        <w:t xml:space="preserve">–  </w:t>
+      </w:r>
+      <w:r>
+        <w:rPr>
+          <w:lang w:val="en-US"/>
+        </w:rPr>
+        <w:t>W</w:t>
+      </w:r>
+      <w:r>
+        <w:rPr>
+          <w:lang w:val="en-US"/>
+        </w:rPr>
+        <w:t>here the meal took place (often a geographic location)</w:t>
+      </w:r>
     </w:p>
     <w:p>
       <w:pPr>
@@ -719,6 +859,24 @@
         <w:t>physical_description</w:t>
       </w:r>
       <w:proofErr w:type="spellEnd"/>
+      <w:r>
+        <w:rPr>
+          <w:lang w:val="en-US"/>
+        </w:rPr>
+        <w:t xml:space="preserve"> </w:t>
+      </w:r>
+      <w:r>
+        <w:rPr>
+          <w:lang w:val="en-US"/>
+        </w:rPr>
+        <w:t xml:space="preserve">–  </w:t>
+      </w:r>
+      <w:r>
+        <w:rPr>
+          <w:lang w:val="en-US"/>
+        </w:rPr>
+        <w:t>The dimension and material description of the menu</w:t>
+      </w:r>
     </w:p>
     <w:p>
       <w:pPr>
@@ -732,6 +890,24 @@
       <w:r>
         <w:t>occasion</w:t>
       </w:r>
+      <w:r>
+        <w:rPr>
+          <w:lang w:val="en-US"/>
+        </w:rPr>
+        <w:t xml:space="preserve"> –</w:t>
+      </w:r>
+      <w:r>
+        <w:rPr>
+          <w:lang w:val="en-US"/>
+        </w:rPr>
+        <w:t xml:space="preserve"> </w:t>
+      </w:r>
+      <w:r>
+        <w:rPr>
+          <w:lang w:val="en-US"/>
+        </w:rPr>
+        <w:t>The occasion of the meal (holidays, anniversaries, daily)</w:t>
+      </w:r>
     </w:p>
     <w:p>
       <w:pPr>
@@ -745,6 +921,24 @@
       <w:r>
         <w:t>notes</w:t>
       </w:r>
+      <w:r>
+        <w:rPr>
+          <w:lang w:val="en-US"/>
+        </w:rPr>
+        <w:t xml:space="preserve"> –</w:t>
+      </w:r>
+      <w:r>
+        <w:rPr>
+          <w:lang w:val="en-US"/>
+        </w:rPr>
+        <w:t xml:space="preserve"> </w:t>
+      </w:r>
+      <w:r>
+        <w:rPr>
+          <w:lang w:val="en-US"/>
+        </w:rPr>
+        <w:t>The notes by librarians about the original material</w:t>
+      </w:r>
     </w:p>
     <w:p>
       <w:pPr>
@@ -760,6 +954,24 @@
         <w:t>call_number</w:t>
       </w:r>
       <w:proofErr w:type="spellEnd"/>
+      <w:r>
+        <w:rPr>
+          <w:lang w:val="en-US"/>
+        </w:rPr>
+        <w:t xml:space="preserve"> –</w:t>
+      </w:r>
+      <w:r>
+        <w:rPr>
+          <w:lang w:val="en-US"/>
+        </w:rPr>
+        <w:t xml:space="preserve"> </w:t>
+      </w:r>
+      <w:r>
+        <w:rPr>
+          <w:lang w:val="en-US"/>
+        </w:rPr>
+        <w:t>The call number of the menu</w:t>
+      </w:r>
     </w:p>
     <w:p>
       <w:pPr>
@@ -773,6 +985,18 @@
       <w:r>
         <w:t>keywords</w:t>
       </w:r>
+      <w:r>
+        <w:rPr>
+          <w:lang w:val="en-US"/>
+        </w:rPr>
+        <w:t xml:space="preserve"> –</w:t>
+      </w:r>
+      <w:r>
+        <w:rPr>
+          <w:lang w:val="en-US"/>
+        </w:rPr>
+        <w:t xml:space="preserve"> The keywords of the menu</w:t>
+      </w:r>
     </w:p>
     <w:p>
       <w:pPr>
@@ -786,6 +1010,18 @@
       <w:r>
         <w:t>language</w:t>
       </w:r>
+      <w:r>
+        <w:rPr>
+          <w:lang w:val="en-US"/>
+        </w:rPr>
+        <w:t xml:space="preserve"> –</w:t>
+      </w:r>
+      <w:r>
+        <w:rPr>
+          <w:lang w:val="en-US"/>
+        </w:rPr>
+        <w:t xml:space="preserve"> The language of the menu</w:t>
+      </w:r>
     </w:p>
     <w:p>
       <w:pPr>
@@ -799,6 +1035,24 @@
       <w:r>
         <w:t>date</w:t>
       </w:r>
+      <w:r>
+        <w:rPr>
+          <w:lang w:val="en-US"/>
+        </w:rPr>
+        <w:t xml:space="preserve"> –</w:t>
+      </w:r>
+      <w:r>
+        <w:rPr>
+          <w:lang w:val="en-US"/>
+        </w:rPr>
+        <w:t xml:space="preserve"> </w:t>
+      </w:r>
+      <w:r>
+        <w:rPr>
+          <w:lang w:val="en-US"/>
+        </w:rPr>
+        <w:t>The date of the menu</w:t>
+      </w:r>
     </w:p>
     <w:p>
       <w:pPr>
@@ -812,6 +1066,24 @@
       <w:r>
         <w:t>location</w:t>
       </w:r>
+      <w:r>
+        <w:rPr>
+          <w:lang w:val="en-US"/>
+        </w:rPr>
+        <w:t xml:space="preserve"> –</w:t>
+      </w:r>
+      <w:r>
+        <w:rPr>
+          <w:lang w:val="en-US"/>
+        </w:rPr>
+        <w:t xml:space="preserve"> </w:t>
+      </w:r>
+      <w:r>
+        <w:rPr>
+          <w:lang w:val="en-US"/>
+        </w:rPr>
+        <w:t>The organization or business who produced the menu</w:t>
+      </w:r>
     </w:p>
     <w:p>
       <w:pPr>
@@ -827,6 +1099,18 @@
         <w:t>location_type</w:t>
       </w:r>
       <w:proofErr w:type="spellEnd"/>
+      <w:r>
+        <w:rPr>
+          <w:lang w:val="en-US"/>
+        </w:rPr>
+        <w:t xml:space="preserve"> –</w:t>
+      </w:r>
+      <w:r>
+        <w:rPr>
+          <w:lang w:val="en-US"/>
+        </w:rPr>
+        <w:t xml:space="preserve"> The type of the location</w:t>
+      </w:r>
     </w:p>
     <w:p>
       <w:pPr>
@@ -840,6 +1124,24 @@
       <w:r>
         <w:t>currency</w:t>
       </w:r>
+      <w:r>
+        <w:rPr>
+          <w:lang w:val="en-US"/>
+        </w:rPr>
+        <w:t xml:space="preserve"> –</w:t>
+      </w:r>
+      <w:r>
+        <w:rPr>
+          <w:lang w:val="en-US"/>
+        </w:rPr>
+        <w:t xml:space="preserve"> </w:t>
+      </w:r>
+      <w:r>
+        <w:rPr>
+          <w:lang w:val="en-US"/>
+        </w:rPr>
+        <w:t>The system of money the menu uses (dollars, etc.)</w:t>
+      </w:r>
     </w:p>
     <w:p>
       <w:pPr>
@@ -855,6 +1157,24 @@
         <w:t>currency_symbol</w:t>
       </w:r>
       <w:proofErr w:type="spellEnd"/>
+      <w:r>
+        <w:rPr>
+          <w:lang w:val="en-US"/>
+        </w:rPr>
+        <w:t xml:space="preserve"> –</w:t>
+      </w:r>
+      <w:r>
+        <w:rPr>
+          <w:lang w:val="en-US"/>
+        </w:rPr>
+        <w:t xml:space="preserve"> </w:t>
+      </w:r>
+      <w:r>
+        <w:rPr>
+          <w:lang w:val="en-US"/>
+        </w:rPr>
+        <w:t>The symbol for the currency ($, etc.)</w:t>
+      </w:r>
     </w:p>
     <w:p>
       <w:pPr>
@@ -868,6 +1188,24 @@
       <w:r>
         <w:t>status</w:t>
       </w:r>
+      <w:r>
+        <w:rPr>
+          <w:lang w:val="en-US"/>
+        </w:rPr>
+        <w:t xml:space="preserve"> –</w:t>
+      </w:r>
+      <w:r>
+        <w:rPr>
+          <w:lang w:val="en-US"/>
+        </w:rPr>
+        <w:t xml:space="preserve"> </w:t>
+      </w:r>
+      <w:r>
+        <w:rPr>
+          <w:lang w:val="en-US"/>
+        </w:rPr>
+        <w:t>The completeness of the menu transcription (transcribed, under review, etc.)</w:t>
+      </w:r>
     </w:p>
     <w:p>
       <w:pPr>
@@ -883,6 +1221,24 @@
         <w:t>page_count</w:t>
       </w:r>
       <w:proofErr w:type="spellEnd"/>
+      <w:r>
+        <w:rPr>
+          <w:lang w:val="en-US"/>
+        </w:rPr>
+        <w:t xml:space="preserve"> –</w:t>
+      </w:r>
+      <w:r>
+        <w:rPr>
+          <w:lang w:val="en-US"/>
+        </w:rPr>
+        <w:t xml:space="preserve"> </w:t>
+      </w:r>
+      <w:r>
+        <w:rPr>
+          <w:lang w:val="en-US"/>
+        </w:rPr>
+        <w:t>How many pages the menu has</w:t>
+      </w:r>
     </w:p>
     <w:p>
       <w:pPr>
@@ -898,6 +1254,24 @@
         <w:t>dish_count</w:t>
       </w:r>
       <w:proofErr w:type="spellEnd"/>
+      <w:r>
+        <w:rPr>
+          <w:lang w:val="en-US"/>
+        </w:rPr>
+        <w:t xml:space="preserve"> –</w:t>
+      </w:r>
+      <w:r>
+        <w:rPr>
+          <w:lang w:val="en-US"/>
+        </w:rPr>
+        <w:t xml:space="preserve"> H</w:t>
+      </w:r>
+      <w:r>
+        <w:rPr>
+          <w:lang w:val="en-US"/>
+        </w:rPr>
+        <w:t>ow many dishes the menu has</w:t>
+      </w:r>
     </w:p>
     <w:p>
       <w:pPr>
@@ -992,6 +1366,18 @@
       <w:r>
         <w:t>id</w:t>
       </w:r>
+      <w:r>
+        <w:rPr>
+          <w:lang w:val="en-US"/>
+        </w:rPr>
+        <w:t xml:space="preserve"> –</w:t>
+      </w:r>
+      <w:r>
+        <w:rPr>
+          <w:lang w:val="en-US"/>
+        </w:rPr>
+        <w:t xml:space="preserve"> The unique identifier of the menu page</w:t>
+      </w:r>
     </w:p>
     <w:p>
       <w:pPr>
@@ -1007,6 +1393,36 @@
         <w:t>menu_id</w:t>
       </w:r>
       <w:proofErr w:type="spellEnd"/>
+      <w:r>
+        <w:rPr>
+          <w:lang w:val="en-US"/>
+        </w:rPr>
+        <w:t xml:space="preserve"> –</w:t>
+      </w:r>
+      <w:r>
+        <w:rPr>
+          <w:lang w:val="en-US"/>
+        </w:rPr>
+        <w:t xml:space="preserve"> </w:t>
+      </w:r>
+      <w:r>
+        <w:rPr>
+          <w:lang w:val="en-US"/>
+        </w:rPr>
+        <w:t>The unique identifier of the menu</w:t>
+      </w:r>
+      <w:r>
+        <w:rPr>
+          <w:lang w:val="en-US"/>
+        </w:rPr>
+        <w:t>, c</w:t>
+      </w:r>
+      <w:r>
+        <w:rPr>
+          <w:lang w:val="en-US"/>
+        </w:rPr>
+        <w:t>orresponds to Menu id</w:t>
+      </w:r>
     </w:p>
     <w:p>
       <w:pPr>
@@ -1022,6 +1438,24 @@
         <w:t>page_number</w:t>
       </w:r>
       <w:proofErr w:type="spellEnd"/>
+      <w:r>
+        <w:rPr>
+          <w:lang w:val="en-US"/>
+        </w:rPr>
+        <w:t xml:space="preserve"> –</w:t>
+      </w:r>
+      <w:r>
+        <w:rPr>
+          <w:lang w:val="en-US"/>
+        </w:rPr>
+        <w:t xml:space="preserve"> </w:t>
+      </w:r>
+      <w:r>
+        <w:rPr>
+          <w:lang w:val="en-US"/>
+        </w:rPr>
+        <w:t>The number representing sequence of page in the menu</w:t>
+      </w:r>
     </w:p>
     <w:p>
       <w:pPr>
@@ -1037,6 +1471,24 @@
         <w:t>image_id</w:t>
       </w:r>
       <w:proofErr w:type="spellEnd"/>
+      <w:r>
+        <w:rPr>
+          <w:lang w:val="en-US"/>
+        </w:rPr>
+        <w:t xml:space="preserve"> –</w:t>
+      </w:r>
+      <w:r>
+        <w:rPr>
+          <w:lang w:val="en-US"/>
+        </w:rPr>
+        <w:t xml:space="preserve"> </w:t>
+      </w:r>
+      <w:r>
+        <w:rPr>
+          <w:lang w:val="en-US"/>
+        </w:rPr>
+        <w:t>The unique identifier of the page image</w:t>
+      </w:r>
     </w:p>
     <w:p>
       <w:pPr>
@@ -1052,6 +1504,24 @@
         <w:t>full_height</w:t>
       </w:r>
       <w:proofErr w:type="spellEnd"/>
+      <w:r>
+        <w:rPr>
+          <w:lang w:val="en-US"/>
+        </w:rPr>
+        <w:t xml:space="preserve"> –</w:t>
+      </w:r>
+      <w:r>
+        <w:rPr>
+          <w:lang w:val="en-US"/>
+        </w:rPr>
+        <w:t xml:space="preserve"> </w:t>
+      </w:r>
+      <w:r>
+        <w:rPr>
+          <w:lang w:val="en-US"/>
+        </w:rPr>
+        <w:t>The height of the page image in pixels</w:t>
+      </w:r>
     </w:p>
     <w:p>
       <w:pPr>
@@ -1067,6 +1537,24 @@
         <w:t>full_width</w:t>
       </w:r>
       <w:proofErr w:type="spellEnd"/>
+      <w:r>
+        <w:rPr>
+          <w:lang w:val="en-US"/>
+        </w:rPr>
+        <w:t xml:space="preserve"> –</w:t>
+      </w:r>
+      <w:r>
+        <w:rPr>
+          <w:lang w:val="en-US"/>
+        </w:rPr>
+        <w:t xml:space="preserve"> </w:t>
+      </w:r>
+      <w:r>
+        <w:rPr>
+          <w:lang w:val="en-US"/>
+        </w:rPr>
+        <w:t>The width of the page image in pixels</w:t>
+      </w:r>
     </w:p>
     <w:p>
       <w:pPr>
@@ -1082,6 +1570,24 @@
         <w:t>uuid</w:t>
       </w:r>
       <w:proofErr w:type="spellEnd"/>
+      <w:r>
+        <w:rPr>
+          <w:lang w:val="en-US"/>
+        </w:rPr>
+        <w:t xml:space="preserve"> –</w:t>
+      </w:r>
+      <w:r>
+        <w:rPr>
+          <w:lang w:val="en-US"/>
+        </w:rPr>
+        <w:t xml:space="preserve"> </w:t>
+      </w:r>
+      <w:r>
+        <w:rPr>
+          <w:lang w:val="en-US"/>
+        </w:rPr>
+        <w:t>The universally unique identifier for the highest resolution version of the image</w:t>
+      </w:r>
     </w:p>
     <w:p>
       <w:pPr>
@@ -1181,6 +1687,36 @@
       <w:r>
         <w:t>id</w:t>
       </w:r>
+      <w:r>
+        <w:rPr>
+          <w:lang w:val="en-US"/>
+        </w:rPr>
+        <w:t xml:space="preserve"> –</w:t>
+      </w:r>
+      <w:r>
+        <w:rPr>
+          <w:lang w:val="en-US"/>
+        </w:rPr>
+        <w:t xml:space="preserve"> The unique </w:t>
+      </w:r>
+      <w:r>
+        <w:rPr>
+          <w:lang w:val="en-US"/>
+        </w:rPr>
+        <w:t xml:space="preserve">identifier </w:t>
+      </w:r>
+      <w:r>
+        <w:rPr>
+          <w:lang w:val="en-US"/>
+        </w:rPr>
+        <w:t>of</w:t>
+      </w:r>
+      <w:r>
+        <w:rPr>
+          <w:lang w:val="en-US"/>
+        </w:rPr>
+        <w:t xml:space="preserve"> the menu item</w:t>
+      </w:r>
     </w:p>
     <w:p>
       <w:pPr>
@@ -1196,6 +1732,50 @@
         <w:t>menu_page_id</w:t>
       </w:r>
       <w:proofErr w:type="spellEnd"/>
+      <w:r>
+        <w:rPr>
+          <w:lang w:val="en-US"/>
+        </w:rPr>
+        <w:t xml:space="preserve"> –</w:t>
+      </w:r>
+      <w:r>
+        <w:rPr>
+          <w:lang w:val="en-US"/>
+        </w:rPr>
+        <w:t xml:space="preserve"> The unique identifier </w:t>
+      </w:r>
+      <w:r>
+        <w:rPr>
+          <w:lang w:val="en-US"/>
+        </w:rPr>
+        <w:t>of the page the menu item is on</w:t>
+      </w:r>
+      <w:r>
+        <w:rPr>
+          <w:lang w:val="en-US"/>
+        </w:rPr>
+        <w:t xml:space="preserve">, </w:t>
+      </w:r>
+      <w:r>
+        <w:rPr>
+          <w:lang w:val="en-US"/>
+        </w:rPr>
+        <w:t xml:space="preserve">corresponds to </w:t>
+      </w:r>
+      <w:proofErr w:type="spellStart"/>
+      <w:r>
+        <w:rPr>
+          <w:lang w:val="en-US"/>
+        </w:rPr>
+        <w:t>MenuPage</w:t>
+      </w:r>
+      <w:proofErr w:type="spellEnd"/>
+      <w:r>
+        <w:rPr>
+          <w:lang w:val="en-US"/>
+        </w:rPr>
+        <w:t xml:space="preserve"> id</w:t>
+      </w:r>
     </w:p>
     <w:p>
       <w:pPr>
@@ -1209,6 +1789,24 @@
       <w:r>
         <w:t>price</w:t>
       </w:r>
+      <w:r>
+        <w:rPr>
+          <w:lang w:val="en-US"/>
+        </w:rPr>
+        <w:t xml:space="preserve"> –</w:t>
+      </w:r>
+      <w:r>
+        <w:rPr>
+          <w:lang w:val="en-US"/>
+        </w:rPr>
+        <w:t xml:space="preserve"> The </w:t>
+      </w:r>
+      <w:r>
+        <w:rPr>
+          <w:lang w:val="en-US"/>
+        </w:rPr>
+        <w:t>first price of menu item</w:t>
+      </w:r>
     </w:p>
     <w:p>
       <w:pPr>
@@ -1224,6 +1822,43 @@
         <w:t>high_price</w:t>
       </w:r>
       <w:proofErr w:type="spellEnd"/>
+      <w:r>
+        <w:rPr>
+          <w:lang w:val="en-US"/>
+        </w:rPr>
+        <w:t xml:space="preserve"> –</w:t>
+      </w:r>
+      <w:r>
+        <w:rPr>
+          <w:lang w:val="en-US"/>
+        </w:rPr>
+        <w:t xml:space="preserve"> I</w:t>
+      </w:r>
+      <w:r>
+        <w:rPr>
+          <w:lang w:val="en-US"/>
+        </w:rPr>
+        <w:t>f the item has more than on price on a single menu, the highest price</w:t>
+      </w:r>
+      <w:r>
+        <w:rPr>
+          <w:lang w:val="en-US"/>
+        </w:rPr>
+        <w:t xml:space="preserve">. </w:t>
+      </w:r>
+      <w:r>
+        <w:rPr>
+          <w:lang w:val="en-US"/>
+        </w:rPr>
+        <w:t xml:space="preserve">If there are more than two values for price, the web </w:t>
+      </w:r>
+      <w:r>
+        <w:rPr>
+          <w:lang w:val="en-US"/>
+        </w:rPr>
+        <w:lastRenderedPageBreak/>
+        <w:t>application instructs volunteers to enter the lowest and highest prices rather than all values.</w:t>
+      </w:r>
     </w:p>
     <w:p>
       <w:pPr>
@@ -1239,6 +1874,48 @@
         <w:t>dish_id</w:t>
       </w:r>
       <w:proofErr w:type="spellEnd"/>
+      <w:r>
+        <w:rPr>
+          <w:lang w:val="en-US"/>
+        </w:rPr>
+        <w:t xml:space="preserve"> –</w:t>
+      </w:r>
+      <w:r>
+        <w:rPr>
+          <w:lang w:val="en-US"/>
+        </w:rPr>
+        <w:t xml:space="preserve"> The unique identifier of </w:t>
+      </w:r>
+      <w:r>
+        <w:rPr>
+          <w:lang w:val="en-US"/>
+        </w:rPr>
+        <w:t>the dish</w:t>
+      </w:r>
+      <w:r>
+        <w:rPr>
+          <w:lang w:val="en-US"/>
+        </w:rPr>
+        <w:t xml:space="preserve">, </w:t>
+      </w:r>
+      <w:r>
+        <w:rPr>
+          <w:lang w:val="en-US"/>
+        </w:rPr>
+        <w:t xml:space="preserve">corresponds to </w:t>
+      </w:r>
+      <w:r>
+        <w:rPr>
+          <w:lang w:val="en-US"/>
+        </w:rPr>
+        <w:t>D</w:t>
+      </w:r>
+      <w:r>
+        <w:rPr>
+          <w:lang w:val="en-US"/>
+        </w:rPr>
+        <w:t>ish id</w:t>
+      </w:r>
     </w:p>
     <w:p>
       <w:pPr>
@@ -1254,6 +1931,36 @@
         <w:t>created_at</w:t>
       </w:r>
       <w:proofErr w:type="spellEnd"/>
+      <w:r>
+        <w:rPr>
+          <w:lang w:val="en-US"/>
+        </w:rPr>
+        <w:t xml:space="preserve"> –</w:t>
+      </w:r>
+      <w:r>
+        <w:rPr>
+          <w:lang w:val="en-US"/>
+        </w:rPr>
+        <w:t xml:space="preserve"> The d</w:t>
+      </w:r>
+      <w:r>
+        <w:rPr>
+          <w:lang w:val="en-US"/>
+        </w:rPr>
+        <w:t xml:space="preserve">ate/time of </w:t>
+      </w:r>
+      <w:r>
+        <w:rPr>
+          <w:lang w:val="en-US"/>
+        </w:rPr>
+        <w:t xml:space="preserve">the </w:t>
+      </w:r>
+      <w:r>
+        <w:rPr>
+          <w:lang w:val="en-US"/>
+        </w:rPr>
+        <w:t>first transcription</w:t>
+      </w:r>
     </w:p>
     <w:p>
       <w:pPr>
@@ -1269,6 +1976,24 @@
         <w:t>updated_at</w:t>
       </w:r>
       <w:proofErr w:type="spellEnd"/>
+      <w:r>
+        <w:rPr>
+          <w:lang w:val="en-US"/>
+        </w:rPr>
+        <w:t xml:space="preserve"> –</w:t>
+      </w:r>
+      <w:r>
+        <w:rPr>
+          <w:lang w:val="en-US"/>
+        </w:rPr>
+        <w:t xml:space="preserve"> The </w:t>
+      </w:r>
+      <w:r>
+        <w:rPr>
+          <w:lang w:val="en-US"/>
+        </w:rPr>
+        <w:t>date/time of the last edit to the value</w:t>
+      </w:r>
     </w:p>
     <w:p>
       <w:pPr>
@@ -1284,6 +2009,24 @@
         <w:t>xpos</w:t>
       </w:r>
       <w:proofErr w:type="spellEnd"/>
+      <w:r>
+        <w:rPr>
+          <w:lang w:val="en-US"/>
+        </w:rPr>
+        <w:t xml:space="preserve"> –</w:t>
+      </w:r>
+      <w:r>
+        <w:rPr>
+          <w:lang w:val="en-US"/>
+        </w:rPr>
+        <w:t xml:space="preserve"> The </w:t>
+      </w:r>
+      <w:r>
+        <w:rPr>
+          <w:lang w:val="en-US"/>
+        </w:rPr>
+        <w:t>horizontal coordinate on the page for the upper left point where menu item is on the page</w:t>
+      </w:r>
     </w:p>
     <w:p>
       <w:pPr>
@@ -1299,6 +2042,24 @@
         <w:t>ypos</w:t>
       </w:r>
       <w:proofErr w:type="spellEnd"/>
+      <w:r>
+        <w:rPr>
+          <w:lang w:val="en-US"/>
+        </w:rPr>
+        <w:t xml:space="preserve"> –</w:t>
+      </w:r>
+      <w:r>
+        <w:rPr>
+          <w:lang w:val="en-US"/>
+        </w:rPr>
+        <w:t xml:space="preserve"> The </w:t>
+      </w:r>
+      <w:r>
+        <w:rPr>
+          <w:lang w:val="en-US"/>
+        </w:rPr>
+        <w:t>vertical coordinate on the page for the upper left point where the menu item is on the page</w:t>
+      </w:r>
     </w:p>
     <w:p>
       <w:pPr>
@@ -1344,6 +2105,18 @@
       <w:r>
         <w:t>id</w:t>
       </w:r>
+      <w:r>
+        <w:rPr>
+          <w:lang w:val="en-US"/>
+        </w:rPr>
+        <w:t xml:space="preserve"> –</w:t>
+      </w:r>
+      <w:r>
+        <w:rPr>
+          <w:lang w:val="en-US"/>
+        </w:rPr>
+        <w:t xml:space="preserve"> The unique identifier of the dish</w:t>
+      </w:r>
     </w:p>
     <w:p>
       <w:pPr>
@@ -1357,6 +2130,24 @@
       <w:r>
         <w:t>name</w:t>
       </w:r>
+      <w:r>
+        <w:rPr>
+          <w:lang w:val="en-US"/>
+        </w:rPr>
+        <w:t xml:space="preserve"> –</w:t>
+      </w:r>
+      <w:r>
+        <w:rPr>
+          <w:lang w:val="en-US"/>
+        </w:rPr>
+        <w:t xml:space="preserve"> The </w:t>
+      </w:r>
+      <w:r>
+        <w:rPr>
+          <w:lang w:val="en-US"/>
+        </w:rPr>
+        <w:t>name of dish</w:t>
+      </w:r>
     </w:p>
     <w:p>
       <w:pPr>
@@ -1370,6 +2161,18 @@
       <w:r>
         <w:t>description</w:t>
       </w:r>
+      <w:r>
+        <w:rPr>
+          <w:lang w:val="en-US"/>
+        </w:rPr>
+        <w:t xml:space="preserve"> –</w:t>
+      </w:r>
+      <w:r>
+        <w:rPr>
+          <w:lang w:val="en-US"/>
+        </w:rPr>
+        <w:t xml:space="preserve"> The description of the dish</w:t>
+      </w:r>
     </w:p>
     <w:p>
       <w:pPr>
@@ -1385,6 +2188,24 @@
         <w:t>menus_appeared</w:t>
       </w:r>
       <w:proofErr w:type="spellEnd"/>
+      <w:r>
+        <w:rPr>
+          <w:lang w:val="en-US"/>
+        </w:rPr>
+        <w:t xml:space="preserve"> –</w:t>
+      </w:r>
+      <w:r>
+        <w:rPr>
+          <w:lang w:val="en-US"/>
+        </w:rPr>
+        <w:t xml:space="preserve"> The </w:t>
+      </w:r>
+      <w:r>
+        <w:rPr>
+          <w:lang w:val="en-US"/>
+        </w:rPr>
+        <w:t>total count of menus on which dish with this id appears</w:t>
+      </w:r>
     </w:p>
     <w:p>
       <w:pPr>
@@ -1400,6 +2221,24 @@
         <w:t>times_appeared</w:t>
       </w:r>
       <w:proofErr w:type="spellEnd"/>
+      <w:r>
+        <w:rPr>
+          <w:lang w:val="en-US"/>
+        </w:rPr>
+        <w:t xml:space="preserve"> –</w:t>
+      </w:r>
+      <w:r>
+        <w:rPr>
+          <w:lang w:val="en-US"/>
+        </w:rPr>
+        <w:t xml:space="preserve"> The </w:t>
+      </w:r>
+      <w:r>
+        <w:rPr>
+          <w:lang w:val="en-US"/>
+        </w:rPr>
+        <w:t>total count of appearances of the dish with this id across all menus</w:t>
+      </w:r>
     </w:p>
     <w:p>
       <w:pPr>
@@ -1412,10 +2251,27 @@
       </w:pPr>
       <w:proofErr w:type="spellStart"/>
       <w:r>
-        <w:lastRenderedPageBreak/>
         <w:t>first_appeared</w:t>
       </w:r>
       <w:proofErr w:type="spellEnd"/>
+      <w:r>
+        <w:rPr>
+          <w:lang w:val="en-US"/>
+        </w:rPr>
+        <w:t xml:space="preserve"> –</w:t>
+      </w:r>
+      <w:r>
+        <w:rPr>
+          <w:lang w:val="en-US"/>
+        </w:rPr>
+        <w:t xml:space="preserve"> The </w:t>
+      </w:r>
+      <w:r>
+        <w:rPr>
+          <w:lang w:val="en-US"/>
+        </w:rPr>
+        <w:t>earliest year of a menu on which a dish with this id appears</w:t>
+      </w:r>
     </w:p>
     <w:p>
       <w:pPr>
@@ -1431,6 +2287,24 @@
         <w:t>last_appeared</w:t>
       </w:r>
       <w:proofErr w:type="spellEnd"/>
+      <w:r>
+        <w:rPr>
+          <w:lang w:val="en-US"/>
+        </w:rPr>
+        <w:t xml:space="preserve"> –</w:t>
+      </w:r>
+      <w:r>
+        <w:rPr>
+          <w:lang w:val="en-US"/>
+        </w:rPr>
+        <w:t xml:space="preserve"> The </w:t>
+      </w:r>
+      <w:r>
+        <w:rPr>
+          <w:lang w:val="en-US"/>
+        </w:rPr>
+        <w:t>latest year of a menu on which a dish with this id appears</w:t>
+      </w:r>
     </w:p>
     <w:p>
       <w:pPr>
@@ -1446,6 +2320,24 @@
         <w:t>lowest_price</w:t>
       </w:r>
       <w:proofErr w:type="spellEnd"/>
+      <w:r>
+        <w:rPr>
+          <w:lang w:val="en-US"/>
+        </w:rPr>
+        <w:t xml:space="preserve"> –</w:t>
+      </w:r>
+      <w:r>
+        <w:rPr>
+          <w:lang w:val="en-US"/>
+        </w:rPr>
+        <w:t xml:space="preserve"> The </w:t>
+      </w:r>
+      <w:r>
+        <w:rPr>
+          <w:lang w:val="en-US"/>
+        </w:rPr>
+        <w:t>lowest price associated with a dish with a given id</w:t>
+      </w:r>
     </w:p>
     <w:p>
       <w:pPr>
@@ -1461,6 +2353,24 @@
         <w:t>highest_price</w:t>
       </w:r>
       <w:proofErr w:type="spellEnd"/>
+      <w:r>
+        <w:rPr>
+          <w:lang w:val="en-US"/>
+        </w:rPr>
+        <w:t xml:space="preserve"> –</w:t>
+      </w:r>
+      <w:r>
+        <w:rPr>
+          <w:lang w:val="en-US"/>
+        </w:rPr>
+        <w:t xml:space="preserve"> The </w:t>
+      </w:r>
+      <w:r>
+        <w:rPr>
+          <w:lang w:val="en-US"/>
+        </w:rPr>
+        <w:t>highest price associated with a dish with a given id</w:t>
+      </w:r>
     </w:p>
     <w:p>
       <w:pPr>
@@ -1591,7 +2501,13 @@
         <w:rPr>
           <w:color w:val="FF0000"/>
         </w:rPr>
-        <w:t xml:space="preserve"> includes and does not include in its operation history! If important information is missing in the latter, provide that information in narrative form.</w:t>
+        <w:t xml:space="preserve"> includes and does not include in its operation </w:t>
+      </w:r>
+      <w:r>
+        <w:rPr>
+          <w:color w:val="FF0000"/>
+        </w:rPr>
+        <w:t>history! If important information is missing in the latter, provide that information in narrative form.</w:t>
       </w:r>
     </w:p>
     <w:p>
@@ -1923,6 +2839,7 @@
         <w:pStyle w:val="Heading1"/>
       </w:pPr>
       <w:r>
+        <w:lastRenderedPageBreak/>
         <w:t>Contribution</w:t>
       </w:r>
     </w:p>

</xml_diff>

<commit_message>
Added nerrative regarding menu file data quality
</commit_message>
<xml_diff>
--- a/Report.docx
+++ b/Report.docx
@@ -689,19 +689,7 @@
         <w:rPr>
           <w:lang w:val="en-US"/>
         </w:rPr>
-        <w:t xml:space="preserve"> </w:t>
-      </w:r>
-      <w:r>
-        <w:rPr>
-          <w:lang w:val="en-US"/>
-        </w:rPr>
-        <w:t xml:space="preserve">– </w:t>
-      </w:r>
-      <w:r>
-        <w:rPr>
-          <w:lang w:val="en-US"/>
-        </w:rPr>
-        <w:t>W</w:t>
+        <w:t xml:space="preserve"> – W</w:t>
       </w:r>
       <w:r>
         <w:rPr>
@@ -726,19 +714,7 @@
         <w:rPr>
           <w:lang w:val="en-US"/>
         </w:rPr>
-        <w:t xml:space="preserve"> </w:t>
-      </w:r>
-      <w:r>
-        <w:rPr>
-          <w:lang w:val="en-US"/>
-        </w:rPr>
-        <w:t>–</w:t>
-      </w:r>
-      <w:r>
-        <w:rPr>
-          <w:lang w:val="en-US"/>
-        </w:rPr>
-        <w:t xml:space="preserve"> The </w:t>
+        <w:t xml:space="preserve"> – The </w:t>
       </w:r>
       <w:r>
         <w:rPr>
@@ -775,19 +751,7 @@
         <w:rPr>
           <w:lang w:val="en-US"/>
         </w:rPr>
-        <w:t xml:space="preserve"> </w:t>
-      </w:r>
-      <w:r>
-        <w:rPr>
-          <w:lang w:val="en-US"/>
-        </w:rPr>
-        <w:t>–</w:t>
-      </w:r>
-      <w:r>
-        <w:rPr>
-          <w:lang w:val="en-US"/>
-        </w:rPr>
-        <w:t xml:space="preserve">  </w:t>
+        <w:t xml:space="preserve"> –  </w:t>
       </w:r>
       <w:r>
         <w:rPr>
@@ -824,19 +788,7 @@
         <w:rPr>
           <w:lang w:val="en-US"/>
         </w:rPr>
-        <w:t xml:space="preserve"> </w:t>
-      </w:r>
-      <w:r>
-        <w:rPr>
-          <w:lang w:val="en-US"/>
-        </w:rPr>
-        <w:t xml:space="preserve">–  </w:t>
-      </w:r>
-      <w:r>
-        <w:rPr>
-          <w:lang w:val="en-US"/>
-        </w:rPr>
-        <w:t>W</w:t>
+        <w:t xml:space="preserve"> –  W</w:t>
       </w:r>
       <w:r>
         <w:rPr>
@@ -863,13 +815,7 @@
         <w:rPr>
           <w:lang w:val="en-US"/>
         </w:rPr>
-        <w:t xml:space="preserve"> </w:t>
-      </w:r>
-      <w:r>
-        <w:rPr>
-          <w:lang w:val="en-US"/>
-        </w:rPr>
-        <w:t xml:space="preserve">–  </w:t>
+        <w:t xml:space="preserve"> –  </w:t>
       </w:r>
       <w:r>
         <w:rPr>
@@ -894,13 +840,7 @@
         <w:rPr>
           <w:lang w:val="en-US"/>
         </w:rPr>
-        <w:t xml:space="preserve"> –</w:t>
-      </w:r>
-      <w:r>
-        <w:rPr>
-          <w:lang w:val="en-US"/>
-        </w:rPr>
-        <w:t xml:space="preserve"> </w:t>
+        <w:t xml:space="preserve"> – </w:t>
       </w:r>
       <w:r>
         <w:rPr>
@@ -925,13 +865,7 @@
         <w:rPr>
           <w:lang w:val="en-US"/>
         </w:rPr>
-        <w:t xml:space="preserve"> –</w:t>
-      </w:r>
-      <w:r>
-        <w:rPr>
-          <w:lang w:val="en-US"/>
-        </w:rPr>
-        <w:t xml:space="preserve"> </w:t>
+        <w:t xml:space="preserve"> – </w:t>
       </w:r>
       <w:r>
         <w:rPr>
@@ -964,13 +898,7 @@
         <w:rPr>
           <w:lang w:val="en-US"/>
         </w:rPr>
-        <w:t xml:space="preserve"> </w:t>
-      </w:r>
-      <w:r>
-        <w:rPr>
-          <w:lang w:val="en-US"/>
-        </w:rPr>
-        <w:t>The call number of the menu</w:t>
+        <w:t xml:space="preserve"> The call number of the menu</w:t>
       </w:r>
     </w:p>
     <w:p>
@@ -1014,13 +942,7 @@
         <w:rPr>
           <w:lang w:val="en-US"/>
         </w:rPr>
-        <w:t xml:space="preserve"> –</w:t>
-      </w:r>
-      <w:r>
-        <w:rPr>
-          <w:lang w:val="en-US"/>
-        </w:rPr>
-        <w:t xml:space="preserve"> The language of the menu</w:t>
+        <w:t xml:space="preserve"> – The language of the menu</w:t>
       </w:r>
     </w:p>
     <w:p>
@@ -1039,13 +961,7 @@
         <w:rPr>
           <w:lang w:val="en-US"/>
         </w:rPr>
-        <w:t xml:space="preserve"> –</w:t>
-      </w:r>
-      <w:r>
-        <w:rPr>
-          <w:lang w:val="en-US"/>
-        </w:rPr>
-        <w:t xml:space="preserve"> </w:t>
+        <w:t xml:space="preserve"> – </w:t>
       </w:r>
       <w:r>
         <w:rPr>
@@ -1291,6 +1207,1349 @@
     </w:p>
     <w:p>
       <w:pPr>
+        <w:pStyle w:val="BodyText"/>
+        <w:rPr>
+          <w:lang w:val="en-US"/>
+        </w:rPr>
+      </w:pPr>
+      <w:r>
+        <w:rPr>
+          <w:lang w:val="en-US"/>
+        </w:rPr>
+        <w:t>The first inspection of the data shows us that this file has 17545 entries and 20 columns. Three columns</w:t>
+      </w:r>
+      <w:r>
+        <w:rPr>
+          <w:lang w:val="en-US"/>
+        </w:rPr>
+        <w:t xml:space="preserve"> ‘</w:t>
+      </w:r>
+      <w:r>
+        <w:rPr>
+          <w:i/>
+          <w:iCs/>
+          <w:lang w:val="en-US"/>
+        </w:rPr>
+        <w:t>keywords</w:t>
+      </w:r>
+      <w:r>
+        <w:rPr>
+          <w:lang w:val="en-US"/>
+        </w:rPr>
+        <w:t>’, ‘</w:t>
+      </w:r>
+      <w:r>
+        <w:rPr>
+          <w:i/>
+          <w:iCs/>
+          <w:u w:val="single"/>
+          <w:lang w:val="en-US"/>
+        </w:rPr>
+        <w:t>language’</w:t>
+      </w:r>
+      <w:r>
+        <w:rPr>
+          <w:lang w:val="en-US"/>
+        </w:rPr>
+        <w:t>, ‘</w:t>
+      </w:r>
+      <w:proofErr w:type="spellStart"/>
+      <w:r>
+        <w:rPr>
+          <w:i/>
+          <w:iCs/>
+          <w:lang w:val="en-US"/>
+        </w:rPr>
+        <w:t>location</w:t>
+      </w:r>
+      <w:r>
+        <w:rPr>
+          <w:lang w:val="en-US"/>
+        </w:rPr>
+        <w:t>_type</w:t>
+      </w:r>
+      <w:proofErr w:type="spellEnd"/>
+      <w:r>
+        <w:rPr>
+          <w:lang w:val="en-US"/>
+        </w:rPr>
+        <w:t xml:space="preserve">’ do not have any values and can be deleted. The ‘id’ column has all unique numeric values. </w:t>
+      </w:r>
+      <w:proofErr w:type="gramStart"/>
+      <w:r>
+        <w:rPr>
+          <w:lang w:val="en-US"/>
+        </w:rPr>
+        <w:t>Thus</w:t>
+      </w:r>
+      <w:proofErr w:type="gramEnd"/>
+      <w:r>
+        <w:rPr>
+          <w:lang w:val="en-US"/>
+        </w:rPr>
+        <w:t xml:space="preserve"> we can assume no issues with this column. The ‘</w:t>
+      </w:r>
+      <w:r>
+        <w:rPr>
+          <w:i/>
+          <w:iCs/>
+          <w:lang w:val="en-US"/>
+        </w:rPr>
+        <w:t>name</w:t>
+      </w:r>
+      <w:r>
+        <w:rPr>
+          <w:lang w:val="en-US"/>
+        </w:rPr>
+        <w:t xml:space="preserve">’ column has only 3197 non-empty values. There also placeholders for missing value, e.g., </w:t>
+      </w:r>
+      <w:r>
+        <w:rPr>
+          <w:i/>
+          <w:iCs/>
+          <w:lang w:val="en-US"/>
+        </w:rPr>
+        <w:t>‘[Restaurant name and/or location not given]</w:t>
+      </w:r>
+      <w:r>
+        <w:rPr>
+          <w:lang w:val="en-US"/>
+        </w:rPr>
+        <w:t xml:space="preserve">’ or </w:t>
+      </w:r>
+      <w:r>
+        <w:rPr>
+          <w:i/>
+          <w:iCs/>
+          <w:lang w:val="en-US"/>
+        </w:rPr>
+        <w:t>‘[Not given]</w:t>
+      </w:r>
+      <w:r>
+        <w:rPr>
+          <w:lang w:val="en-US"/>
+        </w:rPr>
+        <w:t>’. There are a lot of names</w:t>
+      </w:r>
+      <w:r>
+        <w:rPr>
+          <w:lang w:val="en-US"/>
+        </w:rPr>
+        <w:t xml:space="preserve"> that </w:t>
+      </w:r>
+      <w:proofErr w:type="gramStart"/>
+      <w:r>
+        <w:rPr>
+          <w:lang w:val="en-US"/>
+        </w:rPr>
+        <w:t>exactly the same</w:t>
+      </w:r>
+      <w:proofErr w:type="gramEnd"/>
+      <w:r>
+        <w:rPr>
+          <w:lang w:val="en-US"/>
+        </w:rPr>
+        <w:t xml:space="preserve"> but due to extra spaces, punctuations, different order of words, typos, diacritical mars they don’t match exactly. The ‘</w:t>
+      </w:r>
+      <w:r>
+        <w:rPr>
+          <w:i/>
+          <w:iCs/>
+          <w:lang w:val="en-US"/>
+        </w:rPr>
+        <w:t>sponsor</w:t>
+      </w:r>
+      <w:r>
+        <w:rPr>
+          <w:lang w:val="en-US"/>
+        </w:rPr>
+        <w:t>’ column has 15984 non-empty values, and these values have similar issues as ‘</w:t>
+      </w:r>
+      <w:r>
+        <w:rPr>
+          <w:i/>
+          <w:iCs/>
+          <w:u w:val="single"/>
+          <w:lang w:val="en-US"/>
+        </w:rPr>
+        <w:t>name</w:t>
+      </w:r>
+      <w:r>
+        <w:rPr>
+          <w:lang w:val="en-US"/>
+        </w:rPr>
+        <w:t>’ column. Also, some of the values are just question marks. The ‘</w:t>
+      </w:r>
+      <w:r>
+        <w:rPr>
+          <w:i/>
+          <w:iCs/>
+          <w:lang w:val="en-US"/>
+        </w:rPr>
+        <w:t>event</w:t>
+      </w:r>
+      <w:r>
+        <w:rPr>
+          <w:lang w:val="en-US"/>
+        </w:rPr>
+        <w:t xml:space="preserve">’ column has 8154 non-empty values. The values for this column can be grouped into different buckets such as </w:t>
+      </w:r>
+      <w:r>
+        <w:rPr>
+          <w:lang w:val="en-US"/>
+        </w:rPr>
+        <w:t>‘</w:t>
+      </w:r>
+      <w:r>
+        <w:rPr>
+          <w:i/>
+          <w:iCs/>
+          <w:lang w:val="en-US"/>
+        </w:rPr>
+        <w:t>breakfast</w:t>
+      </w:r>
+      <w:r>
+        <w:rPr>
+          <w:lang w:val="en-US"/>
+        </w:rPr>
+        <w:t>’</w:t>
+      </w:r>
+      <w:r>
+        <w:rPr>
+          <w:lang w:val="en-US"/>
+        </w:rPr>
+        <w:t xml:space="preserve">, </w:t>
+      </w:r>
+      <w:r>
+        <w:rPr>
+          <w:lang w:val="en-US"/>
+        </w:rPr>
+        <w:t>‘</w:t>
+      </w:r>
+      <w:r>
+        <w:rPr>
+          <w:i/>
+          <w:iCs/>
+          <w:lang w:val="en-US"/>
+        </w:rPr>
+        <w:t>lunch</w:t>
+      </w:r>
+      <w:r>
+        <w:rPr>
+          <w:lang w:val="en-US"/>
+        </w:rPr>
+        <w:t>’</w:t>
+      </w:r>
+      <w:r>
+        <w:rPr>
+          <w:lang w:val="en-US"/>
+        </w:rPr>
+        <w:t>, ‘</w:t>
+      </w:r>
+      <w:r>
+        <w:rPr>
+          <w:i/>
+          <w:iCs/>
+          <w:lang w:val="en-US"/>
+        </w:rPr>
+        <w:t>dinner</w:t>
+      </w:r>
+      <w:r>
+        <w:rPr>
+          <w:lang w:val="en-US"/>
+        </w:rPr>
+        <w:t xml:space="preserve">’ etc. Also, some of these values are written in different language e.g., French or German, and depends on the use case can be grouped together. The values such as </w:t>
+      </w:r>
+      <w:r>
+        <w:rPr>
+          <w:lang w:val="en-US"/>
+        </w:rPr>
+        <w:t>‘</w:t>
+      </w:r>
+      <w:r>
+        <w:rPr>
+          <w:i/>
+          <w:iCs/>
+          <w:lang w:val="en-US"/>
+        </w:rPr>
+        <w:t>107th, 108th ... anniversary dinner</w:t>
+      </w:r>
+      <w:r>
+        <w:rPr>
+          <w:lang w:val="en-US"/>
+        </w:rPr>
+        <w:t>’</w:t>
+      </w:r>
+      <w:r>
+        <w:rPr>
+          <w:lang w:val="en-US"/>
+        </w:rPr>
+        <w:t xml:space="preserve"> can be grouped together as just </w:t>
+      </w:r>
+      <w:r>
+        <w:rPr>
+          <w:lang w:val="en-US"/>
+        </w:rPr>
+        <w:t>‘</w:t>
+      </w:r>
+      <w:r>
+        <w:rPr>
+          <w:i/>
+          <w:iCs/>
+          <w:lang w:val="en-US"/>
+        </w:rPr>
+        <w:t>anniversary dinner</w:t>
+      </w:r>
+      <w:r>
+        <w:rPr>
+          <w:i/>
+          <w:iCs/>
+          <w:lang w:val="en-US"/>
+        </w:rPr>
+        <w:t>’</w:t>
+      </w:r>
+      <w:r>
+        <w:rPr>
+          <w:lang w:val="en-US"/>
+        </w:rPr>
+        <w:t xml:space="preserve">.  Each value can have multiple categories e.g., </w:t>
+      </w:r>
+      <w:r>
+        <w:rPr>
+          <w:lang w:val="en-US"/>
+        </w:rPr>
+        <w:t>‘</w:t>
+      </w:r>
+      <w:r>
+        <w:rPr>
+          <w:i/>
+          <w:iCs/>
+          <w:lang w:val="en-US"/>
+        </w:rPr>
+        <w:t>lunch and dinner</w:t>
+      </w:r>
+      <w:r>
+        <w:rPr>
+          <w:i/>
+          <w:iCs/>
+          <w:lang w:val="en-US"/>
+        </w:rPr>
+        <w:t>’</w:t>
+      </w:r>
+      <w:r>
+        <w:rPr>
+          <w:lang w:val="en-US"/>
+        </w:rPr>
+        <w:t xml:space="preserve">, which also can be post-processed based on the use case. The </w:t>
+      </w:r>
+      <w:r>
+        <w:rPr>
+          <w:lang w:val="en-US"/>
+        </w:rPr>
+        <w:t>‘</w:t>
+      </w:r>
+      <w:r>
+        <w:rPr>
+          <w:i/>
+          <w:iCs/>
+          <w:lang w:val="en-US"/>
+        </w:rPr>
+        <w:t>venue</w:t>
+      </w:r>
+      <w:r>
+        <w:rPr>
+          <w:lang w:val="en-US"/>
+        </w:rPr>
+        <w:t xml:space="preserve">’ </w:t>
+      </w:r>
+      <w:r>
+        <w:rPr>
+          <w:lang w:val="en-US"/>
+        </w:rPr>
+        <w:t xml:space="preserve">column has 8119 non-empty values. The values in this column have the most of common issues, including question marks, extra punctuations, etc., and new unique issues with abbreviations e.g., </w:t>
+      </w:r>
+      <w:r>
+        <w:rPr>
+          <w:lang w:val="en-US"/>
+        </w:rPr>
+        <w:t>‘</w:t>
+      </w:r>
+      <w:r>
+        <w:rPr>
+          <w:i/>
+          <w:iCs/>
+          <w:lang w:val="en-US"/>
+        </w:rPr>
+        <w:t>SOC</w:t>
+      </w:r>
+      <w:r>
+        <w:rPr>
+          <w:lang w:val="en-US"/>
+        </w:rPr>
+        <w:t>’</w:t>
+      </w:r>
+      <w:r>
+        <w:rPr>
+          <w:lang w:val="en-US"/>
+        </w:rPr>
+        <w:t xml:space="preserve"> and </w:t>
+      </w:r>
+      <w:r>
+        <w:rPr>
+          <w:lang w:val="en-US"/>
+        </w:rPr>
+        <w:t>‘</w:t>
+      </w:r>
+      <w:r>
+        <w:rPr>
+          <w:i/>
+          <w:iCs/>
+          <w:lang w:val="en-US"/>
+        </w:rPr>
+        <w:t>SOCIAL</w:t>
+      </w:r>
+      <w:r>
+        <w:rPr>
+          <w:lang w:val="en-US"/>
+        </w:rPr>
+        <w:t>’</w:t>
+      </w:r>
+      <w:r>
+        <w:rPr>
+          <w:lang w:val="en-US"/>
+        </w:rPr>
+        <w:t xml:space="preserve">, </w:t>
+      </w:r>
+      <w:r>
+        <w:rPr>
+          <w:lang w:val="en-US"/>
+        </w:rPr>
+        <w:t>‘</w:t>
+      </w:r>
+      <w:r>
+        <w:rPr>
+          <w:i/>
+          <w:iCs/>
+          <w:lang w:val="en-US"/>
+        </w:rPr>
+        <w:t>COM</w:t>
+      </w:r>
+      <w:r>
+        <w:rPr>
+          <w:lang w:val="en-US"/>
+        </w:rPr>
+        <w:t>’</w:t>
+      </w:r>
+      <w:r>
+        <w:rPr>
+          <w:lang w:val="en-US"/>
+        </w:rPr>
+        <w:t xml:space="preserve"> and </w:t>
+      </w:r>
+      <w:r>
+        <w:rPr>
+          <w:lang w:val="en-US"/>
+        </w:rPr>
+        <w:t>‘</w:t>
+      </w:r>
+      <w:r>
+        <w:rPr>
+          <w:i/>
+          <w:iCs/>
+          <w:lang w:val="en-US"/>
+        </w:rPr>
+        <w:t>COMMERCIAL</w:t>
+      </w:r>
+      <w:r>
+        <w:rPr>
+          <w:lang w:val="en-US"/>
+        </w:rPr>
+        <w:t>’</w:t>
+      </w:r>
+      <w:r>
+        <w:rPr>
+          <w:lang w:val="en-US"/>
+        </w:rPr>
+        <w:t xml:space="preserve">. In addition, this column can also have multiple categories within one value. The </w:t>
+      </w:r>
+      <w:r>
+        <w:rPr>
+          <w:lang w:val="en-US"/>
+        </w:rPr>
+        <w:t>‘</w:t>
+      </w:r>
+      <w:r>
+        <w:rPr>
+          <w:i/>
+          <w:iCs/>
+          <w:lang w:val="en-US"/>
+        </w:rPr>
+        <w:t>place</w:t>
+      </w:r>
+      <w:r>
+        <w:rPr>
+          <w:lang w:val="en-US"/>
+        </w:rPr>
+        <w:t>’</w:t>
+      </w:r>
+      <w:r>
+        <w:rPr>
+          <w:lang w:val="en-US"/>
+        </w:rPr>
+        <w:t xml:space="preserve"> column has 8123 non-empty values. And again, besides common issues, this column has an issue with partial values. The value can represent just the name of the place or place and city or address line, city and state, etc. The </w:t>
+      </w:r>
+      <w:r>
+        <w:rPr>
+          <w:lang w:val="en-US"/>
+        </w:rPr>
+        <w:t>‘</w:t>
+      </w:r>
+      <w:proofErr w:type="spellStart"/>
+      <w:r>
+        <w:rPr>
+          <w:i/>
+          <w:iCs/>
+          <w:lang w:val="en-US"/>
+        </w:rPr>
+        <w:t>physical_description</w:t>
+      </w:r>
+      <w:proofErr w:type="spellEnd"/>
+      <w:r>
+        <w:rPr>
+          <w:lang w:val="en-US"/>
+        </w:rPr>
+        <w:t>’</w:t>
+      </w:r>
+      <w:r>
+        <w:rPr>
+          <w:lang w:val="en-US"/>
+        </w:rPr>
+        <w:t xml:space="preserve"> column 14763 non-empty values. There as some </w:t>
+      </w:r>
+      <w:r>
+        <w:rPr>
+          <w:i/>
+          <w:iCs/>
+          <w:lang w:val="en-US"/>
+        </w:rPr>
+        <w:t>‘</w:t>
+      </w:r>
+      <w:r>
+        <w:rPr>
+          <w:i/>
+          <w:iCs/>
+          <w:lang w:val="en-US"/>
+        </w:rPr>
+        <w:t>#N/A</w:t>
+      </w:r>
+      <w:r>
+        <w:rPr>
+          <w:lang w:val="en-US"/>
+        </w:rPr>
+        <w:t>’</w:t>
+      </w:r>
+      <w:r>
+        <w:rPr>
+          <w:lang w:val="en-US"/>
+        </w:rPr>
+        <w:t xml:space="preserve"> values. Each value in this column has multiple sub-values such as type of menu e.g. </w:t>
+      </w:r>
+      <w:r>
+        <w:rPr>
+          <w:lang w:val="en-US"/>
+        </w:rPr>
+        <w:t>‘</w:t>
+      </w:r>
+      <w:r>
+        <w:rPr>
+          <w:i/>
+          <w:iCs/>
+          <w:lang w:val="en-US"/>
+        </w:rPr>
+        <w:t>booklet</w:t>
+      </w:r>
+      <w:r>
+        <w:rPr>
+          <w:lang w:val="en-US"/>
+        </w:rPr>
+        <w:t>’</w:t>
+      </w:r>
+      <w:r>
+        <w:rPr>
+          <w:lang w:val="en-US"/>
+        </w:rPr>
+        <w:t xml:space="preserve">, </w:t>
+      </w:r>
+      <w:r>
+        <w:rPr>
+          <w:lang w:val="en-US"/>
+        </w:rPr>
+        <w:t>‘</w:t>
+      </w:r>
+      <w:r>
+        <w:rPr>
+          <w:i/>
+          <w:iCs/>
+          <w:lang w:val="en-US"/>
+        </w:rPr>
+        <w:t>card</w:t>
+      </w:r>
+      <w:r>
+        <w:rPr>
+          <w:lang w:val="en-US"/>
+        </w:rPr>
+        <w:t>’</w:t>
+      </w:r>
+      <w:r>
+        <w:rPr>
+          <w:lang w:val="en-US"/>
+        </w:rPr>
+        <w:t xml:space="preserve">, </w:t>
+      </w:r>
+      <w:r>
+        <w:rPr>
+          <w:lang w:val="en-US"/>
+        </w:rPr>
+        <w:t>‘</w:t>
+      </w:r>
+      <w:r>
+        <w:rPr>
+          <w:i/>
+          <w:iCs/>
+          <w:lang w:val="en-US"/>
+        </w:rPr>
+        <w:t>folder</w:t>
+      </w:r>
+      <w:r>
+        <w:rPr>
+          <w:lang w:val="en-US"/>
+        </w:rPr>
+        <w:t>’</w:t>
+      </w:r>
+      <w:r>
+        <w:rPr>
+          <w:lang w:val="en-US"/>
+        </w:rPr>
+        <w:t xml:space="preserve"> and physical dimensions of the menu e.g. </w:t>
+      </w:r>
+      <w:r>
+        <w:rPr>
+          <w:lang w:val="en-US"/>
+        </w:rPr>
+        <w:t>‘</w:t>
+      </w:r>
+      <w:r>
+        <w:rPr>
+          <w:i/>
+          <w:iCs/>
+          <w:lang w:val="en-US"/>
+        </w:rPr>
+        <w:t>5.75 X 7.25</w:t>
+      </w:r>
+      <w:r>
+        <w:rPr>
+          <w:lang w:val="en-US"/>
+        </w:rPr>
+        <w:t>’</w:t>
+      </w:r>
+      <w:r>
+        <w:rPr>
+          <w:lang w:val="en-US"/>
+        </w:rPr>
+        <w:t xml:space="preserve">, </w:t>
+      </w:r>
+      <w:r>
+        <w:rPr>
+          <w:lang w:val="en-US"/>
+        </w:rPr>
+        <w:t>‘</w:t>
+      </w:r>
+      <w:r>
+        <w:rPr>
+          <w:i/>
+          <w:iCs/>
+          <w:lang w:val="en-US"/>
+        </w:rPr>
+        <w:t>5 X 8</w:t>
+      </w:r>
+      <w:r>
+        <w:rPr>
+          <w:lang w:val="en-US"/>
+        </w:rPr>
+        <w:t>’</w:t>
+      </w:r>
+      <w:r>
+        <w:rPr>
+          <w:lang w:val="en-US"/>
+        </w:rPr>
+        <w:t xml:space="preserve"> and some unique features of the menu e.g. with or without illustration, regular or column layout, folded or open. And this column can have multiple variations of such properties within one value. The </w:t>
+      </w:r>
+      <w:r>
+        <w:rPr>
+          <w:lang w:val="en-US"/>
+        </w:rPr>
+        <w:t>‘</w:t>
+      </w:r>
+      <w:r>
+        <w:rPr>
+          <w:i/>
+          <w:iCs/>
+          <w:lang w:val="en-US"/>
+        </w:rPr>
+        <w:t>occasion</w:t>
+      </w:r>
+      <w:r>
+        <w:rPr>
+          <w:lang w:val="en-US"/>
+        </w:rPr>
+        <w:t>’</w:t>
+      </w:r>
+      <w:r>
+        <w:rPr>
+          <w:lang w:val="en-US"/>
+        </w:rPr>
+        <w:t xml:space="preserve"> column has 3791 non-empty values. The values of this column also can be grouped into multiple buckets. The </w:t>
+      </w:r>
+      <w:r>
+        <w:rPr>
+          <w:lang w:val="en-US"/>
+        </w:rPr>
+        <w:t>‘</w:t>
+      </w:r>
+      <w:r>
+        <w:rPr>
+          <w:i/>
+          <w:iCs/>
+          <w:lang w:val="en-US"/>
+        </w:rPr>
+        <w:t>notes</w:t>
+      </w:r>
+      <w:r>
+        <w:rPr>
+          <w:lang w:val="en-US"/>
+        </w:rPr>
+        <w:t>’</w:t>
+      </w:r>
+      <w:r>
+        <w:rPr>
+          <w:lang w:val="en-US"/>
+        </w:rPr>
+        <w:t xml:space="preserve"> column has 10613 non-empty values. The values in </w:t>
+      </w:r>
+      <w:r>
+        <w:rPr>
+          <w:lang w:val="en-US"/>
+        </w:rPr>
+        <w:lastRenderedPageBreak/>
+        <w:t xml:space="preserve">this column mostly represented by paragraphs of free text, mostly unstructured. Depends on the use case, additional features can be derived for this column. The </w:t>
+      </w:r>
+      <w:r>
+        <w:rPr>
+          <w:lang w:val="en-US"/>
+        </w:rPr>
+        <w:t>‘</w:t>
+      </w:r>
+      <w:proofErr w:type="spellStart"/>
+      <w:r>
+        <w:rPr>
+          <w:i/>
+          <w:iCs/>
+          <w:lang w:val="en-US"/>
+        </w:rPr>
+        <w:t>call_number</w:t>
+      </w:r>
+      <w:proofErr w:type="spellEnd"/>
+      <w:r>
+        <w:rPr>
+          <w:lang w:val="en-US"/>
+        </w:rPr>
+        <w:t>’</w:t>
+      </w:r>
+      <w:r>
+        <w:rPr>
+          <w:lang w:val="en-US"/>
+        </w:rPr>
+        <w:t xml:space="preserve"> column has 15983 non-empty values. The majority of values in this column are numeric with some OCR</w:t>
+      </w:r>
+      <w:r>
+        <w:rPr>
+          <w:lang w:val="en-US"/>
+        </w:rPr>
+        <w:t>-</w:t>
+      </w:r>
+      <w:r>
+        <w:rPr>
+          <w:lang w:val="en-US"/>
+        </w:rPr>
+        <w:t xml:space="preserve">like issue e.g. we </w:t>
+      </w:r>
+      <w:proofErr w:type="gramStart"/>
+      <w:r>
+        <w:rPr>
+          <w:lang w:val="en-US"/>
+        </w:rPr>
+        <w:t xml:space="preserve">see  </w:t>
+      </w:r>
+      <w:r>
+        <w:rPr>
+          <w:lang w:val="en-US"/>
+        </w:rPr>
+        <w:t>‘</w:t>
+      </w:r>
+      <w:proofErr w:type="gramEnd"/>
+      <w:r>
+        <w:rPr>
+          <w:i/>
+          <w:iCs/>
+          <w:lang w:val="en-US"/>
+        </w:rPr>
+        <w:t>o</w:t>
+      </w:r>
+      <w:r>
+        <w:rPr>
+          <w:lang w:val="en-US"/>
+        </w:rPr>
+        <w:t>’</w:t>
+      </w:r>
+      <w:r>
+        <w:rPr>
+          <w:lang w:val="en-US"/>
+        </w:rPr>
+        <w:t xml:space="preserve"> instead of </w:t>
+      </w:r>
+      <w:r>
+        <w:rPr>
+          <w:lang w:val="en-US"/>
+        </w:rPr>
+        <w:t>‘</w:t>
+      </w:r>
+      <w:r>
+        <w:rPr>
+          <w:i/>
+          <w:iCs/>
+          <w:lang w:val="en-US"/>
+        </w:rPr>
+        <w:t>0</w:t>
+      </w:r>
+      <w:r>
+        <w:rPr>
+          <w:lang w:val="en-US"/>
+        </w:rPr>
+        <w:t>’</w:t>
+      </w:r>
+      <w:r>
+        <w:rPr>
+          <w:lang w:val="en-US"/>
+        </w:rPr>
+        <w:t xml:space="preserve">,  or </w:t>
+      </w:r>
+      <w:r>
+        <w:rPr>
+          <w:lang w:val="en-US"/>
+        </w:rPr>
+        <w:t>‘</w:t>
+      </w:r>
+      <w:r>
+        <w:rPr>
+          <w:i/>
+          <w:iCs/>
+          <w:lang w:val="en-US"/>
+        </w:rPr>
+        <w:t>l</w:t>
+      </w:r>
+      <w:r>
+        <w:rPr>
+          <w:lang w:val="en-US"/>
+        </w:rPr>
+        <w:t>’</w:t>
+      </w:r>
+      <w:r>
+        <w:rPr>
+          <w:lang w:val="en-US"/>
+        </w:rPr>
+        <w:t xml:space="preserve"> instead </w:t>
+      </w:r>
+      <w:r>
+        <w:rPr>
+          <w:lang w:val="en-US"/>
+        </w:rPr>
+        <w:t>‘</w:t>
+      </w:r>
+      <w:r>
+        <w:rPr>
+          <w:i/>
+          <w:iCs/>
+          <w:lang w:val="en-US"/>
+        </w:rPr>
+        <w:t>1</w:t>
+      </w:r>
+      <w:r>
+        <w:rPr>
+          <w:lang w:val="en-US"/>
+        </w:rPr>
+        <w:t>’</w:t>
+      </w:r>
+      <w:r>
+        <w:rPr>
+          <w:lang w:val="en-US"/>
+        </w:rPr>
+        <w:t xml:space="preserve">. Some of them have postfixes such as </w:t>
+      </w:r>
+      <w:r>
+        <w:rPr>
+          <w:lang w:val="en-US"/>
+        </w:rPr>
+        <w:t>‘</w:t>
+      </w:r>
+      <w:r>
+        <w:rPr>
+          <w:i/>
+          <w:iCs/>
+          <w:lang w:val="en-US"/>
+        </w:rPr>
+        <w:t>item</w:t>
+      </w:r>
+      <w:r>
+        <w:rPr>
+          <w:lang w:val="en-US"/>
+        </w:rPr>
+        <w:t>’</w:t>
+      </w:r>
+      <w:r>
+        <w:rPr>
+          <w:lang w:val="en-US"/>
+        </w:rPr>
+        <w:t xml:space="preserve">, </w:t>
+      </w:r>
+      <w:r>
+        <w:rPr>
+          <w:lang w:val="en-US"/>
+        </w:rPr>
+        <w:t>‘</w:t>
+      </w:r>
+      <w:r>
+        <w:rPr>
+          <w:i/>
+          <w:iCs/>
+          <w:lang w:val="en-US"/>
+        </w:rPr>
+        <w:t>_</w:t>
+      </w:r>
+      <w:proofErr w:type="spellStart"/>
+      <w:r>
+        <w:rPr>
+          <w:i/>
+          <w:iCs/>
+          <w:lang w:val="en-US"/>
+        </w:rPr>
+        <w:t>wotm</w:t>
+      </w:r>
+      <w:proofErr w:type="spellEnd"/>
+      <w:r>
+        <w:rPr>
+          <w:lang w:val="en-US"/>
+        </w:rPr>
+        <w:t xml:space="preserve">’, </w:t>
+      </w:r>
+      <w:r>
+        <w:rPr>
+          <w:lang w:val="en-US"/>
+        </w:rPr>
+        <w:t>‘</w:t>
+      </w:r>
+      <w:r>
+        <w:rPr>
+          <w:i/>
+          <w:iCs/>
+          <w:lang w:val="en-US"/>
+        </w:rPr>
+        <w:t>copy</w:t>
+      </w:r>
+      <w:r>
+        <w:rPr>
+          <w:lang w:val="en-US"/>
+        </w:rPr>
+        <w:t>’</w:t>
+      </w:r>
+      <w:r>
+        <w:rPr>
+          <w:lang w:val="en-US"/>
+        </w:rPr>
+        <w:t xml:space="preserve">. And some of them starting from the word and continuing with a number, e.g. </w:t>
+      </w:r>
+      <w:r>
+        <w:rPr>
+          <w:lang w:val="en-US"/>
+        </w:rPr>
+        <w:t>‘</w:t>
+      </w:r>
+      <w:r>
+        <w:rPr>
+          <w:i/>
+          <w:iCs/>
+          <w:lang w:val="en-US"/>
+        </w:rPr>
+        <w:t>Zander 645</w:t>
+      </w:r>
+      <w:r>
+        <w:rPr>
+          <w:lang w:val="en-US"/>
+        </w:rPr>
+        <w:t>’</w:t>
+      </w:r>
+      <w:r>
+        <w:rPr>
+          <w:lang w:val="en-US"/>
+        </w:rPr>
+        <w:t xml:space="preserve">, </w:t>
+      </w:r>
+      <w:r>
+        <w:rPr>
+          <w:lang w:val="en-US"/>
+        </w:rPr>
+        <w:t>‘</w:t>
+      </w:r>
+      <w:proofErr w:type="spellStart"/>
+      <w:r>
+        <w:rPr>
+          <w:i/>
+          <w:iCs/>
+          <w:lang w:val="en-US"/>
+        </w:rPr>
+        <w:t>Soete</w:t>
+      </w:r>
+      <w:proofErr w:type="spellEnd"/>
+      <w:r>
+        <w:rPr>
+          <w:i/>
+          <w:iCs/>
+          <w:lang w:val="en-US"/>
+        </w:rPr>
+        <w:t xml:space="preserve"> 162</w:t>
+      </w:r>
+      <w:r>
+        <w:rPr>
+          <w:lang w:val="en-US"/>
+        </w:rPr>
+        <w:t>’</w:t>
+      </w:r>
+      <w:r>
+        <w:rPr>
+          <w:lang w:val="en-US"/>
+        </w:rPr>
+        <w:t xml:space="preserve">, </w:t>
+      </w:r>
+      <w:r>
+        <w:rPr>
+          <w:lang w:val="en-US"/>
+        </w:rPr>
+        <w:t>‘</w:t>
+      </w:r>
+      <w:proofErr w:type="spellStart"/>
+      <w:r>
+        <w:rPr>
+          <w:i/>
+          <w:iCs/>
+          <w:lang w:val="en-US"/>
+        </w:rPr>
+        <w:t>Baratta</w:t>
+      </w:r>
+      <w:proofErr w:type="spellEnd"/>
+      <w:r>
+        <w:rPr>
+          <w:i/>
+          <w:iCs/>
+          <w:lang w:val="en-US"/>
+        </w:rPr>
+        <w:t xml:space="preserve"> 35</w:t>
+      </w:r>
+      <w:r>
+        <w:rPr>
+          <w:lang w:val="en-US"/>
+        </w:rPr>
+        <w:t>’</w:t>
+      </w:r>
+      <w:r>
+        <w:rPr>
+          <w:lang w:val="en-US"/>
+        </w:rPr>
+        <w:t xml:space="preserve">.  The </w:t>
+      </w:r>
+      <w:r>
+        <w:rPr>
+          <w:lang w:val="en-US"/>
+        </w:rPr>
+        <w:t>‘</w:t>
+      </w:r>
+      <w:r>
+        <w:rPr>
+          <w:i/>
+          <w:iCs/>
+          <w:lang w:val="en-US"/>
+        </w:rPr>
+        <w:t>date</w:t>
+      </w:r>
+      <w:r>
+        <w:rPr>
+          <w:lang w:val="en-US"/>
+        </w:rPr>
+        <w:t>’</w:t>
+      </w:r>
+      <w:r>
+        <w:rPr>
+          <w:lang w:val="en-US"/>
+        </w:rPr>
+        <w:t xml:space="preserve"> column has 16959 non-empty values. And only three values where there are some issues with the year and can be easily detected using timeline facet from </w:t>
+      </w:r>
+      <w:proofErr w:type="spellStart"/>
+      <w:r>
+        <w:rPr>
+          <w:lang w:val="en-US"/>
+        </w:rPr>
+        <w:t>OpenRefine</w:t>
+      </w:r>
+      <w:proofErr w:type="spellEnd"/>
+      <w:r>
+        <w:rPr>
+          <w:lang w:val="en-US"/>
+        </w:rPr>
+        <w:t xml:space="preserve">. The </w:t>
+      </w:r>
+      <w:r>
+        <w:rPr>
+          <w:lang w:val="en-US"/>
+        </w:rPr>
+        <w:t>‘</w:t>
+      </w:r>
+      <w:r>
+        <w:rPr>
+          <w:lang w:val="en-US"/>
+        </w:rPr>
+        <w:t>location</w:t>
+      </w:r>
+      <w:r>
+        <w:rPr>
+          <w:lang w:val="en-US"/>
+        </w:rPr>
+        <w:t>’</w:t>
+      </w:r>
+      <w:r>
+        <w:rPr>
+          <w:lang w:val="en-US"/>
+        </w:rPr>
+        <w:t xml:space="preserve"> column does not have empty values. However, there are values such as question mark. The issues are </w:t>
+      </w:r>
+      <w:proofErr w:type="gramStart"/>
+      <w:r>
+        <w:rPr>
+          <w:lang w:val="en-US"/>
+        </w:rPr>
+        <w:t>similar to</w:t>
+      </w:r>
+      <w:proofErr w:type="gramEnd"/>
+      <w:r>
+        <w:rPr>
+          <w:lang w:val="en-US"/>
+        </w:rPr>
+        <w:t xml:space="preserve"> the issues with </w:t>
+      </w:r>
+      <w:r>
+        <w:rPr>
+          <w:lang w:val="en-US"/>
+        </w:rPr>
+        <w:t>‘</w:t>
+      </w:r>
+      <w:r>
+        <w:rPr>
+          <w:i/>
+          <w:iCs/>
+          <w:lang w:val="en-US"/>
+        </w:rPr>
+        <w:t>name</w:t>
+      </w:r>
+      <w:r>
+        <w:rPr>
+          <w:lang w:val="en-US"/>
+        </w:rPr>
+        <w:t>’</w:t>
+      </w:r>
+      <w:r>
+        <w:rPr>
+          <w:lang w:val="en-US"/>
+        </w:rPr>
+        <w:t xml:space="preserve"> or </w:t>
+      </w:r>
+      <w:r>
+        <w:rPr>
+          <w:lang w:val="en-US"/>
+        </w:rPr>
+        <w:t>‘</w:t>
+      </w:r>
+      <w:r>
+        <w:rPr>
+          <w:lang w:val="en-US"/>
+        </w:rPr>
+        <w:t>sponsor</w:t>
+      </w:r>
+      <w:r>
+        <w:rPr>
+          <w:lang w:val="en-US"/>
+        </w:rPr>
+        <w:t>’</w:t>
+      </w:r>
+      <w:r>
+        <w:rPr>
+          <w:lang w:val="en-US"/>
+        </w:rPr>
+        <w:t xml:space="preserve"> columns. The columns </w:t>
+      </w:r>
+      <w:r>
+        <w:rPr>
+          <w:lang w:val="en-US"/>
+        </w:rPr>
+        <w:t>‘</w:t>
+      </w:r>
+      <w:r>
+        <w:rPr>
+          <w:i/>
+          <w:iCs/>
+          <w:lang w:val="en-US"/>
+        </w:rPr>
+        <w:t>currency</w:t>
+      </w:r>
+      <w:r>
+        <w:rPr>
+          <w:lang w:val="en-US"/>
+        </w:rPr>
+        <w:t>’</w:t>
+      </w:r>
+      <w:r>
+        <w:rPr>
+          <w:lang w:val="en-US"/>
+        </w:rPr>
+        <w:t xml:space="preserve"> and </w:t>
+      </w:r>
+      <w:r>
+        <w:rPr>
+          <w:lang w:val="en-US"/>
+        </w:rPr>
+        <w:t>‘</w:t>
+      </w:r>
+      <w:proofErr w:type="spellStart"/>
+      <w:r>
+        <w:rPr>
+          <w:i/>
+          <w:iCs/>
+          <w:lang w:val="en-US"/>
+        </w:rPr>
+        <w:t>currency_symbol</w:t>
+      </w:r>
+      <w:proofErr w:type="spellEnd"/>
+      <w:r>
+        <w:rPr>
+          <w:lang w:val="en-US"/>
+        </w:rPr>
+        <w:t>’</w:t>
+      </w:r>
+      <w:r>
+        <w:rPr>
+          <w:lang w:val="en-US"/>
+        </w:rPr>
+        <w:t xml:space="preserve"> both have 6456 non-empty values, and they look good. Some preprocessing can be done for cents because it can be cents of different currency. The </w:t>
+      </w:r>
+      <w:r>
+        <w:rPr>
+          <w:lang w:val="en-US"/>
+        </w:rPr>
+        <w:t>‘</w:t>
+      </w:r>
+      <w:r>
+        <w:rPr>
+          <w:i/>
+          <w:iCs/>
+          <w:lang w:val="en-US"/>
+        </w:rPr>
+        <w:t>status</w:t>
+      </w:r>
+      <w:r>
+        <w:rPr>
+          <w:lang w:val="en-US"/>
+        </w:rPr>
+        <w:t>’</w:t>
+      </w:r>
+      <w:r>
+        <w:rPr>
+          <w:lang w:val="en-US"/>
+        </w:rPr>
+        <w:t xml:space="preserve"> column has all values available and does not have any issues. The </w:t>
+      </w:r>
+      <w:r>
+        <w:rPr>
+          <w:lang w:val="en-US"/>
+        </w:rPr>
+        <w:t>‘</w:t>
+      </w:r>
+      <w:proofErr w:type="spellStart"/>
+      <w:r>
+        <w:rPr>
+          <w:i/>
+          <w:iCs/>
+          <w:lang w:val="en-US"/>
+        </w:rPr>
+        <w:t>page_count</w:t>
+      </w:r>
+      <w:proofErr w:type="spellEnd"/>
+      <w:r>
+        <w:rPr>
+          <w:lang w:val="en-US"/>
+        </w:rPr>
+        <w:t>’</w:t>
+      </w:r>
+      <w:r>
+        <w:rPr>
+          <w:lang w:val="en-US"/>
+        </w:rPr>
+        <w:t xml:space="preserve"> and </w:t>
+      </w:r>
+      <w:r>
+        <w:rPr>
+          <w:lang w:val="en-US"/>
+        </w:rPr>
+        <w:t>‘</w:t>
+      </w:r>
+      <w:proofErr w:type="spellStart"/>
+      <w:r>
+        <w:rPr>
+          <w:i/>
+          <w:iCs/>
+          <w:lang w:val="en-US"/>
+        </w:rPr>
+        <w:t>dish_count</w:t>
+      </w:r>
+      <w:proofErr w:type="spellEnd"/>
+      <w:r>
+        <w:rPr>
+          <w:lang w:val="en-US"/>
+        </w:rPr>
+        <w:t>’</w:t>
+      </w:r>
+      <w:r>
+        <w:rPr>
+          <w:lang w:val="en-US"/>
+        </w:rPr>
+        <w:t xml:space="preserve"> columns also have all values available. There are some extreme values that need to be analyzed.</w:t>
+      </w:r>
+    </w:p>
+    <w:p>
+      <w:pPr>
+        <w:pStyle w:val="BodyText"/>
+        <w:rPr>
+          <w:lang w:val="en-US"/>
+        </w:rPr>
+      </w:pPr>
+    </w:p>
+    <w:p>
+      <w:pPr>
         <w:pStyle w:val="Heading2"/>
       </w:pPr>
       <w:r>
@@ -1370,13 +2629,7 @@
         <w:rPr>
           <w:lang w:val="en-US"/>
         </w:rPr>
-        <w:t xml:space="preserve"> –</w:t>
-      </w:r>
-      <w:r>
-        <w:rPr>
-          <w:lang w:val="en-US"/>
-        </w:rPr>
-        <w:t xml:space="preserve"> The unique identifier of the menu page</w:t>
+        <w:t xml:space="preserve"> – The unique identifier of the menu page</w:t>
       </w:r>
     </w:p>
     <w:p>
@@ -1397,25 +2650,7 @@
         <w:rPr>
           <w:lang w:val="en-US"/>
         </w:rPr>
-        <w:t xml:space="preserve"> –</w:t>
-      </w:r>
-      <w:r>
-        <w:rPr>
-          <w:lang w:val="en-US"/>
-        </w:rPr>
-        <w:t xml:space="preserve"> </w:t>
-      </w:r>
-      <w:r>
-        <w:rPr>
-          <w:lang w:val="en-US"/>
-        </w:rPr>
-        <w:t>The unique identifier of the menu</w:t>
-      </w:r>
-      <w:r>
-        <w:rPr>
-          <w:lang w:val="en-US"/>
-        </w:rPr>
-        <w:t>, c</w:t>
+        <w:t xml:space="preserve"> – The unique identifier of the menu, c</w:t>
       </w:r>
       <w:r>
         <w:rPr>
@@ -1442,13 +2677,7 @@
         <w:rPr>
           <w:lang w:val="en-US"/>
         </w:rPr>
-        <w:t xml:space="preserve"> –</w:t>
-      </w:r>
-      <w:r>
-        <w:rPr>
-          <w:lang w:val="en-US"/>
-        </w:rPr>
-        <w:t xml:space="preserve"> </w:t>
+        <w:t xml:space="preserve"> – </w:t>
       </w:r>
       <w:r>
         <w:rPr>
@@ -1475,13 +2704,7 @@
         <w:rPr>
           <w:lang w:val="en-US"/>
         </w:rPr>
-        <w:t xml:space="preserve"> –</w:t>
-      </w:r>
-      <w:r>
-        <w:rPr>
-          <w:lang w:val="en-US"/>
-        </w:rPr>
-        <w:t xml:space="preserve"> </w:t>
+        <w:t xml:space="preserve"> – </w:t>
       </w:r>
       <w:r>
         <w:rPr>
@@ -1508,13 +2731,7 @@
         <w:rPr>
           <w:lang w:val="en-US"/>
         </w:rPr>
-        <w:t xml:space="preserve"> –</w:t>
-      </w:r>
-      <w:r>
-        <w:rPr>
-          <w:lang w:val="en-US"/>
-        </w:rPr>
-        <w:t xml:space="preserve"> </w:t>
+        <w:t xml:space="preserve"> – </w:t>
       </w:r>
       <w:r>
         <w:rPr>
@@ -1541,13 +2758,7 @@
         <w:rPr>
           <w:lang w:val="en-US"/>
         </w:rPr>
-        <w:t xml:space="preserve"> –</w:t>
-      </w:r>
-      <w:r>
-        <w:rPr>
-          <w:lang w:val="en-US"/>
-        </w:rPr>
-        <w:t xml:space="preserve"> </w:t>
+        <w:t xml:space="preserve"> – </w:t>
       </w:r>
       <w:r>
         <w:rPr>
@@ -1574,13 +2785,7 @@
         <w:rPr>
           <w:lang w:val="en-US"/>
         </w:rPr>
-        <w:t xml:space="preserve"> –</w:t>
-      </w:r>
-      <w:r>
-        <w:rPr>
-          <w:lang w:val="en-US"/>
-        </w:rPr>
-        <w:t xml:space="preserve"> </w:t>
+        <w:t xml:space="preserve"> – </w:t>
       </w:r>
       <w:r>
         <w:rPr>
@@ -1691,13 +2896,7 @@
         <w:rPr>
           <w:lang w:val="en-US"/>
         </w:rPr>
-        <w:t xml:space="preserve"> –</w:t>
-      </w:r>
-      <w:r>
-        <w:rPr>
-          <w:lang w:val="en-US"/>
-        </w:rPr>
-        <w:t xml:space="preserve"> The unique </w:t>
+        <w:t xml:space="preserve"> – The unique </w:t>
       </w:r>
       <w:r>
         <w:rPr>
@@ -1736,13 +2935,7 @@
         <w:rPr>
           <w:lang w:val="en-US"/>
         </w:rPr>
-        <w:t xml:space="preserve"> –</w:t>
-      </w:r>
-      <w:r>
-        <w:rPr>
-          <w:lang w:val="en-US"/>
-        </w:rPr>
-        <w:t xml:space="preserve"> The unique identifier </w:t>
+        <w:t xml:space="preserve"> – The unique identifier </w:t>
       </w:r>
       <w:r>
         <w:rPr>
@@ -1793,13 +2986,7 @@
         <w:rPr>
           <w:lang w:val="en-US"/>
         </w:rPr>
-        <w:t xml:space="preserve"> –</w:t>
-      </w:r>
-      <w:r>
-        <w:rPr>
-          <w:lang w:val="en-US"/>
-        </w:rPr>
-        <w:t xml:space="preserve"> The </w:t>
+        <w:t xml:space="preserve"> – The </w:t>
       </w:r>
       <w:r>
         <w:rPr>
@@ -1826,13 +3013,7 @@
         <w:rPr>
           <w:lang w:val="en-US"/>
         </w:rPr>
-        <w:t xml:space="preserve"> –</w:t>
-      </w:r>
-      <w:r>
-        <w:rPr>
-          <w:lang w:val="en-US"/>
-        </w:rPr>
-        <w:t xml:space="preserve"> I</w:t>
+        <w:t xml:space="preserve"> – I</w:t>
       </w:r>
       <w:r>
         <w:rPr>
@@ -1850,14 +3031,13 @@
         <w:rPr>
           <w:lang w:val="en-US"/>
         </w:rPr>
-        <w:t xml:space="preserve">If there are more than two values for price, the web </w:t>
-      </w:r>
-      <w:r>
-        <w:rPr>
-          <w:lang w:val="en-US"/>
-        </w:rPr>
-        <w:lastRenderedPageBreak/>
-        <w:t>application instructs volunteers to enter the lowest and highest prices rather than all values.</w:t>
+        <w:t xml:space="preserve">If there are </w:t>
+      </w:r>
+      <w:r>
+        <w:rPr>
+          <w:lang w:val="en-US"/>
+        </w:rPr>
+        <w:t>more than two values for price, the web application instructs volunteers to enter the lowest and highest prices rather than all values.</w:t>
       </w:r>
     </w:p>
     <w:p>
@@ -1878,13 +3058,7 @@
         <w:rPr>
           <w:lang w:val="en-US"/>
         </w:rPr>
-        <w:t xml:space="preserve"> –</w:t>
-      </w:r>
-      <w:r>
-        <w:rPr>
-          <w:lang w:val="en-US"/>
-        </w:rPr>
-        <w:t xml:space="preserve"> The unique identifier of </w:t>
+        <w:t xml:space="preserve"> – The unique identifier of </w:t>
       </w:r>
       <w:r>
         <w:rPr>
@@ -1935,13 +3109,7 @@
         <w:rPr>
           <w:lang w:val="en-US"/>
         </w:rPr>
-        <w:t xml:space="preserve"> –</w:t>
-      </w:r>
-      <w:r>
-        <w:rPr>
-          <w:lang w:val="en-US"/>
-        </w:rPr>
-        <w:t xml:space="preserve"> The d</w:t>
+        <w:t xml:space="preserve"> – The d</w:t>
       </w:r>
       <w:r>
         <w:rPr>
@@ -1980,13 +3148,7 @@
         <w:rPr>
           <w:lang w:val="en-US"/>
         </w:rPr>
-        <w:t xml:space="preserve"> –</w:t>
-      </w:r>
-      <w:r>
-        <w:rPr>
-          <w:lang w:val="en-US"/>
-        </w:rPr>
-        <w:t xml:space="preserve"> The </w:t>
+        <w:t xml:space="preserve"> – The </w:t>
       </w:r>
       <w:r>
         <w:rPr>
@@ -2013,13 +3175,7 @@
         <w:rPr>
           <w:lang w:val="en-US"/>
         </w:rPr>
-        <w:t xml:space="preserve"> –</w:t>
-      </w:r>
-      <w:r>
-        <w:rPr>
-          <w:lang w:val="en-US"/>
-        </w:rPr>
-        <w:t xml:space="preserve"> The </w:t>
+        <w:t xml:space="preserve"> – The </w:t>
       </w:r>
       <w:r>
         <w:rPr>
@@ -2046,13 +3202,7 @@
         <w:rPr>
           <w:lang w:val="en-US"/>
         </w:rPr>
-        <w:t xml:space="preserve"> –</w:t>
-      </w:r>
-      <w:r>
-        <w:rPr>
-          <w:lang w:val="en-US"/>
-        </w:rPr>
-        <w:t xml:space="preserve"> The </w:t>
+        <w:t xml:space="preserve"> – The </w:t>
       </w:r>
       <w:r>
         <w:rPr>
@@ -2109,13 +3259,7 @@
         <w:rPr>
           <w:lang w:val="en-US"/>
         </w:rPr>
-        <w:t xml:space="preserve"> –</w:t>
-      </w:r>
-      <w:r>
-        <w:rPr>
-          <w:lang w:val="en-US"/>
-        </w:rPr>
-        <w:t xml:space="preserve"> The unique identifier of the dish</w:t>
+        <w:t xml:space="preserve"> – The unique identifier of the dish</w:t>
       </w:r>
     </w:p>
     <w:p>
@@ -2134,13 +3278,7 @@
         <w:rPr>
           <w:lang w:val="en-US"/>
         </w:rPr>
-        <w:t xml:space="preserve"> –</w:t>
-      </w:r>
-      <w:r>
-        <w:rPr>
-          <w:lang w:val="en-US"/>
-        </w:rPr>
-        <w:t xml:space="preserve"> The </w:t>
+        <w:t xml:space="preserve"> – The </w:t>
       </w:r>
       <w:r>
         <w:rPr>
@@ -2494,6 +3632,7 @@
         <w:rPr>
           <w:color w:val="FF0000"/>
         </w:rPr>
+        <w:lastRenderedPageBreak/>
         <w:t>OpenRefine</w:t>
       </w:r>
       <w:proofErr w:type="spellEnd"/>
@@ -2501,13 +3640,7 @@
         <w:rPr>
           <w:color w:val="FF0000"/>
         </w:rPr>
-        <w:t xml:space="preserve"> includes and does not include in its operation </w:t>
-      </w:r>
-      <w:r>
-        <w:rPr>
-          <w:color w:val="FF0000"/>
-        </w:rPr>
-        <w:t>history! If important information is missing in the latter, provide that information in narrative form.</w:t>
+        <w:t xml:space="preserve"> includes and does not include in its operation history! If important information is missing in the latter, provide that information in narrative form.</w:t>
       </w:r>
     </w:p>
     <w:p>
@@ -2839,7 +3972,6 @@
         <w:pStyle w:val="Heading1"/>
       </w:pPr>
       <w:r>
-        <w:lastRenderedPageBreak/>
         <w:t>Contribution</w:t>
       </w:r>
     </w:p>

</xml_diff>

<commit_message>
Add narrative for MenuPage and MenuItem
Signed-off-by: Jonah Willis <jonah112094@gmail.com>
</commit_message>
<xml_diff>
--- a/Report.docx
+++ b/Report.docx
@@ -1337,14 +1337,12 @@
         </w:rPr>
         <w:t xml:space="preserve"> that </w:t>
       </w:r>
-      <w:proofErr w:type="gramStart"/>
       <w:r>
         <w:rPr>
           <w:lang w:val="en-US"/>
         </w:rPr>
         <w:t>exactly the same</w:t>
       </w:r>
-      <w:proofErr w:type="gramEnd"/>
       <w:r>
         <w:rPr>
           <w:lang w:val="en-US"/>
@@ -2149,7 +2147,27 @@
         <w:rPr>
           <w:lang w:val="en-US"/>
         </w:rPr>
-        <w:t xml:space="preserve">’, </w:t>
+        <w:t>’, ‘</w:t>
+      </w:r>
+      <w:r>
+        <w:rPr>
+          <w:i/>
+          <w:iCs/>
+          <w:lang w:val="en-US"/>
+        </w:rPr>
+        <w:t>copy</w:t>
+      </w:r>
+      <w:r>
+        <w:rPr>
+          <w:lang w:val="en-US"/>
+        </w:rPr>
+        <w:t>’</w:t>
+      </w:r>
+      <w:r>
+        <w:rPr>
+          <w:lang w:val="en-US"/>
+        </w:rPr>
+        <w:t xml:space="preserve">. And some of them starting from the word and continuing with a number, e.g. </w:t>
       </w:r>
       <w:r>
         <w:rPr>
@@ -2163,7 +2181,7 @@
           <w:iCs/>
           <w:lang w:val="en-US"/>
         </w:rPr>
-        <w:t>copy</w:t>
+        <w:t>Zander 645</w:t>
       </w:r>
       <w:r>
         <w:rPr>
@@ -2175,7 +2193,7 @@
         <w:rPr>
           <w:lang w:val="en-US"/>
         </w:rPr>
-        <w:t xml:space="preserve">. And some of them starting from the word and continuing with a number, e.g. </w:t>
+        <w:t xml:space="preserve">, </w:t>
       </w:r>
       <w:r>
         <w:rPr>
@@ -2183,13 +2201,23 @@
         </w:rPr>
         <w:t>‘</w:t>
       </w:r>
-      <w:r>
-        <w:rPr>
-          <w:i/>
-          <w:iCs/>
-          <w:lang w:val="en-US"/>
-        </w:rPr>
-        <w:t>Zander 645</w:t>
+      <w:proofErr w:type="spellStart"/>
+      <w:r>
+        <w:rPr>
+          <w:i/>
+          <w:iCs/>
+          <w:lang w:val="en-US"/>
+        </w:rPr>
+        <w:t>Soete</w:t>
+      </w:r>
+      <w:proofErr w:type="spellEnd"/>
+      <w:r>
+        <w:rPr>
+          <w:i/>
+          <w:iCs/>
+          <w:lang w:val="en-US"/>
+        </w:rPr>
+        <w:t xml:space="preserve"> 162</w:t>
       </w:r>
       <w:r>
         <w:rPr>
@@ -2216,16 +2244,16 @@
           <w:iCs/>
           <w:lang w:val="en-US"/>
         </w:rPr>
-        <w:t>Soete</w:t>
-      </w:r>
-      <w:proofErr w:type="spellEnd"/>
-      <w:r>
-        <w:rPr>
-          <w:i/>
-          <w:iCs/>
-          <w:lang w:val="en-US"/>
-        </w:rPr>
-        <w:t xml:space="preserve"> 162</w:t>
+        <w:t>Baratta</w:t>
+      </w:r>
+      <w:proofErr w:type="spellEnd"/>
+      <w:r>
+        <w:rPr>
+          <w:i/>
+          <w:iCs/>
+          <w:lang w:val="en-US"/>
+        </w:rPr>
+        <w:t xml:space="preserve"> 35</w:t>
       </w:r>
       <w:r>
         <w:rPr>
@@ -2237,7 +2265,7 @@
         <w:rPr>
           <w:lang w:val="en-US"/>
         </w:rPr>
-        <w:t xml:space="preserve">, </w:t>
+        <w:t xml:space="preserve">.  The </w:t>
       </w:r>
       <w:r>
         <w:rPr>
@@ -2245,23 +2273,13 @@
         </w:rPr>
         <w:t>‘</w:t>
       </w:r>
-      <w:proofErr w:type="spellStart"/>
-      <w:r>
-        <w:rPr>
-          <w:i/>
-          <w:iCs/>
-          <w:lang w:val="en-US"/>
-        </w:rPr>
-        <w:t>Baratta</w:t>
-      </w:r>
-      <w:proofErr w:type="spellEnd"/>
-      <w:r>
-        <w:rPr>
-          <w:i/>
-          <w:iCs/>
-          <w:lang w:val="en-US"/>
-        </w:rPr>
-        <w:t xml:space="preserve"> 35</w:t>
+      <w:r>
+        <w:rPr>
+          <w:i/>
+          <w:iCs/>
+          <w:lang w:val="en-US"/>
+        </w:rPr>
+        <w:t>date</w:t>
       </w:r>
       <w:r>
         <w:rPr>
@@ -2273,7 +2291,21 @@
         <w:rPr>
           <w:lang w:val="en-US"/>
         </w:rPr>
-        <w:t xml:space="preserve">.  The </w:t>
+        <w:t xml:space="preserve"> column has 16959 non-empty values. And only three values where there are some issues with the year and can be easily detected using timeline facet from </w:t>
+      </w:r>
+      <w:proofErr w:type="spellStart"/>
+      <w:r>
+        <w:rPr>
+          <w:lang w:val="en-US"/>
+        </w:rPr>
+        <w:t>OpenRefine</w:t>
+      </w:r>
+      <w:proofErr w:type="spellEnd"/>
+      <w:r>
+        <w:rPr>
+          <w:lang w:val="en-US"/>
+        </w:rPr>
+        <w:t xml:space="preserve">. The </w:t>
       </w:r>
       <w:r>
         <w:rPr>
@@ -2283,11 +2315,9 @@
       </w:r>
       <w:r>
         <w:rPr>
-          <w:i/>
-          <w:iCs/>
-          <w:lang w:val="en-US"/>
-        </w:rPr>
-        <w:t>date</w:t>
+          <w:lang w:val="en-US"/>
+        </w:rPr>
+        <w:t>location</w:t>
       </w:r>
       <w:r>
         <w:rPr>
@@ -2299,59 +2329,7 @@
         <w:rPr>
           <w:lang w:val="en-US"/>
         </w:rPr>
-        <w:t xml:space="preserve"> column has 16959 non-empty values. And only three values where there are some issues with the year and can be easily detected using timeline facet from </w:t>
-      </w:r>
-      <w:proofErr w:type="spellStart"/>
-      <w:r>
-        <w:rPr>
-          <w:lang w:val="en-US"/>
-        </w:rPr>
-        <w:t>OpenRefine</w:t>
-      </w:r>
-      <w:proofErr w:type="spellEnd"/>
-      <w:r>
-        <w:rPr>
-          <w:lang w:val="en-US"/>
-        </w:rPr>
-        <w:t xml:space="preserve">. The </w:t>
-      </w:r>
-      <w:r>
-        <w:rPr>
-          <w:lang w:val="en-US"/>
-        </w:rPr>
-        <w:t>‘</w:t>
-      </w:r>
-      <w:r>
-        <w:rPr>
-          <w:lang w:val="en-US"/>
-        </w:rPr>
-        <w:t>location</w:t>
-      </w:r>
-      <w:r>
-        <w:rPr>
-          <w:lang w:val="en-US"/>
-        </w:rPr>
-        <w:t>’</w:t>
-      </w:r>
-      <w:r>
-        <w:rPr>
-          <w:lang w:val="en-US"/>
-        </w:rPr>
-        <w:t xml:space="preserve"> column does not have empty values. However, there are values such as question mark. The issues are </w:t>
-      </w:r>
-      <w:proofErr w:type="gramStart"/>
-      <w:r>
-        <w:rPr>
-          <w:lang w:val="en-US"/>
-        </w:rPr>
-        <w:t>similar to</w:t>
-      </w:r>
-      <w:proofErr w:type="gramEnd"/>
-      <w:r>
-        <w:rPr>
-          <w:lang w:val="en-US"/>
-        </w:rPr>
-        <w:t xml:space="preserve"> the issues with </w:t>
+        <w:t xml:space="preserve"> column does not have empty values. However, there are values such as question mark. The issues are similar to the issues with </w:t>
       </w:r>
       <w:r>
         <w:rPr>
@@ -2826,6 +2804,240 @@
     </w:p>
     <w:p>
       <w:pPr>
+        <w:pStyle w:val="BodyText"/>
+        <w:rPr>
+          <w:lang w:val="en-US"/>
+        </w:rPr>
+      </w:pPr>
+      <w:r>
+        <w:rPr>
+          <w:lang w:val="en-US"/>
+        </w:rPr>
+        <w:t xml:space="preserve">The first inspection of the data shows us that this file has 66937 entries and seven columns. The </w:t>
+      </w:r>
+      <w:r>
+        <w:rPr>
+          <w:i/>
+          <w:iCs/>
+          <w:lang w:val="en-US"/>
+        </w:rPr>
+        <w:t>id</w:t>
+      </w:r>
+      <w:r>
+        <w:rPr>
+          <w:lang w:val="en-US"/>
+        </w:rPr>
+        <w:t xml:space="preserve"> and </w:t>
+      </w:r>
+      <w:proofErr w:type="spellStart"/>
+      <w:r>
+        <w:rPr>
+          <w:i/>
+          <w:iCs/>
+          <w:lang w:val="en-US"/>
+        </w:rPr>
+        <w:t>menu_id</w:t>
+      </w:r>
+      <w:proofErr w:type="spellEnd"/>
+      <w:r>
+        <w:rPr>
+          <w:lang w:val="en-US"/>
+        </w:rPr>
+        <w:t xml:space="preserve"> columns seem clean on first inspection with no missing entries and a relatively uniform distribution.</w:t>
+      </w:r>
+    </w:p>
+    <w:p>
+      <w:pPr>
+        <w:pStyle w:val="BodyText"/>
+        <w:rPr>
+          <w:lang w:val="en-US"/>
+        </w:rPr>
+      </w:pPr>
+      <w:r>
+        <w:rPr>
+          <w:lang w:val="en-US"/>
+        </w:rPr>
+        <w:t xml:space="preserve">The </w:t>
+      </w:r>
+      <w:proofErr w:type="spellStart"/>
+      <w:r>
+        <w:rPr>
+          <w:i/>
+          <w:iCs/>
+          <w:lang w:val="en-US"/>
+        </w:rPr>
+        <w:t>page_number</w:t>
+      </w:r>
+      <w:proofErr w:type="spellEnd"/>
+      <w:r>
+        <w:rPr>
+          <w:lang w:val="en-US"/>
+        </w:rPr>
+        <w:t xml:space="preserve">, </w:t>
+      </w:r>
+      <w:proofErr w:type="spellStart"/>
+      <w:r>
+        <w:rPr>
+          <w:i/>
+          <w:iCs/>
+          <w:lang w:val="en-US"/>
+        </w:rPr>
+        <w:t>full_height</w:t>
+      </w:r>
+      <w:proofErr w:type="spellEnd"/>
+      <w:r>
+        <w:rPr>
+          <w:lang w:val="en-US"/>
+        </w:rPr>
+        <w:t xml:space="preserve">, and </w:t>
+      </w:r>
+      <w:proofErr w:type="spellStart"/>
+      <w:r>
+        <w:rPr>
+          <w:i/>
+          <w:iCs/>
+          <w:lang w:val="en-US"/>
+        </w:rPr>
+        <w:t>full_width</w:t>
+      </w:r>
+      <w:proofErr w:type="spellEnd"/>
+      <w:r>
+        <w:rPr>
+          <w:lang w:val="en-US"/>
+        </w:rPr>
+        <w:t xml:space="preserve"> columns </w:t>
+      </w:r>
+      <w:r>
+        <w:rPr>
+          <w:lang w:val="en-US"/>
+        </w:rPr>
+        <w:t xml:space="preserve">all have missing entries (1202, 329, and 329, respectively) but seem to be otherwise clean. Both </w:t>
+      </w:r>
+      <w:proofErr w:type="spellStart"/>
+      <w:r>
+        <w:rPr>
+          <w:i/>
+          <w:iCs/>
+          <w:lang w:val="en-US"/>
+        </w:rPr>
+        <w:t>full_height</w:t>
+      </w:r>
+      <w:proofErr w:type="spellEnd"/>
+      <w:r>
+        <w:rPr>
+          <w:i/>
+          <w:iCs/>
+          <w:lang w:val="en-US"/>
+        </w:rPr>
+        <w:t xml:space="preserve"> </w:t>
+      </w:r>
+      <w:r>
+        <w:rPr>
+          <w:lang w:val="en-US"/>
+        </w:rPr>
+        <w:t xml:space="preserve">and </w:t>
+      </w:r>
+      <w:proofErr w:type="spellStart"/>
+      <w:r>
+        <w:rPr>
+          <w:i/>
+          <w:iCs/>
+          <w:lang w:val="en-US"/>
+        </w:rPr>
+        <w:t>full_width</w:t>
+      </w:r>
+      <w:proofErr w:type="spellEnd"/>
+      <w:r>
+        <w:rPr>
+          <w:lang w:val="en-US"/>
+        </w:rPr>
+        <w:t xml:space="preserve"> are missing entries in the exact same rows.</w:t>
+      </w:r>
+    </w:p>
+    <w:p>
+      <w:pPr>
+        <w:pStyle w:val="BodyText"/>
+        <w:rPr>
+          <w:lang w:val="en-US"/>
+        </w:rPr>
+      </w:pPr>
+      <w:r>
+        <w:rPr>
+          <w:lang w:val="en-US"/>
+        </w:rPr>
+        <w:t>The</w:t>
+      </w:r>
+      <w:r>
+        <w:rPr>
+          <w:i/>
+          <w:iCs/>
+          <w:lang w:val="en-US"/>
+        </w:rPr>
+        <w:t xml:space="preserve"> </w:t>
+      </w:r>
+      <w:proofErr w:type="spellStart"/>
+      <w:r>
+        <w:rPr>
+          <w:i/>
+          <w:iCs/>
+          <w:lang w:val="en-US"/>
+        </w:rPr>
+        <w:t>image_id</w:t>
+      </w:r>
+      <w:proofErr w:type="spellEnd"/>
+      <w:r>
+        <w:rPr>
+          <w:lang w:val="en-US"/>
+        </w:rPr>
+        <w:t xml:space="preserve"> column presents the most issues. The values in this column are using three different formats. About half of the entries are using 7-digit numeric IDs, another half are using 10-digit numeric IDs, and a few (23) of the values are using alpha-numeric IDs.</w:t>
+      </w:r>
+    </w:p>
+    <w:p>
+      <w:pPr>
+        <w:pStyle w:val="BodyText"/>
+        <w:rPr>
+          <w:lang w:val="en-US"/>
+        </w:rPr>
+      </w:pPr>
+      <w:r>
+        <w:rPr>
+          <w:lang w:val="en-US"/>
+        </w:rPr>
+        <w:t xml:space="preserve">Finally, the </w:t>
+      </w:r>
+      <w:proofErr w:type="spellStart"/>
+      <w:r>
+        <w:rPr>
+          <w:i/>
+          <w:iCs/>
+          <w:lang w:val="en-US"/>
+        </w:rPr>
+        <w:t>uuid</w:t>
+      </w:r>
+      <w:proofErr w:type="spellEnd"/>
+      <w:r>
+        <w:rPr>
+          <w:lang w:val="en-US"/>
+        </w:rPr>
+        <w:t xml:space="preserve"> column was almost entirely clean, only one entry needed to be updated to use lower-case letters. It is worth noting that some </w:t>
+      </w:r>
+      <w:proofErr w:type="spellStart"/>
+      <w:r>
+        <w:rPr>
+          <w:lang w:val="en-US"/>
+        </w:rPr>
+        <w:t>uuids</w:t>
+      </w:r>
+      <w:proofErr w:type="spellEnd"/>
+      <w:r>
+        <w:rPr>
+          <w:lang w:val="en-US"/>
+        </w:rPr>
+        <w:t xml:space="preserve"> are duplicated.</w:t>
+      </w:r>
+    </w:p>
+    <w:p>
+      <w:pPr>
         <w:pStyle w:val="Heading2"/>
       </w:pPr>
       <w:r>
@@ -3031,13 +3243,7 @@
         <w:rPr>
           <w:lang w:val="en-US"/>
         </w:rPr>
-        <w:t xml:space="preserve">If there are </w:t>
-      </w:r>
-      <w:r>
-        <w:rPr>
-          <w:lang w:val="en-US"/>
-        </w:rPr>
-        <w:t>more than two values for price, the web application instructs volunteers to enter the lowest and highest prices rather than all values.</w:t>
+        <w:t>If there are more than two values for price, the web application instructs volunteers to enter the lowest and highest prices rather than all values.</w:t>
       </w:r>
     </w:p>
     <w:p>
@@ -3213,6 +3419,213 @@
     </w:p>
     <w:p>
       <w:pPr>
+        <w:pStyle w:val="BodyText"/>
+        <w:spacing w:after="0pt" w:line="12pt" w:lineRule="auto"/>
+        <w:rPr>
+          <w:lang w:val="en-US"/>
+        </w:rPr>
+      </w:pPr>
+    </w:p>
+    <w:p>
+      <w:pPr>
+        <w:pStyle w:val="BodyText"/>
+        <w:spacing w:after="0pt" w:line="12pt" w:lineRule="auto"/>
+        <w:rPr>
+          <w:lang w:val="en-US"/>
+        </w:rPr>
+      </w:pPr>
+      <w:r>
+        <w:rPr>
+          <w:lang w:val="en-US"/>
+        </w:rPr>
+        <w:t>The first inspection of the data shows us that this file has 1332726</w:t>
+      </w:r>
+      <w:r>
+        <w:rPr>
+          <w:lang w:val="en-US"/>
+        </w:rPr>
+        <w:t xml:space="preserve"> entries and nine columns. The </w:t>
+      </w:r>
+      <w:r>
+        <w:rPr>
+          <w:i/>
+          <w:iCs/>
+          <w:lang w:val="en-US"/>
+        </w:rPr>
+        <w:t>id</w:t>
+      </w:r>
+      <w:r>
+        <w:rPr>
+          <w:lang w:val="en-US"/>
+        </w:rPr>
+        <w:t xml:space="preserve">, </w:t>
+      </w:r>
+      <w:proofErr w:type="spellStart"/>
+      <w:r>
+        <w:rPr>
+          <w:i/>
+          <w:iCs/>
+          <w:lang w:val="en-US"/>
+        </w:rPr>
+        <w:t>menu_page_id</w:t>
+      </w:r>
+      <w:proofErr w:type="spellEnd"/>
+      <w:r>
+        <w:rPr>
+          <w:lang w:val="en-US"/>
+        </w:rPr>
+        <w:t xml:space="preserve">, </w:t>
+      </w:r>
+      <w:proofErr w:type="spellStart"/>
+      <w:r>
+        <w:rPr>
+          <w:i/>
+          <w:iCs/>
+          <w:lang w:val="en-US"/>
+        </w:rPr>
+        <w:t>dish_id</w:t>
+      </w:r>
+      <w:proofErr w:type="spellEnd"/>
+      <w:r>
+        <w:rPr>
+          <w:lang w:val="en-US"/>
+        </w:rPr>
+        <w:t xml:space="preserve">, </w:t>
+      </w:r>
+      <w:proofErr w:type="spellStart"/>
+      <w:r>
+        <w:rPr>
+          <w:i/>
+          <w:iCs/>
+          <w:lang w:val="en-US"/>
+        </w:rPr>
+        <w:t>created_at</w:t>
+      </w:r>
+      <w:proofErr w:type="spellEnd"/>
+      <w:r>
+        <w:rPr>
+          <w:lang w:val="en-US"/>
+        </w:rPr>
+        <w:t xml:space="preserve">, </w:t>
+      </w:r>
+      <w:proofErr w:type="spellStart"/>
+      <w:r>
+        <w:rPr>
+          <w:i/>
+          <w:iCs/>
+          <w:lang w:val="en-US"/>
+        </w:rPr>
+        <w:t>updated_at</w:t>
+      </w:r>
+      <w:proofErr w:type="spellEnd"/>
+      <w:r>
+        <w:rPr>
+          <w:i/>
+          <w:iCs/>
+          <w:lang w:val="en-US"/>
+        </w:rPr>
+        <w:t xml:space="preserve">, </w:t>
+      </w:r>
+      <w:proofErr w:type="spellStart"/>
+      <w:r>
+        <w:rPr>
+          <w:i/>
+          <w:iCs/>
+          <w:lang w:val="en-US"/>
+        </w:rPr>
+        <w:t>xpos</w:t>
+      </w:r>
+      <w:proofErr w:type="spellEnd"/>
+      <w:r>
+        <w:rPr>
+          <w:i/>
+          <w:iCs/>
+          <w:lang w:val="en-US"/>
+        </w:rPr>
+        <w:t xml:space="preserve">, </w:t>
+      </w:r>
+      <w:r>
+        <w:rPr>
+          <w:lang w:val="en-US"/>
+        </w:rPr>
+        <w:t xml:space="preserve">and </w:t>
+      </w:r>
+      <w:proofErr w:type="spellStart"/>
+      <w:r>
+        <w:rPr>
+          <w:i/>
+          <w:iCs/>
+          <w:lang w:val="en-US"/>
+        </w:rPr>
+        <w:t>ypos</w:t>
+      </w:r>
+      <w:proofErr w:type="spellEnd"/>
+      <w:r>
+        <w:rPr>
+          <w:lang w:val="en-US"/>
+        </w:rPr>
+        <w:t xml:space="preserve"> columns seem clean on first inspection.</w:t>
+      </w:r>
+    </w:p>
+    <w:p>
+      <w:pPr>
+        <w:pStyle w:val="BodyText"/>
+        <w:spacing w:after="0pt" w:line="12pt" w:lineRule="auto"/>
+        <w:rPr>
+          <w:lang w:val="en-US"/>
+        </w:rPr>
+      </w:pPr>
+      <w:r>
+        <w:rPr>
+          <w:lang w:val="en-US"/>
+        </w:rPr>
+        <w:t xml:space="preserve">The </w:t>
+      </w:r>
+      <w:r>
+        <w:rPr>
+          <w:i/>
+          <w:iCs/>
+          <w:lang w:val="en-US"/>
+        </w:rPr>
+        <w:t>price</w:t>
+      </w:r>
+      <w:r>
+        <w:rPr>
+          <w:lang w:val="en-US"/>
+        </w:rPr>
+        <w:t xml:space="preserve"> column 445916 blank rows. It is also worth noting that there are 130 rows with extremely high (over $10000) prices.</w:t>
+      </w:r>
+    </w:p>
+    <w:p>
+      <w:pPr>
+        <w:pStyle w:val="BodyText"/>
+        <w:spacing w:after="0pt" w:line="12pt" w:lineRule="auto"/>
+      </w:pPr>
+      <w:r>
+        <w:rPr>
+          <w:lang w:val="en-US"/>
+        </w:rPr>
+        <w:t xml:space="preserve">The </w:t>
+      </w:r>
+      <w:proofErr w:type="spellStart"/>
+      <w:r>
+        <w:rPr>
+          <w:i/>
+          <w:iCs/>
+          <w:lang w:val="en-US"/>
+        </w:rPr>
+        <w:t>high_price</w:t>
+      </w:r>
+      <w:proofErr w:type="spellEnd"/>
+      <w:r>
+        <w:rPr>
+          <w:lang w:val="en-US"/>
+        </w:rPr>
+        <w:t xml:space="preserve"> column has 1240821 blank rows, which means that the vast majority of the rows are blank. It may be worth excluding this column.</w:t>
+      </w:r>
+    </w:p>
+    <w:p>
+      <w:pPr>
         <w:pStyle w:val="Heading2"/>
       </w:pPr>
       <w:r>
@@ -3422,6 +3835,7 @@
       </w:pPr>
       <w:proofErr w:type="spellStart"/>
       <w:r>
+        <w:lastRenderedPageBreak/>
         <w:t>last_appeared</w:t>
       </w:r>
       <w:proofErr w:type="spellEnd"/>
@@ -3632,7 +4046,6 @@
         <w:rPr>
           <w:color w:val="FF0000"/>
         </w:rPr>
-        <w:lastRenderedPageBreak/>
         <w:t>OpenRefine</w:t>
       </w:r>
       <w:proofErr w:type="spellEnd"/>

</xml_diff>

<commit_message>
Reformated the menu part according to feedback
</commit_message>
<xml_diff>
--- a/Report.docx
+++ b/Report.docx
@@ -1216,7 +1216,21 @@
         <w:rPr>
           <w:lang w:val="en-US"/>
         </w:rPr>
-        <w:t>The first inspection of the data shows us that this file has 17545 entries and 20 columns. Three columns</w:t>
+        <w:t xml:space="preserve">The first inspection of the data shows us that this file has 17545 entries and 20 columns. </w:t>
+      </w:r>
+    </w:p>
+    <w:p>
+      <w:pPr>
+        <w:pStyle w:val="BodyText"/>
+        <w:rPr>
+          <w:lang w:val="en-US"/>
+        </w:rPr>
+      </w:pPr>
+      <w:r>
+        <w:rPr>
+          <w:lang w:val="en-US"/>
+        </w:rPr>
+        <w:t>Three columns</w:t>
       </w:r>
       <w:r>
         <w:rPr>
@@ -1273,7 +1287,21 @@
         <w:rPr>
           <w:lang w:val="en-US"/>
         </w:rPr>
-        <w:t xml:space="preserve">’ do not have any values and can be deleted. The ‘id’ column has all unique numeric values. </w:t>
+        <w:t xml:space="preserve">’ do not have any values and can be deleted. </w:t>
+      </w:r>
+    </w:p>
+    <w:p>
+      <w:pPr>
+        <w:pStyle w:val="BodyText"/>
+        <w:rPr>
+          <w:lang w:val="en-US"/>
+        </w:rPr>
+      </w:pPr>
+      <w:r>
+        <w:rPr>
+          <w:lang w:val="en-US"/>
+        </w:rPr>
+        <w:t xml:space="preserve">The ‘id’ column has all unique numeric values. </w:t>
       </w:r>
       <w:proofErr w:type="gramStart"/>
       <w:r>
@@ -1287,7 +1315,21 @@
         <w:rPr>
           <w:lang w:val="en-US"/>
         </w:rPr>
-        <w:t xml:space="preserve"> we can assume no issues with this column. The ‘</w:t>
+        <w:t xml:space="preserve"> we can assume no issues with this column. </w:t>
+      </w:r>
+    </w:p>
+    <w:p>
+      <w:pPr>
+        <w:pStyle w:val="BodyText"/>
+        <w:rPr>
+          <w:lang w:val="en-US"/>
+        </w:rPr>
+      </w:pPr>
+      <w:r>
+        <w:rPr>
+          <w:lang w:val="en-US"/>
+        </w:rPr>
+        <w:t>The ‘</w:t>
       </w:r>
       <w:r>
         <w:rPr>
@@ -1337,17 +1379,33 @@
         </w:rPr>
         <w:t xml:space="preserve"> that </w:t>
       </w:r>
+      <w:proofErr w:type="gramStart"/>
       <w:r>
         <w:rPr>
           <w:lang w:val="en-US"/>
         </w:rPr>
         <w:t>exactly the same</w:t>
       </w:r>
-      <w:r>
-        <w:rPr>
-          <w:lang w:val="en-US"/>
-        </w:rPr>
-        <w:t xml:space="preserve"> but due to extra spaces, punctuations, different order of words, typos, diacritical mars they don’t match exactly. The ‘</w:t>
+      <w:proofErr w:type="gramEnd"/>
+      <w:r>
+        <w:rPr>
+          <w:lang w:val="en-US"/>
+        </w:rPr>
+        <w:t xml:space="preserve"> but due to extra spaces, punctuations, different order of words, typos, diacritical mars they don’t match exactly. </w:t>
+      </w:r>
+    </w:p>
+    <w:p>
+      <w:pPr>
+        <w:pStyle w:val="BodyText"/>
+        <w:rPr>
+          <w:lang w:val="en-US"/>
+        </w:rPr>
+      </w:pPr>
+      <w:r>
+        <w:rPr>
+          <w:lang w:val="en-US"/>
+        </w:rPr>
+        <w:t>The ‘</w:t>
       </w:r>
       <w:r>
         <w:rPr>
@@ -1376,7 +1434,21 @@
         <w:rPr>
           <w:lang w:val="en-US"/>
         </w:rPr>
-        <w:t>’ column. Also, some of the values are just question marks. The ‘</w:t>
+        <w:t xml:space="preserve">’ column. Also, some of the values are just question marks. </w:t>
+      </w:r>
+    </w:p>
+    <w:p>
+      <w:pPr>
+        <w:pStyle w:val="BodyText"/>
+        <w:rPr>
+          <w:lang w:val="en-US"/>
+        </w:rPr>
+      </w:pPr>
+      <w:r>
+        <w:rPr>
+          <w:lang w:val="en-US"/>
+        </w:rPr>
+        <w:t>The ‘</w:t>
       </w:r>
       <w:r>
         <w:rPr>
@@ -1538,7 +1610,21 @@
         <w:rPr>
           <w:lang w:val="en-US"/>
         </w:rPr>
-        <w:t xml:space="preserve">, which also can be post-processed based on the use case. The </w:t>
+        <w:t xml:space="preserve">, which also can be post-processed based on the use case. </w:t>
+      </w:r>
+    </w:p>
+    <w:p>
+      <w:pPr>
+        <w:pStyle w:val="BodyText"/>
+        <w:rPr>
+          <w:lang w:val="en-US"/>
+        </w:rPr>
+      </w:pPr>
+      <w:r>
+        <w:rPr>
+          <w:lang w:val="en-US"/>
+        </w:rPr>
+        <w:t xml:space="preserve">The </w:t>
       </w:r>
       <w:r>
         <w:rPr>
@@ -1694,7 +1780,21 @@
         <w:rPr>
           <w:lang w:val="en-US"/>
         </w:rPr>
-        <w:t xml:space="preserve"> column has 8123 non-empty values. And again, besides common issues, this column has an issue with partial values. The value can represent just the name of the place or place and city or address line, city and state, etc. The </w:t>
+        <w:t xml:space="preserve"> column has 8123 non-empty values. And again, besides common issues, this column has an issue with partial values. The value can represent just the name of the place or place and city or address line, city and state, etc. </w:t>
+      </w:r>
+    </w:p>
+    <w:p>
+      <w:pPr>
+        <w:pStyle w:val="BodyText"/>
+        <w:rPr>
+          <w:lang w:val="en-US"/>
+        </w:rPr>
+      </w:pPr>
+      <w:r>
+        <w:rPr>
+          <w:lang w:val="en-US"/>
+        </w:rPr>
+        <w:t xml:space="preserve">The </w:t>
       </w:r>
       <w:r>
         <w:rPr>
@@ -1828,7 +1928,14 @@
         <w:rPr>
           <w:lang w:val="en-US"/>
         </w:rPr>
-        <w:t xml:space="preserve"> and physical dimensions of the menu e.g. </w:t>
+        <w:t xml:space="preserve"> and physical dimensions of the </w:t>
+      </w:r>
+      <w:r>
+        <w:rPr>
+          <w:lang w:val="en-US"/>
+        </w:rPr>
+        <w:lastRenderedPageBreak/>
+        <w:t xml:space="preserve">menu e.g. </w:t>
       </w:r>
       <w:r>
         <w:rPr>
@@ -1880,7 +1987,21 @@
         <w:rPr>
           <w:lang w:val="en-US"/>
         </w:rPr>
-        <w:t xml:space="preserve"> and some unique features of the menu e.g. with or without illustration, regular or column layout, folded or open. And this column can have multiple variations of such properties within one value. The </w:t>
+        <w:t xml:space="preserve"> and some unique features of the menu e.g. with or without illustration, regular or column layout, folded or open. And this column can have multiple variations of such properties within one value. </w:t>
+      </w:r>
+    </w:p>
+    <w:p>
+      <w:pPr>
+        <w:pStyle w:val="BodyText"/>
+        <w:rPr>
+          <w:lang w:val="en-US"/>
+        </w:rPr>
+      </w:pPr>
+      <w:r>
+        <w:rPr>
+          <w:lang w:val="en-US"/>
+        </w:rPr>
+        <w:t xml:space="preserve">The </w:t>
       </w:r>
       <w:r>
         <w:rPr>
@@ -1906,7 +2027,21 @@
         <w:rPr>
           <w:lang w:val="en-US"/>
         </w:rPr>
-        <w:t xml:space="preserve"> column has 3791 non-empty values. The values of this column also can be grouped into multiple buckets. The </w:t>
+        <w:t xml:space="preserve"> column has 3791 non-empty values. The values of this column also can be grouped into multiple buckets. </w:t>
+      </w:r>
+    </w:p>
+    <w:p>
+      <w:pPr>
+        <w:pStyle w:val="BodyText"/>
+        <w:rPr>
+          <w:lang w:val="en-US"/>
+        </w:rPr>
+      </w:pPr>
+      <w:r>
+        <w:rPr>
+          <w:lang w:val="en-US"/>
+        </w:rPr>
+        <w:t xml:space="preserve">The </w:t>
       </w:r>
       <w:r>
         <w:rPr>
@@ -1932,14 +2067,21 @@
         <w:rPr>
           <w:lang w:val="en-US"/>
         </w:rPr>
-        <w:t xml:space="preserve"> column has 10613 non-empty values. The values in </w:t>
-      </w:r>
-      <w:r>
-        <w:rPr>
-          <w:lang w:val="en-US"/>
-        </w:rPr>
-        <w:lastRenderedPageBreak/>
-        <w:t xml:space="preserve">this column mostly represented by paragraphs of free text, mostly unstructured. Depends on the use case, additional features can be derived for this column. The </w:t>
+        <w:t xml:space="preserve"> column has 10613 non-empty values. The values in this column mostly represented by paragraphs of free text, mostly unstructured. Depends on the use case, additional features can be derived for this column. </w:t>
+      </w:r>
+    </w:p>
+    <w:p>
+      <w:pPr>
+        <w:pStyle w:val="BodyText"/>
+        <w:rPr>
+          <w:lang w:val="en-US"/>
+        </w:rPr>
+      </w:pPr>
+      <w:r>
+        <w:rPr>
+          <w:lang w:val="en-US"/>
+        </w:rPr>
+        <w:t xml:space="preserve">The </w:t>
       </w:r>
       <w:r>
         <w:rPr>
@@ -2265,7 +2407,21 @@
         <w:rPr>
           <w:lang w:val="en-US"/>
         </w:rPr>
-        <w:t xml:space="preserve">.  The </w:t>
+        <w:t xml:space="preserve">.  </w:t>
+      </w:r>
+    </w:p>
+    <w:p>
+      <w:pPr>
+        <w:pStyle w:val="BodyText"/>
+        <w:rPr>
+          <w:lang w:val="en-US"/>
+        </w:rPr>
+      </w:pPr>
+      <w:r>
+        <w:rPr>
+          <w:lang w:val="en-US"/>
+        </w:rPr>
+        <w:t xml:space="preserve">The </w:t>
       </w:r>
       <w:r>
         <w:rPr>
@@ -2329,7 +2485,21 @@
         <w:rPr>
           <w:lang w:val="en-US"/>
         </w:rPr>
-        <w:t xml:space="preserve"> column does not have empty values. However, there are values such as question mark. The issues are similar to the issues with </w:t>
+        <w:t xml:space="preserve"> column does not have empty values. However, there are values such as question mark. The issues are </w:t>
+      </w:r>
+      <w:proofErr w:type="gramStart"/>
+      <w:r>
+        <w:rPr>
+          <w:lang w:val="en-US"/>
+        </w:rPr>
+        <w:t>similar to</w:t>
+      </w:r>
+      <w:proofErr w:type="gramEnd"/>
+      <w:r>
+        <w:rPr>
+          <w:lang w:val="en-US"/>
+        </w:rPr>
+        <w:t xml:space="preserve"> the issues with </w:t>
       </w:r>
       <w:r>
         <w:rPr>
@@ -2379,7 +2549,21 @@
         <w:rPr>
           <w:lang w:val="en-US"/>
         </w:rPr>
-        <w:t xml:space="preserve"> columns. The columns </w:t>
+        <w:t xml:space="preserve"> columns. </w:t>
+      </w:r>
+    </w:p>
+    <w:p>
+      <w:pPr>
+        <w:pStyle w:val="BodyText"/>
+        <w:rPr>
+          <w:lang w:val="en-US"/>
+        </w:rPr>
+      </w:pPr>
+      <w:r>
+        <w:rPr>
+          <w:lang w:val="en-US"/>
+        </w:rPr>
+        <w:t xml:space="preserve">The columns </w:t>
       </w:r>
       <w:r>
         <w:rPr>
@@ -2433,7 +2617,21 @@
         <w:rPr>
           <w:lang w:val="en-US"/>
         </w:rPr>
-        <w:t xml:space="preserve"> both have 6456 non-empty values, and they look good. Some preprocessing can be done for cents because it can be cents of different currency. The </w:t>
+        <w:t xml:space="preserve"> both have 6456 non-empty values, and they look good. Some preprocessing can be done for cents because it can be cents of different currency. </w:t>
+      </w:r>
+    </w:p>
+    <w:p>
+      <w:pPr>
+        <w:pStyle w:val="BodyText"/>
+        <w:rPr>
+          <w:lang w:val="en-US"/>
+        </w:rPr>
+      </w:pPr>
+      <w:r>
+        <w:rPr>
+          <w:lang w:val="en-US"/>
+        </w:rPr>
+        <w:t xml:space="preserve">The </w:t>
       </w:r>
       <w:r>
         <w:rPr>
@@ -2459,7 +2657,21 @@
         <w:rPr>
           <w:lang w:val="en-US"/>
         </w:rPr>
-        <w:t xml:space="preserve"> column has all values available and does not have any issues. The </w:t>
+        <w:t xml:space="preserve"> column has all values available and does not have any issues. </w:t>
+      </w:r>
+    </w:p>
+    <w:p>
+      <w:pPr>
+        <w:pStyle w:val="BodyText"/>
+        <w:rPr>
+          <w:lang w:val="en-US"/>
+        </w:rPr>
+      </w:pPr>
+      <w:r>
+        <w:rPr>
+          <w:lang w:val="en-US"/>
+        </w:rPr>
+        <w:t xml:space="preserve">The </w:t>
       </w:r>
       <w:r>
         <w:rPr>
@@ -3645,7 +3857,11 @@
       </w:r>
       <w:proofErr w:type="spellEnd"/>
       <w:r>
-        <w:t xml:space="preserve">. Each dish has a unique id, to which it is referred by its affiliated </w:t>
+        <w:t xml:space="preserve">. Each dish has a unique id, to which it is referred </w:t>
+      </w:r>
+      <w:r>
+        <w:lastRenderedPageBreak/>
+        <w:t xml:space="preserve">by its affiliated </w:t>
       </w:r>
       <w:proofErr w:type="spellStart"/>
       <w:r>
@@ -3835,7 +4051,6 @@
       </w:pPr>
       <w:proofErr w:type="spellStart"/>
       <w:r>
-        <w:lastRenderedPageBreak/>
         <w:t>last_appeared</w:t>
       </w:r>
       <w:proofErr w:type="spellEnd"/>
@@ -4230,7 +4445,13 @@
         <w:rPr>
           <w:lang w:val="en-US"/>
         </w:rPr>
-        <w:t xml:space="preserve"> but this would require quite a bit of work. One possible solution would be to move the text into the description column and fill the `name` column with the `Unknown` value.</w:t>
+        <w:t xml:space="preserve"> but this would require quite a bit of work. One possible solution would be to move the text into the description column and fill the `name` column with the </w:t>
+      </w:r>
+      <w:r>
+        <w:rPr>
+          <w:lang w:val="en-US"/>
+        </w:rPr>
+        <w:t>`Unknown` value.</w:t>
       </w:r>
       <w:r>
         <w:rPr>
@@ -4297,13 +4518,7 @@
         <w:rPr>
           <w:lang w:val="en-US"/>
         </w:rPr>
-        <w:t xml:space="preserve"> the </w:t>
-      </w:r>
-      <w:r>
-        <w:rPr>
-          <w:lang w:val="en-US"/>
-        </w:rPr>
-        <w:t>values less than or equal to 0 into the `0` group.</w:t>
+        <w:t xml:space="preserve"> the values less than or equal to 0 into the `0` group.</w:t>
       </w:r>
       <w:r>
         <w:rPr>
@@ -4323,21 +4538,7 @@
         <w:rPr>
           <w:lang w:val="en-US"/>
         </w:rPr>
-        <w:t xml:space="preserve"> column. This </w:t>
-      </w:r>
-      <w:proofErr w:type="gramStart"/>
-      <w:r>
-        <w:rPr>
-          <w:lang w:val="en-US"/>
-        </w:rPr>
-        <w:t>doesn’t</w:t>
-      </w:r>
-      <w:proofErr w:type="gramEnd"/>
-      <w:r>
-        <w:rPr>
-          <w:lang w:val="en-US"/>
-        </w:rPr>
-        <w:t xml:space="preserve"> make sense. How could a dish appear 0 times but appear 1 time in a menu? Maybe these 2 columns could be merged into 1?</w:t>
+        <w:t xml:space="preserve"> column. This doesn’t make sense. How could a dish appear 0 times but appear 1 time in a menu? Maybe these 2 columns could be merged into 1?</w:t>
       </w:r>
     </w:p>
     <w:p>
@@ -4397,13 +4598,7 @@
         <w:rPr>
           <w:lang w:val="en-US"/>
         </w:rPr>
-        <w:t xml:space="preserve">` columns. First, in the </w:t>
-      </w:r>
-      <w:r>
-        <w:rPr>
-          <w:lang w:val="en-US"/>
-        </w:rPr>
-        <w:t>`</w:t>
+        <w:t>` columns. First, in the `</w:t>
       </w:r>
       <w:proofErr w:type="spellStart"/>
       <w:r>
@@ -4417,27 +4612,7 @@
         <w:rPr>
           <w:lang w:val="en-US"/>
         </w:rPr>
-        <w:t>`</w:t>
-      </w:r>
-      <w:r>
-        <w:rPr>
-          <w:lang w:val="en-US"/>
-        </w:rPr>
-        <w:t xml:space="preserve"> column we have some values that </w:t>
-      </w:r>
-      <w:proofErr w:type="gramStart"/>
-      <w:r>
-        <w:rPr>
-          <w:lang w:val="en-US"/>
-        </w:rPr>
-        <w:t>don’t</w:t>
-      </w:r>
-      <w:proofErr w:type="gramEnd"/>
-      <w:r>
-        <w:rPr>
-          <w:lang w:val="en-US"/>
-        </w:rPr>
-        <w:t xml:space="preserve"> fit in. They are `0`, `1`, and `2928`. All other values in this column fall in the range between 1851 and 2012. There is a same problem in the `</w:t>
+        <w:t>` column we have some values that don’t fit in. They are `0`, `1`, and `2928`. All other values in this column fall in the range between 1851 and 2012. There is a same problem in the `</w:t>
       </w:r>
       <w:proofErr w:type="spellStart"/>
       <w:r>
@@ -4451,21 +4626,7 @@
         <w:rPr>
           <w:lang w:val="en-US"/>
         </w:rPr>
-        <w:t xml:space="preserve">` column. Furthermore, upon some testing of the values, </w:t>
-      </w:r>
-      <w:proofErr w:type="gramStart"/>
-      <w:r>
-        <w:rPr>
-          <w:lang w:val="en-US"/>
-        </w:rPr>
-        <w:t>we’ve</w:t>
-      </w:r>
-      <w:proofErr w:type="gramEnd"/>
-      <w:r>
-        <w:rPr>
-          <w:lang w:val="en-US"/>
-        </w:rPr>
-        <w:t xml:space="preserve"> discovered that some values in the `</w:t>
+        <w:t>` column. Furthermore, upon some testing of the values, we’ve discovered that some values in the `</w:t>
       </w:r>
       <w:proofErr w:type="spellStart"/>
       <w:r>
@@ -4493,21 +4654,7 @@
         <w:rPr>
           <w:lang w:val="en-US"/>
         </w:rPr>
-        <w:t xml:space="preserve">` column. Granted, there </w:t>
-      </w:r>
-      <w:proofErr w:type="gramStart"/>
-      <w:r>
-        <w:rPr>
-          <w:lang w:val="en-US"/>
-        </w:rPr>
-        <w:t>aren’t</w:t>
-      </w:r>
-      <w:proofErr w:type="gramEnd"/>
-      <w:r>
-        <w:rPr>
-          <w:lang w:val="en-US"/>
-        </w:rPr>
-        <w:t xml:space="preserve"> that many that comprise this violation.</w:t>
+        <w:t>` column. Granted, there aren’t that many that comprise this violation.</w:t>
       </w:r>
     </w:p>
     <w:p>
@@ -4758,7 +4905,14 @@
         <w:rPr>
           <w:color w:val="FF0000"/>
         </w:rPr>
-        <w:t xml:space="preserve"> includes and does not include in its operation history! If important information is missing in the latter, provide that information in narrative form.</w:t>
+        <w:t xml:space="preserve"> includes and does not include in its operation </w:t>
+      </w:r>
+      <w:r>
+        <w:rPr>
+          <w:color w:val="FF0000"/>
+        </w:rPr>
+        <w:lastRenderedPageBreak/>
+        <w:t>history! If important information is missing in the latter, provide that information in narrative form.</w:t>
       </w:r>
     </w:p>
     <w:p>
@@ -4823,7 +4977,6 @@
         <w:pStyle w:val="Heading1"/>
       </w:pPr>
       <w:r>
-        <w:lastRenderedPageBreak/>
         <w:t>Developing a relational schema</w:t>
       </w:r>
     </w:p>
@@ -4935,13 +5088,7 @@
         <w:rPr>
           <w:color w:val="FF0000"/>
         </w:rPr>
-        <w:t xml:space="preserve">Create a workflow model of your overall data cleaning workflow: What are the key inputs and outputs of your </w:t>
-      </w:r>
-      <w:r>
-        <w:rPr>
-          <w:color w:val="FF0000"/>
-        </w:rPr>
-        <w:t xml:space="preserve">workflow? What are the dependencies? Note: Here you may want to model the various steps you have executed with </w:t>
+        <w:t xml:space="preserve">Create a workflow model of your overall data cleaning workflow: What are the key inputs and outputs of your workflow? What are the dependencies? Note: Here you may want to model the various steps you have executed with </w:t>
       </w:r>
       <w:proofErr w:type="spellStart"/>
       <w:r>

</xml_diff>

<commit_message>
Made consistent formatting across all parts
</commit_message>
<xml_diff>
--- a/Report.docx
+++ b/Report.docx
@@ -4198,7 +4198,23 @@
         <w:pStyle w:val="BodyText"/>
       </w:pPr>
       <w:r>
-        <w:t>The `Dish.csv` file has data about dishes that have appeared or didn't appear in menus since 1851. In particular, it contains data about the dish's name, its description, how many times and in how many menus it appeared, when it appeared first and last, and its lowest and highest price. This dataset contains 423,397 observations of 9 variables. The variables are as follows:</w:t>
+        <w:t xml:space="preserve">The </w:t>
+      </w:r>
+      <w:r>
+        <w:t>‘</w:t>
+      </w:r>
+      <w:r>
+        <w:rPr>
+          <w:i/>
+          <w:iCs/>
+        </w:rPr>
+        <w:t>Dish.csv</w:t>
+      </w:r>
+      <w:r>
+        <w:t>’</w:t>
+      </w:r>
+      <w:r>
+        <w:t xml:space="preserve"> file has data about dishes that have appeared or didn't appear in menus since 1851. In particular, it contains data about the dish's name, its description, how many times and in how many menus it appeared, when it appeared first and last, and its lowest and highest price. This dataset contains 423,397 observations of 9 variables. The variables are as follows:</w:t>
       </w:r>
     </w:p>
     <w:p>
@@ -4407,7 +4423,55 @@
         <w:rPr>
           <w:lang w:val="en-US"/>
         </w:rPr>
-        <w:t xml:space="preserve">Upon initial analysis, some data quality issues have been discovered. First, the `description` column has no values in it at all. And at first thought one would think that perhaps it should be removed. However, when we analyzed the `name` column, we have discovered that there are 9,125 rows where the name column </w:t>
+        <w:t xml:space="preserve">Upon initial analysis, some data quality issues have been discovered. First, the </w:t>
+      </w:r>
+      <w:r>
+        <w:rPr>
+          <w:lang w:val="en-US"/>
+        </w:rPr>
+        <w:t>‘</w:t>
+      </w:r>
+      <w:r>
+        <w:rPr>
+          <w:lang w:val="en-US"/>
+        </w:rPr>
+        <w:t>description</w:t>
+      </w:r>
+      <w:r>
+        <w:rPr>
+          <w:lang w:val="en-US"/>
+        </w:rPr>
+        <w:t>’</w:t>
+      </w:r>
+      <w:r>
+        <w:rPr>
+          <w:lang w:val="en-US"/>
+        </w:rPr>
+        <w:t xml:space="preserve"> column has no values in it at all. And at first thought one would think that perhaps it should be removed. However, when we analyzed the </w:t>
+      </w:r>
+      <w:r>
+        <w:rPr>
+          <w:lang w:val="en-US"/>
+        </w:rPr>
+        <w:t>‘</w:t>
+      </w:r>
+      <w:r>
+        <w:rPr>
+          <w:lang w:val="en-US"/>
+        </w:rPr>
+        <w:t>name</w:t>
+      </w:r>
+      <w:r>
+        <w:rPr>
+          <w:lang w:val="en-US"/>
+        </w:rPr>
+        <w:t>’</w:t>
+      </w:r>
+      <w:r>
+        <w:rPr>
+          <w:lang w:val="en-US"/>
+        </w:rPr>
+        <w:t xml:space="preserve"> column, we have discovered that there are 9,125 rows where the name column </w:t>
       </w:r>
       <w:r>
         <w:rPr>
@@ -4431,7 +4495,79 @@
         <w:rPr>
           <w:lang w:val="en-US"/>
         </w:rPr>
-        <w:t xml:space="preserve">. This is an issue because if we move the text of these rows from the `name` column into the `description` column, then how do we fill the `name` column? One way to do it would be to go through all of the descriptions and then try to deduce a name for the dish from the </w:t>
+        <w:t xml:space="preserve">. This is an issue because if we move the text of these rows from the </w:t>
+      </w:r>
+      <w:r>
+        <w:rPr>
+          <w:lang w:val="en-US"/>
+        </w:rPr>
+        <w:t>‘</w:t>
+      </w:r>
+      <w:r>
+        <w:rPr>
+          <w:lang w:val="en-US"/>
+        </w:rPr>
+        <w:t>name</w:t>
+      </w:r>
+      <w:r>
+        <w:rPr>
+          <w:lang w:val="en-US"/>
+        </w:rPr>
+        <w:t>’</w:t>
+      </w:r>
+      <w:r>
+        <w:rPr>
+          <w:lang w:val="en-US"/>
+        </w:rPr>
+        <w:t xml:space="preserve"> column into the </w:t>
+      </w:r>
+      <w:r>
+        <w:rPr>
+          <w:lang w:val="en-US"/>
+        </w:rPr>
+        <w:t>‘</w:t>
+      </w:r>
+      <w:r>
+        <w:rPr>
+          <w:lang w:val="en-US"/>
+        </w:rPr>
+        <w:t>description</w:t>
+      </w:r>
+      <w:r>
+        <w:rPr>
+          <w:lang w:val="en-US"/>
+        </w:rPr>
+        <w:t>’</w:t>
+      </w:r>
+      <w:r>
+        <w:rPr>
+          <w:lang w:val="en-US"/>
+        </w:rPr>
+        <w:t xml:space="preserve"> column, then how do we fill the </w:t>
+      </w:r>
+      <w:r>
+        <w:rPr>
+          <w:lang w:val="en-US"/>
+        </w:rPr>
+        <w:t>‘</w:t>
+      </w:r>
+      <w:r>
+        <w:rPr>
+          <w:lang w:val="en-US"/>
+        </w:rPr>
+        <w:t>name</w:t>
+      </w:r>
+      <w:r>
+        <w:rPr>
+          <w:lang w:val="en-US"/>
+        </w:rPr>
+        <w:t>’</w:t>
+      </w:r>
+      <w:r>
+        <w:rPr>
+          <w:lang w:val="en-US"/>
+        </w:rPr>
+        <w:t xml:space="preserve"> column? One way to do it would be to go through all of the descriptions and then try to deduce a name for the dish from the </w:t>
       </w:r>
       <w:proofErr w:type="gramStart"/>
       <w:r>
@@ -4445,13 +4581,57 @@
         <w:rPr>
           <w:lang w:val="en-US"/>
         </w:rPr>
-        <w:t xml:space="preserve"> but this would require quite a bit of work. One possible solution would be to move the text into the description column and fill the `name` column with the </w:t>
-      </w:r>
-      <w:r>
-        <w:rPr>
-          <w:lang w:val="en-US"/>
-        </w:rPr>
-        <w:t>`Unknown` value.</w:t>
+        <w:t xml:space="preserve"> but this would require quite a bit of work. One possible solution would be to move the text into the description column and fill the </w:t>
+      </w:r>
+      <w:r>
+        <w:rPr>
+          <w:lang w:val="en-US"/>
+        </w:rPr>
+        <w:t>‘</w:t>
+      </w:r>
+      <w:r>
+        <w:rPr>
+          <w:lang w:val="en-US"/>
+        </w:rPr>
+        <w:t>name</w:t>
+      </w:r>
+      <w:r>
+        <w:rPr>
+          <w:lang w:val="en-US"/>
+        </w:rPr>
+        <w:t>’</w:t>
+      </w:r>
+      <w:r>
+        <w:rPr>
+          <w:lang w:val="en-US"/>
+        </w:rPr>
+        <w:t xml:space="preserve"> column with the </w:t>
+      </w:r>
+      <w:r>
+        <w:rPr>
+          <w:lang w:val="en-US"/>
+        </w:rPr>
+        <w:t>‘</w:t>
+      </w:r>
+      <w:r>
+        <w:rPr>
+          <w:i/>
+          <w:iCs/>
+          <w:lang w:val="en-US"/>
+        </w:rPr>
+        <w:t>Unknown</w:t>
+      </w:r>
+      <w:r>
+        <w:rPr>
+          <w:lang w:val="en-US"/>
+        </w:rPr>
+        <w:t>’</w:t>
+      </w:r>
+      <w:r>
+        <w:rPr>
+          <w:lang w:val="en-US"/>
+        </w:rPr>
+        <w:t xml:space="preserve"> value.</w:t>
       </w:r>
       <w:r>
         <w:rPr>
@@ -4463,7 +4643,33 @@
         <w:rPr>
           <w:lang w:val="en-US"/>
         </w:rPr>
-        <w:t xml:space="preserve"> in the `name` column. Should they be excluded and if so, what about the statistics they contain?</w:t>
+        <w:t xml:space="preserve"> in the </w:t>
+      </w:r>
+      <w:r>
+        <w:rPr>
+          <w:lang w:val="en-US"/>
+        </w:rPr>
+        <w:t>‘</w:t>
+      </w:r>
+      <w:r>
+        <w:rPr>
+          <w:i/>
+          <w:iCs/>
+          <w:lang w:val="en-US"/>
+        </w:rPr>
+        <w:t>name</w:t>
+      </w:r>
+      <w:r>
+        <w:rPr>
+          <w:lang w:val="en-US"/>
+        </w:rPr>
+        <w:t>’</w:t>
+      </w:r>
+      <w:r>
+        <w:rPr>
+          <w:lang w:val="en-US"/>
+        </w:rPr>
+        <w:t xml:space="preserve"> column. Should they be excluded and if so, what about the statistics they contain?</w:t>
       </w:r>
     </w:p>
     <w:p>
@@ -4490,11 +4696,19 @@
           <w:lang w:val="en-US"/>
         </w:rPr>
         <w:tab/>
-        <w:t>The `</w:t>
-      </w:r>
-      <w:proofErr w:type="spellStart"/>
-      <w:r>
-        <w:rPr>
+        <w:t xml:space="preserve">The </w:t>
+      </w:r>
+      <w:r>
+        <w:rPr>
+          <w:lang w:val="en-US"/>
+        </w:rPr>
+        <w:t>‘</w:t>
+      </w:r>
+      <w:proofErr w:type="spellStart"/>
+      <w:r>
+        <w:rPr>
+          <w:i/>
+          <w:iCs/>
           <w:lang w:val="en-US"/>
         </w:rPr>
         <w:t>times_appeared</w:t>
@@ -4504,7 +4718,91 @@
         <w:rPr>
           <w:lang w:val="en-US"/>
         </w:rPr>
-        <w:t xml:space="preserve">` column has some negative values, suggesting that some dishes appeared `-2` times in some menus while others `-6`, etc. There are also some `0`s in there as well. One recommendation would be to lump </w:t>
+        <w:t>’</w:t>
+      </w:r>
+      <w:r>
+        <w:rPr>
+          <w:lang w:val="en-US"/>
+        </w:rPr>
+        <w:t xml:space="preserve"> column has some negative values, suggesting that some dishes appeared </w:t>
+      </w:r>
+      <w:r>
+        <w:rPr>
+          <w:lang w:val="en-US"/>
+        </w:rPr>
+        <w:t>‘</w:t>
+      </w:r>
+      <w:r>
+        <w:rPr>
+          <w:i/>
+          <w:iCs/>
+          <w:lang w:val="en-US"/>
+        </w:rPr>
+        <w:t>-2</w:t>
+      </w:r>
+      <w:r>
+        <w:rPr>
+          <w:lang w:val="en-US"/>
+        </w:rPr>
+        <w:t>’</w:t>
+      </w:r>
+      <w:r>
+        <w:rPr>
+          <w:lang w:val="en-US"/>
+        </w:rPr>
+        <w:t xml:space="preserve"> times in some menus while others </w:t>
+      </w:r>
+      <w:r>
+        <w:rPr>
+          <w:lang w:val="en-US"/>
+        </w:rPr>
+        <w:t>‘</w:t>
+      </w:r>
+      <w:r>
+        <w:rPr>
+          <w:i/>
+          <w:iCs/>
+          <w:lang w:val="en-US"/>
+        </w:rPr>
+        <w:t>-6</w:t>
+      </w:r>
+      <w:r>
+        <w:rPr>
+          <w:lang w:val="en-US"/>
+        </w:rPr>
+        <w:t>’</w:t>
+      </w:r>
+      <w:r>
+        <w:rPr>
+          <w:lang w:val="en-US"/>
+        </w:rPr>
+        <w:t xml:space="preserve">, etc. There are also some </w:t>
+      </w:r>
+      <w:r>
+        <w:rPr>
+          <w:lang w:val="en-US"/>
+        </w:rPr>
+        <w:t>‘</w:t>
+      </w:r>
+      <w:r>
+        <w:rPr>
+          <w:i/>
+          <w:iCs/>
+          <w:lang w:val="en-US"/>
+        </w:rPr>
+        <w:t>0</w:t>
+      </w:r>
+      <w:r>
+        <w:rPr>
+          <w:lang w:val="en-US"/>
+        </w:rPr>
+        <w:t>’</w:t>
+      </w:r>
+      <w:r>
+        <w:rPr>
+          <w:lang w:val="en-US"/>
+        </w:rPr>
+        <w:t xml:space="preserve">s in there as well. One recommendation would be to lump </w:t>
       </w:r>
       <w:proofErr w:type="gramStart"/>
       <w:r>
@@ -4518,22 +4816,192 @@
         <w:rPr>
           <w:lang w:val="en-US"/>
         </w:rPr>
-        <w:t xml:space="preserve"> the values less than or equal to 0 into the `0` group.</w:t>
-      </w:r>
-      <w:r>
-        <w:rPr>
-          <w:lang w:val="en-US"/>
-        </w:rPr>
-        <w:t xml:space="preserve"> However, there is another problem with this column. For many of the `0` values, there are values of `0`, `1`, `2`, and `3` in the `</w:t>
-      </w:r>
-      <w:proofErr w:type="spellStart"/>
-      <w:r>
-        <w:rPr>
+        <w:t xml:space="preserve"> the values less than or equal to 0 into the </w:t>
+      </w:r>
+      <w:r>
+        <w:rPr>
+          <w:lang w:val="en-US"/>
+        </w:rPr>
+        <w:t>‘</w:t>
+      </w:r>
+      <w:r>
+        <w:rPr>
+          <w:i/>
+          <w:iCs/>
+          <w:lang w:val="en-US"/>
+        </w:rPr>
+        <w:t>0</w:t>
+      </w:r>
+      <w:r>
+        <w:rPr>
+          <w:lang w:val="en-US"/>
+        </w:rPr>
+        <w:t>’</w:t>
+      </w:r>
+      <w:r>
+        <w:rPr>
+          <w:lang w:val="en-US"/>
+        </w:rPr>
+        <w:t xml:space="preserve"> group.</w:t>
+      </w:r>
+      <w:r>
+        <w:rPr>
+          <w:lang w:val="en-US"/>
+        </w:rPr>
+        <w:t xml:space="preserve"> However, there is another problem with this column. For many of the </w:t>
+      </w:r>
+      <w:r>
+        <w:rPr>
+          <w:lang w:val="en-US"/>
+        </w:rPr>
+        <w:t>‘</w:t>
+      </w:r>
+      <w:r>
+        <w:rPr>
+          <w:i/>
+          <w:iCs/>
+          <w:lang w:val="en-US"/>
+        </w:rPr>
+        <w:t>0</w:t>
+      </w:r>
+      <w:r>
+        <w:rPr>
+          <w:lang w:val="en-US"/>
+        </w:rPr>
+        <w:t>’</w:t>
+      </w:r>
+      <w:r>
+        <w:rPr>
+          <w:lang w:val="en-US"/>
+        </w:rPr>
+        <w:t xml:space="preserve"> values, there are values of </w:t>
+      </w:r>
+      <w:r>
+        <w:rPr>
+          <w:lang w:val="en-US"/>
+        </w:rPr>
+        <w:t>‘</w:t>
+      </w:r>
+      <w:r>
+        <w:rPr>
+          <w:i/>
+          <w:iCs/>
+          <w:lang w:val="en-US"/>
+        </w:rPr>
+        <w:t>0</w:t>
+      </w:r>
+      <w:r>
+        <w:rPr>
+          <w:lang w:val="en-US"/>
+        </w:rPr>
+        <w:t>’</w:t>
+      </w:r>
+      <w:r>
+        <w:rPr>
+          <w:lang w:val="en-US"/>
+        </w:rPr>
+        <w:t xml:space="preserve">, </w:t>
+      </w:r>
+      <w:r>
+        <w:rPr>
+          <w:lang w:val="en-US"/>
+        </w:rPr>
+        <w:t>‘</w:t>
+      </w:r>
+      <w:r>
+        <w:rPr>
+          <w:i/>
+          <w:iCs/>
+          <w:lang w:val="en-US"/>
+        </w:rPr>
+        <w:t>1</w:t>
+      </w:r>
+      <w:r>
+        <w:rPr>
+          <w:lang w:val="en-US"/>
+        </w:rPr>
+        <w:t>’</w:t>
+      </w:r>
+      <w:r>
+        <w:rPr>
+          <w:lang w:val="en-US"/>
+        </w:rPr>
+        <w:t xml:space="preserve">, </w:t>
+      </w:r>
+      <w:r>
+        <w:rPr>
+          <w:lang w:val="en-US"/>
+        </w:rPr>
+        <w:t>‘</w:t>
+      </w:r>
+      <w:r>
+        <w:rPr>
+          <w:i/>
+          <w:iCs/>
+          <w:lang w:val="en-US"/>
+        </w:rPr>
+        <w:t>2</w:t>
+      </w:r>
+      <w:r>
+        <w:rPr>
+          <w:lang w:val="en-US"/>
+        </w:rPr>
+        <w:t>’</w:t>
+      </w:r>
+      <w:r>
+        <w:rPr>
+          <w:lang w:val="en-US"/>
+        </w:rPr>
+        <w:t xml:space="preserve">, and </w:t>
+      </w:r>
+      <w:r>
+        <w:rPr>
+          <w:lang w:val="en-US"/>
+        </w:rPr>
+        <w:t>‘</w:t>
+      </w:r>
+      <w:r>
+        <w:rPr>
+          <w:i/>
+          <w:iCs/>
+          <w:lang w:val="en-US"/>
+        </w:rPr>
+        <w:t>3</w:t>
+      </w:r>
+      <w:r>
+        <w:rPr>
+          <w:lang w:val="en-US"/>
+        </w:rPr>
+        <w:t>’</w:t>
+      </w:r>
+      <w:r>
+        <w:rPr>
+          <w:lang w:val="en-US"/>
+        </w:rPr>
+        <w:t xml:space="preserve"> in the </w:t>
+      </w:r>
+      <w:r>
+        <w:rPr>
+          <w:lang w:val="en-US"/>
+        </w:rPr>
+        <w:t>‘</w:t>
+      </w:r>
+      <w:proofErr w:type="spellStart"/>
+      <w:r>
+        <w:rPr>
+          <w:i/>
+          <w:iCs/>
           <w:lang w:val="en-US"/>
         </w:rPr>
         <w:t>menus_appeared</w:t>
       </w:r>
       <w:proofErr w:type="spellEnd"/>
+      <w:r>
+        <w:rPr>
+          <w:lang w:val="en-US"/>
+        </w:rPr>
+        <w:t>’</w:t>
+      </w:r>
       <w:r>
         <w:rPr>
           <w:lang w:val="en-US"/>
@@ -4570,11 +5038,19 @@
         <w:rPr>
           <w:lang w:val="en-US"/>
         </w:rPr>
-        <w:t>There are also issues between the `</w:t>
-      </w:r>
-      <w:proofErr w:type="spellStart"/>
-      <w:r>
-        <w:rPr>
+        <w:t xml:space="preserve">There are also issues between the </w:t>
+      </w:r>
+      <w:r>
+        <w:rPr>
+          <w:lang w:val="en-US"/>
+        </w:rPr>
+        <w:t>‘</w:t>
+      </w:r>
+      <w:proofErr w:type="spellStart"/>
+      <w:r>
+        <w:rPr>
+          <w:i/>
+          <w:iCs/>
           <w:lang w:val="en-US"/>
         </w:rPr>
         <w:t>first_appeared</w:t>
@@ -4584,11 +5060,25 @@
         <w:rPr>
           <w:lang w:val="en-US"/>
         </w:rPr>
-        <w:t>` and `</w:t>
-      </w:r>
-      <w:proofErr w:type="spellStart"/>
-      <w:r>
-        <w:rPr>
+        <w:t>’</w:t>
+      </w:r>
+      <w:r>
+        <w:rPr>
+          <w:lang w:val="en-US"/>
+        </w:rPr>
+        <w:t xml:space="preserve"> and </w:t>
+      </w:r>
+      <w:r>
+        <w:rPr>
+          <w:lang w:val="en-US"/>
+        </w:rPr>
+        <w:t>‘</w:t>
+      </w:r>
+      <w:proofErr w:type="spellStart"/>
+      <w:r>
+        <w:rPr>
+          <w:i/>
+          <w:iCs/>
           <w:lang w:val="en-US"/>
         </w:rPr>
         <w:t>last_appeared</w:t>
@@ -4598,11 +5088,25 @@
         <w:rPr>
           <w:lang w:val="en-US"/>
         </w:rPr>
-        <w:t>` columns. First, in the `</w:t>
-      </w:r>
-      <w:proofErr w:type="spellStart"/>
-      <w:r>
-        <w:rPr>
+        <w:t>’</w:t>
+      </w:r>
+      <w:r>
+        <w:rPr>
+          <w:lang w:val="en-US"/>
+        </w:rPr>
+        <w:t xml:space="preserve"> columns. First, in the </w:t>
+      </w:r>
+      <w:r>
+        <w:rPr>
+          <w:lang w:val="en-US"/>
+        </w:rPr>
+        <w:t>‘</w:t>
+      </w:r>
+      <w:proofErr w:type="spellStart"/>
+      <w:r>
+        <w:rPr>
+          <w:i/>
+          <w:iCs/>
           <w:lang w:val="en-US"/>
         </w:rPr>
         <w:t>first_appeared</w:t>
@@ -4612,11 +5116,103 @@
         <w:rPr>
           <w:lang w:val="en-US"/>
         </w:rPr>
-        <w:t>` column we have some values that don’t fit in. They are `0`, `1`, and `2928`. All other values in this column fall in the range between 1851 and 2012. There is a same problem in the `</w:t>
-      </w:r>
-      <w:proofErr w:type="spellStart"/>
-      <w:r>
-        <w:rPr>
+        <w:t>’</w:t>
+      </w:r>
+      <w:r>
+        <w:rPr>
+          <w:lang w:val="en-US"/>
+        </w:rPr>
+        <w:t xml:space="preserve"> column we have some values that don’t fit in. They are </w:t>
+      </w:r>
+      <w:r>
+        <w:rPr>
+          <w:lang w:val="en-US"/>
+        </w:rPr>
+        <w:t>‘</w:t>
+      </w:r>
+      <w:r>
+        <w:rPr>
+          <w:i/>
+          <w:iCs/>
+          <w:lang w:val="en-US"/>
+        </w:rPr>
+        <w:t>0</w:t>
+      </w:r>
+      <w:r>
+        <w:rPr>
+          <w:lang w:val="en-US"/>
+        </w:rPr>
+        <w:t>’</w:t>
+      </w:r>
+      <w:r>
+        <w:rPr>
+          <w:lang w:val="en-US"/>
+        </w:rPr>
+        <w:t xml:space="preserve">, </w:t>
+      </w:r>
+      <w:r>
+        <w:rPr>
+          <w:lang w:val="en-US"/>
+        </w:rPr>
+        <w:t>‘</w:t>
+      </w:r>
+      <w:r>
+        <w:rPr>
+          <w:i/>
+          <w:iCs/>
+          <w:lang w:val="en-US"/>
+        </w:rPr>
+        <w:t>1</w:t>
+      </w:r>
+      <w:r>
+        <w:rPr>
+          <w:lang w:val="en-US"/>
+        </w:rPr>
+        <w:t>’</w:t>
+      </w:r>
+      <w:r>
+        <w:rPr>
+          <w:lang w:val="en-US"/>
+        </w:rPr>
+        <w:t xml:space="preserve">, and </w:t>
+      </w:r>
+      <w:r>
+        <w:rPr>
+          <w:lang w:val="en-US"/>
+        </w:rPr>
+        <w:t>‘</w:t>
+      </w:r>
+      <w:r>
+        <w:rPr>
+          <w:i/>
+          <w:iCs/>
+          <w:lang w:val="en-US"/>
+        </w:rPr>
+        <w:t>2928</w:t>
+      </w:r>
+      <w:r>
+        <w:rPr>
+          <w:lang w:val="en-US"/>
+        </w:rPr>
+        <w:t>’</w:t>
+      </w:r>
+      <w:r>
+        <w:rPr>
+          <w:lang w:val="en-US"/>
+        </w:rPr>
+        <w:t xml:space="preserve">. All other values in this column fall in the range between 1851 and 2012. There is a same problem in the </w:t>
+      </w:r>
+      <w:r>
+        <w:rPr>
+          <w:lang w:val="en-US"/>
+        </w:rPr>
+        <w:t>‘</w:t>
+      </w:r>
+      <w:proofErr w:type="spellStart"/>
+      <w:r>
+        <w:rPr>
+          <w:i/>
+          <w:iCs/>
           <w:lang w:val="en-US"/>
         </w:rPr>
         <w:t>last_appeared</w:t>
@@ -4626,11 +5222,25 @@
         <w:rPr>
           <w:lang w:val="en-US"/>
         </w:rPr>
-        <w:t>` column. Furthermore, upon some testing of the values, we’ve discovered that some values in the `</w:t>
-      </w:r>
-      <w:proofErr w:type="spellStart"/>
-      <w:r>
-        <w:rPr>
+        <w:t>’</w:t>
+      </w:r>
+      <w:r>
+        <w:rPr>
+          <w:lang w:val="en-US"/>
+        </w:rPr>
+        <w:t xml:space="preserve"> column. Furthermore, upon some testing of the values, we’ve discovered that some values in the </w:t>
+      </w:r>
+      <w:r>
+        <w:rPr>
+          <w:lang w:val="en-US"/>
+        </w:rPr>
+        <w:t>‘</w:t>
+      </w:r>
+      <w:proofErr w:type="spellStart"/>
+      <w:r>
+        <w:rPr>
+          <w:i/>
+          <w:iCs/>
           <w:lang w:val="en-US"/>
         </w:rPr>
         <w:t>first_appeared</w:t>
@@ -4640,11 +5250,25 @@
         <w:rPr>
           <w:lang w:val="en-US"/>
         </w:rPr>
-        <w:t>` column are greater than those in the `</w:t>
-      </w:r>
-      <w:proofErr w:type="spellStart"/>
-      <w:r>
-        <w:rPr>
+        <w:t>’</w:t>
+      </w:r>
+      <w:r>
+        <w:rPr>
+          <w:lang w:val="en-US"/>
+        </w:rPr>
+        <w:t xml:space="preserve"> column are greater than those in the </w:t>
+      </w:r>
+      <w:r>
+        <w:rPr>
+          <w:lang w:val="en-US"/>
+        </w:rPr>
+        <w:t>‘</w:t>
+      </w:r>
+      <w:proofErr w:type="spellStart"/>
+      <w:r>
+        <w:rPr>
+          <w:i/>
+          <w:iCs/>
           <w:lang w:val="en-US"/>
         </w:rPr>
         <w:t>last_appeared</w:t>
@@ -4654,7 +5278,13 @@
         <w:rPr>
           <w:lang w:val="en-US"/>
         </w:rPr>
-        <w:t>` column. Granted, there aren’t that many that comprise this violation.</w:t>
+        <w:t>’</w:t>
+      </w:r>
+      <w:r>
+        <w:rPr>
+          <w:lang w:val="en-US"/>
+        </w:rPr>
+        <w:t xml:space="preserve"> column. Granted, there aren’t that many that comprise this violation.</w:t>
       </w:r>
     </w:p>
     <w:p>
@@ -4681,11 +5311,19 @@
           <w:lang w:val="en-US"/>
         </w:rPr>
         <w:tab/>
-        <w:t>And finally, there are some issues in the `</w:t>
-      </w:r>
-      <w:proofErr w:type="spellStart"/>
-      <w:r>
-        <w:rPr>
+        <w:t xml:space="preserve">And finally, there are some issues in the </w:t>
+      </w:r>
+      <w:r>
+        <w:rPr>
+          <w:lang w:val="en-US"/>
+        </w:rPr>
+        <w:t>‘</w:t>
+      </w:r>
+      <w:proofErr w:type="spellStart"/>
+      <w:r>
+        <w:rPr>
+          <w:i/>
+          <w:iCs/>
           <w:lang w:val="en-US"/>
         </w:rPr>
         <w:t>lowest_price</w:t>
@@ -4695,11 +5333,25 @@
         <w:rPr>
           <w:lang w:val="en-US"/>
         </w:rPr>
-        <w:t>` and `</w:t>
-      </w:r>
-      <w:proofErr w:type="spellStart"/>
-      <w:r>
-        <w:rPr>
+        <w:t>’</w:t>
+      </w:r>
+      <w:r>
+        <w:rPr>
+          <w:lang w:val="en-US"/>
+        </w:rPr>
+        <w:t xml:space="preserve"> and </w:t>
+      </w:r>
+      <w:r>
+        <w:rPr>
+          <w:lang w:val="en-US"/>
+        </w:rPr>
+        <w:t>‘</w:t>
+      </w:r>
+      <w:proofErr w:type="spellStart"/>
+      <w:r>
+        <w:rPr>
+          <w:i/>
+          <w:iCs/>
           <w:lang w:val="en-US"/>
         </w:rPr>
         <w:t>highest_price</w:t>
@@ -4709,17 +5361,31 @@
         <w:rPr>
           <w:lang w:val="en-US"/>
         </w:rPr>
-        <w:t xml:space="preserve">` columns. </w:t>
-      </w:r>
-      <w:r>
-        <w:rPr>
-          <w:lang w:val="en-US"/>
-        </w:rPr>
-        <w:t>Mainly, we have some quite a bit of blank rows there for each column. However, we’ve test to see if there are any violations in the data like `</w:t>
-      </w:r>
-      <w:proofErr w:type="spellStart"/>
-      <w:r>
-        <w:rPr>
+        <w:t>’</w:t>
+      </w:r>
+      <w:r>
+        <w:rPr>
+          <w:lang w:val="en-US"/>
+        </w:rPr>
+        <w:t xml:space="preserve"> columns. </w:t>
+      </w:r>
+      <w:r>
+        <w:rPr>
+          <w:lang w:val="en-US"/>
+        </w:rPr>
+        <w:t xml:space="preserve">Mainly, we have some quite a bit of blank rows there for each column. However, we’ve test to see if there are any violations in the data like </w:t>
+      </w:r>
+      <w:r>
+        <w:rPr>
+          <w:lang w:val="en-US"/>
+        </w:rPr>
+        <w:t>‘</w:t>
+      </w:r>
+      <w:proofErr w:type="spellStart"/>
+      <w:r>
+        <w:rPr>
+          <w:i/>
+          <w:iCs/>
           <w:lang w:val="en-US"/>
         </w:rPr>
         <w:t>lowest_price</w:t>
@@ -4729,11 +5395,25 @@
         <w:rPr>
           <w:lang w:val="en-US"/>
         </w:rPr>
-        <w:t>` greater than `</w:t>
-      </w:r>
-      <w:proofErr w:type="spellStart"/>
-      <w:r>
-        <w:rPr>
+        <w:t>’</w:t>
+      </w:r>
+      <w:r>
+        <w:rPr>
+          <w:lang w:val="en-US"/>
+        </w:rPr>
+        <w:t xml:space="preserve"> greater than </w:t>
+      </w:r>
+      <w:r>
+        <w:rPr>
+          <w:lang w:val="en-US"/>
+        </w:rPr>
+        <w:t>‘</w:t>
+      </w:r>
+      <w:proofErr w:type="spellStart"/>
+      <w:r>
+        <w:rPr>
+          <w:i/>
+          <w:iCs/>
           <w:lang w:val="en-US"/>
         </w:rPr>
         <w:t>highest_price</w:t>
@@ -4743,7 +5423,13 @@
         <w:rPr>
           <w:lang w:val="en-US"/>
         </w:rPr>
-        <w:t xml:space="preserve">` or if there are values in another while there are blanks in one but there weren’t such violations here. </w:t>
+        <w:t>’</w:t>
+      </w:r>
+      <w:r>
+        <w:rPr>
+          <w:lang w:val="en-US"/>
+        </w:rPr>
+        <w:t xml:space="preserve"> or if there are values in another while there are blanks in one but there weren’t such violations here. </w:t>
       </w:r>
     </w:p>
     <w:p>

</xml_diff>

<commit_message>
Added details and screenshot to openrefine section
</commit_message>
<xml_diff>
--- a/Report.docx
+++ b/Report.docx
@@ -47,7 +47,19 @@
         <w:rPr>
           <w:kern w:val="48"/>
         </w:rPr>
-        <w:t>What's On The Menu?</w:t>
+        <w:t>What</w:t>
+      </w:r>
+      <w:r>
+        <w:rPr>
+          <w:kern w:val="48"/>
+        </w:rPr>
+        <w:t>’</w:t>
+      </w:r>
+      <w:r>
+        <w:rPr>
+          <w:kern w:val="48"/>
+        </w:rPr>
+        <w:t>s On The Menu?</w:t>
       </w:r>
     </w:p>
     <w:p>
@@ -299,7 +311,13 @@
         <w:t xml:space="preserve"> </w:t>
       </w:r>
       <w:r>
-        <w:t>Data cleansing is one of the most important and most time-consuming steps in data science projects. The final project aims to use various tools and techniques covered in this course, together in an end-to-end data cleaning workflow. All knowledge obtained in this course will be applied for New York Public Library’s crowd-sourced historical menus dataset.</w:t>
+        <w:t>Data cleansing is one of the most important and most time-consuming steps in data science projects. The final project aims to use various tools and techniques covered in this course, together in an end-to-end data cleaning workflow. All knowledge obtained in this course will be applied for New York Public Library</w:t>
+      </w:r>
+      <w:r>
+        <w:t>’</w:t>
+      </w:r>
+      <w:r>
+        <w:t>s crowd-sourced historical menus dataset.</w:t>
       </w:r>
     </w:p>
     <w:p>
@@ -1077,7 +1095,13 @@
         <w:rPr>
           <w:lang w:val="en-US"/>
         </w:rPr>
-        <w:t xml:space="preserve"> ‘</w:t>
+        <w:t xml:space="preserve"> </w:t>
+      </w:r>
+      <w:r>
+        <w:rPr>
+          <w:lang w:val="en-US"/>
+        </w:rPr>
+        <w:t>‘</w:t>
       </w:r>
       <w:r>
         <w:rPr>
@@ -1091,7 +1115,19 @@
         <w:rPr>
           <w:lang w:val="en-US"/>
         </w:rPr>
-        <w:t>’, ‘</w:t>
+        <w:t>’</w:t>
+      </w:r>
+      <w:r>
+        <w:rPr>
+          <w:lang w:val="en-US"/>
+        </w:rPr>
+        <w:t xml:space="preserve">, </w:t>
+      </w:r>
+      <w:r>
+        <w:rPr>
+          <w:lang w:val="en-US"/>
+        </w:rPr>
+        <w:t>‘</w:t>
       </w:r>
       <w:r>
         <w:rPr>
@@ -1100,13 +1136,28 @@
           <w:u w:val="single"/>
           <w:lang w:val="en-US"/>
         </w:rPr>
-        <w:t>language’</w:t>
-      </w:r>
-      <w:r>
-        <w:rPr>
-          <w:lang w:val="en-US"/>
-        </w:rPr>
-        <w:t>, ‘</w:t>
+        <w:t>language</w:t>
+      </w:r>
+      <w:r>
+        <w:rPr>
+          <w:i/>
+          <w:iCs/>
+          <w:u w:val="single"/>
+          <w:lang w:val="en-US"/>
+        </w:rPr>
+        <w:t>’</w:t>
+      </w:r>
+      <w:r>
+        <w:rPr>
+          <w:lang w:val="en-US"/>
+        </w:rPr>
+        <w:t xml:space="preserve">, </w:t>
+      </w:r>
+      <w:r>
+        <w:rPr>
+          <w:lang w:val="en-US"/>
+        </w:rPr>
+        <w:t>‘</w:t>
       </w:r>
       <w:proofErr w:type="spellStart"/>
       <w:r>
@@ -1128,21 +1179,51 @@
         <w:rPr>
           <w:lang w:val="en-US"/>
         </w:rPr>
-        <w:t xml:space="preserve">’ do not have any values and can be deleted. </w:t>
-      </w:r>
-    </w:p>
-    <w:p>
-      <w:pPr>
-        <w:pStyle w:val="BodyText"/>
-        <w:rPr>
-          <w:lang w:val="en-US"/>
-        </w:rPr>
-      </w:pPr>
-      <w:r>
-        <w:rPr>
-          <w:lang w:val="en-US"/>
-        </w:rPr>
-        <w:t xml:space="preserve">The ‘id’ column has all unique numeric values. </w:t>
+        <w:t>’</w:t>
+      </w:r>
+      <w:r>
+        <w:rPr>
+          <w:lang w:val="en-US"/>
+        </w:rPr>
+        <w:t xml:space="preserve"> do not have any values and can be deleted. </w:t>
+      </w:r>
+    </w:p>
+    <w:p>
+      <w:pPr>
+        <w:pStyle w:val="BodyText"/>
+        <w:rPr>
+          <w:lang w:val="en-US"/>
+        </w:rPr>
+      </w:pPr>
+      <w:r>
+        <w:rPr>
+          <w:lang w:val="en-US"/>
+        </w:rPr>
+        <w:t xml:space="preserve">The </w:t>
+      </w:r>
+      <w:r>
+        <w:rPr>
+          <w:lang w:val="en-US"/>
+        </w:rPr>
+        <w:t>‘</w:t>
+      </w:r>
+      <w:r>
+        <w:rPr>
+          <w:lang w:val="en-US"/>
+        </w:rPr>
+        <w:t>id</w:t>
+      </w:r>
+      <w:r>
+        <w:rPr>
+          <w:lang w:val="en-US"/>
+        </w:rPr>
+        <w:t>’</w:t>
+      </w:r>
+      <w:r>
+        <w:rPr>
+          <w:lang w:val="en-US"/>
+        </w:rPr>
+        <w:t xml:space="preserve"> column has all unique numeric values. </w:t>
       </w:r>
       <w:proofErr w:type="gramStart"/>
       <w:r>
@@ -1170,7 +1251,13 @@
         <w:rPr>
           <w:lang w:val="en-US"/>
         </w:rPr>
-        <w:t>The ‘</w:t>
+        <w:t xml:space="preserve">The </w:t>
+      </w:r>
+      <w:r>
+        <w:rPr>
+          <w:lang w:val="en-US"/>
+        </w:rPr>
+        <w:t>‘</w:t>
       </w:r>
       <w:r>
         <w:rPr>
@@ -1184,35 +1271,69 @@
         <w:rPr>
           <w:lang w:val="en-US"/>
         </w:rPr>
-        <w:t xml:space="preserve">’ column has only 3197 non-empty values. There also placeholders for missing value, e.g., </w:t>
-      </w:r>
-      <w:r>
-        <w:rPr>
-          <w:i/>
-          <w:iCs/>
-          <w:lang w:val="en-US"/>
-        </w:rPr>
-        <w:t>‘[Restaurant name and/or location not given]</w:t>
-      </w:r>
-      <w:r>
-        <w:rPr>
-          <w:lang w:val="en-US"/>
-        </w:rPr>
-        <w:t xml:space="preserve">’ or </w:t>
-      </w:r>
-      <w:r>
-        <w:rPr>
-          <w:i/>
-          <w:iCs/>
-          <w:lang w:val="en-US"/>
-        </w:rPr>
-        <w:t>‘[Not given]</w:t>
-      </w:r>
-      <w:r>
-        <w:rPr>
-          <w:lang w:val="en-US"/>
-        </w:rPr>
-        <w:t>’. There are a lot of names</w:t>
+        <w:t>’</w:t>
+      </w:r>
+      <w:r>
+        <w:rPr>
+          <w:lang w:val="en-US"/>
+        </w:rPr>
+        <w:t xml:space="preserve"> column has only 3197 non-empty values. There also placeholders for missing value, e.g., </w:t>
+      </w:r>
+      <w:r>
+        <w:rPr>
+          <w:i/>
+          <w:iCs/>
+          <w:lang w:val="en-US"/>
+        </w:rPr>
+        <w:t>‘</w:t>
+      </w:r>
+      <w:r>
+        <w:rPr>
+          <w:i/>
+          <w:iCs/>
+          <w:lang w:val="en-US"/>
+        </w:rPr>
+        <w:t>[Restaurant name and/or location not given]</w:t>
+      </w:r>
+      <w:r>
+        <w:rPr>
+          <w:lang w:val="en-US"/>
+        </w:rPr>
+        <w:t>’</w:t>
+      </w:r>
+      <w:r>
+        <w:rPr>
+          <w:lang w:val="en-US"/>
+        </w:rPr>
+        <w:t xml:space="preserve"> or </w:t>
+      </w:r>
+      <w:r>
+        <w:rPr>
+          <w:i/>
+          <w:iCs/>
+          <w:lang w:val="en-US"/>
+        </w:rPr>
+        <w:t>‘</w:t>
+      </w:r>
+      <w:r>
+        <w:rPr>
+          <w:i/>
+          <w:iCs/>
+          <w:lang w:val="en-US"/>
+        </w:rPr>
+        <w:t>[Not given]</w:t>
+      </w:r>
+      <w:r>
+        <w:rPr>
+          <w:lang w:val="en-US"/>
+        </w:rPr>
+        <w:t>’</w:t>
+      </w:r>
+      <w:r>
+        <w:rPr>
+          <w:lang w:val="en-US"/>
+        </w:rPr>
+        <w:t>. There are a lot of names</w:t>
       </w:r>
       <w:r>
         <w:rPr>
@@ -1232,21 +1353,39 @@
         <w:rPr>
           <w:lang w:val="en-US"/>
         </w:rPr>
-        <w:t xml:space="preserve"> but due to extra spaces, punctuations, different order of words, typos, diacritical mars they don’t match exactly. </w:t>
-      </w:r>
-    </w:p>
-    <w:p>
-      <w:pPr>
-        <w:pStyle w:val="BodyText"/>
-        <w:rPr>
-          <w:lang w:val="en-US"/>
-        </w:rPr>
-      </w:pPr>
-      <w:r>
-        <w:rPr>
-          <w:lang w:val="en-US"/>
-        </w:rPr>
-        <w:t>The ‘</w:t>
+        <w:t xml:space="preserve"> but due to extra spaces, punctuations, different order of words, typos, diacritical mars they don</w:t>
+      </w:r>
+      <w:r>
+        <w:rPr>
+          <w:lang w:val="en-US"/>
+        </w:rPr>
+        <w:t>’</w:t>
+      </w:r>
+      <w:r>
+        <w:rPr>
+          <w:lang w:val="en-US"/>
+        </w:rPr>
+        <w:t xml:space="preserve">t match exactly. </w:t>
+      </w:r>
+    </w:p>
+    <w:p>
+      <w:pPr>
+        <w:pStyle w:val="BodyText"/>
+        <w:rPr>
+          <w:lang w:val="en-US"/>
+        </w:rPr>
+      </w:pPr>
+      <w:r>
+        <w:rPr>
+          <w:lang w:val="en-US"/>
+        </w:rPr>
+        <w:t xml:space="preserve">The </w:t>
+      </w:r>
+      <w:r>
+        <w:rPr>
+          <w:lang w:val="en-US"/>
+        </w:rPr>
+        <w:t>‘</w:t>
       </w:r>
       <w:r>
         <w:rPr>
@@ -1260,7 +1399,19 @@
         <w:rPr>
           <w:lang w:val="en-US"/>
         </w:rPr>
-        <w:t>’ column has 15984 non-empty values, and these values have similar issues as ‘</w:t>
+        <w:t>’</w:t>
+      </w:r>
+      <w:r>
+        <w:rPr>
+          <w:lang w:val="en-US"/>
+        </w:rPr>
+        <w:t xml:space="preserve"> column has 15984 non-empty values, and these values have similar issues as </w:t>
+      </w:r>
+      <w:r>
+        <w:rPr>
+          <w:lang w:val="en-US"/>
+        </w:rPr>
+        <w:t>‘</w:t>
       </w:r>
       <w:r>
         <w:rPr>
@@ -1275,21 +1426,33 @@
         <w:rPr>
           <w:lang w:val="en-US"/>
         </w:rPr>
-        <w:t xml:space="preserve">’ column. Also, some of the values are just question marks. </w:t>
-      </w:r>
-    </w:p>
-    <w:p>
-      <w:pPr>
-        <w:pStyle w:val="BodyText"/>
-        <w:rPr>
-          <w:lang w:val="en-US"/>
-        </w:rPr>
-      </w:pPr>
-      <w:r>
-        <w:rPr>
-          <w:lang w:val="en-US"/>
-        </w:rPr>
-        <w:t>The ‘</w:t>
+        <w:t>’</w:t>
+      </w:r>
+      <w:r>
+        <w:rPr>
+          <w:lang w:val="en-US"/>
+        </w:rPr>
+        <w:t xml:space="preserve"> column. Also, some of the values are just question marks. </w:t>
+      </w:r>
+    </w:p>
+    <w:p>
+      <w:pPr>
+        <w:pStyle w:val="BodyText"/>
+        <w:rPr>
+          <w:lang w:val="en-US"/>
+        </w:rPr>
+      </w:pPr>
+      <w:r>
+        <w:rPr>
+          <w:lang w:val="en-US"/>
+        </w:rPr>
+        <w:t xml:space="preserve">The </w:t>
+      </w:r>
+      <w:r>
+        <w:rPr>
+          <w:lang w:val="en-US"/>
+        </w:rPr>
+        <w:t>‘</w:t>
       </w:r>
       <w:r>
         <w:rPr>
@@ -1303,7 +1466,13 @@
         <w:rPr>
           <w:lang w:val="en-US"/>
         </w:rPr>
-        <w:t xml:space="preserve">’ column has 8154 non-empty values. The values for this column can be grouped into different buckets such as </w:t>
+        <w:t>’</w:t>
+      </w:r>
+      <w:r>
+        <w:rPr>
+          <w:lang w:val="en-US"/>
+        </w:rPr>
+        <w:t xml:space="preserve"> column has 8154 non-empty values. The values for this column can be grouped into different buckets such as </w:t>
       </w:r>
       <w:r>
         <w:rPr>
@@ -1355,7 +1524,13 @@
         <w:rPr>
           <w:lang w:val="en-US"/>
         </w:rPr>
-        <w:t>, ‘</w:t>
+        <w:t xml:space="preserve">, </w:t>
+      </w:r>
+      <w:r>
+        <w:rPr>
+          <w:lang w:val="en-US"/>
+        </w:rPr>
+        <w:t>‘</w:t>
       </w:r>
       <w:r>
         <w:rPr>
@@ -1369,7 +1544,13 @@
         <w:rPr>
           <w:lang w:val="en-US"/>
         </w:rPr>
-        <w:t xml:space="preserve">’ etc. Also, some of these values are written in different language e.g., French or German, and depends on the use case can be grouped together. The values such as </w:t>
+        <w:t>’</w:t>
+      </w:r>
+      <w:r>
+        <w:rPr>
+          <w:lang w:val="en-US"/>
+        </w:rPr>
+        <w:t xml:space="preserve"> etc. Also, some of these values are written in different language e.g., French or German, and depends on the use case can be grouped together. The values such as </w:t>
       </w:r>
       <w:r>
         <w:rPr>
@@ -1485,7 +1666,13 @@
         <w:rPr>
           <w:lang w:val="en-US"/>
         </w:rPr>
-        <w:t xml:space="preserve">’ </w:t>
+        <w:t>’</w:t>
+      </w:r>
+      <w:r>
+        <w:rPr>
+          <w:lang w:val="en-US"/>
+        </w:rPr>
+        <w:t xml:space="preserve"> </w:t>
       </w:r>
       <w:r>
         <w:rPr>
@@ -2124,7 +2311,19 @@
         <w:rPr>
           <w:lang w:val="en-US"/>
         </w:rPr>
-        <w:t>’, ‘</w:t>
+        <w:t>’</w:t>
+      </w:r>
+      <w:r>
+        <w:rPr>
+          <w:lang w:val="en-US"/>
+        </w:rPr>
+        <w:t xml:space="preserve">, </w:t>
+      </w:r>
+      <w:r>
+        <w:rPr>
+          <w:lang w:val="en-US"/>
+        </w:rPr>
+        <w:t>‘</w:t>
       </w:r>
       <w:r>
         <w:rPr>
@@ -3668,7 +3867,21 @@
         <w:rPr>
           <w:lang w:val="en-US"/>
         </w:rPr>
-        <w:t xml:space="preserve"> column has 1240821 blank rows, which means that the vast majority of the rows are blank. It may be worth excluding this column.</w:t>
+        <w:t xml:space="preserve"> column has 1240821 blank rows, which means that </w:t>
+      </w:r>
+      <w:proofErr w:type="gramStart"/>
+      <w:r>
+        <w:rPr>
+          <w:lang w:val="en-US"/>
+        </w:rPr>
+        <w:t>the vast majority of</w:t>
+      </w:r>
+      <w:proofErr w:type="gramEnd"/>
+      <w:r>
+        <w:rPr>
+          <w:lang w:val="en-US"/>
+        </w:rPr>
+        <w:t xml:space="preserve"> the rows are blank. It may be worth excluding this column.</w:t>
       </w:r>
     </w:p>
     <w:p>
@@ -4046,7 +4259,19 @@
         <w:t>’</w:t>
       </w:r>
       <w:r>
-        <w:t xml:space="preserve"> file has data about dishes that have appeared or didn't appear in menus since 1851. In particular, it contains data about the dish's name, its description, how many times and in how many menus it appeared, when it appeared first and last, and its lowest and highest price. This dataset contains 423,397 observations of 9 variables. The variables are as follows:</w:t>
+        <w:t xml:space="preserve"> file has data about dishes that have appeared or didn</w:t>
+      </w:r>
+      <w:r>
+        <w:t>’</w:t>
+      </w:r>
+      <w:r>
+        <w:t>t appear in menus since 1851. In particular, it contains data about the dish</w:t>
+      </w:r>
+      <w:r>
+        <w:t>’</w:t>
+      </w:r>
+      <w:r>
+        <w:t>s name, its description, how many times and in how many menus it appeared, when it appeared first and last, and its lowest and highest price. This dataset contains 423,397 observations of 9 variables. The variables are as follows:</w:t>
       </w:r>
     </w:p>
     <w:p>
@@ -4844,7 +5069,19 @@
         <w:rPr>
           <w:lang w:val="en-US"/>
         </w:rPr>
-        <w:t xml:space="preserve"> column. This doesn’t make sense. How could a dish appear 0 times but appear 1 time in a menu? Maybe these 2 columns could be merged into 1?</w:t>
+        <w:t xml:space="preserve"> column. This doesn</w:t>
+      </w:r>
+      <w:r>
+        <w:rPr>
+          <w:lang w:val="en-US"/>
+        </w:rPr>
+        <w:t>’</w:t>
+      </w:r>
+      <w:r>
+        <w:rPr>
+          <w:lang w:val="en-US"/>
+        </w:rPr>
+        <w:t>t make sense. How could a dish appear 0 times but appear 1 time in a menu? Maybe these 2 columns could be merged into 1?</w:t>
       </w:r>
     </w:p>
     <w:p>
@@ -4960,7 +5197,19 @@
         <w:rPr>
           <w:lang w:val="en-US"/>
         </w:rPr>
-        <w:t xml:space="preserve"> column we have some values that don’t fit in. They are </w:t>
+        <w:t xml:space="preserve"> column we have some values that don</w:t>
+      </w:r>
+      <w:r>
+        <w:rPr>
+          <w:lang w:val="en-US"/>
+        </w:rPr>
+        <w:t>’</w:t>
+      </w:r>
+      <w:r>
+        <w:rPr>
+          <w:lang w:val="en-US"/>
+        </w:rPr>
+        <w:t xml:space="preserve">t fit in. They are </w:t>
       </w:r>
       <w:r>
         <w:rPr>
@@ -5066,7 +5315,19 @@
         <w:rPr>
           <w:lang w:val="en-US"/>
         </w:rPr>
-        <w:t xml:space="preserve"> column. Furthermore, upon some testing of the values, we’ve discovered that some values in the </w:t>
+        <w:t xml:space="preserve"> column. Furthermore, upon some testing of the values, we</w:t>
+      </w:r>
+      <w:r>
+        <w:rPr>
+          <w:lang w:val="en-US"/>
+        </w:rPr>
+        <w:t>’</w:t>
+      </w:r>
+      <w:r>
+        <w:rPr>
+          <w:lang w:val="en-US"/>
+        </w:rPr>
+        <w:t xml:space="preserve">ve discovered that some values in the </w:t>
       </w:r>
       <w:r>
         <w:rPr>
@@ -5122,7 +5383,19 @@
         <w:rPr>
           <w:lang w:val="en-US"/>
         </w:rPr>
-        <w:t xml:space="preserve"> column. Granted, there aren’t that many that comprise this violation.</w:t>
+        <w:t xml:space="preserve"> column. Granted, there aren</w:t>
+      </w:r>
+      <w:r>
+        <w:rPr>
+          <w:lang w:val="en-US"/>
+        </w:rPr>
+        <w:t>’</w:t>
+      </w:r>
+      <w:r>
+        <w:rPr>
+          <w:lang w:val="en-US"/>
+        </w:rPr>
+        <w:t>t that many that comprise this violation.</w:t>
       </w:r>
     </w:p>
     <w:p>
@@ -5211,7 +5484,19 @@
         <w:rPr>
           <w:lang w:val="en-US"/>
         </w:rPr>
-        <w:t xml:space="preserve">Mainly, we have some quite a bit of blank rows there for each column. However, we’ve test to see if there are any violations in the data like </w:t>
+        <w:t>Mainly, we have some quite a bit of blank rows there for each column. However, we</w:t>
+      </w:r>
+      <w:r>
+        <w:rPr>
+          <w:lang w:val="en-US"/>
+        </w:rPr>
+        <w:t>’</w:t>
+      </w:r>
+      <w:r>
+        <w:rPr>
+          <w:lang w:val="en-US"/>
+        </w:rPr>
+        <w:t xml:space="preserve">ve test to see if there are any violations in the data like </w:t>
       </w:r>
       <w:r>
         <w:rPr>
@@ -5267,7 +5552,19 @@
         <w:rPr>
           <w:lang w:val="en-US"/>
         </w:rPr>
-        <w:t xml:space="preserve"> or if there are values in another while there are blanks in one but there weren’t such violations here. </w:t>
+        <w:t xml:space="preserve"> or if there are values in another while there are blanks in one but there weren</w:t>
+      </w:r>
+      <w:r>
+        <w:rPr>
+          <w:lang w:val="en-US"/>
+        </w:rPr>
+        <w:t>’</w:t>
+      </w:r>
+      <w:r>
+        <w:rPr>
+          <w:lang w:val="en-US"/>
+        </w:rPr>
+        <w:t xml:space="preserve">t such violations here. </w:t>
       </w:r>
     </w:p>
     <w:p>
@@ -5294,7 +5591,19 @@
           <w:lang w:val="en-US"/>
         </w:rPr>
         <w:tab/>
-        <w:t>Some use cases for this data would be in the space of restaurant entrepreneurs. Before a restaurant offers a dish, it could look at this dataset to see if a similar dish has been in the menus and how popular it is, as well as the price at which it’s been offered</w:t>
+        <w:t>Some use cases for this data would be in the space of restaurant entrepreneurs. Before a restaurant offers a dish, it could look at this dataset to see if a similar dish has been in the menus and how popular it is, as well as the price at which it</w:t>
+      </w:r>
+      <w:r>
+        <w:rPr>
+          <w:lang w:val="en-US"/>
+        </w:rPr>
+        <w:t>’</w:t>
+      </w:r>
+      <w:r>
+        <w:rPr>
+          <w:lang w:val="en-US"/>
+        </w:rPr>
+        <w:t>s been offered</w:t>
       </w:r>
       <w:r>
         <w:rPr>
@@ -5380,63 +5689,1482 @@
       <w:pPr>
         <w:pStyle w:val="BodyText"/>
         <w:rPr>
-          <w:color w:val="FF0000"/>
-        </w:rPr>
-      </w:pPr>
-      <w:r>
-        <w:rPr>
-          <w:color w:val="FF0000"/>
-        </w:rPr>
-        <w:t xml:space="preserve">In this first hands-on part of the project, you should use </w:t>
-      </w:r>
-      <w:proofErr w:type="spellStart"/>
-      <w:r>
-        <w:rPr>
-          <w:color w:val="FF0000"/>
+          <w:color w:val="000000" w:themeColor="text1"/>
+          <w:lang w:val="en-US"/>
+        </w:rPr>
+      </w:pPr>
+      <w:r>
+        <w:rPr>
+          <w:color w:val="000000" w:themeColor="text1"/>
+          <w:lang w:val="en-US"/>
+        </w:rPr>
+        <w:t xml:space="preserve">We use </w:t>
+      </w:r>
+      <w:proofErr w:type="spellStart"/>
+      <w:r>
+        <w:rPr>
+          <w:color w:val="000000" w:themeColor="text1"/>
+          <w:lang w:val="en-US"/>
         </w:rPr>
         <w:t>OpenRefine</w:t>
       </w:r>
       <w:proofErr w:type="spellEnd"/>
       <w:r>
         <w:rPr>
-          <w:color w:val="FF0000"/>
-        </w:rPr>
-        <w:t xml:space="preserve"> to clean the chosen dataset—either (a) or (b) or your own (c)—as much as needed for the use case. Document the process and result of this phase, both in narrative form along with supplementary information (e.g., which columns were cleaned and what changes were made?). Can you quantify the results of your efforts? Also, provide provenance </w:t>
-      </w:r>
-      <w:r>
-        <w:rPr>
-          <w:color w:val="FF0000"/>
-        </w:rPr>
+          <w:color w:val="000000" w:themeColor="text1"/>
+          <w:lang w:val="en-US"/>
+        </w:rPr>
+        <w:t xml:space="preserve"> version 3.1 to clean the dataset. Each file was cleaned separately.</w:t>
+      </w:r>
+    </w:p>
+    <w:p>
+      <w:pPr>
+        <w:pStyle w:val="BodyText"/>
+        <w:rPr>
+          <w:color w:val="000000" w:themeColor="text1"/>
+          <w:lang w:val="en-US"/>
+        </w:rPr>
+      </w:pPr>
+    </w:p>
+    <w:p>
+      <w:pPr>
+        <w:pStyle w:val="Heading2"/>
+      </w:pPr>
+      <w:r>
         <w:lastRenderedPageBreak/>
-        <w:t xml:space="preserve">information from </w:t>
-      </w:r>
-      <w:proofErr w:type="spellStart"/>
-      <w:r>
-        <w:rPr>
-          <w:color w:val="FF0000"/>
-        </w:rPr>
+        <w:t>Menu file</w:t>
+      </w:r>
+    </w:p>
+    <w:p>
+      <w:pPr>
+        <w:pStyle w:val="BodyText"/>
+        <w:rPr>
+          <w:color w:val="000000" w:themeColor="text1"/>
+          <w:lang w:val="en-US"/>
+        </w:rPr>
+      </w:pPr>
+      <w:r>
+        <w:rPr>
+          <w:color w:val="000000" w:themeColor="text1"/>
+          <w:lang w:val="en-US"/>
+        </w:rPr>
+        <w:t xml:space="preserve">The </w:t>
+      </w:r>
+      <w:r>
+        <w:rPr>
+          <w:color w:val="000000" w:themeColor="text1"/>
+          <w:lang w:val="en-US"/>
+        </w:rPr>
+        <w:t>‘</w:t>
+      </w:r>
+      <w:r>
+        <w:rPr>
+          <w:i/>
+          <w:iCs/>
+          <w:color w:val="000000" w:themeColor="text1"/>
+          <w:lang w:val="en-US"/>
+        </w:rPr>
+        <w:t>id</w:t>
+      </w:r>
+      <w:r>
+        <w:rPr>
+          <w:color w:val="000000" w:themeColor="text1"/>
+          <w:lang w:val="en-US"/>
+        </w:rPr>
+        <w:t>’</w:t>
+      </w:r>
+      <w:r>
+        <w:rPr>
+          <w:color w:val="000000" w:themeColor="text1"/>
+          <w:lang w:val="en-US"/>
+        </w:rPr>
+        <w:t xml:space="preserve"> column was converted to the number using common transformation </w:t>
+      </w:r>
+      <w:r>
+        <w:rPr>
+          <w:color w:val="000000" w:themeColor="text1"/>
+          <w:lang w:val="en-US"/>
+        </w:rPr>
+        <w:t>‘</w:t>
+      </w:r>
+      <w:r>
+        <w:rPr>
+          <w:i/>
+          <w:iCs/>
+          <w:color w:val="000000" w:themeColor="text1"/>
+          <w:lang w:val="en-US"/>
+        </w:rPr>
+        <w:t>To Number</w:t>
+      </w:r>
+      <w:r>
+        <w:rPr>
+          <w:color w:val="000000" w:themeColor="text1"/>
+          <w:lang w:val="en-US"/>
+        </w:rPr>
+        <w:t>’</w:t>
+      </w:r>
+      <w:r>
+        <w:rPr>
+          <w:color w:val="000000" w:themeColor="text1"/>
+          <w:lang w:val="en-US"/>
+        </w:rPr>
+        <w:t>. All 17545 were converted without any issues as expected.</w:t>
+      </w:r>
+    </w:p>
+    <w:p>
+      <w:pPr>
+        <w:pStyle w:val="BodyText"/>
+        <w:ind w:firstLine="0pt"/>
+        <w:jc w:val="start"/>
+        <w:rPr>
+          <w:color w:val="000000" w:themeColor="text1"/>
+          <w:lang w:val="en-US"/>
+        </w:rPr>
+      </w:pPr>
+      <w:r>
+        <w:rPr>
+          <w:noProof/>
+          <w:color w:val="000000" w:themeColor="text1"/>
+          <w:lang w:val="en-US"/>
+        </w:rPr>
+        <w:drawing>
+          <wp:inline distT="0" distB="0" distL="0" distR="0" wp14:anchorId="10389885" wp14:editId="1D404118">
+            <wp:extent cx="2659857" cy="1932305"/>
+            <wp:effectExtent l="165100" t="165100" r="160020" b="163195"/>
+            <wp:docPr id="2" name="Picture 2" descr="A screenshot of a cell phone&#10;&#10;Description automatically generated"/>
+            <wp:cNvGraphicFramePr>
+              <a:graphicFrameLocks xmlns:a="http://purl.oclc.org/ooxml/drawingml/main" noChangeAspect="1"/>
+            </wp:cNvGraphicFramePr>
+            <a:graphic xmlns:a="http://purl.oclc.org/ooxml/drawingml/main">
+              <a:graphicData uri="http://purl.oclc.org/ooxml/drawingml/picture">
+                <pic:pic xmlns:pic="http://purl.oclc.org/ooxml/drawingml/picture">
+                  <pic:nvPicPr>
+                    <pic:cNvPr id="2" name="Picture 2" descr="A screenshot of a cell phone&#10;&#10;Description automatically generated"/>
+                    <pic:cNvPicPr/>
+                  </pic:nvPicPr>
+                  <pic:blipFill>
+                    <a:blip r:embed="rId14" cstate="print">
+                      <a:extLst>
+                        <a:ext uri="{28A0092B-C50C-407E-A947-70E740481C1C}">
+                          <a14:useLocalDpi xmlns:a14="http://schemas.microsoft.com/office/drawing/2010/main" val="0"/>
+                        </a:ext>
+                      </a:extLst>
+                    </a:blip>
+                    <a:stretch>
+                      <a:fillRect/>
+                    </a:stretch>
+                  </pic:blipFill>
+                  <pic:spPr>
+                    <a:xfrm>
+                      <a:off x="0" y="0"/>
+                      <a:ext cx="2676727" cy="1944561"/>
+                    </a:xfrm>
+                    <a:prstGeom prst="rect">
+                      <a:avLst/>
+                    </a:prstGeom>
+                    <a:ln>
+                      <a:noFill/>
+                    </a:ln>
+                    <a:effectLst>
+                      <a:outerShdw blurRad="190500" algn="tl" rotWithShape="0">
+                        <a:srgbClr val="000000">
+                          <a:alpha val="70%"/>
+                        </a:srgbClr>
+                      </a:outerShdw>
+                    </a:effectLst>
+                  </pic:spPr>
+                </pic:pic>
+              </a:graphicData>
+            </a:graphic>
+          </wp:inline>
+        </w:drawing>
+      </w:r>
+    </w:p>
+    <w:p>
+      <w:pPr>
+        <w:pStyle w:val="BodyText"/>
+        <w:rPr>
+          <w:color w:val="000000" w:themeColor="text1"/>
+          <w:lang w:val="en-US"/>
+        </w:rPr>
+      </w:pPr>
+      <w:r>
+        <w:rPr>
+          <w:color w:val="000000" w:themeColor="text1"/>
+          <w:lang w:val="en-US"/>
+        </w:rPr>
+        <w:t xml:space="preserve">Common transformations such as </w:t>
+      </w:r>
+      <w:r>
+        <w:rPr>
+          <w:color w:val="000000" w:themeColor="text1"/>
+          <w:lang w:val="en-US"/>
+        </w:rPr>
+        <w:t>‘</w:t>
+      </w:r>
+      <w:r>
+        <w:rPr>
+          <w:i/>
+          <w:iCs/>
+          <w:color w:val="000000" w:themeColor="text1"/>
+          <w:lang w:val="en-US"/>
+        </w:rPr>
+        <w:t>Trim leading and trailing whitespace</w:t>
+      </w:r>
+      <w:r>
+        <w:rPr>
+          <w:i/>
+          <w:iCs/>
+          <w:color w:val="000000" w:themeColor="text1"/>
+          <w:lang w:val="en-US"/>
+        </w:rPr>
+        <w:t>’</w:t>
+      </w:r>
+      <w:r>
+        <w:rPr>
+          <w:color w:val="000000" w:themeColor="text1"/>
+          <w:lang w:val="en-US"/>
+        </w:rPr>
+        <w:t xml:space="preserve">, </w:t>
+      </w:r>
+      <w:r>
+        <w:rPr>
+          <w:color w:val="000000" w:themeColor="text1"/>
+          <w:lang w:val="en-US"/>
+        </w:rPr>
+        <w:t>‘</w:t>
+      </w:r>
+      <w:r>
+        <w:rPr>
+          <w:i/>
+          <w:iCs/>
+          <w:color w:val="000000" w:themeColor="text1"/>
+          <w:lang w:val="en-US"/>
+        </w:rPr>
+        <w:t>Collapse consecutive whitespace</w:t>
+      </w:r>
+      <w:r>
+        <w:rPr>
+          <w:color w:val="000000" w:themeColor="text1"/>
+          <w:lang w:val="en-US"/>
+        </w:rPr>
+        <w:t>’</w:t>
+      </w:r>
+      <w:r>
+        <w:rPr>
+          <w:color w:val="000000" w:themeColor="text1"/>
+          <w:lang w:val="en-US"/>
+        </w:rPr>
+        <w:t xml:space="preserve">, </w:t>
+      </w:r>
+      <w:r>
+        <w:rPr>
+          <w:color w:val="000000" w:themeColor="text1"/>
+          <w:lang w:val="en-US"/>
+        </w:rPr>
+        <w:t>‘</w:t>
+      </w:r>
+      <w:r>
+        <w:rPr>
+          <w:i/>
+          <w:iCs/>
+          <w:color w:val="000000" w:themeColor="text1"/>
+          <w:lang w:val="en-US"/>
+        </w:rPr>
+        <w:t xml:space="preserve">To </w:t>
+      </w:r>
+      <w:proofErr w:type="spellStart"/>
+      <w:r>
+        <w:rPr>
+          <w:i/>
+          <w:iCs/>
+          <w:color w:val="000000" w:themeColor="text1"/>
+          <w:lang w:val="en-US"/>
+        </w:rPr>
+        <w:t>titlecase</w:t>
+      </w:r>
+      <w:proofErr w:type="spellEnd"/>
+      <w:r>
+        <w:rPr>
+          <w:color w:val="000000" w:themeColor="text1"/>
+          <w:lang w:val="en-US"/>
+        </w:rPr>
+        <w:t>’</w:t>
+      </w:r>
+      <w:r>
+        <w:rPr>
+          <w:color w:val="000000" w:themeColor="text1"/>
+          <w:lang w:val="en-US"/>
+        </w:rPr>
+        <w:t xml:space="preserve"> and in some cases </w:t>
+      </w:r>
+      <w:r>
+        <w:rPr>
+          <w:color w:val="000000" w:themeColor="text1"/>
+          <w:lang w:val="en-US"/>
+        </w:rPr>
+        <w:t>‘</w:t>
+      </w:r>
+      <w:r>
+        <w:rPr>
+          <w:i/>
+          <w:iCs/>
+          <w:color w:val="000000" w:themeColor="text1"/>
+          <w:lang w:val="en-US"/>
+        </w:rPr>
+        <w:t>To uppercase</w:t>
+      </w:r>
+      <w:r>
+        <w:rPr>
+          <w:color w:val="000000" w:themeColor="text1"/>
+          <w:lang w:val="en-US"/>
+        </w:rPr>
+        <w:t>’</w:t>
+      </w:r>
+      <w:r>
+        <w:rPr>
+          <w:color w:val="000000" w:themeColor="text1"/>
+          <w:lang w:val="en-US"/>
+        </w:rPr>
+        <w:t xml:space="preserve"> were applied for each text column.</w:t>
+      </w:r>
+      <w:r>
+        <w:rPr>
+          <w:color w:val="000000" w:themeColor="text1"/>
+          <w:lang w:val="en-US"/>
+        </w:rPr>
+        <w:t xml:space="preserve"> </w:t>
+      </w:r>
+      <w:r>
+        <w:rPr>
+          <w:color w:val="000000" w:themeColor="text1"/>
+          <w:lang w:val="en-US"/>
+        </w:rPr>
+        <w:t>The same transformations were applied repeatedly when other transformations may cause the issues fixed before.</w:t>
+      </w:r>
+    </w:p>
+    <w:p>
+      <w:pPr>
+        <w:jc w:val="start"/>
+      </w:pPr>
+      <w:r>
+        <w:rPr>
+          <w:noProof/>
+        </w:rPr>
+        <w:drawing>
+          <wp:inline distT="0" distB="0" distL="0" distR="0" wp14:anchorId="1D138663" wp14:editId="4F6011F7">
+            <wp:extent cx="2793253" cy="1908665"/>
+            <wp:effectExtent l="165100" t="165100" r="166370" b="161925"/>
+            <wp:docPr id="3" name="Picture 3" descr="A screenshot of a cell phone&#10;&#10;Description automatically generated"/>
+            <wp:cNvGraphicFramePr>
+              <a:graphicFrameLocks xmlns:a="http://purl.oclc.org/ooxml/drawingml/main" noChangeAspect="1"/>
+            </wp:cNvGraphicFramePr>
+            <a:graphic xmlns:a="http://purl.oclc.org/ooxml/drawingml/main">
+              <a:graphicData uri="http://purl.oclc.org/ooxml/drawingml/picture">
+                <pic:pic xmlns:pic="http://purl.oclc.org/ooxml/drawingml/picture">
+                  <pic:nvPicPr>
+                    <pic:cNvPr id="3" name="Picture 3" descr="A screenshot of a cell phone&#10;&#10;Description automatically generated"/>
+                    <pic:cNvPicPr/>
+                  </pic:nvPicPr>
+                  <pic:blipFill>
+                    <a:blip r:embed="rId15" cstate="print">
+                      <a:extLst>
+                        <a:ext uri="{28A0092B-C50C-407E-A947-70E740481C1C}">
+                          <a14:useLocalDpi xmlns:a14="http://schemas.microsoft.com/office/drawing/2010/main" val="0"/>
+                        </a:ext>
+                      </a:extLst>
+                    </a:blip>
+                    <a:stretch>
+                      <a:fillRect/>
+                    </a:stretch>
+                  </pic:blipFill>
+                  <pic:spPr>
+                    <a:xfrm>
+                      <a:off x="0" y="0"/>
+                      <a:ext cx="2807805" cy="1918609"/>
+                    </a:xfrm>
+                    <a:prstGeom prst="rect">
+                      <a:avLst/>
+                    </a:prstGeom>
+                    <a:ln>
+                      <a:noFill/>
+                    </a:ln>
+                    <a:effectLst>
+                      <a:outerShdw blurRad="190500" algn="tl" rotWithShape="0">
+                        <a:srgbClr val="000000">
+                          <a:alpha val="70%"/>
+                        </a:srgbClr>
+                      </a:outerShdw>
+                    </a:effectLst>
+                  </pic:spPr>
+                </pic:pic>
+              </a:graphicData>
+            </a:graphic>
+          </wp:inline>
+        </w:drawing>
+      </w:r>
+    </w:p>
+    <w:p>
+      <w:pPr>
+        <w:pStyle w:val="BodyText"/>
+        <w:rPr>
+          <w:color w:val="000000" w:themeColor="text1"/>
+          <w:lang w:val="en-US"/>
+        </w:rPr>
+      </w:pPr>
+      <w:r>
+        <w:rPr>
+          <w:color w:val="000000" w:themeColor="text1"/>
+          <w:lang w:val="en-US"/>
+        </w:rPr>
+        <w:t xml:space="preserve">In the next step, we applied the text filter </w:t>
+      </w:r>
+      <w:r>
+        <w:rPr>
+          <w:color w:val="000000" w:themeColor="text1"/>
+          <w:lang w:val="en-US"/>
+        </w:rPr>
+        <w:t>‘</w:t>
+      </w:r>
+      <w:r>
+        <w:rPr>
+          <w:i/>
+          <w:iCs/>
+          <w:color w:val="000000" w:themeColor="text1"/>
+          <w:lang w:val="en-US"/>
+        </w:rPr>
+        <w:t>[^\w\s]</w:t>
+      </w:r>
+      <w:r>
+        <w:rPr>
+          <w:color w:val="000000" w:themeColor="text1"/>
+          <w:lang w:val="en-US"/>
+        </w:rPr>
+        <w:t>’</w:t>
+      </w:r>
+      <w:r>
+        <w:rPr>
+          <w:color w:val="000000" w:themeColor="text1"/>
+          <w:lang w:val="en-US"/>
+        </w:rPr>
+        <w:t xml:space="preserve"> with </w:t>
+      </w:r>
+      <w:r>
+        <w:rPr>
+          <w:color w:val="000000" w:themeColor="text1"/>
+          <w:lang w:val="en-US"/>
+        </w:rPr>
+        <w:t>‘</w:t>
+      </w:r>
+      <w:r>
+        <w:rPr>
+          <w:i/>
+          <w:iCs/>
+          <w:color w:val="000000" w:themeColor="text1"/>
+          <w:lang w:val="en-US"/>
+        </w:rPr>
+        <w:t>regular expression</w:t>
+      </w:r>
+      <w:r>
+        <w:rPr>
+          <w:color w:val="000000" w:themeColor="text1"/>
+          <w:lang w:val="en-US"/>
+        </w:rPr>
+        <w:t>’</w:t>
+      </w:r>
+      <w:r>
+        <w:rPr>
+          <w:color w:val="000000" w:themeColor="text1"/>
+          <w:lang w:val="en-US"/>
+        </w:rPr>
+        <w:t xml:space="preserve"> checkbox checked for each column to identify values containing the non-word or special characters</w:t>
+      </w:r>
+      <w:r>
+        <w:rPr>
+          <w:color w:val="000000" w:themeColor="text1"/>
+          <w:lang w:val="en-US"/>
+        </w:rPr>
+        <w:t xml:space="preserve"> </w:t>
+      </w:r>
+      <w:r>
+        <w:rPr>
+          <w:color w:val="000000" w:themeColor="text1"/>
+          <w:lang w:val="en-US"/>
+        </w:rPr>
+        <w:t>‘</w:t>
+      </w:r>
+      <w:r>
+        <w:rPr>
+          <w:i/>
+          <w:iCs/>
+          <w:color w:val="000000" w:themeColor="text1"/>
+          <w:lang w:val="en-US"/>
+        </w:rPr>
+        <w:t>"</w:t>
+      </w:r>
+      <w:proofErr w:type="gramStart"/>
+      <w:r>
+        <w:rPr>
+          <w:i/>
+          <w:iCs/>
+          <w:color w:val="000000" w:themeColor="text1"/>
+          <w:lang w:val="en-US"/>
+        </w:rPr>
+        <w:t>&amp;[</w:t>
+      </w:r>
+      <w:proofErr w:type="gramEnd"/>
+      <w:r>
+        <w:rPr>
+          <w:i/>
+          <w:iCs/>
+          <w:color w:val="000000" w:themeColor="text1"/>
+          <w:lang w:val="en-US"/>
+        </w:rPr>
+        <w:t>](){}?%#!/</w:t>
+      </w:r>
+      <w:r>
+        <w:rPr>
+          <w:color w:val="000000" w:themeColor="text1"/>
+          <w:lang w:val="en-US"/>
+        </w:rPr>
+        <w:t>’</w:t>
+      </w:r>
+      <w:r>
+        <w:rPr>
+          <w:color w:val="000000" w:themeColor="text1"/>
+          <w:lang w:val="en-US"/>
+        </w:rPr>
+        <w:t>. Later all special characters were removed by GREL expression</w:t>
+      </w:r>
+      <w:r>
+        <w:rPr>
+          <w:color w:val="000000" w:themeColor="text1"/>
+          <w:lang w:val="en-US"/>
+        </w:rPr>
+        <w:t xml:space="preserve"> </w:t>
+      </w:r>
+      <w:r>
+        <w:rPr>
+          <w:color w:val="000000" w:themeColor="text1"/>
+          <w:lang w:val="en-US"/>
+        </w:rPr>
+        <w:t>‘</w:t>
+      </w:r>
+      <w:proofErr w:type="spellStart"/>
+      <w:proofErr w:type="gramStart"/>
+      <w:r>
+        <w:rPr>
+          <w:i/>
+          <w:iCs/>
+          <w:color w:val="000000" w:themeColor="text1"/>
+          <w:lang w:val="en-US"/>
+        </w:rPr>
+        <w:t>value.replace</w:t>
+      </w:r>
+      <w:proofErr w:type="spellEnd"/>
+      <w:proofErr w:type="gramEnd"/>
+      <w:r>
+        <w:rPr>
+          <w:i/>
+          <w:iCs/>
+          <w:color w:val="000000" w:themeColor="text1"/>
+          <w:lang w:val="en-US"/>
+        </w:rPr>
+        <w:t>(/["&amp;(){}?%#!\/\[\]]/, "")</w:t>
+      </w:r>
+      <w:r>
+        <w:rPr>
+          <w:color w:val="000000" w:themeColor="text1"/>
+          <w:lang w:val="en-US"/>
+        </w:rPr>
+        <w:t>’</w:t>
+      </w:r>
+      <w:r>
+        <w:rPr>
+          <w:color w:val="000000" w:themeColor="text1"/>
+          <w:lang w:val="en-US"/>
+        </w:rPr>
+        <w:t>.</w:t>
+      </w:r>
+    </w:p>
+    <w:p>
+      <w:pPr>
+        <w:jc w:val="both"/>
+      </w:pPr>
+      <w:r>
+        <w:rPr>
+          <w:noProof/>
+        </w:rPr>
+        <w:drawing>
+          <wp:anchor distT="0" distB="0" distL="114300" distR="114300" simplePos="0" relativeHeight="251659264" behindDoc="0" locked="0" layoutInCell="1" allowOverlap="1" wp14:anchorId="222C3CAD" wp14:editId="3C1B1CA0">
+            <wp:simplePos x="0" y="0"/>
+            <wp:positionH relativeFrom="column">
+              <wp:posOffset>850265</wp:posOffset>
+            </wp:positionH>
+            <wp:positionV relativeFrom="paragraph">
+              <wp:posOffset>147316</wp:posOffset>
+            </wp:positionV>
+            <wp:extent cx="1218565" cy="361950"/>
+            <wp:effectExtent l="165100" t="165100" r="165735" b="171450"/>
+            <wp:wrapNone/>
+            <wp:docPr id="6" name="Picture 6" descr="A screenshot of a cell phone&#10;&#10;Description automatically generated"/>
+            <wp:cNvGraphicFramePr>
+              <a:graphicFrameLocks xmlns:a="http://purl.oclc.org/ooxml/drawingml/main" noChangeAspect="1"/>
+            </wp:cNvGraphicFramePr>
+            <a:graphic xmlns:a="http://purl.oclc.org/ooxml/drawingml/main">
+              <a:graphicData uri="http://purl.oclc.org/ooxml/drawingml/picture">
+                <pic:pic xmlns:pic="http://purl.oclc.org/ooxml/drawingml/picture">
+                  <pic:nvPicPr>
+                    <pic:cNvPr id="6" name="Picture 6" descr="A screenshot of a cell phone&#10;&#10;Description automatically generated"/>
+                    <pic:cNvPicPr/>
+                  </pic:nvPicPr>
+                  <pic:blipFill>
+                    <a:blip r:embed="rId16" cstate="print">
+                      <a:extLst>
+                        <a:ext uri="{28A0092B-C50C-407E-A947-70E740481C1C}">
+                          <a14:useLocalDpi xmlns:a14="http://schemas.microsoft.com/office/drawing/2010/main" val="0"/>
+                        </a:ext>
+                      </a:extLst>
+                    </a:blip>
+                    <a:stretch>
+                      <a:fillRect/>
+                    </a:stretch>
+                  </pic:blipFill>
+                  <pic:spPr>
+                    <a:xfrm>
+                      <a:off x="0" y="0"/>
+                      <a:ext cx="1218565" cy="361950"/>
+                    </a:xfrm>
+                    <a:prstGeom prst="rect">
+                      <a:avLst/>
+                    </a:prstGeom>
+                    <a:ln>
+                      <a:noFill/>
+                    </a:ln>
+                    <a:effectLst>
+                      <a:outerShdw blurRad="190500" algn="tl" rotWithShape="0">
+                        <a:srgbClr val="000000">
+                          <a:alpha val="70%"/>
+                        </a:srgbClr>
+                      </a:outerShdw>
+                    </a:effectLst>
+                  </pic:spPr>
+                </pic:pic>
+              </a:graphicData>
+            </a:graphic>
+            <wp14:sizeRelH relativeFrom="page">
+              <wp14:pctWidth>0%</wp14:pctWidth>
+            </wp14:sizeRelH>
+            <wp14:sizeRelV relativeFrom="page">
+              <wp14:pctHeight>0%</wp14:pctHeight>
+            </wp14:sizeRelV>
+          </wp:anchor>
+        </w:drawing>
+      </w:r>
+    </w:p>
+    <w:p>
+      <w:pPr>
+        <w:jc w:val="both"/>
+      </w:pPr>
+    </w:p>
+    <w:p>
+      <w:pPr>
+        <w:jc w:val="both"/>
+      </w:pPr>
+    </w:p>
+    <w:p>
+      <w:pPr>
+        <w:jc w:val="both"/>
+      </w:pPr>
+    </w:p>
+    <w:p>
+      <w:pPr>
+        <w:jc w:val="both"/>
+      </w:pPr>
+      <w:r>
+        <w:rPr>
+          <w:noProof/>
+        </w:rPr>
+        <w:drawing>
+          <wp:anchor distT="0" distB="0" distL="114300" distR="114300" simplePos="0" relativeHeight="251658240" behindDoc="0" locked="0" layoutInCell="1" allowOverlap="1" wp14:anchorId="00CE491D" wp14:editId="0F22865F">
+            <wp:simplePos x="0" y="0"/>
+            <wp:positionH relativeFrom="column">
+              <wp:posOffset>-135255</wp:posOffset>
+            </wp:positionH>
+            <wp:positionV relativeFrom="paragraph">
+              <wp:posOffset>65283</wp:posOffset>
+            </wp:positionV>
+            <wp:extent cx="3252470" cy="1186180"/>
+            <wp:effectExtent l="165100" t="165100" r="163830" b="160020"/>
+            <wp:wrapNone/>
+            <wp:docPr id="7" name="Picture 7" descr="A screenshot of a cell phone&#10;&#10;Description automatically generated"/>
+            <wp:cNvGraphicFramePr>
+              <a:graphicFrameLocks xmlns:a="http://purl.oclc.org/ooxml/drawingml/main" noChangeAspect="1"/>
+            </wp:cNvGraphicFramePr>
+            <a:graphic xmlns:a="http://purl.oclc.org/ooxml/drawingml/main">
+              <a:graphicData uri="http://purl.oclc.org/ooxml/drawingml/picture">
+                <pic:pic xmlns:pic="http://purl.oclc.org/ooxml/drawingml/picture">
+                  <pic:nvPicPr>
+                    <pic:cNvPr id="7" name="Picture 7" descr="A screenshot of a cell phone&#10;&#10;Description automatically generated"/>
+                    <pic:cNvPicPr/>
+                  </pic:nvPicPr>
+                  <pic:blipFill>
+                    <a:blip r:embed="rId17" cstate="print">
+                      <a:extLst>
+                        <a:ext uri="{28A0092B-C50C-407E-A947-70E740481C1C}">
+                          <a14:useLocalDpi xmlns:a14="http://schemas.microsoft.com/office/drawing/2010/main" val="0"/>
+                        </a:ext>
+                      </a:extLst>
+                    </a:blip>
+                    <a:stretch>
+                      <a:fillRect/>
+                    </a:stretch>
+                  </pic:blipFill>
+                  <pic:spPr>
+                    <a:xfrm>
+                      <a:off x="0" y="0"/>
+                      <a:ext cx="3252470" cy="1186180"/>
+                    </a:xfrm>
+                    <a:prstGeom prst="rect">
+                      <a:avLst/>
+                    </a:prstGeom>
+                    <a:ln>
+                      <a:noFill/>
+                    </a:ln>
+                    <a:effectLst>
+                      <a:outerShdw blurRad="190500" algn="tl" rotWithShape="0">
+                        <a:srgbClr val="000000">
+                          <a:alpha val="70%"/>
+                        </a:srgbClr>
+                      </a:outerShdw>
+                    </a:effectLst>
+                  </pic:spPr>
+                </pic:pic>
+              </a:graphicData>
+            </a:graphic>
+            <wp14:sizeRelH relativeFrom="page">
+              <wp14:pctWidth>0%</wp14:pctWidth>
+            </wp14:sizeRelH>
+            <wp14:sizeRelV relativeFrom="page">
+              <wp14:pctHeight>0%</wp14:pctHeight>
+            </wp14:sizeRelV>
+          </wp:anchor>
+        </w:drawing>
+      </w:r>
+    </w:p>
+    <w:p>
+      <w:pPr>
+        <w:jc w:val="both"/>
+      </w:pPr>
+    </w:p>
+    <w:p>
+      <w:pPr>
+        <w:jc w:val="both"/>
+      </w:pPr>
+    </w:p>
+    <w:p>
+      <w:pPr>
+        <w:jc w:val="both"/>
+      </w:pPr>
+    </w:p>
+    <w:p>
+      <w:pPr>
+        <w:jc w:val="both"/>
+      </w:pPr>
+    </w:p>
+    <w:p>
+      <w:pPr>
+        <w:jc w:val="both"/>
+      </w:pPr>
+    </w:p>
+    <w:p>
+      <w:pPr>
+        <w:jc w:val="both"/>
+      </w:pPr>
+    </w:p>
+    <w:p>
+      <w:pPr>
+        <w:jc w:val="both"/>
+      </w:pPr>
+    </w:p>
+    <w:p>
+      <w:pPr>
+        <w:jc w:val="both"/>
+      </w:pPr>
+    </w:p>
+    <w:p>
+      <w:pPr>
+        <w:jc w:val="both"/>
+        <w:rPr>
+          <w:color w:val="000000" w:themeColor="text1"/>
+          <w:spacing w:val="-1"/>
+          <w:lang w:eastAsia="x-none"/>
+        </w:rPr>
+      </w:pPr>
+      <w:r>
+        <w:rPr>
+          <w:color w:val="000000" w:themeColor="text1"/>
+          <w:spacing w:val="-1"/>
+          <w:lang w:eastAsia="x-none"/>
+        </w:rPr>
+        <w:t xml:space="preserve">    </w:t>
+      </w:r>
+      <w:r>
+        <w:rPr>
+          <w:color w:val="000000" w:themeColor="text1"/>
+          <w:spacing w:val="-1"/>
+          <w:lang w:eastAsia="x-none"/>
+        </w:rPr>
+        <w:t>The rest of the punctuations were replaced by space. Common transformations to remove leading and trailing spaces, and collapse consecutive spaces, were applied.</w:t>
+      </w:r>
+    </w:p>
+    <w:p>
+      <w:pPr>
+        <w:jc w:val="both"/>
+        <w:rPr>
+          <w:color w:val="000000" w:themeColor="text1"/>
+          <w:spacing w:val="-1"/>
+          <w:lang w:eastAsia="x-none"/>
+        </w:rPr>
+      </w:pPr>
+    </w:p>
+    <w:p>
+      <w:pPr>
+        <w:jc w:val="both"/>
+        <w:rPr>
+          <w:color w:val="000000" w:themeColor="text1"/>
+          <w:spacing w:val="-1"/>
+          <w:lang w:eastAsia="x-none"/>
+        </w:rPr>
+      </w:pPr>
+      <w:r>
+        <w:rPr>
+          <w:color w:val="000000" w:themeColor="text1"/>
+          <w:spacing w:val="-1"/>
+          <w:lang w:eastAsia="x-none"/>
+        </w:rPr>
+        <w:t xml:space="preserve">    The values </w:t>
+      </w:r>
+      <w:r>
+        <w:rPr>
+          <w:i/>
+          <w:iCs/>
+        </w:rPr>
+        <w:t>‘</w:t>
+      </w:r>
+      <w:r>
+        <w:rPr>
+          <w:i/>
+          <w:iCs/>
+        </w:rPr>
+        <w:t>[Restaurant name and/or location not given]</w:t>
+      </w:r>
+      <w:r>
+        <w:t>’</w:t>
+      </w:r>
+      <w:r>
+        <w:t xml:space="preserve"> or </w:t>
+      </w:r>
+      <w:r>
+        <w:rPr>
+          <w:i/>
+          <w:iCs/>
+        </w:rPr>
+        <w:t>‘</w:t>
+      </w:r>
+      <w:r>
+        <w:rPr>
+          <w:i/>
+          <w:iCs/>
+        </w:rPr>
+        <w:t>[Not given]</w:t>
+      </w:r>
+      <w:r>
+        <w:t>’</w:t>
+      </w:r>
+      <w:r>
+        <w:t xml:space="preserve"> were replaced by empty value.</w:t>
+      </w:r>
+      <w:r>
+        <w:rPr>
+          <w:color w:val="000000" w:themeColor="text1"/>
+          <w:spacing w:val="-1"/>
+          <w:lang w:eastAsia="x-none"/>
+        </w:rPr>
+        <w:t xml:space="preserve">   </w:t>
+      </w:r>
+    </w:p>
+    <w:p>
+      <w:pPr>
+        <w:jc w:val="both"/>
+        <w:rPr>
+          <w:color w:val="000000" w:themeColor="text1"/>
+          <w:spacing w:val="-1"/>
+          <w:lang w:eastAsia="x-none"/>
+        </w:rPr>
+      </w:pPr>
+    </w:p>
+    <w:p>
+      <w:pPr>
+        <w:jc w:val="both"/>
+        <w:rPr>
+          <w:color w:val="000000" w:themeColor="text1"/>
+          <w:spacing w:val="-1"/>
+          <w:lang w:eastAsia="x-none"/>
+        </w:rPr>
+      </w:pPr>
+      <w:r>
+        <w:rPr>
+          <w:color w:val="000000" w:themeColor="text1"/>
+          <w:spacing w:val="-1"/>
+          <w:lang w:eastAsia="x-none"/>
+        </w:rPr>
+        <w:t xml:space="preserve">     </w:t>
+      </w:r>
+      <w:r>
+        <w:rPr>
+          <w:color w:val="000000" w:themeColor="text1"/>
+          <w:spacing w:val="-1"/>
+          <w:lang w:eastAsia="x-none"/>
+        </w:rPr>
+        <w:t xml:space="preserve">All diacritic characters were mapped to ASCII characters using standard mapping e.g., </w:t>
+      </w:r>
+      <w:r>
+        <w:rPr>
+          <w:color w:val="000000" w:themeColor="text1"/>
+          <w:spacing w:val="-1"/>
+          <w:lang w:eastAsia="x-none"/>
+        </w:rPr>
+        <w:t>‘</w:t>
+      </w:r>
+      <w:r>
+        <w:rPr>
+          <w:i/>
+          <w:iCs/>
+          <w:color w:val="000000" w:themeColor="text1"/>
+          <w:spacing w:val="-1"/>
+          <w:lang w:eastAsia="x-none"/>
+        </w:rPr>
+        <w:t>á</w:t>
+      </w:r>
+      <w:r>
+        <w:rPr>
+          <w:color w:val="000000" w:themeColor="text1"/>
+          <w:spacing w:val="-1"/>
+          <w:lang w:eastAsia="x-none"/>
+        </w:rPr>
+        <w:t>’</w:t>
+      </w:r>
+      <w:r>
+        <w:rPr>
+          <w:color w:val="000000" w:themeColor="text1"/>
+          <w:spacing w:val="-1"/>
+          <w:lang w:eastAsia="x-none"/>
+        </w:rPr>
+        <w:t xml:space="preserve"> mapped to </w:t>
+      </w:r>
+      <w:r>
+        <w:rPr>
+          <w:color w:val="000000" w:themeColor="text1"/>
+          <w:spacing w:val="-1"/>
+          <w:lang w:eastAsia="x-none"/>
+        </w:rPr>
+        <w:t>‘</w:t>
+      </w:r>
+      <w:r>
+        <w:rPr>
+          <w:i/>
+          <w:iCs/>
+          <w:color w:val="000000" w:themeColor="text1"/>
+          <w:spacing w:val="-1"/>
+          <w:lang w:eastAsia="x-none"/>
+        </w:rPr>
+        <w:t>a</w:t>
+      </w:r>
+      <w:r>
+        <w:rPr>
+          <w:color w:val="000000" w:themeColor="text1"/>
+          <w:spacing w:val="-1"/>
+          <w:lang w:eastAsia="x-none"/>
+        </w:rPr>
+        <w:t>’</w:t>
+      </w:r>
+      <w:r>
+        <w:rPr>
+          <w:color w:val="000000" w:themeColor="text1"/>
+          <w:spacing w:val="-1"/>
+          <w:lang w:eastAsia="x-none"/>
+        </w:rPr>
+        <w:t xml:space="preserve">, </w:t>
+      </w:r>
+      <w:r>
+        <w:rPr>
+          <w:color w:val="000000" w:themeColor="text1"/>
+          <w:spacing w:val="-1"/>
+          <w:lang w:eastAsia="x-none"/>
+        </w:rPr>
+        <w:t>‘</w:t>
+      </w:r>
+      <w:r>
+        <w:rPr>
+          <w:i/>
+          <w:iCs/>
+          <w:color w:val="000000" w:themeColor="text1"/>
+          <w:spacing w:val="-1"/>
+          <w:lang w:eastAsia="x-none"/>
+        </w:rPr>
+        <w:t>é</w:t>
+      </w:r>
+      <w:r>
+        <w:rPr>
+          <w:color w:val="000000" w:themeColor="text1"/>
+          <w:spacing w:val="-1"/>
+          <w:lang w:eastAsia="x-none"/>
+        </w:rPr>
+        <w:t>’</w:t>
+      </w:r>
+      <w:r>
+        <w:rPr>
+          <w:color w:val="000000" w:themeColor="text1"/>
+          <w:spacing w:val="-1"/>
+          <w:lang w:eastAsia="x-none"/>
+        </w:rPr>
+        <w:t xml:space="preserve"> to </w:t>
+      </w:r>
+      <w:r>
+        <w:rPr>
+          <w:color w:val="000000" w:themeColor="text1"/>
+          <w:spacing w:val="-1"/>
+          <w:lang w:eastAsia="x-none"/>
+        </w:rPr>
+        <w:t>‘</w:t>
+      </w:r>
+      <w:r>
+        <w:rPr>
+          <w:i/>
+          <w:iCs/>
+          <w:color w:val="000000" w:themeColor="text1"/>
+          <w:spacing w:val="-1"/>
+          <w:lang w:eastAsia="x-none"/>
+        </w:rPr>
+        <w:t>e</w:t>
+      </w:r>
+      <w:r>
+        <w:rPr>
+          <w:color w:val="000000" w:themeColor="text1"/>
+          <w:spacing w:val="-1"/>
+          <w:lang w:eastAsia="x-none"/>
+        </w:rPr>
+        <w:t>’</w:t>
+      </w:r>
+      <w:r>
+        <w:rPr>
+          <w:color w:val="000000" w:themeColor="text1"/>
+          <w:spacing w:val="-1"/>
+          <w:lang w:eastAsia="x-none"/>
+        </w:rPr>
+        <w:t>.</w:t>
+      </w:r>
+    </w:p>
+    <w:p>
+      <w:pPr>
+        <w:jc w:val="both"/>
+        <w:rPr>
+          <w:color w:val="000000" w:themeColor="text1"/>
+          <w:spacing w:val="-1"/>
+          <w:lang w:eastAsia="x-none"/>
+        </w:rPr>
+      </w:pPr>
+    </w:p>
+    <w:p>
+      <w:pPr>
+        <w:jc w:val="both"/>
+      </w:pPr>
+      <w:r>
+        <w:t xml:space="preserve">     </w:t>
+      </w:r>
+      <w:r>
+        <w:t xml:space="preserve">The most of transformations were done using the text facet and cluster feature of </w:t>
+      </w:r>
+      <w:proofErr w:type="spellStart"/>
+      <w:r>
         <w:t>OpenRefine</w:t>
       </w:r>
       <w:proofErr w:type="spellEnd"/>
       <w:r>
-        <w:rPr>
-          <w:color w:val="FF0000"/>
-        </w:rPr>
-        <w:t xml:space="preserve">. Pay close attention to what </w:t>
-      </w:r>
-      <w:proofErr w:type="spellStart"/>
-      <w:r>
-        <w:rPr>
-          <w:color w:val="FF0000"/>
-        </w:rPr>
-        <w:t>OpenRefine</w:t>
-      </w:r>
-      <w:proofErr w:type="spellEnd"/>
-      <w:r>
-        <w:rPr>
-          <w:color w:val="FF0000"/>
-        </w:rPr>
-        <w:t xml:space="preserve"> includes and does not include in its operation history! If important information is missing in the latter, provide that information in narrative form.</w:t>
+        <w:t xml:space="preserve">. The </w:t>
+      </w:r>
+      <w:r>
+        <w:rPr>
+          <w:i/>
+          <w:iCs/>
+        </w:rPr>
+        <w:t>‘</w:t>
+      </w:r>
+      <w:r>
+        <w:rPr>
+          <w:i/>
+          <w:iCs/>
+        </w:rPr>
+        <w:t>key collision</w:t>
+      </w:r>
+      <w:r>
+        <w:t>’</w:t>
+      </w:r>
+      <w:r>
+        <w:t xml:space="preserve"> method with all four key functions </w:t>
+      </w:r>
+      <w:r>
+        <w:t>‘</w:t>
+      </w:r>
+      <w:r>
+        <w:rPr>
+          <w:i/>
+          <w:iCs/>
+        </w:rPr>
+        <w:t>fingerprint</w:t>
+      </w:r>
+      <w:r>
+        <w:t>’</w:t>
+      </w:r>
+      <w:r>
+        <w:t xml:space="preserve">, </w:t>
+      </w:r>
+      <w:r>
+        <w:rPr>
+          <w:i/>
+          <w:iCs/>
+        </w:rPr>
+        <w:t>‘</w:t>
+      </w:r>
+      <w:proofErr w:type="spellStart"/>
+      <w:r>
+        <w:rPr>
+          <w:i/>
+          <w:iCs/>
+        </w:rPr>
+        <w:t>ngram</w:t>
+      </w:r>
+      <w:proofErr w:type="spellEnd"/>
+      <w:r>
+        <w:rPr>
+          <w:i/>
+          <w:iCs/>
+        </w:rPr>
+        <w:t xml:space="preserve"> fingerprint</w:t>
+      </w:r>
+      <w:r>
+        <w:t>’</w:t>
+      </w:r>
+      <w:r>
+        <w:t xml:space="preserve">, </w:t>
+      </w:r>
+      <w:r>
+        <w:t>‘</w:t>
+      </w:r>
+      <w:r>
+        <w:rPr>
+          <w:i/>
+          <w:iCs/>
+        </w:rPr>
+        <w:t>metaphone3</w:t>
+      </w:r>
+      <w:r>
+        <w:t>’</w:t>
+      </w:r>
+      <w:r>
+        <w:t xml:space="preserve">, </w:t>
+      </w:r>
+      <w:r>
+        <w:rPr>
+          <w:i/>
+          <w:iCs/>
+        </w:rPr>
+        <w:t>‘</w:t>
+      </w:r>
+      <w:r>
+        <w:rPr>
+          <w:i/>
+          <w:iCs/>
+        </w:rPr>
+        <w:t>cologne-phonetic</w:t>
+      </w:r>
+      <w:r>
+        <w:t>’,</w:t>
+      </w:r>
+      <w:r>
+        <w:t xml:space="preserve"> </w:t>
+      </w:r>
+      <w:proofErr w:type="gramStart"/>
+      <w:r>
+        <w:t>and</w:t>
+      </w:r>
+      <w:r>
+        <w:t xml:space="preserve">  </w:t>
+      </w:r>
+      <w:r>
+        <w:rPr>
+          <w:i/>
+          <w:iCs/>
+        </w:rPr>
+        <w:t>‘</w:t>
+      </w:r>
+      <w:proofErr w:type="gramEnd"/>
+      <w:r>
+        <w:rPr>
+          <w:i/>
+          <w:iCs/>
+        </w:rPr>
+        <w:t>nearest neighbor</w:t>
+      </w:r>
+      <w:r>
+        <w:t>’</w:t>
+      </w:r>
+      <w:r>
+        <w:t xml:space="preserve"> method with  </w:t>
+      </w:r>
+      <w:r>
+        <w:t>‘</w:t>
+      </w:r>
+      <w:proofErr w:type="spellStart"/>
+      <w:r>
+        <w:rPr>
+          <w:i/>
+          <w:iCs/>
+        </w:rPr>
+        <w:t>levenshtein</w:t>
+      </w:r>
+      <w:proofErr w:type="spellEnd"/>
+      <w:r>
+        <w:t>’</w:t>
+      </w:r>
+      <w:r>
+        <w:t xml:space="preserve">  and </w:t>
+      </w:r>
+      <w:r>
+        <w:t>‘</w:t>
+      </w:r>
+      <w:r>
+        <w:rPr>
+          <w:i/>
+          <w:iCs/>
+        </w:rPr>
+        <w:t>PMM</w:t>
+      </w:r>
+      <w:r>
+        <w:t>’</w:t>
+      </w:r>
+      <w:r>
+        <w:t xml:space="preserve"> distance functions with default parameters were used to find and group values.</w:t>
+      </w:r>
+    </w:p>
+    <w:p>
+      <w:pPr>
+        <w:jc w:val="both"/>
+      </w:pPr>
+      <w:r>
+        <w:rPr>
+          <w:noProof/>
+        </w:rPr>
+        <w:drawing>
+          <wp:inline distT="0" distB="0" distL="0" distR="0" wp14:anchorId="67639F1F" wp14:editId="19F6CE9F">
+            <wp:extent cx="3089910" cy="1982470"/>
+            <wp:effectExtent l="165100" t="165100" r="161290" b="163830"/>
+            <wp:docPr id="4" name="Picture 4" descr="A screenshot of a social media post&#10;&#10;Description automatically generated"/>
+            <wp:cNvGraphicFramePr>
+              <a:graphicFrameLocks xmlns:a="http://purl.oclc.org/ooxml/drawingml/main" noChangeAspect="1"/>
+            </wp:cNvGraphicFramePr>
+            <a:graphic xmlns:a="http://purl.oclc.org/ooxml/drawingml/main">
+              <a:graphicData uri="http://purl.oclc.org/ooxml/drawingml/picture">
+                <pic:pic xmlns:pic="http://purl.oclc.org/ooxml/drawingml/picture">
+                  <pic:nvPicPr>
+                    <pic:cNvPr id="4" name="Picture 4" descr="A screenshot of a social media post&#10;&#10;Description automatically generated"/>
+                    <pic:cNvPicPr/>
+                  </pic:nvPicPr>
+                  <pic:blipFill>
+                    <a:blip r:embed="rId18" cstate="print">
+                      <a:extLst>
+                        <a:ext uri="{28A0092B-C50C-407E-A947-70E740481C1C}">
+                          <a14:useLocalDpi xmlns:a14="http://schemas.microsoft.com/office/drawing/2010/main" val="0"/>
+                        </a:ext>
+                      </a:extLst>
+                    </a:blip>
+                    <a:stretch>
+                      <a:fillRect/>
+                    </a:stretch>
+                  </pic:blipFill>
+                  <pic:spPr>
+                    <a:xfrm>
+                      <a:off x="0" y="0"/>
+                      <a:ext cx="3089910" cy="1982470"/>
+                    </a:xfrm>
+                    <a:prstGeom prst="rect">
+                      <a:avLst/>
+                    </a:prstGeom>
+                    <a:ln>
+                      <a:noFill/>
+                    </a:ln>
+                    <a:effectLst>
+                      <a:outerShdw blurRad="190500" algn="tl" rotWithShape="0">
+                        <a:srgbClr val="000000">
+                          <a:alpha val="70%"/>
+                        </a:srgbClr>
+                      </a:outerShdw>
+                    </a:effectLst>
+                  </pic:spPr>
+                </pic:pic>
+              </a:graphicData>
+            </a:graphic>
+          </wp:inline>
+        </w:drawing>
+      </w:r>
+    </w:p>
+    <w:p>
+      <w:pPr>
+        <w:jc w:val="both"/>
+      </w:pPr>
+      <w:r>
+        <w:t xml:space="preserve">    The ‘</w:t>
+      </w:r>
+      <w:r>
+        <w:rPr>
+          <w:i/>
+          <w:iCs/>
+        </w:rPr>
+        <w:t xml:space="preserve">date’ </w:t>
+      </w:r>
+      <w:r>
+        <w:t xml:space="preserve">column was converted to date format. Two outliers were identified using timeline </w:t>
+      </w:r>
+      <w:proofErr w:type="gramStart"/>
+      <w:r>
+        <w:t>facet  and</w:t>
+      </w:r>
+      <w:proofErr w:type="gramEnd"/>
+      <w:r>
+        <w:t xml:space="preserve"> corrected manually by looking at original images.</w:t>
+      </w:r>
+    </w:p>
+    <w:p>
+      <w:pPr>
+        <w:jc w:val="both"/>
+      </w:pPr>
+      <w:r>
+        <w:t xml:space="preserve"> </w:t>
+      </w:r>
+      <w:r>
+        <w:rPr>
+          <w:noProof/>
+        </w:rPr>
+        <w:drawing>
+          <wp:inline distT="0" distB="0" distL="0" distR="0" wp14:anchorId="645EAEEA" wp14:editId="7065C217">
+            <wp:extent cx="3089910" cy="2239645"/>
+            <wp:effectExtent l="165100" t="165100" r="161290" b="160655"/>
+            <wp:docPr id="5" name="Picture 5" descr="A screenshot of a cell phone&#10;&#10;Description automatically generated"/>
+            <wp:cNvGraphicFramePr>
+              <a:graphicFrameLocks xmlns:a="http://purl.oclc.org/ooxml/drawingml/main" noChangeAspect="1"/>
+            </wp:cNvGraphicFramePr>
+            <a:graphic xmlns:a="http://purl.oclc.org/ooxml/drawingml/main">
+              <a:graphicData uri="http://purl.oclc.org/ooxml/drawingml/picture">
+                <pic:pic xmlns:pic="http://purl.oclc.org/ooxml/drawingml/picture">
+                  <pic:nvPicPr>
+                    <pic:cNvPr id="5" name="Picture 5" descr="A screenshot of a cell phone&#10;&#10;Description automatically generated"/>
+                    <pic:cNvPicPr/>
+                  </pic:nvPicPr>
+                  <pic:blipFill>
+                    <a:blip r:embed="rId19" cstate="print">
+                      <a:extLst>
+                        <a:ext uri="{28A0092B-C50C-407E-A947-70E740481C1C}">
+                          <a14:useLocalDpi xmlns:a14="http://schemas.microsoft.com/office/drawing/2010/main" val="0"/>
+                        </a:ext>
+                      </a:extLst>
+                    </a:blip>
+                    <a:stretch>
+                      <a:fillRect/>
+                    </a:stretch>
+                  </pic:blipFill>
+                  <pic:spPr>
+                    <a:xfrm>
+                      <a:off x="0" y="0"/>
+                      <a:ext cx="3089910" cy="2239645"/>
+                    </a:xfrm>
+                    <a:prstGeom prst="rect">
+                      <a:avLst/>
+                    </a:prstGeom>
+                    <a:ln>
+                      <a:noFill/>
+                    </a:ln>
+                    <a:effectLst>
+                      <a:outerShdw blurRad="190500" algn="tl" rotWithShape="0">
+                        <a:srgbClr val="000000">
+                          <a:alpha val="70%"/>
+                        </a:srgbClr>
+                      </a:outerShdw>
+                    </a:effectLst>
+                  </pic:spPr>
+                </pic:pic>
+              </a:graphicData>
+            </a:graphic>
+          </wp:inline>
+        </w:drawing>
+      </w:r>
+    </w:p>
+    <w:p>
+      <w:r>
+        <w:rPr>
+          <w:noProof/>
+        </w:rPr>
+        <w:drawing>
+          <wp:inline distT="0" distB="0" distL="0" distR="0" wp14:anchorId="4C61498E" wp14:editId="0FC81238">
+            <wp:extent cx="1541454" cy="826797"/>
+            <wp:effectExtent l="165100" t="165100" r="160655" b="163830"/>
+            <wp:docPr id="9" name="Picture 9" descr="A screenshot of a cell phone&#10;&#10;Description automatically generated"/>
+            <wp:cNvGraphicFramePr>
+              <a:graphicFrameLocks xmlns:a="http://purl.oclc.org/ooxml/drawingml/main" noChangeAspect="1"/>
+            </wp:cNvGraphicFramePr>
+            <a:graphic xmlns:a="http://purl.oclc.org/ooxml/drawingml/main">
+              <a:graphicData uri="http://purl.oclc.org/ooxml/drawingml/picture">
+                <pic:pic xmlns:pic="http://purl.oclc.org/ooxml/drawingml/picture">
+                  <pic:nvPicPr>
+                    <pic:cNvPr id="9" name="Picture 9" descr="A screenshot of a cell phone&#10;&#10;Description automatically generated"/>
+                    <pic:cNvPicPr/>
+                  </pic:nvPicPr>
+                  <pic:blipFill>
+                    <a:blip r:embed="rId20" cstate="print">
+                      <a:extLst>
+                        <a:ext uri="{28A0092B-C50C-407E-A947-70E740481C1C}">
+                          <a14:useLocalDpi xmlns:a14="http://schemas.microsoft.com/office/drawing/2010/main" val="0"/>
+                        </a:ext>
+                      </a:extLst>
+                    </a:blip>
+                    <a:stretch>
+                      <a:fillRect/>
+                    </a:stretch>
+                  </pic:blipFill>
+                  <pic:spPr>
+                    <a:xfrm>
+                      <a:off x="0" y="0"/>
+                      <a:ext cx="1570052" cy="842136"/>
+                    </a:xfrm>
+                    <a:prstGeom prst="rect">
+                      <a:avLst/>
+                    </a:prstGeom>
+                    <a:ln>
+                      <a:noFill/>
+                    </a:ln>
+                    <a:effectLst>
+                      <a:outerShdw blurRad="190500" algn="tl" rotWithShape="0">
+                        <a:srgbClr val="000000">
+                          <a:alpha val="70%"/>
+                        </a:srgbClr>
+                      </a:outerShdw>
+                    </a:effectLst>
+                  </pic:spPr>
+                </pic:pic>
+              </a:graphicData>
+            </a:graphic>
+          </wp:inline>
+        </w:drawing>
       </w:r>
     </w:p>
     <w:p>
@@ -5444,6 +7172,7 @@
         <w:pStyle w:val="Heading1"/>
       </w:pPr>
       <w:r>
+        <w:lastRenderedPageBreak/>
         <w:t>Data cleaning with other tools</w:t>
       </w:r>
     </w:p>
@@ -5566,7 +7295,7 @@
                     <pic:cNvPicPr/>
                   </pic:nvPicPr>
                   <pic:blipFill>
-                    <a:blip r:embed="rId14" cstate="print">
+                    <a:blip r:embed="rId21" cstate="print">
                       <a:extLst>
                         <a:ext uri="{28A0092B-C50C-407E-A947-70E740481C1C}">
                           <a14:useLocalDpi xmlns:a14="http://schemas.microsoft.com/office/drawing/2010/main" val="0"/>
@@ -6884,7 +8613,7 @@
   <w:abstractNum w:abstractNumId="17" w15:restartNumberingAfterBreak="0">
     <w:nsid w:val="4189603E"/>
     <w:multiLevelType w:val="multilevel"/>
-    <w:tmpl w:val="0AB06E12"/>
+    <w:tmpl w:val="9A461318"/>
     <w:lvl w:ilvl="0">
       <w:start w:val="1"/>
       <w:numFmt w:val="upperRoman"/>
@@ -6929,29 +8658,6 @@
         </w:tabs>
         <w:ind w:start="14.40pt" w:hanging="14.40pt"/>
       </w:pPr>
-      <w:rPr>
-        <w:rFonts w:ascii="Times New Roman" w:hAnsi="Times New Roman" w:cs="Times New Roman" w:hint="default"/>
-        <w:b w:val="0"/>
-        <w:bCs w:val="0"/>
-        <w:i/>
-        <w:iCs/>
-        <w:caps w:val="0"/>
-        <w:strike w:val="0"/>
-        <w:dstrike w:val="0"/>
-        <w:vanish w:val="0"/>
-        <w:color w:val="auto"/>
-        <w:sz w:val="20"/>
-        <w:szCs w:val="20"/>
-        <w:vertAlign w:val="baseline"/>
-        <w14:shadow w14:blurRad="0" w14:dist="0" w14:dir="0" w14:sx="0" w14:sy="0" w14:kx="0" w14:ky="0" w14:algn="none">
-          <w14:srgbClr w14:val="000000"/>
-        </w14:shadow>
-        <w14:textOutline w14:w="0" w14:cap="rnd" w14:cmpd="sng" w14:algn="ctr">
-          <w14:noFill/>
-          <w14:prstDash w14:val="solid"/>
-          <w14:bevel/>
-        </w14:textOutline>
-      </w:rPr>
     </w:lvl>
     <w:lvl w:ilvl="2">
       <w:start w:val="1"/>
@@ -8709,6 +10415,16 @@
       <w:u w:val="single"/>
     </w:rPr>
   </w:style>
+  <w:style w:type="character" w:styleId="Emphasis">
+    <w:name w:val="Emphasis"/>
+    <w:basedOn w:val="DefaultParagraphFont"/>
+    <w:qFormat/>
+    <w:rsid w:val="00BC2D1A"/>
+    <w:rPr>
+      <w:i/>
+      <w:iCs/>
+    </w:rPr>
+  </w:style>
 </w:styles>
 </file>
 

</xml_diff>

<commit_message>
Added figures and captions
</commit_message>
<xml_diff>
--- a/Report.docx
+++ b/Report.docx
@@ -5808,18 +5808,76 @@
           <w:color w:val="000000" w:themeColor="text1"/>
           <w:lang w:val="en-US"/>
         </w:rPr>
-        <w:t>. All 17545 were converted without any issues as expected.</w:t>
-      </w:r>
-    </w:p>
-    <w:p>
-      <w:pPr>
-        <w:pStyle w:val="BodyText"/>
+        <w:t>.</w:t>
+      </w:r>
+      <w:r>
+        <w:rPr>
+          <w:color w:val="000000" w:themeColor="text1"/>
+          <w:lang w:val="en-US"/>
+        </w:rPr>
+        <w:t xml:space="preserve"> See </w:t>
+      </w:r>
+      <w:r>
+        <w:rPr>
+          <w:color w:val="000000" w:themeColor="text1"/>
+          <w:lang w:val="en-US"/>
+        </w:rPr>
+        <w:fldChar w:fldCharType="begin"/>
+      </w:r>
+      <w:r>
+        <w:rPr>
+          <w:color w:val="000000" w:themeColor="text1"/>
+          <w:lang w:val="en-US"/>
+        </w:rPr>
+        <w:instrText xml:space="preserve"> REF _Ref46348433 \h </w:instrText>
+      </w:r>
+      <w:r>
+        <w:rPr>
+          <w:color w:val="000000" w:themeColor="text1"/>
+          <w:lang w:val="en-US"/>
+        </w:rPr>
+      </w:r>
+      <w:r>
+        <w:rPr>
+          <w:color w:val="000000" w:themeColor="text1"/>
+          <w:lang w:val="en-US"/>
+        </w:rPr>
+        <w:fldChar w:fldCharType="separate"/>
+      </w:r>
+      <w:r>
+        <w:rPr>
+          <w:smallCaps/>
+        </w:rPr>
+        <w:t xml:space="preserve">Figure </w:t>
+      </w:r>
+      <w:r>
+        <w:rPr>
+          <w:smallCaps/>
+          <w:noProof/>
+        </w:rPr>
+        <w:t>1</w:t>
+      </w:r>
+      <w:r>
+        <w:rPr>
+          <w:color w:val="000000" w:themeColor="text1"/>
+          <w:lang w:val="en-US"/>
+        </w:rPr>
+        <w:fldChar w:fldCharType="end"/>
+      </w:r>
+      <w:r>
+        <w:rPr>
+          <w:color w:val="000000" w:themeColor="text1"/>
+          <w:lang w:val="en-US"/>
+        </w:rPr>
+        <w:t xml:space="preserve"> All 17545 were converted without any issues as expected.</w:t>
+      </w:r>
+    </w:p>
+    <w:p>
+      <w:pPr>
+        <w:pStyle w:val="BodyText"/>
+        <w:keepNext/>
         <w:ind w:firstLine="0pt"/>
         <w:jc w:val="start"/>
-        <w:rPr>
-          <w:color w:val="000000" w:themeColor="text1"/>
-          <w:lang w:val="en-US"/>
-        </w:rPr>
       </w:pPr>
       <w:r>
         <w:rPr>
@@ -5882,6 +5940,58 @@
     </w:p>
     <w:p>
       <w:pPr>
+        <w:pStyle w:val="figurecaption"/>
+        <w:rPr>
+          <w:smallCaps/>
+        </w:rPr>
+      </w:pPr>
+      <w:bookmarkStart w:id="0" w:name="_Ref46348433"/>
+      <w:r>
+        <w:rPr>
+          <w:smallCaps/>
+        </w:rPr>
+        <w:t xml:space="preserve">Figure </w:t>
+      </w:r>
+      <w:r>
+        <w:rPr>
+          <w:smallCaps/>
+        </w:rPr>
+        <w:fldChar w:fldCharType="begin"/>
+      </w:r>
+      <w:r>
+        <w:rPr>
+          <w:smallCaps/>
+        </w:rPr>
+        <w:instrText xml:space="preserve"> SEQ Figure \* ARABIC </w:instrText>
+      </w:r>
+      <w:r>
+        <w:rPr>
+          <w:smallCaps/>
+        </w:rPr>
+        <w:fldChar w:fldCharType="separate"/>
+      </w:r>
+      <w:r>
+        <w:rPr>
+          <w:smallCaps/>
+        </w:rPr>
+        <w:t>1</w:t>
+      </w:r>
+      <w:r>
+        <w:rPr>
+          <w:smallCaps/>
+        </w:rPr>
+        <w:fldChar w:fldCharType="end"/>
+      </w:r>
+      <w:bookmarkEnd w:id="0"/>
+      <w:r>
+        <w:rPr>
+          <w:smallCaps/>
+        </w:rPr>
+        <w:t xml:space="preserve"> Common transform for number</w:t>
+      </w:r>
+    </w:p>
+    <w:p>
+      <w:pPr>
         <w:pStyle w:val="BodyText"/>
         <w:rPr>
           <w:color w:val="000000" w:themeColor="text1"/>
@@ -6045,6 +6155,7 @@
     </w:p>
     <w:p>
       <w:pPr>
+        <w:keepNext/>
         <w:jc w:val="start"/>
       </w:pPr>
       <w:r>
@@ -6106,6 +6217,56 @@
     </w:p>
     <w:p>
       <w:pPr>
+        <w:pStyle w:val="figurecaption"/>
+        <w:rPr>
+          <w:smallCaps/>
+        </w:rPr>
+      </w:pPr>
+      <w:r>
+        <w:rPr>
+          <w:smallCaps/>
+        </w:rPr>
+        <w:t xml:space="preserve">Figure </w:t>
+      </w:r>
+      <w:r>
+        <w:rPr>
+          <w:smallCaps/>
+        </w:rPr>
+        <w:fldChar w:fldCharType="begin"/>
+      </w:r>
+      <w:r>
+        <w:rPr>
+          <w:smallCaps/>
+        </w:rPr>
+        <w:instrText xml:space="preserve"> SEQ Figure \* ARABIC </w:instrText>
+      </w:r>
+      <w:r>
+        <w:rPr>
+          <w:smallCaps/>
+        </w:rPr>
+        <w:fldChar w:fldCharType="separate"/>
+      </w:r>
+      <w:r>
+        <w:rPr>
+          <w:smallCaps/>
+        </w:rPr>
+        <w:t>2</w:t>
+      </w:r>
+      <w:r>
+        <w:rPr>
+          <w:smallCaps/>
+        </w:rPr>
+        <w:fldChar w:fldCharType="end"/>
+      </w:r>
+      <w:r>
+        <w:rPr>
+          <w:smallCaps/>
+        </w:rPr>
+        <w:t xml:space="preserve"> Common transforms for text</w:t>
+      </w:r>
+    </w:p>
+    <w:p>
+      <w:pPr>
         <w:pStyle w:val="BodyText"/>
         <w:rPr>
           <w:color w:val="000000" w:themeColor="text1"/>
@@ -6289,24 +6450,16 @@
     </w:p>
     <w:p>
       <w:pPr>
-        <w:jc w:val="both"/>
+        <w:keepNext/>
       </w:pPr>
       <w:r>
         <w:rPr>
           <w:noProof/>
         </w:rPr>
         <w:drawing>
-          <wp:anchor distT="0" distB="0" distL="114300" distR="114300" simplePos="0" relativeHeight="251659264" behindDoc="0" locked="0" layoutInCell="1" allowOverlap="1" wp14:anchorId="222C3CAD" wp14:editId="3C1B1CA0">
-            <wp:simplePos x="0" y="0"/>
-            <wp:positionH relativeFrom="column">
-              <wp:posOffset>850265</wp:posOffset>
-            </wp:positionH>
-            <wp:positionV relativeFrom="paragraph">
-              <wp:posOffset>147316</wp:posOffset>
-            </wp:positionV>
+          <wp:inline distT="0" distB="0" distL="0" distR="0" wp14:anchorId="222C3CAD" wp14:editId="6B2A69B9">
             <wp:extent cx="1218565" cy="361950"/>
             <wp:effectExtent l="165100" t="165100" r="165735" b="171450"/>
-            <wp:wrapNone/>
             <wp:docPr id="6" name="Picture 6" descr="A screenshot of a cell phone&#10;&#10;Description automatically generated"/>
             <wp:cNvGraphicFramePr>
               <a:graphicFrameLocks xmlns:a="http://purl.oclc.org/ooxml/drawingml/main" noChangeAspect="1"/>
@@ -6352,18 +6505,68 @@
                 </pic:pic>
               </a:graphicData>
             </a:graphic>
-            <wp14:sizeRelH relativeFrom="page">
-              <wp14:pctWidth>0%</wp14:pctWidth>
-            </wp14:sizeRelH>
-            <wp14:sizeRelV relativeFrom="page">
-              <wp14:pctHeight>0%</wp14:pctHeight>
-            </wp14:sizeRelV>
-          </wp:anchor>
+          </wp:inline>
         </w:drawing>
       </w:r>
     </w:p>
     <w:p>
       <w:pPr>
+        <w:pStyle w:val="figurecaption"/>
+        <w:rPr>
+          <w:smallCaps/>
+        </w:rPr>
+      </w:pPr>
+      <w:r>
+        <w:rPr>
+          <w:smallCaps/>
+        </w:rPr>
+        <w:t xml:space="preserve">Figure </w:t>
+      </w:r>
+      <w:r>
+        <w:rPr>
+          <w:smallCaps/>
+        </w:rPr>
+        <w:fldChar w:fldCharType="begin"/>
+      </w:r>
+      <w:r>
+        <w:rPr>
+          <w:smallCaps/>
+        </w:rPr>
+        <w:instrText xml:space="preserve"> SEQ Figure \* ARABIC </w:instrText>
+      </w:r>
+      <w:r>
+        <w:rPr>
+          <w:smallCaps/>
+        </w:rPr>
+        <w:fldChar w:fldCharType="separate"/>
+      </w:r>
+      <w:r>
+        <w:rPr>
+          <w:smallCaps/>
+        </w:rPr>
+        <w:t>3</w:t>
+      </w:r>
+      <w:r>
+        <w:rPr>
+          <w:smallCaps/>
+        </w:rPr>
+        <w:fldChar w:fldCharType="end"/>
+      </w:r>
+      <w:r>
+        <w:rPr>
+          <w:smallCaps/>
+        </w:rPr>
+        <w:t xml:space="preserve"> </w:t>
+      </w:r>
+      <w:r>
+        <w:rPr>
+          <w:smallCaps/>
+        </w:rPr>
+        <w:t>Text filter to keep values with spacial characters</w:t>
+      </w:r>
+    </w:p>
+    <w:p>
+      <w:pPr>
         <w:jc w:val="both"/>
       </w:pPr>
     </w:p>
@@ -6381,22 +6584,20 @@
       <w:pPr>
         <w:jc w:val="both"/>
       </w:pPr>
+    </w:p>
+    <w:p>
+      <w:pPr>
+        <w:keepNext/>
+        <w:jc w:val="both"/>
+      </w:pPr>
       <w:r>
         <w:rPr>
           <w:noProof/>
         </w:rPr>
         <w:drawing>
-          <wp:anchor distT="0" distB="0" distL="114300" distR="114300" simplePos="0" relativeHeight="251658240" behindDoc="0" locked="0" layoutInCell="1" allowOverlap="1" wp14:anchorId="00CE491D" wp14:editId="0F22865F">
-            <wp:simplePos x="0" y="0"/>
-            <wp:positionH relativeFrom="column">
-              <wp:posOffset>-135255</wp:posOffset>
-            </wp:positionH>
-            <wp:positionV relativeFrom="paragraph">
-              <wp:posOffset>65283</wp:posOffset>
-            </wp:positionV>
+          <wp:inline distT="0" distB="0" distL="0" distR="0" wp14:anchorId="00CE491D" wp14:editId="28D455E6">
             <wp:extent cx="3252470" cy="1186180"/>
             <wp:effectExtent l="165100" t="165100" r="163830" b="160020"/>
-            <wp:wrapNone/>
             <wp:docPr id="7" name="Picture 7" descr="A screenshot of a cell phone&#10;&#10;Description automatically generated"/>
             <wp:cNvGraphicFramePr>
               <a:graphicFrameLocks xmlns:a="http://purl.oclc.org/ooxml/drawingml/main" noChangeAspect="1"/>
@@ -6442,55 +6643,108 @@
                 </pic:pic>
               </a:graphicData>
             </a:graphic>
-            <wp14:sizeRelH relativeFrom="page">
-              <wp14:pctWidth>0%</wp14:pctWidth>
-            </wp14:sizeRelH>
-            <wp14:sizeRelV relativeFrom="page">
-              <wp14:pctHeight>0%</wp14:pctHeight>
-            </wp14:sizeRelV>
-          </wp:anchor>
+          </wp:inline>
         </w:drawing>
       </w:r>
     </w:p>
     <w:p>
       <w:pPr>
+        <w:pStyle w:val="Caption"/>
         <w:jc w:val="both"/>
-      </w:pPr>
-    </w:p>
-    <w:p>
-      <w:pPr>
-        <w:jc w:val="both"/>
-      </w:pPr>
-    </w:p>
-    <w:p>
-      <w:pPr>
-        <w:jc w:val="both"/>
-      </w:pPr>
-    </w:p>
-    <w:p>
-      <w:pPr>
-        <w:jc w:val="both"/>
-      </w:pPr>
-    </w:p>
-    <w:p>
-      <w:pPr>
-        <w:jc w:val="both"/>
-      </w:pPr>
-    </w:p>
-    <w:p>
-      <w:pPr>
-        <w:jc w:val="both"/>
-      </w:pPr>
-    </w:p>
-    <w:p>
-      <w:pPr>
-        <w:jc w:val="both"/>
-      </w:pPr>
-    </w:p>
-    <w:p>
-      <w:pPr>
-        <w:jc w:val="both"/>
-      </w:pPr>
+        <w:rPr>
+          <w:i w:val="0"/>
+          <w:iCs w:val="0"/>
+          <w:smallCaps/>
+          <w:noProof/>
+          <w:color w:val="auto"/>
+          <w:sz w:val="16"/>
+          <w:szCs w:val="16"/>
+        </w:rPr>
+      </w:pPr>
+      <w:r>
+        <w:rPr>
+          <w:i w:val="0"/>
+          <w:iCs w:val="0"/>
+          <w:smallCaps/>
+          <w:noProof/>
+          <w:color w:val="auto"/>
+          <w:sz w:val="16"/>
+          <w:szCs w:val="16"/>
+        </w:rPr>
+        <w:t xml:space="preserve">Figure </w:t>
+      </w:r>
+      <w:r>
+        <w:rPr>
+          <w:i w:val="0"/>
+          <w:iCs w:val="0"/>
+          <w:smallCaps/>
+          <w:noProof/>
+          <w:color w:val="auto"/>
+          <w:sz w:val="16"/>
+          <w:szCs w:val="16"/>
+        </w:rPr>
+        <w:fldChar w:fldCharType="begin"/>
+      </w:r>
+      <w:r>
+        <w:rPr>
+          <w:i w:val="0"/>
+          <w:iCs w:val="0"/>
+          <w:smallCaps/>
+          <w:noProof/>
+          <w:color w:val="auto"/>
+          <w:sz w:val="16"/>
+          <w:szCs w:val="16"/>
+        </w:rPr>
+        <w:instrText xml:space="preserve"> SEQ Figure \* ARABIC </w:instrText>
+      </w:r>
+      <w:r>
+        <w:rPr>
+          <w:i w:val="0"/>
+          <w:iCs w:val="0"/>
+          <w:smallCaps/>
+          <w:noProof/>
+          <w:color w:val="auto"/>
+          <w:sz w:val="16"/>
+          <w:szCs w:val="16"/>
+        </w:rPr>
+        <w:fldChar w:fldCharType="separate"/>
+      </w:r>
+      <w:r>
+        <w:rPr>
+          <w:i w:val="0"/>
+          <w:iCs w:val="0"/>
+          <w:smallCaps/>
+          <w:noProof/>
+          <w:color w:val="auto"/>
+          <w:sz w:val="16"/>
+          <w:szCs w:val="16"/>
+        </w:rPr>
+        <w:t>4</w:t>
+      </w:r>
+      <w:r>
+        <w:rPr>
+          <w:i w:val="0"/>
+          <w:iCs w:val="0"/>
+          <w:smallCaps/>
+          <w:noProof/>
+          <w:color w:val="auto"/>
+          <w:sz w:val="16"/>
+          <w:szCs w:val="16"/>
+        </w:rPr>
+        <w:fldChar w:fldCharType="end"/>
+      </w:r>
+      <w:r>
+        <w:rPr>
+          <w:i w:val="0"/>
+          <w:iCs w:val="0"/>
+          <w:smallCaps/>
+          <w:noProof/>
+          <w:color w:val="auto"/>
+          <w:sz w:val="16"/>
+          <w:szCs w:val="16"/>
+        </w:rPr>
+        <w:t xml:space="preserve"> Custom text transform using GREL to remove special characters</w:t>
+      </w:r>
     </w:p>
     <w:p>
       <w:pPr>
@@ -6960,6 +7214,7 @@
     </w:p>
     <w:p>
       <w:pPr>
+        <w:keepNext/>
         <w:jc w:val="both"/>
       </w:pPr>
       <w:r>
@@ -7021,6 +7276,56 @@
     </w:p>
     <w:p>
       <w:pPr>
+        <w:pStyle w:val="figurecaption"/>
+        <w:rPr>
+          <w:smallCaps/>
+        </w:rPr>
+      </w:pPr>
+      <w:r>
+        <w:rPr>
+          <w:smallCaps/>
+        </w:rPr>
+        <w:t xml:space="preserve">Figure </w:t>
+      </w:r>
+      <w:r>
+        <w:rPr>
+          <w:smallCaps/>
+        </w:rPr>
+        <w:fldChar w:fldCharType="begin"/>
+      </w:r>
+      <w:r>
+        <w:rPr>
+          <w:smallCaps/>
+        </w:rPr>
+        <w:instrText xml:space="preserve"> SEQ Figure \* ARABIC </w:instrText>
+      </w:r>
+      <w:r>
+        <w:rPr>
+          <w:smallCaps/>
+        </w:rPr>
+        <w:fldChar w:fldCharType="separate"/>
+      </w:r>
+      <w:r>
+        <w:rPr>
+          <w:smallCaps/>
+        </w:rPr>
+        <w:t>6</w:t>
+      </w:r>
+      <w:r>
+        <w:rPr>
+          <w:smallCaps/>
+        </w:rPr>
+        <w:fldChar w:fldCharType="end"/>
+      </w:r>
+      <w:r>
+        <w:rPr>
+          <w:smallCaps/>
+        </w:rPr>
+        <w:t xml:space="preserve"> Clustering of text values</w:t>
+      </w:r>
+    </w:p>
+    <w:p>
+      <w:pPr>
         <w:jc w:val="both"/>
       </w:pPr>
       <w:r>
@@ -7047,9 +7352,11 @@
     </w:p>
     <w:p>
       <w:pPr>
+        <w:keepNext/>
         <w:jc w:val="both"/>
       </w:pPr>
       <w:r>
+        <w:lastRenderedPageBreak/>
         <w:t xml:space="preserve"> </w:t>
       </w:r>
       <w:r>
@@ -7110,6 +7417,59 @@
       </w:r>
     </w:p>
     <w:p>
+      <w:pPr>
+        <w:pStyle w:val="figurecaption"/>
+        <w:rPr>
+          <w:smallCaps/>
+        </w:rPr>
+      </w:pPr>
+      <w:r>
+        <w:rPr>
+          <w:smallCaps/>
+        </w:rPr>
+        <w:t xml:space="preserve">Figure </w:t>
+      </w:r>
+      <w:r>
+        <w:rPr>
+          <w:smallCaps/>
+        </w:rPr>
+        <w:fldChar w:fldCharType="begin"/>
+      </w:r>
+      <w:r>
+        <w:rPr>
+          <w:smallCaps/>
+        </w:rPr>
+        <w:instrText xml:space="preserve"> SEQ Figure \* ARABIC </w:instrText>
+      </w:r>
+      <w:r>
+        <w:rPr>
+          <w:smallCaps/>
+        </w:rPr>
+        <w:fldChar w:fldCharType="separate"/>
+      </w:r>
+      <w:r>
+        <w:rPr>
+          <w:smallCaps/>
+        </w:rPr>
+        <w:t>7</w:t>
+      </w:r>
+      <w:r>
+        <w:rPr>
+          <w:smallCaps/>
+        </w:rPr>
+        <w:fldChar w:fldCharType="end"/>
+      </w:r>
+      <w:r>
+        <w:rPr>
+          <w:smallCaps/>
+        </w:rPr>
+        <w:t xml:space="preserve"> Common trasform for date</w:t>
+      </w:r>
+    </w:p>
+    <w:p>
+      <w:pPr>
+        <w:keepNext/>
+      </w:pPr>
       <w:r>
         <w:rPr>
           <w:noProof/>
@@ -7169,10 +7529,89 @@
     </w:p>
     <w:p>
       <w:pPr>
+        <w:pStyle w:val="figurecaption"/>
+        <w:rPr>
+          <w:smallCaps/>
+        </w:rPr>
+      </w:pPr>
+      <w:r>
+        <w:rPr>
+          <w:smallCaps/>
+        </w:rPr>
+        <w:t xml:space="preserve">Figure </w:t>
+      </w:r>
+      <w:r>
+        <w:rPr>
+          <w:smallCaps/>
+        </w:rPr>
+        <w:fldChar w:fldCharType="begin"/>
+      </w:r>
+      <w:r>
+        <w:rPr>
+          <w:smallCaps/>
+        </w:rPr>
+        <w:instrText xml:space="preserve"> SEQ Figure \* ARABIC </w:instrText>
+      </w:r>
+      <w:r>
+        <w:rPr>
+          <w:smallCaps/>
+        </w:rPr>
+        <w:fldChar w:fldCharType="separate"/>
+      </w:r>
+      <w:r>
+        <w:rPr>
+          <w:smallCaps/>
+        </w:rPr>
+        <w:t>8</w:t>
+      </w:r>
+      <w:r>
+        <w:rPr>
+          <w:smallCaps/>
+        </w:rPr>
+        <w:fldChar w:fldCharType="end"/>
+      </w:r>
+      <w:r>
+        <w:rPr>
+          <w:smallCaps/>
+        </w:rPr>
+        <w:t xml:space="preserve"> Timeline facet</w:t>
+      </w:r>
+      <w:r>
+        <w:rPr>
+          <w:smallCaps/>
+        </w:rPr>
+        <w:t xml:space="preserve"> to detect outliers</w:t>
+      </w:r>
+    </w:p>
+    <w:p>
+      <w:pPr>
+        <w:jc w:val="both"/>
+      </w:pPr>
+      <w:r>
+        <w:t xml:space="preserve">    For more details see ‘</w:t>
+      </w:r>
+      <w:proofErr w:type="spellStart"/>
+      <w:r>
+        <w:rPr>
+          <w:i/>
+          <w:iCs/>
+        </w:rPr>
+        <w:t>Open_Refine_History-Menu.json</w:t>
+      </w:r>
+      <w:proofErr w:type="spellEnd"/>
+      <w:r>
+        <w:rPr>
+          <w:i/>
+          <w:iCs/>
+        </w:rPr>
+        <w:t>’ file.</w:t>
+      </w:r>
+    </w:p>
+    <w:p>
+      <w:pPr>
         <w:pStyle w:val="Heading1"/>
       </w:pPr>
       <w:r>
-        <w:lastRenderedPageBreak/>
         <w:t>Data cleaning with other tools</w:t>
       </w:r>
     </w:p>
@@ -7264,9 +7703,7 @@
     <w:p>
       <w:pPr>
         <w:pStyle w:val="BodyText"/>
-        <w:rPr>
-          <w:color w:val="FF0000"/>
-        </w:rPr>
+        <w:keepNext/>
       </w:pPr>
       <w:r>
         <w:rPr>
@@ -7324,6 +7761,56 @@
     </w:p>
     <w:p>
       <w:pPr>
+        <w:pStyle w:val="figurecaption"/>
+        <w:rPr>
+          <w:smallCaps/>
+        </w:rPr>
+      </w:pPr>
+      <w:r>
+        <w:rPr>
+          <w:smallCaps/>
+        </w:rPr>
+        <w:t xml:space="preserve">Figure </w:t>
+      </w:r>
+      <w:r>
+        <w:rPr>
+          <w:smallCaps/>
+        </w:rPr>
+        <w:fldChar w:fldCharType="begin"/>
+      </w:r>
+      <w:r>
+        <w:rPr>
+          <w:smallCaps/>
+        </w:rPr>
+        <w:instrText xml:space="preserve"> SEQ Figure \* ARABIC </w:instrText>
+      </w:r>
+      <w:r>
+        <w:rPr>
+          <w:smallCaps/>
+        </w:rPr>
+        <w:fldChar w:fldCharType="separate"/>
+      </w:r>
+      <w:r>
+        <w:rPr>
+          <w:smallCaps/>
+        </w:rPr>
+        <w:t>9</w:t>
+      </w:r>
+      <w:r>
+        <w:rPr>
+          <w:smallCaps/>
+        </w:rPr>
+        <w:fldChar w:fldCharType="end"/>
+      </w:r>
+      <w:r>
+        <w:rPr>
+          <w:smallCaps/>
+        </w:rPr>
+        <w:t xml:space="preserve"> ER Database Schema</w:t>
+      </w:r>
+    </w:p>
+    <w:p>
+      <w:pPr>
         <w:pStyle w:val="Heading1"/>
       </w:pPr>
       <w:r>
@@ -9391,7 +9878,6 @@
     <w:lvl w:ilvl="0" w:tplc="C8D6570A">
       <w:start w:val="1"/>
       <w:numFmt w:val="decimal"/>
-      <w:pStyle w:val="figurecaption"/>
       <w:lvlText w:val="Fig. %1."/>
       <w:lvlJc w:val="start"/>
       <w:pPr>
@@ -10187,14 +10673,10 @@
     <w:name w:val="figure caption"/>
     <w:rsid w:val="005B0344"/>
     <w:pPr>
-      <w:numPr>
-        <w:numId w:val="2"/>
-      </w:numPr>
       <w:tabs>
         <w:tab w:val="start" w:pos="26.65pt"/>
       </w:tabs>
       <w:spacing w:before="4pt" w:after="10pt"/>
-      <w:ind w:start="0pt" w:firstLine="0pt"/>
       <w:jc w:val="both"/>
     </w:pPr>
     <w:rPr>
@@ -10423,6 +10905,83 @@
     <w:rPr>
       <w:i/>
       <w:iCs/>
+    </w:rPr>
+  </w:style>
+  <w:style w:type="paragraph" w:styleId="Caption">
+    <w:name w:val="caption"/>
+    <w:basedOn w:val="Normal"/>
+    <w:next w:val="Normal"/>
+    <w:unhideWhenUsed/>
+    <w:qFormat/>
+    <w:rsid w:val="00515E50"/>
+    <w:pPr>
+      <w:spacing w:after="10pt"/>
+    </w:pPr>
+    <w:rPr>
+      <w:i/>
+      <w:iCs/>
+      <w:color w:val="44546A" w:themeColor="text2"/>
+      <w:sz w:val="18"/>
+      <w:szCs w:val="18"/>
+    </w:rPr>
+  </w:style>
+  <w:style w:type="paragraph" w:styleId="Subtitle">
+    <w:name w:val="Subtitle"/>
+    <w:basedOn w:val="Normal"/>
+    <w:next w:val="Normal"/>
+    <w:link w:val="SubtitleChar"/>
+    <w:qFormat/>
+    <w:rsid w:val="00515E50"/>
+    <w:pPr>
+      <w:numPr>
+        <w:ilvl w:val="1"/>
+      </w:numPr>
+      <w:spacing w:after="8pt"/>
+    </w:pPr>
+    <w:rPr>
+      <w:rFonts w:asciiTheme="minorHAnsi" w:eastAsiaTheme="minorEastAsia" w:hAnsiTheme="minorHAnsi" w:cstheme="minorBidi"/>
+      <w:color w:val="5A5A5A" w:themeColor="text1" w:themeTint="A5"/>
+      <w:spacing w:val="15"/>
+      <w:sz w:val="22"/>
+      <w:szCs w:val="22"/>
+    </w:rPr>
+  </w:style>
+  <w:style w:type="character" w:customStyle="1" w:styleId="SubtitleChar">
+    <w:name w:val="Subtitle Char"/>
+    <w:basedOn w:val="DefaultParagraphFont"/>
+    <w:link w:val="Subtitle"/>
+    <w:rsid w:val="00515E50"/>
+    <w:rPr>
+      <w:rFonts w:asciiTheme="minorHAnsi" w:eastAsiaTheme="minorEastAsia" w:hAnsiTheme="minorHAnsi" w:cstheme="minorBidi"/>
+      <w:color w:val="5A5A5A" w:themeColor="text1" w:themeTint="A5"/>
+      <w:spacing w:val="15"/>
+      <w:sz w:val="22"/>
+      <w:szCs w:val="22"/>
+    </w:rPr>
+  </w:style>
+  <w:style w:type="character" w:styleId="IntenseReference">
+    <w:name w:val="Intense Reference"/>
+    <w:basedOn w:val="DefaultParagraphFont"/>
+    <w:uiPriority w:val="32"/>
+    <w:qFormat/>
+    <w:rsid w:val="00515E50"/>
+    <w:rPr>
+      <w:b/>
+      <w:bCs/>
+      <w:smallCaps/>
+      <w:color w:val="5B9BD5" w:themeColor="accent1"/>
+      <w:spacing w:val="5"/>
+    </w:rPr>
+  </w:style>
+  <w:style w:type="character" w:styleId="SubtleReference">
+    <w:name w:val="Subtle Reference"/>
+    <w:basedOn w:val="DefaultParagraphFont"/>
+    <w:uiPriority w:val="31"/>
+    <w:qFormat/>
+    <w:rsid w:val="00515E50"/>
+    <w:rPr>
+      <w:smallCaps/>
+      <w:color w:val="5A5A5A" w:themeColor="text1" w:themeTint="A5"/>
     </w:rPr>
   </w:style>
 </w:styles>

</xml_diff>

<commit_message>
Added table with number of cells affected
</commit_message>
<xml_diff>
--- a/Report.docx
+++ b/Report.docx
@@ -7583,10 +7583,741 @@
         <w:t xml:space="preserve"> to detect outliers</w:t>
       </w:r>
     </w:p>
+    <w:tbl>
+      <w:tblPr>
+        <w:tblStyle w:val="TableGrid"/>
+        <w:tblW w:w="242.80pt" w:type="dxa"/>
+        <w:tblLook w:firstRow="1" w:lastRow="0" w:firstColumn="1" w:lastColumn="0" w:noHBand="0" w:noVBand="1"/>
+      </w:tblPr>
+      <w:tblGrid>
+        <w:gridCol w:w="2210"/>
+        <w:gridCol w:w="2646"/>
+      </w:tblGrid>
+      <w:tr>
+        <w:trPr>
+          <w:trHeight w:val="216"/>
+        </w:trPr>
+        <w:tc>
+          <w:tcPr>
+            <w:tcW w:w="110.50pt" w:type="dxa"/>
+            <w:noWrap/>
+          </w:tcPr>
+          <w:p>
+            <w:pPr>
+              <w:pStyle w:val="tablecolhead"/>
+            </w:pPr>
+            <w:r>
+              <w:t>Column</w:t>
+            </w:r>
+          </w:p>
+        </w:tc>
+        <w:tc>
+          <w:tcPr>
+            <w:tcW w:w="132.30pt" w:type="dxa"/>
+            <w:noWrap/>
+          </w:tcPr>
+          <w:p>
+            <w:pPr>
+              <w:pStyle w:val="tablecolhead"/>
+            </w:pPr>
+            <w:r>
+              <w:t>Cells Affected</w:t>
+            </w:r>
+          </w:p>
+        </w:tc>
+      </w:tr>
+      <w:tr>
+        <w:trPr>
+          <w:trHeight w:val="216"/>
+        </w:trPr>
+        <w:tc>
+          <w:tcPr>
+            <w:tcW w:w="110.50pt" w:type="dxa"/>
+            <w:noWrap/>
+            <w:hideMark/>
+          </w:tcPr>
+          <w:p>
+            <w:pPr>
+              <w:pStyle w:val="tablecopy"/>
+            </w:pPr>
+            <w:r>
+              <w:t>name</w:t>
+            </w:r>
+          </w:p>
+        </w:tc>
+        <w:tc>
+          <w:tcPr>
+            <w:tcW w:w="132.30pt" w:type="dxa"/>
+            <w:noWrap/>
+            <w:hideMark/>
+          </w:tcPr>
+          <w:p>
+            <w:pPr>
+              <w:pStyle w:val="tablecopy"/>
+            </w:pPr>
+            <w:r>
+              <w:t>1481</w:t>
+            </w:r>
+          </w:p>
+        </w:tc>
+      </w:tr>
+      <w:tr>
+        <w:trPr>
+          <w:trHeight w:val="216"/>
+        </w:trPr>
+        <w:tc>
+          <w:tcPr>
+            <w:tcW w:w="110.50pt" w:type="dxa"/>
+            <w:noWrap/>
+            <w:hideMark/>
+          </w:tcPr>
+          <w:p>
+            <w:pPr>
+              <w:pStyle w:val="tablecopy"/>
+            </w:pPr>
+            <w:r>
+              <w:t>sponsor</w:t>
+            </w:r>
+          </w:p>
+        </w:tc>
+        <w:tc>
+          <w:tcPr>
+            <w:tcW w:w="132.30pt" w:type="dxa"/>
+            <w:noWrap/>
+            <w:hideMark/>
+          </w:tcPr>
+          <w:p>
+            <w:pPr>
+              <w:pStyle w:val="tablecopy"/>
+            </w:pPr>
+            <w:r>
+              <w:t>11375</w:t>
+            </w:r>
+          </w:p>
+        </w:tc>
+      </w:tr>
+      <w:tr>
+        <w:trPr>
+          <w:trHeight w:val="216"/>
+        </w:trPr>
+        <w:tc>
+          <w:tcPr>
+            <w:tcW w:w="110.50pt" w:type="dxa"/>
+            <w:noWrap/>
+            <w:hideMark/>
+          </w:tcPr>
+          <w:p>
+            <w:pPr>
+              <w:pStyle w:val="tablecopy"/>
+            </w:pPr>
+            <w:r>
+              <w:t>event</w:t>
+            </w:r>
+          </w:p>
+        </w:tc>
+        <w:tc>
+          <w:tcPr>
+            <w:tcW w:w="132.30pt" w:type="dxa"/>
+            <w:noWrap/>
+            <w:hideMark/>
+          </w:tcPr>
+          <w:p>
+            <w:pPr>
+              <w:pStyle w:val="tablecopy"/>
+            </w:pPr>
+            <w:r>
+              <w:t>1448</w:t>
+            </w:r>
+          </w:p>
+        </w:tc>
+      </w:tr>
+      <w:tr>
+        <w:trPr>
+          <w:trHeight w:val="216"/>
+        </w:trPr>
+        <w:tc>
+          <w:tcPr>
+            <w:tcW w:w="110.50pt" w:type="dxa"/>
+            <w:noWrap/>
+            <w:hideMark/>
+          </w:tcPr>
+          <w:p>
+            <w:pPr>
+              <w:pStyle w:val="tablecopy"/>
+            </w:pPr>
+            <w:r>
+              <w:t>venue</w:t>
+            </w:r>
+          </w:p>
+        </w:tc>
+        <w:tc>
+          <w:tcPr>
+            <w:tcW w:w="132.30pt" w:type="dxa"/>
+            <w:noWrap/>
+            <w:hideMark/>
+          </w:tcPr>
+          <w:p>
+            <w:pPr>
+              <w:pStyle w:val="tablecopy"/>
+            </w:pPr>
+            <w:r>
+              <w:t>2551</w:t>
+            </w:r>
+          </w:p>
+        </w:tc>
+      </w:tr>
+      <w:tr>
+        <w:trPr>
+          <w:trHeight w:val="216"/>
+        </w:trPr>
+        <w:tc>
+          <w:tcPr>
+            <w:tcW w:w="110.50pt" w:type="dxa"/>
+            <w:noWrap/>
+            <w:hideMark/>
+          </w:tcPr>
+          <w:p>
+            <w:pPr>
+              <w:pStyle w:val="tablecopy"/>
+            </w:pPr>
+            <w:r>
+              <w:t>place</w:t>
+            </w:r>
+          </w:p>
+        </w:tc>
+        <w:tc>
+          <w:tcPr>
+            <w:tcW w:w="132.30pt" w:type="dxa"/>
+            <w:noWrap/>
+            <w:hideMark/>
+          </w:tcPr>
+          <w:p>
+            <w:pPr>
+              <w:pStyle w:val="tablecopy"/>
+            </w:pPr>
+            <w:r>
+              <w:t>?</w:t>
+            </w:r>
+          </w:p>
+        </w:tc>
+      </w:tr>
+      <w:tr>
+        <w:trPr>
+          <w:trHeight w:val="216"/>
+        </w:trPr>
+        <w:tc>
+          <w:tcPr>
+            <w:tcW w:w="110.50pt" w:type="dxa"/>
+            <w:noWrap/>
+            <w:hideMark/>
+          </w:tcPr>
+          <w:p>
+            <w:pPr>
+              <w:pStyle w:val="tablecopy"/>
+            </w:pPr>
+            <w:proofErr w:type="spellStart"/>
+            <w:r>
+              <w:t>physical_description</w:t>
+            </w:r>
+            <w:proofErr w:type="spellEnd"/>
+          </w:p>
+        </w:tc>
+        <w:tc>
+          <w:tcPr>
+            <w:tcW w:w="132.30pt" w:type="dxa"/>
+            <w:noWrap/>
+            <w:hideMark/>
+          </w:tcPr>
+          <w:p>
+            <w:pPr>
+              <w:pStyle w:val="tablecopy"/>
+            </w:pPr>
+            <w:r>
+              <w:t>?</w:t>
+            </w:r>
+          </w:p>
+        </w:tc>
+      </w:tr>
+      <w:tr>
+        <w:trPr>
+          <w:trHeight w:val="216"/>
+        </w:trPr>
+        <w:tc>
+          <w:tcPr>
+            <w:tcW w:w="110.50pt" w:type="dxa"/>
+            <w:noWrap/>
+            <w:hideMark/>
+          </w:tcPr>
+          <w:p>
+            <w:pPr>
+              <w:pStyle w:val="tablecopy"/>
+            </w:pPr>
+            <w:r>
+              <w:t>occasion</w:t>
+            </w:r>
+          </w:p>
+        </w:tc>
+        <w:tc>
+          <w:tcPr>
+            <w:tcW w:w="132.30pt" w:type="dxa"/>
+            <w:noWrap/>
+            <w:hideMark/>
+          </w:tcPr>
+          <w:p>
+            <w:pPr>
+              <w:pStyle w:val="tablecopy"/>
+            </w:pPr>
+            <w:r>
+              <w:t>2616</w:t>
+            </w:r>
+          </w:p>
+        </w:tc>
+      </w:tr>
+      <w:tr>
+        <w:trPr>
+          <w:trHeight w:val="216"/>
+        </w:trPr>
+        <w:tc>
+          <w:tcPr>
+            <w:tcW w:w="110.50pt" w:type="dxa"/>
+            <w:noWrap/>
+            <w:hideMark/>
+          </w:tcPr>
+          <w:p>
+            <w:pPr>
+              <w:pStyle w:val="tablecopy"/>
+            </w:pPr>
+            <w:r>
+              <w:t>notes</w:t>
+            </w:r>
+          </w:p>
+        </w:tc>
+        <w:tc>
+          <w:tcPr>
+            <w:tcW w:w="132.30pt" w:type="dxa"/>
+            <w:noWrap/>
+            <w:hideMark/>
+          </w:tcPr>
+          <w:p>
+            <w:pPr>
+              <w:pStyle w:val="tablecopy"/>
+            </w:pPr>
+            <w:r>
+              <w:t>10613</w:t>
+            </w:r>
+          </w:p>
+        </w:tc>
+      </w:tr>
+      <w:tr>
+        <w:trPr>
+          <w:trHeight w:val="216"/>
+        </w:trPr>
+        <w:tc>
+          <w:tcPr>
+            <w:tcW w:w="110.50pt" w:type="dxa"/>
+            <w:noWrap/>
+            <w:hideMark/>
+          </w:tcPr>
+          <w:p>
+            <w:pPr>
+              <w:pStyle w:val="tablecopy"/>
+            </w:pPr>
+            <w:proofErr w:type="spellStart"/>
+            <w:r>
+              <w:t>call_number</w:t>
+            </w:r>
+            <w:proofErr w:type="spellEnd"/>
+          </w:p>
+        </w:tc>
+        <w:tc>
+          <w:tcPr>
+            <w:tcW w:w="132.30pt" w:type="dxa"/>
+            <w:noWrap/>
+            <w:hideMark/>
+          </w:tcPr>
+          <w:p>
+            <w:pPr>
+              <w:pStyle w:val="tablecopy"/>
+            </w:pPr>
+            <w:r>
+              <w:t>15981</w:t>
+            </w:r>
+          </w:p>
+        </w:tc>
+      </w:tr>
+      <w:tr>
+        <w:trPr>
+          <w:trHeight w:val="216"/>
+        </w:trPr>
+        <w:tc>
+          <w:tcPr>
+            <w:tcW w:w="110.50pt" w:type="dxa"/>
+            <w:noWrap/>
+            <w:hideMark/>
+          </w:tcPr>
+          <w:p>
+            <w:pPr>
+              <w:pStyle w:val="tablecopy"/>
+            </w:pPr>
+            <w:r>
+              <w:t>keywords</w:t>
+            </w:r>
+          </w:p>
+        </w:tc>
+        <w:tc>
+          <w:tcPr>
+            <w:tcW w:w="132.30pt" w:type="dxa"/>
+            <w:noWrap/>
+            <w:hideMark/>
+          </w:tcPr>
+          <w:p>
+            <w:pPr>
+              <w:pStyle w:val="tablecopy"/>
+            </w:pPr>
+            <w:r>
+              <w:t>0</w:t>
+            </w:r>
+          </w:p>
+        </w:tc>
+      </w:tr>
+      <w:tr>
+        <w:trPr>
+          <w:trHeight w:val="216"/>
+        </w:trPr>
+        <w:tc>
+          <w:tcPr>
+            <w:tcW w:w="110.50pt" w:type="dxa"/>
+            <w:noWrap/>
+            <w:hideMark/>
+          </w:tcPr>
+          <w:p>
+            <w:pPr>
+              <w:pStyle w:val="tablecopy"/>
+            </w:pPr>
+            <w:r>
+              <w:t>language</w:t>
+            </w:r>
+          </w:p>
+        </w:tc>
+        <w:tc>
+          <w:tcPr>
+            <w:tcW w:w="132.30pt" w:type="dxa"/>
+            <w:noWrap/>
+            <w:hideMark/>
+          </w:tcPr>
+          <w:p>
+            <w:pPr>
+              <w:pStyle w:val="tablecopy"/>
+            </w:pPr>
+            <w:r>
+              <w:t>0</w:t>
+            </w:r>
+          </w:p>
+        </w:tc>
+      </w:tr>
+      <w:tr>
+        <w:trPr>
+          <w:trHeight w:val="216"/>
+        </w:trPr>
+        <w:tc>
+          <w:tcPr>
+            <w:tcW w:w="110.50pt" w:type="dxa"/>
+            <w:noWrap/>
+            <w:hideMark/>
+          </w:tcPr>
+          <w:p>
+            <w:pPr>
+              <w:pStyle w:val="tablecopy"/>
+            </w:pPr>
+            <w:r>
+              <w:t>date</w:t>
+            </w:r>
+          </w:p>
+        </w:tc>
+        <w:tc>
+          <w:tcPr>
+            <w:tcW w:w="132.30pt" w:type="dxa"/>
+            <w:noWrap/>
+            <w:hideMark/>
+          </w:tcPr>
+          <w:p>
+            <w:pPr>
+              <w:pStyle w:val="tablecopy"/>
+            </w:pPr>
+            <w:r>
+              <w:t>16959</w:t>
+            </w:r>
+          </w:p>
+        </w:tc>
+      </w:tr>
+      <w:tr>
+        <w:trPr>
+          <w:trHeight w:val="216"/>
+        </w:trPr>
+        <w:tc>
+          <w:tcPr>
+            <w:tcW w:w="110.50pt" w:type="dxa"/>
+            <w:noWrap/>
+            <w:hideMark/>
+          </w:tcPr>
+          <w:p>
+            <w:pPr>
+              <w:pStyle w:val="tablecopy"/>
+            </w:pPr>
+            <w:r>
+              <w:t>location</w:t>
+            </w:r>
+          </w:p>
+        </w:tc>
+        <w:tc>
+          <w:tcPr>
+            <w:tcW w:w="132.30pt" w:type="dxa"/>
+            <w:noWrap/>
+            <w:hideMark/>
+          </w:tcPr>
+          <w:p>
+            <w:pPr>
+              <w:pStyle w:val="tablecopy"/>
+            </w:pPr>
+            <w:r>
+              <w:t>?</w:t>
+            </w:r>
+          </w:p>
+        </w:tc>
+      </w:tr>
+      <w:tr>
+        <w:trPr>
+          <w:trHeight w:val="216"/>
+        </w:trPr>
+        <w:tc>
+          <w:tcPr>
+            <w:tcW w:w="110.50pt" w:type="dxa"/>
+            <w:noWrap/>
+            <w:hideMark/>
+          </w:tcPr>
+          <w:p>
+            <w:pPr>
+              <w:pStyle w:val="tablecopy"/>
+            </w:pPr>
+            <w:proofErr w:type="spellStart"/>
+            <w:r>
+              <w:t>location_type</w:t>
+            </w:r>
+            <w:proofErr w:type="spellEnd"/>
+          </w:p>
+        </w:tc>
+        <w:tc>
+          <w:tcPr>
+            <w:tcW w:w="132.30pt" w:type="dxa"/>
+            <w:noWrap/>
+            <w:hideMark/>
+          </w:tcPr>
+          <w:p>
+            <w:pPr>
+              <w:pStyle w:val="tablecopy"/>
+            </w:pPr>
+            <w:r>
+              <w:t>0</w:t>
+            </w:r>
+          </w:p>
+        </w:tc>
+      </w:tr>
+      <w:tr>
+        <w:trPr>
+          <w:trHeight w:val="216"/>
+        </w:trPr>
+        <w:tc>
+          <w:tcPr>
+            <w:tcW w:w="110.50pt" w:type="dxa"/>
+            <w:noWrap/>
+            <w:hideMark/>
+          </w:tcPr>
+          <w:p>
+            <w:pPr>
+              <w:pStyle w:val="tablecopy"/>
+            </w:pPr>
+            <w:r>
+              <w:t>currency</w:t>
+            </w:r>
+          </w:p>
+        </w:tc>
+        <w:tc>
+          <w:tcPr>
+            <w:tcW w:w="132.30pt" w:type="dxa"/>
+            <w:noWrap/>
+            <w:hideMark/>
+          </w:tcPr>
+          <w:p>
+            <w:pPr>
+              <w:pStyle w:val="tablecopy"/>
+            </w:pPr>
+            <w:r>
+              <w:t>0</w:t>
+            </w:r>
+          </w:p>
+        </w:tc>
+      </w:tr>
+      <w:tr>
+        <w:trPr>
+          <w:trHeight w:val="216"/>
+        </w:trPr>
+        <w:tc>
+          <w:tcPr>
+            <w:tcW w:w="110.50pt" w:type="dxa"/>
+            <w:noWrap/>
+            <w:hideMark/>
+          </w:tcPr>
+          <w:p>
+            <w:pPr>
+              <w:pStyle w:val="tablecopy"/>
+            </w:pPr>
+            <w:proofErr w:type="spellStart"/>
+            <w:r>
+              <w:t>currency_symbol</w:t>
+            </w:r>
+            <w:proofErr w:type="spellEnd"/>
+          </w:p>
+        </w:tc>
+        <w:tc>
+          <w:tcPr>
+            <w:tcW w:w="132.30pt" w:type="dxa"/>
+            <w:noWrap/>
+            <w:hideMark/>
+          </w:tcPr>
+          <w:p>
+            <w:pPr>
+              <w:pStyle w:val="tablecopy"/>
+            </w:pPr>
+            <w:r>
+              <w:t>0</w:t>
+            </w:r>
+          </w:p>
+        </w:tc>
+      </w:tr>
+      <w:tr>
+        <w:trPr>
+          <w:trHeight w:val="216"/>
+        </w:trPr>
+        <w:tc>
+          <w:tcPr>
+            <w:tcW w:w="110.50pt" w:type="dxa"/>
+            <w:noWrap/>
+            <w:hideMark/>
+          </w:tcPr>
+          <w:p>
+            <w:pPr>
+              <w:pStyle w:val="tablecopy"/>
+            </w:pPr>
+            <w:r>
+              <w:t>status</w:t>
+            </w:r>
+          </w:p>
+        </w:tc>
+        <w:tc>
+          <w:tcPr>
+            <w:tcW w:w="132.30pt" w:type="dxa"/>
+            <w:noWrap/>
+            <w:hideMark/>
+          </w:tcPr>
+          <w:p>
+            <w:pPr>
+              <w:pStyle w:val="tablecopy"/>
+            </w:pPr>
+            <w:r>
+              <w:t>0</w:t>
+            </w:r>
+          </w:p>
+        </w:tc>
+      </w:tr>
+      <w:tr>
+        <w:trPr>
+          <w:trHeight w:val="216"/>
+        </w:trPr>
+        <w:tc>
+          <w:tcPr>
+            <w:tcW w:w="110.50pt" w:type="dxa"/>
+            <w:noWrap/>
+            <w:hideMark/>
+          </w:tcPr>
+          <w:p>
+            <w:pPr>
+              <w:pStyle w:val="tablecopy"/>
+            </w:pPr>
+            <w:proofErr w:type="spellStart"/>
+            <w:r>
+              <w:t>page_count</w:t>
+            </w:r>
+            <w:proofErr w:type="spellEnd"/>
+          </w:p>
+        </w:tc>
+        <w:tc>
+          <w:tcPr>
+            <w:tcW w:w="132.30pt" w:type="dxa"/>
+            <w:noWrap/>
+            <w:hideMark/>
+          </w:tcPr>
+          <w:p>
+            <w:pPr>
+              <w:pStyle w:val="tablecopy"/>
+            </w:pPr>
+            <w:r>
+              <w:t>0</w:t>
+            </w:r>
+          </w:p>
+        </w:tc>
+      </w:tr>
+      <w:tr>
+        <w:trPr>
+          <w:trHeight w:val="216"/>
+        </w:trPr>
+        <w:tc>
+          <w:tcPr>
+            <w:tcW w:w="110.50pt" w:type="dxa"/>
+            <w:noWrap/>
+            <w:hideMark/>
+          </w:tcPr>
+          <w:p>
+            <w:pPr>
+              <w:pStyle w:val="tablecopy"/>
+            </w:pPr>
+            <w:proofErr w:type="spellStart"/>
+            <w:r>
+              <w:t>dish_count</w:t>
+            </w:r>
+            <w:proofErr w:type="spellEnd"/>
+          </w:p>
+        </w:tc>
+        <w:tc>
+          <w:tcPr>
+            <w:tcW w:w="132.30pt" w:type="dxa"/>
+            <w:noWrap/>
+            <w:hideMark/>
+          </w:tcPr>
+          <w:p>
+            <w:pPr>
+              <w:pStyle w:val="tablecopy"/>
+            </w:pPr>
+            <w:r>
+              <w:t>0</w:t>
+            </w:r>
+          </w:p>
+        </w:tc>
+      </w:tr>
+    </w:tbl>
+    <w:p>
+      <w:pPr>
+        <w:pStyle w:val="tablecolhead"/>
+      </w:pPr>
+    </w:p>
     <w:p>
       <w:pPr>
         <w:jc w:val="both"/>
       </w:pPr>
+    </w:p>
+    <w:p>
+      <w:pPr>
+        <w:jc w:val="both"/>
+      </w:pPr>
       <w:r>
         <w:t xml:space="preserve">    For more details see ‘</w:t>
       </w:r>
@@ -7654,7 +8385,13 @@
         <w:rPr>
           <w:color w:val="FF0000"/>
         </w:rPr>
-        <w:t xml:space="preserve"> Data Wrangler, Tableau, etc. Document your choice and answer the same questions as in Step 2. </w:t>
+        <w:t xml:space="preserve"> Data Wrangler, </w:t>
+      </w:r>
+      <w:r>
+        <w:rPr>
+          <w:color w:val="FF0000"/>
+        </w:rPr>
+        <w:t xml:space="preserve">Tableau, etc. Document your choice and answer the same questions as in Step 2. </w:t>
       </w:r>
     </w:p>
     <w:p>
@@ -10984,6 +11721,21 @@
       <w:color w:val="5A5A5A" w:themeColor="text1" w:themeTint="A5"/>
     </w:rPr>
   </w:style>
+  <w:style w:type="table" w:styleId="TableGrid">
+    <w:name w:val="Table Grid"/>
+    <w:basedOn w:val="TableNormal"/>
+    <w:rsid w:val="00A9328E"/>
+    <w:tblPr>
+      <w:tblBorders>
+        <w:top w:val="single" w:sz="4" w:space="0" w:color="auto"/>
+        <w:start w:val="single" w:sz="4" w:space="0" w:color="auto"/>
+        <w:bottom w:val="single" w:sz="4" w:space="0" w:color="auto"/>
+        <w:end w:val="single" w:sz="4" w:space="0" w:color="auto"/>
+        <w:insideH w:val="single" w:sz="4" w:space="0" w:color="auto"/>
+        <w:insideV w:val="single" w:sz="4" w:space="0" w:color="auto"/>
+      </w:tblBorders>
+    </w:tblPr>
+  </w:style>
 </w:styles>
 </file>
 

</xml_diff>

<commit_message>
Final changes for OpenRefine version
New version of Menu-cleaned.csv file was uploaded to box the link is still the same.
</commit_message>
<xml_diff>
--- a/Report.docx
+++ b/Report.docx
@@ -7033,6 +7033,145 @@
     <w:p>
       <w:pPr>
         <w:jc w:val="both"/>
+        <w:rPr>
+          <w:color w:val="000000" w:themeColor="text1"/>
+          <w:spacing w:val="-1"/>
+          <w:lang w:eastAsia="x-none"/>
+        </w:rPr>
+      </w:pPr>
+    </w:p>
+    <w:p>
+      <w:pPr>
+        <w:keepNext/>
+        <w:jc w:val="start"/>
+      </w:pPr>
+      <w:r>
+        <w:rPr>
+          <w:noProof/>
+          <w:color w:val="000000" w:themeColor="text1"/>
+          <w:spacing w:val="-1"/>
+          <w:lang w:eastAsia="x-none"/>
+        </w:rPr>
+        <w:drawing>
+          <wp:inline distT="0" distB="0" distL="0" distR="0" wp14:anchorId="6FD349C4" wp14:editId="4FC113DE">
+            <wp:extent cx="2941993" cy="940760"/>
+            <wp:effectExtent l="165100" t="165100" r="169545" b="164465"/>
+            <wp:docPr id="12" name="Picture 12" descr="A screenshot of a cell phone&#10;&#10;Description automatically generated"/>
+            <wp:cNvGraphicFramePr>
+              <a:graphicFrameLocks xmlns:a="http://purl.oclc.org/ooxml/drawingml/main" noChangeAspect="1"/>
+            </wp:cNvGraphicFramePr>
+            <a:graphic xmlns:a="http://purl.oclc.org/ooxml/drawingml/main">
+              <a:graphicData uri="http://purl.oclc.org/ooxml/drawingml/picture">
+                <pic:pic xmlns:pic="http://purl.oclc.org/ooxml/drawingml/picture">
+                  <pic:nvPicPr>
+                    <pic:cNvPr id="12" name="Picture 12" descr="A screenshot of a cell phone&#10;&#10;Description automatically generated"/>
+                    <pic:cNvPicPr/>
+                  </pic:nvPicPr>
+                  <pic:blipFill>
+                    <a:blip r:embed="rId18" cstate="print">
+                      <a:extLst>
+                        <a:ext uri="{28A0092B-C50C-407E-A947-70E740481C1C}">
+                          <a14:useLocalDpi xmlns:a14="http://schemas.microsoft.com/office/drawing/2010/main" val="0"/>
+                        </a:ext>
+                      </a:extLst>
+                    </a:blip>
+                    <a:stretch>
+                      <a:fillRect/>
+                    </a:stretch>
+                  </pic:blipFill>
+                  <pic:spPr>
+                    <a:xfrm>
+                      <a:off x="0" y="0"/>
+                      <a:ext cx="2960272" cy="946605"/>
+                    </a:xfrm>
+                    <a:prstGeom prst="rect">
+                      <a:avLst/>
+                    </a:prstGeom>
+                    <a:ln>
+                      <a:noFill/>
+                    </a:ln>
+                    <a:effectLst>
+                      <a:outerShdw blurRad="190500" algn="tl" rotWithShape="0">
+                        <a:srgbClr val="000000">
+                          <a:alpha val="70%"/>
+                        </a:srgbClr>
+                      </a:outerShdw>
+                    </a:effectLst>
+                  </pic:spPr>
+                </pic:pic>
+              </a:graphicData>
+            </a:graphic>
+          </wp:inline>
+        </w:drawing>
+      </w:r>
+    </w:p>
+    <w:p>
+      <w:pPr>
+        <w:pStyle w:val="figurecaption"/>
+        <w:rPr>
+          <w:smallCaps/>
+        </w:rPr>
+      </w:pPr>
+      <w:r>
+        <w:rPr>
+          <w:smallCaps/>
+        </w:rPr>
+        <w:t xml:space="preserve">Figure </w:t>
+      </w:r>
+      <w:r>
+        <w:rPr>
+          <w:smallCaps/>
+        </w:rPr>
+        <w:fldChar w:fldCharType="begin"/>
+      </w:r>
+      <w:r>
+        <w:rPr>
+          <w:smallCaps/>
+        </w:rPr>
+        <w:instrText xml:space="preserve"> SEQ Figure \* ARABIC </w:instrText>
+      </w:r>
+      <w:r>
+        <w:rPr>
+          <w:smallCaps/>
+        </w:rPr>
+        <w:fldChar w:fldCharType="separate"/>
+      </w:r>
+      <w:r>
+        <w:rPr>
+          <w:smallCaps/>
+        </w:rPr>
+        <w:t>5</w:t>
+      </w:r>
+      <w:r>
+        <w:rPr>
+          <w:smallCaps/>
+        </w:rPr>
+        <w:fldChar w:fldCharType="end"/>
+      </w:r>
+      <w:r>
+        <w:rPr>
+          <w:smallCaps/>
+        </w:rPr>
+        <w:t xml:space="preserve"> </w:t>
+      </w:r>
+      <w:proofErr w:type="spellStart"/>
+      <w:r>
+        <w:rPr>
+          <w:smallCaps/>
+        </w:rPr>
+        <w:t>Jython</w:t>
+      </w:r>
+      <w:proofErr w:type="spellEnd"/>
+      <w:r>
+        <w:rPr>
+          <w:smallCaps/>
+        </w:rPr>
+        <w:t xml:space="preserve"> script to remove diacritic marks</w:t>
+      </w:r>
+    </w:p>
+    <w:p>
+      <w:pPr>
+        <w:jc w:val="both"/>
       </w:pPr>
       <w:r>
         <w:t xml:space="preserve">     </w:t>
@@ -7237,7 +7376,7 @@
                     <pic:cNvPicPr/>
                   </pic:nvPicPr>
                   <pic:blipFill>
-                    <a:blip r:embed="rId18" cstate="print">
+                    <a:blip r:embed="rId19" cstate="print">
                       <a:extLst>
                         <a:ext uri="{28A0092B-C50C-407E-A947-70E740481C1C}">
                           <a14:useLocalDpi xmlns:a14="http://schemas.microsoft.com/office/drawing/2010/main" val="0"/>
@@ -7379,7 +7518,7 @@
                     <pic:cNvPicPr/>
                   </pic:nvPicPr>
                   <pic:blipFill>
-                    <a:blip r:embed="rId19" cstate="print">
+                    <a:blip r:embed="rId20" cstate="print">
                       <a:extLst>
                         <a:ext uri="{28A0092B-C50C-407E-A947-70E740481C1C}">
                           <a14:useLocalDpi xmlns:a14="http://schemas.microsoft.com/office/drawing/2010/main" val="0"/>
@@ -7490,7 +7629,7 @@
                     <pic:cNvPicPr/>
                   </pic:nvPicPr>
                   <pic:blipFill>
-                    <a:blip r:embed="rId20" cstate="print">
+                    <a:blip r:embed="rId21" cstate="print">
                       <a:extLst>
                         <a:ext uri="{28A0092B-C50C-407E-A947-70E740481C1C}">
                           <a14:useLocalDpi xmlns:a14="http://schemas.microsoft.com/office/drawing/2010/main" val="0"/>
@@ -7796,7 +7935,7 @@
               <w:pStyle w:val="tablecopy"/>
             </w:pPr>
             <w:r>
-              <w:t>?</w:t>
+              <w:t>6189</w:t>
             </w:r>
           </w:p>
         </w:tc>
@@ -7815,11 +7954,9 @@
             <w:pPr>
               <w:pStyle w:val="tablecopy"/>
             </w:pPr>
-            <w:proofErr w:type="spellStart"/>
             <w:r>
               <w:t>physical_description</w:t>
             </w:r>
-            <w:proofErr w:type="spellEnd"/>
           </w:p>
         </w:tc>
         <w:tc>
@@ -7833,7 +7970,7 @@
               <w:pStyle w:val="tablecopy"/>
             </w:pPr>
             <w:r>
-              <w:t>?</w:t>
+              <w:t>14763</w:t>
             </w:r>
           </w:p>
         </w:tc>
@@ -7922,11 +8059,9 @@
             <w:pPr>
               <w:pStyle w:val="tablecopy"/>
             </w:pPr>
-            <w:proofErr w:type="spellStart"/>
             <w:r>
               <w:t>call_number</w:t>
             </w:r>
-            <w:proofErr w:type="spellEnd"/>
           </w:p>
         </w:tc>
         <w:tc>
@@ -8080,7 +8215,7 @@
               <w:pStyle w:val="tablecopy"/>
             </w:pPr>
             <w:r>
-              <w:t>?</w:t>
+              <w:t>17544</w:t>
             </w:r>
           </w:p>
         </w:tc>
@@ -8099,11 +8234,9 @@
             <w:pPr>
               <w:pStyle w:val="tablecopy"/>
             </w:pPr>
-            <w:proofErr w:type="spellStart"/>
             <w:r>
               <w:t>location_type</w:t>
             </w:r>
-            <w:proofErr w:type="spellEnd"/>
           </w:p>
         </w:tc>
         <w:tc>
@@ -8171,11 +8304,9 @@
             <w:pPr>
               <w:pStyle w:val="tablecopy"/>
             </w:pPr>
-            <w:proofErr w:type="spellStart"/>
             <w:r>
               <w:t>currency_symbol</w:t>
             </w:r>
-            <w:proofErr w:type="spellEnd"/>
           </w:p>
         </w:tc>
         <w:tc>
@@ -8243,11 +8374,9 @@
             <w:pPr>
               <w:pStyle w:val="tablecopy"/>
             </w:pPr>
-            <w:proofErr w:type="spellStart"/>
             <w:r>
               <w:t>page_count</w:t>
             </w:r>
-            <w:proofErr w:type="spellEnd"/>
           </w:p>
         </w:tc>
         <w:tc>
@@ -8280,11 +8409,9 @@
             <w:pPr>
               <w:pStyle w:val="tablecopy"/>
             </w:pPr>
-            <w:proofErr w:type="spellStart"/>
             <w:r>
               <w:t>dish_count</w:t>
             </w:r>
-            <w:proofErr w:type="spellEnd"/>
           </w:p>
         </w:tc>
         <w:tc>
@@ -8311,13 +8438,238 @@
     </w:p>
     <w:p>
       <w:pPr>
+        <w:ind w:start="36pt" w:hanging="36pt"/>
         <w:jc w:val="both"/>
       </w:pPr>
-    </w:p>
-    <w:p>
-      <w:pPr>
+      <w:r>
+        <w:t xml:space="preserve">    </w:t>
+      </w:r>
+      <w:r>
+        <w:t xml:space="preserve">   The ‘</w:t>
+      </w:r>
+      <w:proofErr w:type="spellStart"/>
+      <w:r>
+        <w:rPr>
+          <w:i/>
+          <w:iCs/>
+        </w:rPr>
+        <w:t>physical_description</w:t>
+      </w:r>
+      <w:proofErr w:type="spellEnd"/>
+      <w:r>
+        <w:t xml:space="preserve">’ was split into multiple columns </w:t>
+      </w:r>
+    </w:p>
+    <w:p>
+      <w:pPr>
+        <w:pStyle w:val="ListParagraph"/>
+        <w:numPr>
+          <w:ilvl w:val="0"/>
+          <w:numId w:val="30"/>
+        </w:numPr>
         <w:jc w:val="both"/>
       </w:pPr>
+      <w:proofErr w:type="spellStart"/>
+      <w:r>
+        <w:rPr>
+          <w:i/>
+          <w:iCs/>
+        </w:rPr>
+        <w:t>physical_description_type</w:t>
+      </w:r>
+      <w:proofErr w:type="spellEnd"/>
+    </w:p>
+    <w:p>
+      <w:pPr>
+        <w:pStyle w:val="ListParagraph"/>
+        <w:numPr>
+          <w:ilvl w:val="0"/>
+          <w:numId w:val="30"/>
+        </w:numPr>
+        <w:jc w:val="both"/>
+      </w:pPr>
+      <w:proofErr w:type="spellStart"/>
+      <w:r>
+        <w:rPr>
+          <w:i/>
+          <w:iCs/>
+        </w:rPr>
+        <w:t>physical_description_emblem</w:t>
+      </w:r>
+      <w:proofErr w:type="spellEnd"/>
+    </w:p>
+    <w:p>
+      <w:pPr>
+        <w:pStyle w:val="ListParagraph"/>
+        <w:numPr>
+          <w:ilvl w:val="0"/>
+          <w:numId w:val="30"/>
+        </w:numPr>
+        <w:jc w:val="both"/>
+      </w:pPr>
+      <w:proofErr w:type="spellStart"/>
+      <w:r>
+        <w:rPr>
+          <w:i/>
+          <w:iCs/>
+        </w:rPr>
+        <w:t>physical_description_folded</w:t>
+      </w:r>
+      <w:proofErr w:type="spellEnd"/>
+      <w:r>
+        <w:rPr>
+          <w:i/>
+          <w:iCs/>
+        </w:rPr>
+        <w:t xml:space="preserve"> </w:t>
+      </w:r>
+    </w:p>
+    <w:p>
+      <w:pPr>
+        <w:pStyle w:val="ListParagraph"/>
+        <w:numPr>
+          <w:ilvl w:val="0"/>
+          <w:numId w:val="30"/>
+        </w:numPr>
+        <w:jc w:val="both"/>
+      </w:pPr>
+      <w:proofErr w:type="spellStart"/>
+      <w:r>
+        <w:rPr>
+          <w:i/>
+          <w:iCs/>
+        </w:rPr>
+        <w:t>physical_description_lamindated</w:t>
+      </w:r>
+      <w:proofErr w:type="spellEnd"/>
+      <w:r>
+        <w:rPr>
+          <w:i/>
+          <w:iCs/>
+        </w:rPr>
+        <w:t xml:space="preserve"> </w:t>
+      </w:r>
+    </w:p>
+    <w:p>
+      <w:pPr>
+        <w:pStyle w:val="ListParagraph"/>
+        <w:numPr>
+          <w:ilvl w:val="0"/>
+          <w:numId w:val="30"/>
+        </w:numPr>
+        <w:jc w:val="both"/>
+      </w:pPr>
+      <w:proofErr w:type="spellStart"/>
+      <w:r>
+        <w:rPr>
+          <w:i/>
+          <w:iCs/>
+        </w:rPr>
+        <w:t>physical_description_color</w:t>
+      </w:r>
+      <w:proofErr w:type="spellEnd"/>
+    </w:p>
+    <w:p>
+      <w:pPr>
+        <w:pStyle w:val="ListParagraph"/>
+        <w:numPr>
+          <w:ilvl w:val="0"/>
+          <w:numId w:val="30"/>
+        </w:numPr>
+        <w:jc w:val="both"/>
+      </w:pPr>
+      <w:proofErr w:type="spellStart"/>
+      <w:r>
+        <w:rPr>
+          <w:i/>
+          <w:iCs/>
+        </w:rPr>
+        <w:t>physical_description_us</w:t>
+      </w:r>
+      <w:proofErr w:type="spellEnd"/>
+    </w:p>
+    <w:p>
+      <w:pPr>
+        <w:pStyle w:val="ListParagraph"/>
+        <w:numPr>
+          <w:ilvl w:val="0"/>
+          <w:numId w:val="30"/>
+        </w:numPr>
+        <w:jc w:val="both"/>
+      </w:pPr>
+      <w:proofErr w:type="spellStart"/>
+      <w:r>
+        <w:rPr>
+          <w:i/>
+          <w:iCs/>
+        </w:rPr>
+        <w:t>column_structure</w:t>
+      </w:r>
+      <w:proofErr w:type="spellEnd"/>
+    </w:p>
+    <w:p>
+      <w:pPr>
+        <w:pStyle w:val="ListParagraph"/>
+        <w:numPr>
+          <w:ilvl w:val="0"/>
+          <w:numId w:val="30"/>
+        </w:numPr>
+        <w:jc w:val="both"/>
+      </w:pPr>
+      <w:proofErr w:type="spellStart"/>
+      <w:r>
+        <w:rPr>
+          <w:i/>
+          <w:iCs/>
+        </w:rPr>
+        <w:t>has_illustration</w:t>
+      </w:r>
+      <w:proofErr w:type="spellEnd"/>
+    </w:p>
+    <w:p>
+      <w:pPr>
+        <w:pStyle w:val="ListParagraph"/>
+        <w:numPr>
+          <w:ilvl w:val="0"/>
+          <w:numId w:val="30"/>
+        </w:numPr>
+        <w:jc w:val="both"/>
+      </w:pPr>
+      <w:proofErr w:type="spellStart"/>
+      <w:r>
+        <w:rPr>
+          <w:i/>
+          <w:iCs/>
+        </w:rPr>
+        <w:t>physical_size</w:t>
+      </w:r>
+      <w:proofErr w:type="spellEnd"/>
+    </w:p>
+    <w:p>
+      <w:pPr>
+        <w:jc w:val="both"/>
+      </w:pPr>
+    </w:p>
+    <w:p>
+      <w:pPr>
+        <w:jc w:val="both"/>
+      </w:pPr>
+      <w:r>
+        <w:t>to generate more features and create the structure for the menu’s physical</w:t>
+      </w:r>
+      <w:r>
+        <w:t xml:space="preserve"> properties.</w:t>
+      </w:r>
+    </w:p>
+    <w:p>
+      <w:pPr>
+        <w:jc w:val="both"/>
+      </w:pPr>
+    </w:p>
+    <w:p>
+      <w:pPr>
+        <w:jc w:val="both"/>
+      </w:pPr>
       <w:r>
         <w:t xml:space="preserve">    For more details see ‘</w:t>
       </w:r>
@@ -8385,13 +8737,7 @@
         <w:rPr>
           <w:color w:val="FF0000"/>
         </w:rPr>
-        <w:t xml:space="preserve"> Data Wrangler, </w:t>
-      </w:r>
-      <w:r>
-        <w:rPr>
-          <w:color w:val="FF0000"/>
-        </w:rPr>
-        <w:t xml:space="preserve">Tableau, etc. Document your choice and answer the same questions as in Step 2. </w:t>
+        <w:t xml:space="preserve"> Data Wrangler, Tableau, etc. Document your choice and answer the same questions as in Step 2. </w:t>
       </w:r>
     </w:p>
     <w:p>
@@ -8469,7 +8815,7 @@
                     <pic:cNvPicPr/>
                   </pic:nvPicPr>
                   <pic:blipFill>
-                    <a:blip r:embed="rId21" cstate="print">
+                    <a:blip r:embed="rId22" cstate="print">
                       <a:extLst>
                         <a:ext uri="{28A0092B-C50C-407E-A947-70E740481C1C}">
                           <a14:useLocalDpi xmlns:a14="http://schemas.microsoft.com/office/drawing/2010/main" val="0"/>
@@ -8685,6 +9031,7 @@
         <w:pStyle w:val="Heading1"/>
       </w:pPr>
       <w:r>
+        <w:lastRenderedPageBreak/>
         <w:t>Developing provenance</w:t>
       </w:r>
     </w:p>
@@ -10609,6 +10956,119 @@
     </w:lvl>
   </w:abstractNum>
   <w:abstractNum w:abstractNumId="24" w15:restartNumberingAfterBreak="0">
+    <w:nsid w:val="54BF69BD"/>
+    <w:multiLevelType w:val="hybridMultilevel"/>
+    <w:tmpl w:val="964C8DE4"/>
+    <w:lvl w:ilvl="0" w:tplc="04090001">
+      <w:start w:val="1"/>
+      <w:numFmt w:val="bullet"/>
+      <w:lvlText w:val=""/>
+      <w:lvlJc w:val="start"/>
+      <w:pPr>
+        <w:ind w:start="36pt" w:hanging="18pt"/>
+      </w:pPr>
+      <w:rPr>
+        <w:rFonts w:ascii="Symbol" w:hAnsi="Symbol" w:hint="default"/>
+      </w:rPr>
+    </w:lvl>
+    <w:lvl w:ilvl="1" w:tplc="04090003" w:tentative="1">
+      <w:start w:val="1"/>
+      <w:numFmt w:val="bullet"/>
+      <w:lvlText w:val="o"/>
+      <w:lvlJc w:val="start"/>
+      <w:pPr>
+        <w:ind w:start="72pt" w:hanging="18pt"/>
+      </w:pPr>
+      <w:rPr>
+        <w:rFonts w:ascii="Courier New" w:hAnsi="Courier New" w:cs="Courier New" w:hint="default"/>
+      </w:rPr>
+    </w:lvl>
+    <w:lvl w:ilvl="2" w:tplc="04090005" w:tentative="1">
+      <w:start w:val="1"/>
+      <w:numFmt w:val="bullet"/>
+      <w:lvlText w:val=""/>
+      <w:lvlJc w:val="start"/>
+      <w:pPr>
+        <w:ind w:start="108pt" w:hanging="18pt"/>
+      </w:pPr>
+      <w:rPr>
+        <w:rFonts w:ascii="Wingdings" w:hAnsi="Wingdings" w:hint="default"/>
+      </w:rPr>
+    </w:lvl>
+    <w:lvl w:ilvl="3" w:tplc="04090001" w:tentative="1">
+      <w:start w:val="1"/>
+      <w:numFmt w:val="bullet"/>
+      <w:lvlText w:val=""/>
+      <w:lvlJc w:val="start"/>
+      <w:pPr>
+        <w:ind w:start="144pt" w:hanging="18pt"/>
+      </w:pPr>
+      <w:rPr>
+        <w:rFonts w:ascii="Symbol" w:hAnsi="Symbol" w:hint="default"/>
+      </w:rPr>
+    </w:lvl>
+    <w:lvl w:ilvl="4" w:tplc="04090003" w:tentative="1">
+      <w:start w:val="1"/>
+      <w:numFmt w:val="bullet"/>
+      <w:lvlText w:val="o"/>
+      <w:lvlJc w:val="start"/>
+      <w:pPr>
+        <w:ind w:start="180pt" w:hanging="18pt"/>
+      </w:pPr>
+      <w:rPr>
+        <w:rFonts w:ascii="Courier New" w:hAnsi="Courier New" w:cs="Courier New" w:hint="default"/>
+      </w:rPr>
+    </w:lvl>
+    <w:lvl w:ilvl="5" w:tplc="04090005" w:tentative="1">
+      <w:start w:val="1"/>
+      <w:numFmt w:val="bullet"/>
+      <w:lvlText w:val=""/>
+      <w:lvlJc w:val="start"/>
+      <w:pPr>
+        <w:ind w:start="216pt" w:hanging="18pt"/>
+      </w:pPr>
+      <w:rPr>
+        <w:rFonts w:ascii="Wingdings" w:hAnsi="Wingdings" w:hint="default"/>
+      </w:rPr>
+    </w:lvl>
+    <w:lvl w:ilvl="6" w:tplc="04090001" w:tentative="1">
+      <w:start w:val="1"/>
+      <w:numFmt w:val="bullet"/>
+      <w:lvlText w:val=""/>
+      <w:lvlJc w:val="start"/>
+      <w:pPr>
+        <w:ind w:start="252pt" w:hanging="18pt"/>
+      </w:pPr>
+      <w:rPr>
+        <w:rFonts w:ascii="Symbol" w:hAnsi="Symbol" w:hint="default"/>
+      </w:rPr>
+    </w:lvl>
+    <w:lvl w:ilvl="7" w:tplc="04090003" w:tentative="1">
+      <w:start w:val="1"/>
+      <w:numFmt w:val="bullet"/>
+      <w:lvlText w:val="o"/>
+      <w:lvlJc w:val="start"/>
+      <w:pPr>
+        <w:ind w:start="288pt" w:hanging="18pt"/>
+      </w:pPr>
+      <w:rPr>
+        <w:rFonts w:ascii="Courier New" w:hAnsi="Courier New" w:cs="Courier New" w:hint="default"/>
+      </w:rPr>
+    </w:lvl>
+    <w:lvl w:ilvl="8" w:tplc="04090005" w:tentative="1">
+      <w:start w:val="1"/>
+      <w:numFmt w:val="bullet"/>
+      <w:lvlText w:val=""/>
+      <w:lvlJc w:val="start"/>
+      <w:pPr>
+        <w:ind w:start="324pt" w:hanging="18pt"/>
+      </w:pPr>
+      <w:rPr>
+        <w:rFonts w:ascii="Wingdings" w:hAnsi="Wingdings" w:hint="default"/>
+      </w:rPr>
+    </w:lvl>
+  </w:abstractNum>
+  <w:abstractNum w:abstractNumId="25" w15:restartNumberingAfterBreak="0">
     <w:nsid w:val="6C402C58"/>
     <w:multiLevelType w:val="hybridMultilevel"/>
     <w:tmpl w:val="9A1CA078"/>
@@ -10752,7 +11212,7 @@
       </w:rPr>
     </w:lvl>
   </w:abstractNum>
-  <w:abstractNum w:abstractNumId="25" w15:restartNumberingAfterBreak="0">
+  <w:abstractNum w:abstractNumId="26" w15:restartNumberingAfterBreak="0">
     <w:nsid w:val="6CD32DA8"/>
     <w:multiLevelType w:val="singleLevel"/>
     <w:tmpl w:val="166470C2"/>
@@ -10782,7 +11242,7 @@
     <w:abstractNumId w:val="15"/>
   </w:num>
   <w:num w:numId="2">
-    <w:abstractNumId w:val="24"/>
+    <w:abstractNumId w:val="25"/>
   </w:num>
   <w:num w:numId="3">
     <w:abstractNumId w:val="14"/>
@@ -10803,7 +11263,7 @@
     <w:abstractNumId w:val="23"/>
   </w:num>
   <w:num w:numId="9">
-    <w:abstractNumId w:val="25"/>
+    <w:abstractNumId w:val="26"/>
   </w:num>
   <w:num w:numId="10">
     <w:abstractNumId w:val="16"/>
@@ -10864,6 +11324,9 @@
   </w:num>
   <w:num w:numId="29">
     <w:abstractNumId w:val="21"/>
+  </w:num>
+  <w:num w:numId="30">
+    <w:abstractNumId w:val="24"/>
   </w:num>
 </w:numbering>
 </file>
@@ -11736,6 +12199,17 @@
       </w:tblBorders>
     </w:tblPr>
   </w:style>
+  <w:style w:type="paragraph" w:styleId="ListParagraph">
+    <w:name w:val="List Paragraph"/>
+    <w:basedOn w:val="Normal"/>
+    <w:uiPriority w:val="34"/>
+    <w:qFormat/>
+    <w:rsid w:val="0015620C"/>
+    <w:pPr>
+      <w:ind w:start="36pt"/>
+      <w:contextualSpacing/>
+    </w:pPr>
+  </w:style>
 </w:styles>
 </file>
 

</xml_diff>

<commit_message>
Changed DB schema, created SQLite DB with menu and menu_page data
</commit_message>
<xml_diff>
--- a/Report.docx
+++ b/Report.docx
@@ -8695,13 +8695,257 @@
         <w:pStyle w:val="Heading1"/>
       </w:pPr>
       <w:r>
-        <w:t>Data cleaning with other tools</w:t>
+        <w:t>Developing a relational schema</w:t>
       </w:r>
     </w:p>
     <w:p>
       <w:pPr>
         <w:pStyle w:val="BodyText"/>
         <w:rPr>
+          <w:color w:val="000000" w:themeColor="text1"/>
+          <w:lang w:val="en-US"/>
+        </w:rPr>
+      </w:pPr>
+      <w:r>
+        <w:rPr>
+          <w:color w:val="000000" w:themeColor="text1"/>
+          <w:lang w:val="en-US"/>
+        </w:rPr>
+        <w:t>We used SQLite (ver. 3.31.1) as DBMS and DB Browser for SQLite (ver. 3.12.0) as a visual editor. First, we created a DB schema with 4 tables and then imported cleaned CSV files.</w:t>
+      </w:r>
+    </w:p>
+    <w:p>
+      <w:pPr>
+        <w:pStyle w:val="BodyText"/>
+        <w:keepNext/>
+        <w:jc w:val="start"/>
+      </w:pPr>
+      <w:r>
+        <w:rPr>
+          <w:noProof/>
+          <w:color w:val="000000" w:themeColor="text1"/>
+          <w:lang w:val="en-US"/>
+        </w:rPr>
+        <w:drawing>
+          <wp:inline distT="0" distB="0" distL="0" distR="0" wp14:anchorId="4384F070" wp14:editId="4CC1BE4C">
+            <wp:extent cx="2915952" cy="1822320"/>
+            <wp:effectExtent l="165100" t="165100" r="170180" b="159385"/>
+            <wp:docPr id="14" name="Picture 14" descr="A screenshot of a computer&#10;&#10;Description automatically generated"/>
+            <wp:cNvGraphicFramePr>
+              <a:graphicFrameLocks xmlns:a="http://purl.oclc.org/ooxml/drawingml/main" noChangeAspect="1"/>
+            </wp:cNvGraphicFramePr>
+            <a:graphic xmlns:a="http://purl.oclc.org/ooxml/drawingml/main">
+              <a:graphicData uri="http://purl.oclc.org/ooxml/drawingml/picture">
+                <pic:pic xmlns:pic="http://purl.oclc.org/ooxml/drawingml/picture">
+                  <pic:nvPicPr>
+                    <pic:cNvPr id="14" name="Picture 14" descr="A screenshot of a computer&#10;&#10;Description automatically generated"/>
+                    <pic:cNvPicPr/>
+                  </pic:nvPicPr>
+                  <pic:blipFill>
+                    <a:blip r:embed="rId22" cstate="print">
+                      <a:extLst>
+                        <a:ext uri="{28A0092B-C50C-407E-A947-70E740481C1C}">
+                          <a14:useLocalDpi xmlns:a14="http://schemas.microsoft.com/office/drawing/2010/main" val="0"/>
+                        </a:ext>
+                      </a:extLst>
+                    </a:blip>
+                    <a:stretch>
+                      <a:fillRect/>
+                    </a:stretch>
+                  </pic:blipFill>
+                  <pic:spPr>
+                    <a:xfrm>
+                      <a:off x="0" y="0"/>
+                      <a:ext cx="2920306" cy="1825041"/>
+                    </a:xfrm>
+                    <a:prstGeom prst="rect">
+                      <a:avLst/>
+                    </a:prstGeom>
+                    <a:ln>
+                      <a:noFill/>
+                    </a:ln>
+                    <a:effectLst>
+                      <a:outerShdw blurRad="190500" algn="tl" rotWithShape="0">
+                        <a:srgbClr val="000000">
+                          <a:alpha val="70%"/>
+                        </a:srgbClr>
+                      </a:outerShdw>
+                    </a:effectLst>
+                  </pic:spPr>
+                </pic:pic>
+              </a:graphicData>
+            </a:graphic>
+          </wp:inline>
+        </w:drawing>
+      </w:r>
+    </w:p>
+    <w:p>
+      <w:pPr>
+        <w:pStyle w:val="figurecaption"/>
+        <w:rPr>
+          <w:smallCaps/>
+        </w:rPr>
+      </w:pPr>
+      <w:r>
+        <w:rPr>
+          <w:smallCaps/>
+        </w:rPr>
+        <w:t xml:space="preserve">Figure </w:t>
+      </w:r>
+      <w:r>
+        <w:rPr>
+          <w:smallCaps/>
+        </w:rPr>
+        <w:fldChar w:fldCharType="begin"/>
+      </w:r>
+      <w:r>
+        <w:rPr>
+          <w:smallCaps/>
+        </w:rPr>
+        <w:instrText xml:space="preserve"> SEQ Figure \* ARABIC </w:instrText>
+      </w:r>
+      <w:r>
+        <w:rPr>
+          <w:smallCaps/>
+        </w:rPr>
+        <w:fldChar w:fldCharType="separate"/>
+      </w:r>
+      <w:r>
+        <w:rPr>
+          <w:smallCaps/>
+        </w:rPr>
+        <w:t>9</w:t>
+      </w:r>
+      <w:r>
+        <w:rPr>
+          <w:smallCaps/>
+        </w:rPr>
+        <w:fldChar w:fldCharType="end"/>
+      </w:r>
+      <w:r>
+        <w:rPr>
+          <w:smallCaps/>
+        </w:rPr>
+        <w:t xml:space="preserve"> Execution of DDL statements in DB Browser</w:t>
+      </w:r>
+    </w:p>
+    <w:p>
+      <w:pPr>
+        <w:pStyle w:val="figurecaption"/>
+        <w:keepNext/>
+        <w:jc w:val="center"/>
+      </w:pPr>
+      <w:r>
+        <w:rPr>
+          <w:smallCaps/>
+        </w:rPr>
+        <w:drawing>
+          <wp:inline distT="0" distB="0" distL="0" distR="0" wp14:anchorId="30DC83A5" wp14:editId="2FEDCC1F">
+            <wp:extent cx="1224284" cy="3473839"/>
+            <wp:effectExtent l="165100" t="165100" r="160020" b="171450"/>
+            <wp:docPr id="16" name="Picture 16" descr="A screenshot of a social media post&#10;&#10;Description automatically generated"/>
+            <wp:cNvGraphicFramePr>
+              <a:graphicFrameLocks xmlns:a="http://purl.oclc.org/ooxml/drawingml/main" noChangeAspect="1"/>
+            </wp:cNvGraphicFramePr>
+            <a:graphic xmlns:a="http://purl.oclc.org/ooxml/drawingml/main">
+              <a:graphicData uri="http://purl.oclc.org/ooxml/drawingml/picture">
+                <pic:pic xmlns:pic="http://purl.oclc.org/ooxml/drawingml/picture">
+                  <pic:nvPicPr>
+                    <pic:cNvPr id="16" name="Picture 16" descr="A screenshot of a social media post&#10;&#10;Description automatically generated"/>
+                    <pic:cNvPicPr/>
+                  </pic:nvPicPr>
+                  <pic:blipFill>
+                    <a:blip r:embed="rId23" cstate="print">
+                      <a:extLst>
+                        <a:ext uri="{28A0092B-C50C-407E-A947-70E740481C1C}">
+                          <a14:useLocalDpi xmlns:a14="http://schemas.microsoft.com/office/drawing/2010/main" val="0"/>
+                        </a:ext>
+                      </a:extLst>
+                    </a:blip>
+                    <a:stretch>
+                      <a:fillRect/>
+                    </a:stretch>
+                  </pic:blipFill>
+                  <pic:spPr>
+                    <a:xfrm>
+                      <a:off x="0" y="0"/>
+                      <a:ext cx="1238436" cy="3513994"/>
+                    </a:xfrm>
+                    <a:prstGeom prst="rect">
+                      <a:avLst/>
+                    </a:prstGeom>
+                    <a:ln>
+                      <a:noFill/>
+                    </a:ln>
+                    <a:effectLst>
+                      <a:outerShdw blurRad="190500" algn="tl" rotWithShape="0">
+                        <a:srgbClr val="000000">
+                          <a:alpha val="70%"/>
+                        </a:srgbClr>
+                      </a:outerShdw>
+                    </a:effectLst>
+                  </pic:spPr>
+                </pic:pic>
+              </a:graphicData>
+            </a:graphic>
+          </wp:inline>
+        </w:drawing>
+      </w:r>
+    </w:p>
+    <w:p>
+      <w:pPr>
+        <w:pStyle w:val="figurecaption"/>
+        <w:rPr>
+          <w:smallCaps/>
+        </w:rPr>
+      </w:pPr>
+      <w:r>
+        <w:rPr>
+          <w:smallCaps/>
+        </w:rPr>
+        <w:t xml:space="preserve">Figure </w:t>
+      </w:r>
+      <w:r>
+        <w:rPr>
+          <w:smallCaps/>
+        </w:rPr>
+        <w:fldChar w:fldCharType="begin"/>
+      </w:r>
+      <w:r>
+        <w:rPr>
+          <w:smallCaps/>
+        </w:rPr>
+        <w:instrText xml:space="preserve"> SEQ Figure \* ARABIC </w:instrText>
+      </w:r>
+      <w:r>
+        <w:rPr>
+          <w:smallCaps/>
+        </w:rPr>
+        <w:fldChar w:fldCharType="separate"/>
+      </w:r>
+      <w:r>
+        <w:rPr>
+          <w:smallCaps/>
+        </w:rPr>
+        <w:t>10</w:t>
+      </w:r>
+      <w:r>
+        <w:rPr>
+          <w:smallCaps/>
+        </w:rPr>
+        <w:fldChar w:fldCharType="end"/>
+      </w:r>
+      <w:r>
+        <w:rPr>
+          <w:smallCaps/>
+        </w:rPr>
+        <w:t xml:space="preserve"> UML Diagram of ER Schema</w:t>
+      </w:r>
+    </w:p>
+    <w:p>
+      <w:pPr>
+        <w:pStyle w:val="BodyText"/>
+        <w:rPr>
           <w:color w:val="FF0000"/>
         </w:rPr>
       </w:pPr>
@@ -8709,64 +8953,20 @@
         <w:rPr>
           <w:color w:val="FF0000"/>
         </w:rPr>
-        <w:t xml:space="preserve">If you find that certain data cleaning steps are not well suited for </w:t>
-      </w:r>
-      <w:proofErr w:type="spellStart"/>
+        <w:t xml:space="preserve"> </w:t>
+      </w:r>
       <w:r>
         <w:rPr>
           <w:color w:val="FF0000"/>
         </w:rPr>
-        <w:t>OpenRefine</w:t>
-      </w:r>
-      <w:proofErr w:type="spellEnd"/>
+        <w:t xml:space="preserve">Develop a relational schema for your dataset. What logical integrity constraints (ICs) can you identify? Load the data into a SQLite database with your target schema. Use SQL </w:t>
+      </w:r>
       <w:r>
         <w:rPr>
           <w:color w:val="FF0000"/>
         </w:rPr>
-        <w:t xml:space="preserve"> (e.g. due to scalability or other issues), consider using an alternative, more suitable solution, e.g., Python, R, or other tools such as </w:t>
-      </w:r>
-      <w:proofErr w:type="spellStart"/>
-      <w:r>
-        <w:rPr>
-          <w:color w:val="FF0000"/>
-        </w:rPr>
-        <w:t>Trifacta</w:t>
-      </w:r>
-      <w:proofErr w:type="spellEnd"/>
-      <w:r>
-        <w:rPr>
-          <w:color w:val="FF0000"/>
-        </w:rPr>
-        <w:t xml:space="preserve"> Data Wrangler, Tableau, etc. Document your choice and answer the same questions as in Step 2. </w:t>
-      </w:r>
-    </w:p>
-    <w:p>
-      <w:pPr>
-        <w:rPr>
-          <w:lang w:val="x-none"/>
-        </w:rPr>
-      </w:pPr>
-    </w:p>
-    <w:p>
-      <w:pPr>
-        <w:pStyle w:val="Heading1"/>
-      </w:pPr>
-      <w:r>
-        <w:t>Developing a relational schema</w:t>
-      </w:r>
-    </w:p>
-    <w:p>
-      <w:pPr>
-        <w:pStyle w:val="BodyText"/>
-        <w:rPr>
-          <w:color w:val="FF0000"/>
-        </w:rPr>
-      </w:pPr>
-      <w:r>
-        <w:rPr>
-          <w:color w:val="FF0000"/>
-        </w:rPr>
-        <w:t xml:space="preserve">Develop a relational schema for your dataset. What logical integrity constraints (ICs) can you identify? Load the data into a SQLite database with your target schema. Use SQL queries to profile the dataset and to check the ICs that you have identified! You can also use other query languages such as </w:t>
+        <w:lastRenderedPageBreak/>
+        <w:t xml:space="preserve">queries to profile the dataset and to check the ICs that you have identified! You can also use other query languages such as </w:t>
       </w:r>
       <w:proofErr w:type="spellStart"/>
       <w:r>
@@ -8815,7 +9015,7 @@
                     <pic:cNvPicPr/>
                   </pic:nvPicPr>
                   <pic:blipFill>
-                    <a:blip r:embed="rId22" cstate="print">
+                    <a:blip r:embed="rId24" cstate="print">
                       <a:extLst>
                         <a:ext uri="{28A0092B-C50C-407E-A947-70E740481C1C}">
                           <a14:useLocalDpi xmlns:a14="http://schemas.microsoft.com/office/drawing/2010/main" val="0"/>
@@ -8877,7 +9077,7 @@
         <w:rPr>
           <w:smallCaps/>
         </w:rPr>
-        <w:t>9</w:t>
+        <w:t>11</w:t>
       </w:r>
       <w:r>
         <w:rPr>
@@ -8911,7 +9111,13 @@
         <w:rPr>
           <w:color w:val="FF0000"/>
         </w:rPr>
-        <w:t xml:space="preserve">Create a workflow model of your overall data cleaning workflow: What are the key inputs and outputs of your workflow? What are the dependencies? Note: Here you may want to model the various steps you have executed with </w:t>
+        <w:t xml:space="preserve">Create a workflow model of your overall data cleaning workflow: What are the key inputs and outputs of your workflow? What are the dependencies? Note: Here you may </w:t>
+      </w:r>
+      <w:r>
+        <w:rPr>
+          <w:color w:val="FF0000"/>
+        </w:rPr>
+        <w:t xml:space="preserve">want to model the various steps you have executed with </w:t>
       </w:r>
       <w:proofErr w:type="spellStart"/>
       <w:r>
@@ -9031,7 +9237,6 @@
         <w:pStyle w:val="Heading1"/>
       </w:pPr>
       <w:r>
-        <w:lastRenderedPageBreak/>
         <w:t>Developing provenance</w:t>
       </w:r>
     </w:p>

</xml_diff>

<commit_message>
Updated final artifact with latest version of report
</commit_message>
<xml_diff>
--- a/Report.docx
+++ b/Report.docx
@@ -14878,11 +14878,6 @@
       </w:r>
     </w:p>
     <w:p>
-      <w:pPr>
-        <w:jc w:val="start"/>
-      </w:pPr>
-    </w:p>
-    <w:p>
       <w:r>
         <w:rPr>
           <w:noProof/>
@@ -14945,7 +14940,6 @@
         <w:rPr>
           <w:smallCaps/>
         </w:rPr>
-        <w:lastRenderedPageBreak/>
         <w:t xml:space="preserve">Figure </w:t>
       </w:r>
       <w:r>
@@ -15505,6 +15499,7 @@
       </w:pPr>
       <w:r>
         <w:rPr>
+          <w:noProof/>
           <w:lang w:val="en-US"/>
         </w:rPr>
         <w:drawing>
@@ -16245,21 +16240,7 @@
           <w:lang w:val="en-US"/>
         </w:rPr>
         <w:tab/>
-        <w:t xml:space="preserve">We did discover a lot more data quality issues as we worked on the data. In the Dish.csv file, we found Greek, Chinese, Sanskrit, and other symbols, and quite a bit of them. All records with names written in these languages had to be removed. Furthermore, we found a lot of other issues here that could only be solved over a very long period and after a lot of tedious work. We simply </w:t>
-      </w:r>
-      <w:proofErr w:type="gramStart"/>
-      <w:r>
-        <w:rPr>
-          <w:lang w:val="en-US"/>
-        </w:rPr>
-        <w:t>couldn’t</w:t>
-      </w:r>
-      <w:proofErr w:type="gramEnd"/>
-      <w:r>
-        <w:rPr>
-          <w:lang w:val="en-US"/>
-        </w:rPr>
-        <w:t xml:space="preserve"> address every issue in this column within the allotted time.</w:t>
+        <w:t>We did discover a lot more data quality issues as we worked on the data. In the Dish.csv file, we found Greek, Chinese, Sanskrit, and other symbols, and quite a bit of them. All records with names written in these languages had to be removed. Furthermore, we found a lot of other issues here that could only be solved over a very long period and after a lot of tedious work. We simply couldn’t address every issue in this column within the allotted time.</w:t>
       </w:r>
     </w:p>
     <w:p>
@@ -16311,15 +16292,7 @@
       </w:r>
       <w:proofErr w:type="spellEnd"/>
       <w:r>
-        <w:t xml:space="preserve"> </w:t>
-      </w:r>
-      <w:proofErr w:type="gramStart"/>
-      <w:r>
-        <w:t>didn’t</w:t>
-      </w:r>
-      <w:proofErr w:type="gramEnd"/>
-      <w:r>
-        <w:t xml:space="preserve"> have these issues with characters, it would work as intended.</w:t>
+        <w:t xml:space="preserve"> didn’t have these issues with characters, it would work as intended.</w:t>
       </w:r>
     </w:p>
     <w:p>
@@ -16348,7 +16321,7 @@
       <w:tblPr>
         <w:tblStyle w:val="TableGrid"/>
         <w:tblW w:w="265.50pt" w:type="dxa"/>
-        <w:tblInd w:w="-3.25pt" w:type="dxa"/>
+        <w:tblInd w:w="-2.75pt" w:type="dxa"/>
         <w:tblLook w:firstRow="1" w:lastRow="0" w:firstColumn="1" w:lastColumn="0" w:noHBand="0" w:noVBand="1"/>
       </w:tblPr>
       <w:tblGrid>

</xml_diff>